<commit_message>
more vision specs/guides update
</commit_message>
<xml_diff>
--- a/specs/users guide.docx
+++ b/specs/users guide.docx
@@ -41,11 +41,20 @@
       <w:r>
         <w:rPr>
           <w:b/>
-          <w:sz w:val="28"/>
-          <w:szCs w:val="28"/>
-        </w:rPr>
-        <w:br/>
-        <w:t>Users Guide</w:t>
+          <w:color w:val="0070C0"/>
+          <w:sz w:val="36"/>
+          <w:szCs w:val="36"/>
+        </w:rPr>
+        <w:br/>
+      </w:r>
+      <w:r>
+        <w:rPr>
+          <w:b/>
+          <w:color w:val="0070C0"/>
+          <w:sz w:val="36"/>
+          <w:szCs w:val="36"/>
+        </w:rPr>
+        <w:t>Computer Vision for Image Data</w:t>
       </w:r>
       <w:r>
         <w:rPr>
@@ -54,6 +63,15 @@
           <w:szCs w:val="28"/>
         </w:rPr>
         <w:br/>
+        <w:t>Users Guide</w:t>
+      </w:r>
+      <w:r>
+        <w:rPr>
+          <w:b/>
+          <w:sz w:val="28"/>
+          <w:szCs w:val="28"/>
+        </w:rPr>
+        <w:br/>
       </w:r>
       <w:r>
         <w:rPr>
@@ -78,6 +96,14 @@
           <w:szCs w:val="24"/>
         </w:rPr>
         <w:t xml:space="preserve"> Documents</w:t>
+      </w:r>
+      <w:r>
+        <w:rPr>
+          <w:b/>
+          <w:sz w:val="24"/>
+          <w:szCs w:val="24"/>
+        </w:rPr>
+        <w:t xml:space="preserve"> and Computer Vision for Images</w:t>
       </w:r>
       <w:r>
         <w:rPr>
@@ -264,6 +290,9 @@
       <w:r>
         <w:t>NLTK Toolkit (open source)</w:t>
       </w:r>
+      <w:r>
+        <w:t>.</w:t>
+      </w:r>
     </w:p>
     <w:p>
       <w:pPr>
@@ -281,130 +310,37 @@
       <w:r>
         <w:t xml:space="preserve"> (open source)</w:t>
       </w:r>
-    </w:p>
-    <w:p>
-      <w:pPr>
-        <w:pStyle w:val="Heading1"/>
-      </w:pPr>
-      <w:r>
-        <w:t xml:space="preserve">2. </w:t>
-      </w:r>
-      <w:r>
-        <w:tab/>
-      </w:r>
-      <w:r>
-        <w:t>SPLITTER Module</w:t>
-      </w:r>
-    </w:p>
-    <w:p/>
-    <w:p>
-      <w:pPr>
-        <w:pStyle w:val="Heading2"/>
-      </w:pPr>
-      <w:r>
-        <w:t xml:space="preserve">2.1 </w:t>
-      </w:r>
-      <w:r>
-        <w:tab/>
-      </w:r>
-      <w:r>
-        <w:t>Document Loading</w:t>
-      </w:r>
-    </w:p>
-    <w:p>
-      <w:r>
-        <w:br/>
-        <w:t>To load a PDF document</w:t>
-      </w:r>
-      <w:r>
-        <w:t>, TIFF facsimile or image captured document</w:t>
-      </w:r>
-      <w:r>
-        <w:t xml:space="preserve"> you create a Document (class) object, passing as parameters the path to the PDF</w:t>
-      </w:r>
-      <w:r>
-        <w:t>/TIFF/image</w:t>
-      </w:r>
-      <w:r>
-        <w:t xml:space="preserve"> document and a path for storing the split pages/text. Below is a code example.</w:t>
-      </w:r>
-    </w:p>
-    <w:p>
-      <w:pPr>
-        <w:ind w:left="720"/>
-      </w:pPr>
-      <w:r>
-        <w:br/>
-      </w:r>
-      <w:proofErr w:type="gramStart"/>
-      <w:r>
-        <w:rPr>
-          <w:b/>
-          <w:color w:val="00B0F0"/>
-        </w:rPr>
-        <w:t>from</w:t>
-      </w:r>
-      <w:proofErr w:type="gramEnd"/>
-      <w:r>
-        <w:t xml:space="preserve"> </w:t>
-      </w:r>
-      <w:r>
-        <w:t>d</w:t>
-      </w:r>
-      <w:r>
-        <w:t>ocument</w:t>
-      </w:r>
-      <w:r>
-        <w:rPr>
-          <w:b/>
-          <w:color w:val="00B0F0"/>
-        </w:rPr>
-        <w:t xml:space="preserve"> import</w:t>
-      </w:r>
-      <w:r>
-        <w:rPr>
-          <w:color w:val="00B0F0"/>
-        </w:rPr>
-        <w:t xml:space="preserve"> </w:t>
-      </w:r>
-      <w:r>
-        <w:t>Document, Page</w:t>
-      </w:r>
-      <w:r>
-        <w:br/>
-        <w:t>document = Document(</w:t>
-      </w:r>
-      <w:r>
-        <w:rPr>
-          <w:color w:val="C00000"/>
-        </w:rPr>
-        <w:t>“yourdocument.pdf”</w:t>
-      </w:r>
-      <w:r>
-        <w:t xml:space="preserve">, </w:t>
-      </w:r>
-      <w:r>
-        <w:rPr>
-          <w:color w:val="C00000"/>
-        </w:rPr>
-        <w:t>“</w:t>
-      </w:r>
-      <w:proofErr w:type="spellStart"/>
-      <w:r>
-        <w:rPr>
-          <w:color w:val="C00000"/>
-        </w:rPr>
-        <w:t>storage_path</w:t>
-      </w:r>
-      <w:proofErr w:type="spellEnd"/>
-      <w:r>
-        <w:rPr>
-          <w:color w:val="C00000"/>
-        </w:rPr>
-        <w:t>”</w:t>
-      </w:r>
-      <w:r>
-        <w:t>)</w:t>
+      <w:r>
+        <w:t>.</w:t>
+      </w:r>
+    </w:p>
+    <w:p>
+      <w:pPr>
+        <w:pStyle w:val="ListParagraph"/>
+        <w:numPr>
+          <w:ilvl w:val="0"/>
+          <w:numId w:val="1"/>
+        </w:numPr>
+      </w:pPr>
+      <w:r>
+        <w:t>HD5 (open source)</w:t>
+      </w:r>
+    </w:p>
+    <w:p>
+      <w:pPr>
+        <w:pStyle w:val="ListParagraph"/>
+        <w:numPr>
+          <w:ilvl w:val="0"/>
+          <w:numId w:val="1"/>
+        </w:numPr>
+      </w:pPr>
+      <w:proofErr w:type="spellStart"/>
+      <w:r>
+        <w:t>Numpy</w:t>
+      </w:r>
+      <w:proofErr w:type="spellEnd"/>
+      <w:r>
+        <w:t xml:space="preserve"> (open source)</w:t>
       </w:r>
     </w:p>
     <w:p>
@@ -413,9 +349,9 @@
           <w:rFonts w:asciiTheme="majorHAnsi" w:eastAsiaTheme="majorEastAsia" w:hAnsiTheme="majorHAnsi" w:cstheme="majorBidi"/>
           <w:b/>
           <w:bCs/>
-          <w:color w:val="4F81BD" w:themeColor="accent1"/>
-          <w:sz w:val="26"/>
-          <w:szCs w:val="26"/>
+          <w:color w:val="365F91" w:themeColor="accent1" w:themeShade="BF"/>
+          <w:sz w:val="28"/>
+          <w:szCs w:val="28"/>
         </w:rPr>
       </w:pPr>
       <w:r>
@@ -424,10 +360,138 @@
     </w:p>
     <w:p>
       <w:pPr>
+        <w:pStyle w:val="Heading1"/>
+      </w:pPr>
+      <w:r>
+        <w:lastRenderedPageBreak/>
+        <w:t xml:space="preserve">2. </w:t>
+      </w:r>
+      <w:r>
+        <w:tab/>
+      </w:r>
+      <w:r>
+        <w:t>SPLITTER Module</w:t>
+      </w:r>
+    </w:p>
+    <w:p/>
+    <w:p>
+      <w:pPr>
         <w:pStyle w:val="Heading2"/>
       </w:pPr>
       <w:r>
-        <w:lastRenderedPageBreak/>
+        <w:t xml:space="preserve">2.1 </w:t>
+      </w:r>
+      <w:r>
+        <w:tab/>
+      </w:r>
+      <w:r>
+        <w:t>Document Loading</w:t>
+      </w:r>
+    </w:p>
+    <w:p>
+      <w:r>
+        <w:br/>
+        <w:t>To load a PDF document</w:t>
+      </w:r>
+      <w:r>
+        <w:t>, TIFF facsimile or image captured document</w:t>
+      </w:r>
+      <w:r>
+        <w:t xml:space="preserve"> you create a Document (class) object, passing as parameters the path to the PDF</w:t>
+      </w:r>
+      <w:r>
+        <w:t>/TIFF/image</w:t>
+      </w:r>
+      <w:r>
+        <w:t xml:space="preserve"> document and a path for storing the split pages/text. Below is a code example.</w:t>
+      </w:r>
+    </w:p>
+    <w:p>
+      <w:pPr>
+        <w:ind w:left="720"/>
+      </w:pPr>
+      <w:r>
+        <w:br/>
+      </w:r>
+      <w:proofErr w:type="gramStart"/>
+      <w:r>
+        <w:rPr>
+          <w:b/>
+          <w:color w:val="00B0F0"/>
+        </w:rPr>
+        <w:t>from</w:t>
+      </w:r>
+      <w:proofErr w:type="gramEnd"/>
+      <w:r>
+        <w:t xml:space="preserve"> </w:t>
+      </w:r>
+      <w:r>
+        <w:t>d</w:t>
+      </w:r>
+      <w:r>
+        <w:t>ocument</w:t>
+      </w:r>
+      <w:r>
+        <w:rPr>
+          <w:b/>
+          <w:color w:val="00B0F0"/>
+        </w:rPr>
+        <w:t xml:space="preserve"> import</w:t>
+      </w:r>
+      <w:r>
+        <w:rPr>
+          <w:color w:val="00B0F0"/>
+        </w:rPr>
+        <w:t xml:space="preserve"> </w:t>
+      </w:r>
+      <w:r>
+        <w:t>Document, Page</w:t>
+      </w:r>
+      <w:r>
+        <w:br/>
+        <w:t>document = Document(</w:t>
+      </w:r>
+      <w:r>
+        <w:rPr>
+          <w:color w:val="C00000"/>
+        </w:rPr>
+        <w:t>“yourdocument.pdf”</w:t>
+      </w:r>
+      <w:r>
+        <w:t xml:space="preserve">, </w:t>
+      </w:r>
+      <w:r>
+        <w:rPr>
+          <w:color w:val="C00000"/>
+        </w:rPr>
+        <w:t>“</w:t>
+      </w:r>
+      <w:proofErr w:type="spellStart"/>
+      <w:r>
+        <w:rPr>
+          <w:color w:val="C00000"/>
+        </w:rPr>
+        <w:t>storage_path</w:t>
+      </w:r>
+      <w:proofErr w:type="spellEnd"/>
+      <w:r>
+        <w:rPr>
+          <w:color w:val="C00000"/>
+        </w:rPr>
+        <w:t>”</w:t>
+      </w:r>
+      <w:r>
+        <w:t>)</w:t>
+      </w:r>
+    </w:p>
+    <w:p>
+      <w:pPr>
+        <w:pStyle w:val="Heading2"/>
+      </w:pPr>
+      <w:r>
+        <w:br/>
+      </w:r>
+      <w:r>
         <w:t>2.2</w:t>
       </w:r>
       <w:r>
@@ -903,6 +967,7 @@
         <w:ind w:left="720"/>
       </w:pPr>
       <w:r>
+        <w:lastRenderedPageBreak/>
         <w:t>&lt;</w:t>
       </w:r>
       <w:proofErr w:type="gramStart"/>
@@ -1048,765 +1113,734 @@
     <w:p/>
     <w:p>
       <w:pPr>
-        <w:rPr>
-          <w:rFonts w:asciiTheme="majorHAnsi" w:eastAsiaTheme="majorEastAsia" w:hAnsiTheme="majorHAnsi" w:cstheme="majorBidi"/>
-          <w:b/>
-          <w:bCs/>
-          <w:color w:val="4F81BD" w:themeColor="accent1"/>
-          <w:sz w:val="26"/>
-          <w:szCs w:val="26"/>
-        </w:rPr>
-      </w:pPr>
-      <w:r>
-        <w:br w:type="page"/>
-      </w:r>
-    </w:p>
-    <w:p>
-      <w:pPr>
         <w:pStyle w:val="Heading2"/>
       </w:pPr>
       <w:r>
+        <w:t>2.</w:t>
+      </w:r>
+      <w:r>
+        <w:t>4</w:t>
+      </w:r>
+      <w:r>
+        <w:t xml:space="preserve"> </w:t>
+      </w:r>
+      <w:r>
+        <w:tab/>
+      </w:r>
+      <w:r>
+        <w:t>Image Resolution for OCR</w:t>
+      </w:r>
+    </w:p>
+    <w:p>
+      <w:r>
+        <w:br/>
+        <w:t xml:space="preserve">The resolution of the image rendered by </w:t>
+      </w:r>
+      <w:proofErr w:type="spellStart"/>
+      <w:r>
+        <w:t>Ghostscript</w:t>
+      </w:r>
+      <w:proofErr w:type="spellEnd"/>
+      <w:r>
+        <w:t xml:space="preserve"> from a scanned PDF page will affect the OCR quality and processing time. By default the resolution is set to 300. The resolution can be set for a (or all) documents with the static member RESOLUTION of the Document class. This property only affects the rendering of scanned PDF; it does not affect TIFF facsimile or image capture.</w:t>
+      </w:r>
+    </w:p>
+    <w:p>
+      <w:pPr>
+        <w:ind w:left="720"/>
+      </w:pPr>
+      <w:r>
+        <w:rPr>
+          <w:color w:val="00B050"/>
+        </w:rPr>
+        <w:t># Set the Resolution of Image Extraction of all scanned PDF pages</w:t>
+      </w:r>
+      <w:r>
+        <w:br/>
+      </w:r>
+      <w:proofErr w:type="spellStart"/>
+      <w:r>
+        <w:t>Document.RESOLUTION</w:t>
+      </w:r>
+      <w:proofErr w:type="spellEnd"/>
+      <w:r>
+        <w:t xml:space="preserve"> = 150</w:t>
+      </w:r>
+    </w:p>
+    <w:p>
+      <w:pPr>
+        <w:ind w:left="720"/>
+      </w:pPr>
+      <w:r>
+        <w:rPr>
+          <w:color w:val="00B050"/>
+        </w:rPr>
+        <w:t># Image Extraction and OCR will be done at 150 dpi for all subsequent documents</w:t>
+      </w:r>
+      <w:r>
+        <w:br/>
+        <w:t xml:space="preserve">document = </w:t>
+      </w:r>
+      <w:proofErr w:type="gramStart"/>
+      <w:r>
+        <w:t>Document(</w:t>
+      </w:r>
+      <w:proofErr w:type="gramEnd"/>
+      <w:r>
+        <w:rPr>
+          <w:color w:val="C00000"/>
+        </w:rPr>
+        <w:t>“scanned</w:t>
+      </w:r>
+      <w:r>
+        <w:rPr>
+          <w:color w:val="C00000"/>
+        </w:rPr>
+        <w:t>document.pdf”</w:t>
+      </w:r>
+      <w:r>
+        <w:t xml:space="preserve">, </w:t>
+      </w:r>
+      <w:r>
+        <w:rPr>
+          <w:color w:val="C00000"/>
+        </w:rPr>
+        <w:t>“</w:t>
+      </w:r>
+      <w:proofErr w:type="spellStart"/>
+      <w:r>
+        <w:rPr>
+          <w:color w:val="C00000"/>
+        </w:rPr>
+        <w:t>storage_path</w:t>
+      </w:r>
+      <w:proofErr w:type="spellEnd"/>
+      <w:r>
+        <w:rPr>
+          <w:color w:val="C00000"/>
+        </w:rPr>
+        <w:t>”</w:t>
+      </w:r>
+      <w:r>
+        <w:t>)</w:t>
+      </w:r>
+    </w:p>
+    <w:p>
+      <w:pPr>
+        <w:pStyle w:val="Heading2"/>
+      </w:pPr>
+    </w:p>
+    <w:p>
+      <w:pPr>
+        <w:pStyle w:val="Heading2"/>
+      </w:pPr>
+      <w:r>
+        <w:t>2.</w:t>
+      </w:r>
+      <w:r>
+        <w:t>5</w:t>
+      </w:r>
+      <w:r>
+        <w:t xml:space="preserve"> </w:t>
+      </w:r>
+      <w:r>
+        <w:tab/>
+      </w:r>
+      <w:r>
+        <w:t>Page Access</w:t>
+      </w:r>
+    </w:p>
+    <w:p>
+      <w:r>
+        <w:br/>
+        <w:t xml:space="preserve">Each page is represented by a Page (class) object. Access to the page object is obtained from the pages property member of the Document object. The number of pages in the document is returned by the </w:t>
+      </w:r>
+      <w:proofErr w:type="spellStart"/>
+      <w:proofErr w:type="gramStart"/>
+      <w:r>
+        <w:t>len</w:t>
+      </w:r>
+      <w:proofErr w:type="spellEnd"/>
+      <w:r>
+        <w:t>(</w:t>
+      </w:r>
+      <w:proofErr w:type="gramEnd"/>
+      <w:r>
+        <w:t xml:space="preserve">) </w:t>
+      </w:r>
+      <w:proofErr w:type="spellStart"/>
+      <w:r>
+        <w:t>builtin</w:t>
+      </w:r>
+      <w:proofErr w:type="spellEnd"/>
+      <w:r>
+        <w:t xml:space="preserve"> operator for the Document class.</w:t>
+      </w:r>
+    </w:p>
+    <w:p>
+      <w:pPr>
+        <w:ind w:left="1440"/>
+      </w:pPr>
+      <w:proofErr w:type="gramStart"/>
+      <w:r>
+        <w:t>document</w:t>
+      </w:r>
+      <w:proofErr w:type="gramEnd"/>
+      <w:r>
+        <w:t xml:space="preserve"> = Document(</w:t>
+      </w:r>
+      <w:r>
+        <w:rPr>
+          <w:color w:val="C00000"/>
+        </w:rPr>
+        <w:t>“yourdocument.pdf”</w:t>
+      </w:r>
+      <w:r>
+        <w:t xml:space="preserve">, </w:t>
+      </w:r>
+      <w:r>
+        <w:rPr>
+          <w:color w:val="C00000"/>
+        </w:rPr>
+        <w:t>“</w:t>
+      </w:r>
+      <w:proofErr w:type="spellStart"/>
+      <w:r>
+        <w:rPr>
+          <w:color w:val="C00000"/>
+        </w:rPr>
+        <w:t>storage_path</w:t>
+      </w:r>
+      <w:proofErr w:type="spellEnd"/>
+      <w:r>
+        <w:rPr>
+          <w:color w:val="C00000"/>
+        </w:rPr>
+        <w:t>”</w:t>
+      </w:r>
+      <w:r>
+        <w:t>)</w:t>
+      </w:r>
+      <w:r>
+        <w:br/>
+      </w:r>
+      <w:r>
+        <w:tab/>
+      </w:r>
+      <w:r>
+        <w:br/>
+      </w:r>
+      <w:r>
+        <w:rPr>
+          <w:color w:val="00B050"/>
+        </w:rPr>
+        <w:t># Get the number of pages in the PDF document</w:t>
+      </w:r>
+      <w:r>
+        <w:br/>
+      </w:r>
+      <w:proofErr w:type="spellStart"/>
+      <w:r>
+        <w:t>npages</w:t>
+      </w:r>
+      <w:proofErr w:type="spellEnd"/>
+      <w:r>
+        <w:t xml:space="preserve"> = </w:t>
+      </w:r>
+      <w:proofErr w:type="spellStart"/>
+      <w:r>
+        <w:t>len</w:t>
+      </w:r>
+      <w:proofErr w:type="spellEnd"/>
+      <w:r>
+        <w:t>(document)</w:t>
+      </w:r>
+    </w:p>
+    <w:p>
+      <w:pPr>
+        <w:ind w:left="1440"/>
+      </w:pPr>
+      <w:r>
+        <w:rPr>
+          <w:color w:val="00B050"/>
+        </w:rPr>
+        <w:t># Get the page table</w:t>
+      </w:r>
+      <w:r>
+        <w:br/>
+        <w:t xml:space="preserve">pages = </w:t>
+      </w:r>
+      <w:proofErr w:type="spellStart"/>
+      <w:r>
+        <w:t>document.pages</w:t>
+      </w:r>
+      <w:proofErr w:type="spellEnd"/>
+    </w:p>
+    <w:p>
+      <w:pPr>
+        <w:ind w:left="1440"/>
+      </w:pPr>
+      <w:r>
+        <w:rPr>
+          <w:color w:val="00B050"/>
+        </w:rPr>
+        <w:t># Get the first page</w:t>
+      </w:r>
+      <w:r>
+        <w:br/>
+        <w:t xml:space="preserve">page1 = </w:t>
+      </w:r>
+      <w:proofErr w:type="gramStart"/>
+      <w:r>
+        <w:t>pages[</w:t>
+      </w:r>
+      <w:proofErr w:type="gramEnd"/>
+      <w:r>
+        <w:t>0]</w:t>
+      </w:r>
+    </w:p>
+    <w:p>
+      <w:pPr>
+        <w:ind w:left="1440"/>
+      </w:pPr>
+      <w:r>
+        <w:rPr>
+          <w:color w:val="00B050"/>
+        </w:rPr>
         <w:lastRenderedPageBreak/>
+        <w:t xml:space="preserve"># </w:t>
+      </w:r>
+      <w:proofErr w:type="gramStart"/>
+      <w:r>
+        <w:rPr>
+          <w:color w:val="00B050"/>
+        </w:rPr>
+        <w:t>or</w:t>
+      </w:r>
+      <w:proofErr w:type="gramEnd"/>
+      <w:r>
+        <w:rPr>
+          <w:color w:val="00B050"/>
+        </w:rPr>
+        <w:t xml:space="preserve"> alternately</w:t>
+      </w:r>
+      <w:r>
+        <w:br/>
+        <w:t>page1 = document[0]</w:t>
+      </w:r>
+    </w:p>
+    <w:p>
+      <w:pPr>
+        <w:ind w:left="1440"/>
+      </w:pPr>
+      <w:r>
+        <w:rPr>
+          <w:color w:val="00B050"/>
+        </w:rPr>
+        <w:t xml:space="preserve"># </w:t>
+      </w:r>
+      <w:proofErr w:type="gramStart"/>
+      <w:r>
+        <w:rPr>
+          <w:color w:val="00B050"/>
+        </w:rPr>
+        <w:t>full</w:t>
+      </w:r>
+      <w:proofErr w:type="gramEnd"/>
+      <w:r>
+        <w:rPr>
+          <w:color w:val="00B050"/>
+        </w:rPr>
+        <w:t xml:space="preserve"> path location of the PDF</w:t>
+      </w:r>
+      <w:r>
+        <w:rPr>
+          <w:color w:val="00B050"/>
+        </w:rPr>
+        <w:t>/TIFF or image capture</w:t>
+      </w:r>
+      <w:r>
+        <w:rPr>
+          <w:color w:val="00B050"/>
+        </w:rPr>
+        <w:t xml:space="preserve"> page in storage</w:t>
+      </w:r>
+      <w:r>
+        <w:br/>
+        <w:t>page1_path = page1.path</w:t>
+      </w:r>
+    </w:p>
+    <w:p/>
+    <w:p>
+      <w:pPr>
+        <w:pStyle w:val="Heading2"/>
+      </w:pPr>
+      <w:r>
+        <w:t xml:space="preserve">2.6 </w:t>
+      </w:r>
+      <w:r>
+        <w:tab/>
+        <w:t>Adding Pages</w:t>
+      </w:r>
+      <w:r>
+        <w:br/>
+      </w:r>
+    </w:p>
+    <w:p>
+      <w:r>
+        <w:t xml:space="preserve">Additional pages can be added to the end of an existing Document object using the += (overridden) operator, where the new page will be fully processed. </w:t>
+      </w:r>
+      <w:r>
+        <w:br/>
+      </w:r>
+      <w:r>
+        <w:br/>
+      </w:r>
+      <w:r>
+        <w:tab/>
+      </w:r>
+      <w:proofErr w:type="gramStart"/>
+      <w:r>
+        <w:t>document</w:t>
+      </w:r>
+      <w:proofErr w:type="gramEnd"/>
+      <w:r>
+        <w:t xml:space="preserve"> = Document(</w:t>
+      </w:r>
+      <w:r>
+        <w:rPr>
+          <w:color w:val="FF0000"/>
+        </w:rPr>
+        <w:t>“1page.pdf”</w:t>
+      </w:r>
+      <w:r>
+        <w:t>)</w:t>
+      </w:r>
+    </w:p>
+    <w:p>
+      <w:pPr>
+        <w:ind w:left="720"/>
+      </w:pPr>
+      <w:r>
+        <w:rPr>
+          <w:color w:val="00B050"/>
+        </w:rPr>
+        <w:t># This will print 1 for 1 page</w:t>
+      </w:r>
+      <w:r>
+        <w:br/>
+      </w:r>
+      <w:proofErr w:type="gramStart"/>
+      <w:r>
+        <w:t>print(</w:t>
+      </w:r>
+      <w:proofErr w:type="spellStart"/>
+      <w:proofErr w:type="gramEnd"/>
+      <w:r>
+        <w:t>len</w:t>
+      </w:r>
+      <w:proofErr w:type="spellEnd"/>
+      <w:r>
+        <w:t>(document))</w:t>
+      </w:r>
+    </w:p>
+    <w:p>
+      <w:pPr>
+        <w:ind w:left="720"/>
+      </w:pPr>
+      <w:r>
+        <w:rPr>
+          <w:color w:val="00B050"/>
+        </w:rPr>
+        <w:t># Create a Page object for an existing PDF page</w:t>
+      </w:r>
+      <w:r>
+        <w:br/>
+      </w:r>
+      <w:proofErr w:type="spellStart"/>
+      <w:r>
+        <w:t>new_page</w:t>
+      </w:r>
+      <w:proofErr w:type="spellEnd"/>
+      <w:r>
+        <w:t xml:space="preserve"> = </w:t>
+      </w:r>
+      <w:proofErr w:type="gramStart"/>
+      <w:r>
+        <w:t>Page(</w:t>
+      </w:r>
+      <w:proofErr w:type="gramEnd"/>
+      <w:r>
+        <w:rPr>
+          <w:color w:val="FF0000"/>
+        </w:rPr>
+        <w:t>“page_to_add.pdf”</w:t>
+      </w:r>
+      <w:r>
+        <w:t>)</w:t>
+      </w:r>
+    </w:p>
+    <w:p>
+      <w:pPr>
+        <w:ind w:left="720"/>
+      </w:pPr>
+      <w:r>
+        <w:rPr>
+          <w:color w:val="00B050"/>
+        </w:rPr>
+        <w:t># Add the page to the end of the document.</w:t>
+      </w:r>
+      <w:r>
+        <w:br/>
+      </w:r>
+      <w:proofErr w:type="gramStart"/>
+      <w:r>
+        <w:t>document</w:t>
+      </w:r>
+      <w:proofErr w:type="gramEnd"/>
+      <w:r>
+        <w:t xml:space="preserve"> += </w:t>
+      </w:r>
+      <w:proofErr w:type="spellStart"/>
+      <w:r>
+        <w:t>new_page</w:t>
+      </w:r>
+      <w:proofErr w:type="spellEnd"/>
+    </w:p>
+    <w:p>
+      <w:pPr>
+        <w:ind w:left="720"/>
+      </w:pPr>
+      <w:r>
+        <w:rPr>
+          <w:color w:val="00B050"/>
+        </w:rPr>
+        <w:t xml:space="preserve"># </w:t>
+      </w:r>
+      <w:proofErr w:type="gramStart"/>
+      <w:r>
+        <w:rPr>
+          <w:color w:val="00B050"/>
+        </w:rPr>
+        <w:t>This</w:t>
+      </w:r>
+      <w:proofErr w:type="gramEnd"/>
+      <w:r>
+        <w:rPr>
+          <w:color w:val="00B050"/>
+        </w:rPr>
+        <w:t xml:space="preserve"> will print </w:t>
+      </w:r>
+      <w:r>
+        <w:rPr>
+          <w:color w:val="00B050"/>
+        </w:rPr>
+        <w:t>2</w:t>
+      </w:r>
+      <w:r>
+        <w:rPr>
+          <w:color w:val="00B050"/>
+        </w:rPr>
+        <w:t xml:space="preserve"> </w:t>
+      </w:r>
+      <w:r>
+        <w:rPr>
+          <w:color w:val="00B050"/>
+        </w:rPr>
+        <w:t>showing now that it is a 2 page document.</w:t>
+      </w:r>
+      <w:r>
+        <w:br/>
+      </w:r>
+      <w:proofErr w:type="gramStart"/>
+      <w:r>
+        <w:t>print(</w:t>
+      </w:r>
+      <w:proofErr w:type="spellStart"/>
+      <w:proofErr w:type="gramEnd"/>
+      <w:r>
+        <w:t>len</w:t>
+      </w:r>
+      <w:proofErr w:type="spellEnd"/>
+      <w:r>
+        <w:t>(document))</w:t>
+      </w:r>
+    </w:p>
+    <w:p>
+      <w:pPr>
+        <w:pStyle w:val="Heading2"/>
+      </w:pPr>
+      <w:r>
+        <w:br/>
+      </w:r>
+      <w:r>
         <w:t>2.</w:t>
       </w:r>
       <w:r>
-        <w:t>4</w:t>
+        <w:t>7</w:t>
+      </w:r>
+      <w:r>
+        <w:tab/>
+        <w:t>Text Extraction</w:t>
+      </w:r>
+    </w:p>
+    <w:p>
+      <w:r>
+        <w:br/>
+        <w:t xml:space="preserve">The raw text for the page is obtained by the text property of the page class. The byte size of the raw text is obtained from the </w:t>
+      </w:r>
+      <w:proofErr w:type="gramStart"/>
+      <w:r>
+        <w:t>size(</w:t>
+      </w:r>
+      <w:proofErr w:type="gramEnd"/>
+      <w:r>
+        <w:t>) method of the page class.</w:t>
+      </w:r>
+    </w:p>
+    <w:p>
+      <w:pPr>
+        <w:ind w:left="1440"/>
+      </w:pPr>
+      <w:r>
+        <w:rPr>
+          <w:color w:val="00B050"/>
+        </w:rPr>
+        <w:t># Get the page table</w:t>
+      </w:r>
+      <w:r>
+        <w:br/>
+        <w:t xml:space="preserve">pages = </w:t>
+      </w:r>
+      <w:proofErr w:type="spellStart"/>
+      <w:r>
+        <w:t>document.pages</w:t>
+      </w:r>
+      <w:proofErr w:type="spellEnd"/>
+    </w:p>
+    <w:p>
+      <w:pPr>
+        <w:ind w:left="1440"/>
+      </w:pPr>
+      <w:r>
+        <w:rPr>
+          <w:color w:val="00B050"/>
+        </w:rPr>
+        <w:t># Get the first page</w:t>
+      </w:r>
+      <w:r>
+        <w:br/>
+        <w:t xml:space="preserve">page1 = </w:t>
+      </w:r>
+      <w:proofErr w:type="gramStart"/>
+      <w:r>
+        <w:t>pages[</w:t>
+      </w:r>
+      <w:proofErr w:type="gramEnd"/>
+      <w:r>
+        <w:t>0]</w:t>
+      </w:r>
+    </w:p>
+    <w:p>
+      <w:r>
+        <w:tab/>
+      </w:r>
+      <w:r>
+        <w:tab/>
+      </w:r>
+      <w:r>
+        <w:rPr>
+          <w:color w:val="00B050"/>
+        </w:rPr>
+        <w:t># Get the total byte size of the raw text</w:t>
+      </w:r>
+      <w:r>
+        <w:br/>
+      </w:r>
+      <w:r>
+        <w:tab/>
+      </w:r>
+      <w:r>
+        <w:tab/>
+        <w:t xml:space="preserve">bytes = </w:t>
+      </w:r>
+      <w:proofErr w:type="gramStart"/>
+      <w:r>
+        <w:t>page1.size()</w:t>
+      </w:r>
+      <w:proofErr w:type="gramEnd"/>
+    </w:p>
+    <w:p>
+      <w:r>
+        <w:tab/>
+      </w:r>
+      <w:r>
+        <w:tab/>
+      </w:r>
+      <w:r>
+        <w:rPr>
+          <w:color w:val="00B050"/>
+        </w:rPr>
+        <w:t># Get the raw text for the page</w:t>
+      </w:r>
+      <w:r>
+        <w:br/>
+      </w:r>
+      <w:r>
+        <w:tab/>
+      </w:r>
+      <w:r>
+        <w:tab/>
+        <w:t>text = page1.text</w:t>
+      </w:r>
+    </w:p>
+    <w:p>
+      <w:r>
+        <w:lastRenderedPageBreak/>
+        <w:t>The property scanned is set to True if the text was extracted using OCR; otherwise it is false (i.e., origin was digital text).</w:t>
+      </w:r>
+    </w:p>
+    <w:p>
+      <w:pPr>
+        <w:ind w:left="1440"/>
+      </w:pPr>
+      <w:r>
+        <w:rPr>
+          <w:color w:val="00B050"/>
+        </w:rPr>
+        <w:t xml:space="preserve"># </w:t>
+      </w:r>
+      <w:r>
+        <w:rPr>
+          <w:color w:val="00B050"/>
+        </w:rPr>
+        <w:t>Determine if text extraction was obtained by OCR</w:t>
+      </w:r>
+      <w:r>
+        <w:br/>
+        <w:t xml:space="preserve">scanned = </w:t>
+      </w:r>
+      <w:proofErr w:type="spellStart"/>
+      <w:r>
+        <w:t>document.scanned</w:t>
+      </w:r>
+      <w:proofErr w:type="spellEnd"/>
+    </w:p>
+    <w:p>
+      <w:pPr>
+        <w:pStyle w:val="Heading2"/>
+      </w:pPr>
+      <w:r>
+        <w:t>2.</w:t>
+      </w:r>
+      <w:r>
+        <w:t>8</w:t>
       </w:r>
       <w:r>
         <w:t xml:space="preserve"> </w:t>
       </w:r>
       <w:r>
         <w:tab/>
-      </w:r>
-      <w:r>
-        <w:t>Image Resolution for OCR</w:t>
-      </w:r>
-    </w:p>
-    <w:p>
-      <w:r>
-        <w:br/>
-        <w:t xml:space="preserve">The resolution of the image rendered by </w:t>
-      </w:r>
-      <w:proofErr w:type="spellStart"/>
-      <w:r>
-        <w:t>Ghostscript</w:t>
-      </w:r>
-      <w:proofErr w:type="spellEnd"/>
-      <w:r>
-        <w:t xml:space="preserve"> from a scanned PDF page will affect the OCR quality and processing time. By default the resolution is set to 300. The resolution can be set for a (or all) documents with the static member RESOLUTION of the Document class. This property only affects the rendering of scanned PDF; it does not affect TIFF facsimile or image capture.</w:t>
-      </w:r>
-    </w:p>
-    <w:p>
-      <w:pPr>
-        <w:ind w:left="720"/>
-      </w:pPr>
-      <w:r>
-        <w:rPr>
-          <w:color w:val="00B050"/>
-        </w:rPr>
-        <w:t># Set the Resolution of Image Extraction of all scanned PDF pages</w:t>
-      </w:r>
-      <w:r>
-        <w:br/>
-      </w:r>
-      <w:proofErr w:type="spellStart"/>
-      <w:r>
-        <w:t>Document.RESOLUTION</w:t>
-      </w:r>
-      <w:proofErr w:type="spellEnd"/>
-      <w:r>
-        <w:t xml:space="preserve"> = 150</w:t>
-      </w:r>
-    </w:p>
-    <w:p>
-      <w:pPr>
-        <w:ind w:left="720"/>
-      </w:pPr>
-      <w:r>
-        <w:rPr>
-          <w:color w:val="00B050"/>
-        </w:rPr>
-        <w:t># Image Extraction and OCR will be done at 150 dpi for all subsequent documents</w:t>
-      </w:r>
-      <w:r>
-        <w:br/>
-        <w:t xml:space="preserve">document = </w:t>
-      </w:r>
-      <w:proofErr w:type="gramStart"/>
-      <w:r>
-        <w:t>Document(</w:t>
-      </w:r>
-      <w:proofErr w:type="gramEnd"/>
-      <w:r>
-        <w:rPr>
-          <w:color w:val="C00000"/>
-        </w:rPr>
-        <w:t>“scanned</w:t>
-      </w:r>
-      <w:r>
-        <w:rPr>
-          <w:color w:val="C00000"/>
-        </w:rPr>
-        <w:t>document.pdf”</w:t>
-      </w:r>
-      <w:r>
-        <w:t xml:space="preserve">, </w:t>
-      </w:r>
-      <w:r>
-        <w:rPr>
-          <w:color w:val="C00000"/>
-        </w:rPr>
-        <w:t>“</w:t>
-      </w:r>
-      <w:proofErr w:type="spellStart"/>
-      <w:r>
-        <w:rPr>
-          <w:color w:val="C00000"/>
-        </w:rPr>
-        <w:t>storage_path</w:t>
-      </w:r>
-      <w:proofErr w:type="spellEnd"/>
-      <w:r>
-        <w:rPr>
-          <w:color w:val="C00000"/>
-        </w:rPr>
-        <w:t>”</w:t>
-      </w:r>
-      <w:r>
-        <w:t>)</w:t>
-      </w:r>
-    </w:p>
-    <w:p>
-      <w:pPr>
-        <w:pStyle w:val="Heading2"/>
-      </w:pPr>
-    </w:p>
-    <w:p>
-      <w:pPr>
-        <w:pStyle w:val="Heading2"/>
-      </w:pPr>
-      <w:r>
-        <w:t>2.</w:t>
-      </w:r>
-      <w:r>
-        <w:t>5</w:t>
-      </w:r>
-      <w:r>
-        <w:t xml:space="preserve"> </w:t>
-      </w:r>
-      <w:r>
-        <w:tab/>
-      </w:r>
-      <w:r>
-        <w:t>Page Access</w:t>
-      </w:r>
-    </w:p>
-    <w:p>
-      <w:r>
-        <w:br/>
-        <w:t xml:space="preserve">Each page is represented by a Page (class) object. Access to the page object is obtained from the pages property member of the Document object. The number of pages in the document is returned by the </w:t>
-      </w:r>
-      <w:proofErr w:type="spellStart"/>
-      <w:proofErr w:type="gramStart"/>
-      <w:r>
-        <w:t>len</w:t>
-      </w:r>
-      <w:proofErr w:type="spellEnd"/>
-      <w:r>
-        <w:t>(</w:t>
-      </w:r>
-      <w:proofErr w:type="gramEnd"/>
-      <w:r>
-        <w:t xml:space="preserve">) </w:t>
-      </w:r>
-      <w:proofErr w:type="spellStart"/>
-      <w:r>
-        <w:t>builtin</w:t>
-      </w:r>
-      <w:proofErr w:type="spellEnd"/>
-      <w:r>
-        <w:t xml:space="preserve"> operator for the Document class.</w:t>
-      </w:r>
-    </w:p>
-    <w:p>
-      <w:pPr>
-        <w:ind w:left="1440"/>
-      </w:pPr>
-      <w:proofErr w:type="gramStart"/>
-      <w:r>
-        <w:t>document</w:t>
-      </w:r>
-      <w:proofErr w:type="gramEnd"/>
-      <w:r>
-        <w:t xml:space="preserve"> = Document(</w:t>
-      </w:r>
-      <w:r>
-        <w:rPr>
-          <w:color w:val="C00000"/>
-        </w:rPr>
-        <w:t>“yourdocument.pdf”</w:t>
-      </w:r>
-      <w:r>
-        <w:t xml:space="preserve">, </w:t>
-      </w:r>
-      <w:r>
-        <w:rPr>
-          <w:color w:val="C00000"/>
-        </w:rPr>
-        <w:t>“</w:t>
-      </w:r>
-      <w:proofErr w:type="spellStart"/>
-      <w:r>
-        <w:rPr>
-          <w:color w:val="C00000"/>
-        </w:rPr>
-        <w:t>storage_path</w:t>
-      </w:r>
-      <w:proofErr w:type="spellEnd"/>
-      <w:r>
-        <w:rPr>
-          <w:color w:val="C00000"/>
-        </w:rPr>
-        <w:t>”</w:t>
-      </w:r>
-      <w:r>
-        <w:t>)</w:t>
-      </w:r>
-      <w:r>
-        <w:br/>
-      </w:r>
-      <w:r>
-        <w:tab/>
-      </w:r>
-      <w:r>
-        <w:br/>
-      </w:r>
-      <w:r>
-        <w:rPr>
-          <w:color w:val="00B050"/>
-        </w:rPr>
-        <w:t># Get the number of pages in the PDF document</w:t>
-      </w:r>
-      <w:r>
-        <w:br/>
-      </w:r>
-      <w:proofErr w:type="spellStart"/>
-      <w:r>
-        <w:t>npages</w:t>
-      </w:r>
-      <w:proofErr w:type="spellEnd"/>
-      <w:r>
-        <w:t xml:space="preserve"> = </w:t>
-      </w:r>
-      <w:proofErr w:type="spellStart"/>
-      <w:r>
-        <w:t>len</w:t>
-      </w:r>
-      <w:proofErr w:type="spellEnd"/>
-      <w:r>
-        <w:t>(document)</w:t>
-      </w:r>
-    </w:p>
-    <w:p>
-      <w:pPr>
-        <w:ind w:left="1440"/>
-      </w:pPr>
-      <w:r>
-        <w:rPr>
-          <w:color w:val="00B050"/>
-        </w:rPr>
-        <w:t># Get the page table</w:t>
-      </w:r>
-      <w:r>
-        <w:br/>
-        <w:t xml:space="preserve">pages = </w:t>
-      </w:r>
-      <w:proofErr w:type="spellStart"/>
-      <w:r>
-        <w:t>document.pages</w:t>
-      </w:r>
-      <w:proofErr w:type="spellEnd"/>
-    </w:p>
-    <w:p>
-      <w:pPr>
-        <w:ind w:left="1440"/>
-      </w:pPr>
-      <w:r>
-        <w:rPr>
-          <w:color w:val="00B050"/>
-        </w:rPr>
-        <w:t># Get the first page</w:t>
-      </w:r>
-      <w:r>
-        <w:br/>
-        <w:t xml:space="preserve">page1 = </w:t>
-      </w:r>
-      <w:proofErr w:type="gramStart"/>
-      <w:r>
-        <w:t>pages[</w:t>
-      </w:r>
-      <w:proofErr w:type="gramEnd"/>
-      <w:r>
-        <w:t>0]</w:t>
-      </w:r>
-    </w:p>
-    <w:p>
-      <w:pPr>
-        <w:ind w:left="1440"/>
-      </w:pPr>
-      <w:r>
-        <w:rPr>
-          <w:color w:val="00B050"/>
-        </w:rPr>
-        <w:t xml:space="preserve"># </w:t>
-      </w:r>
-      <w:proofErr w:type="gramStart"/>
-      <w:r>
-        <w:rPr>
-          <w:color w:val="00B050"/>
-        </w:rPr>
-        <w:t>or</w:t>
-      </w:r>
-      <w:proofErr w:type="gramEnd"/>
-      <w:r>
-        <w:rPr>
-          <w:color w:val="00B050"/>
-        </w:rPr>
-        <w:t xml:space="preserve"> alternately</w:t>
-      </w:r>
-      <w:r>
-        <w:br/>
-        <w:t>page1 = document[0]</w:t>
-      </w:r>
-    </w:p>
-    <w:p>
-      <w:pPr>
-        <w:ind w:left="1440"/>
-      </w:pPr>
-      <w:r>
-        <w:rPr>
-          <w:color w:val="00B050"/>
-        </w:rPr>
-        <w:t xml:space="preserve"># </w:t>
-      </w:r>
-      <w:proofErr w:type="gramStart"/>
-      <w:r>
-        <w:rPr>
-          <w:color w:val="00B050"/>
-        </w:rPr>
-        <w:t>full</w:t>
-      </w:r>
-      <w:proofErr w:type="gramEnd"/>
-      <w:r>
-        <w:rPr>
-          <w:color w:val="00B050"/>
-        </w:rPr>
-        <w:t xml:space="preserve"> path location of the PDF</w:t>
-      </w:r>
-      <w:r>
-        <w:rPr>
-          <w:color w:val="00B050"/>
-        </w:rPr>
-        <w:t>/TIFF or image capture</w:t>
-      </w:r>
-      <w:r>
-        <w:rPr>
-          <w:color w:val="00B050"/>
-        </w:rPr>
-        <w:t xml:space="preserve"> page in storage</w:t>
-      </w:r>
-      <w:r>
-        <w:br/>
-        <w:t>page1_path = page1.path</w:t>
-      </w:r>
-    </w:p>
-    <w:p/>
-    <w:p>
-      <w:pPr>
-        <w:rPr>
-          <w:rFonts w:asciiTheme="majorHAnsi" w:eastAsiaTheme="majorEastAsia" w:hAnsiTheme="majorHAnsi" w:cstheme="majorBidi"/>
-          <w:b/>
-          <w:bCs/>
-          <w:color w:val="4F81BD" w:themeColor="accent1"/>
-          <w:sz w:val="26"/>
-          <w:szCs w:val="26"/>
-        </w:rPr>
-      </w:pPr>
-      <w:r>
-        <w:br w:type="page"/>
-      </w:r>
-    </w:p>
-    <w:p>
-      <w:pPr>
-        <w:pStyle w:val="Heading2"/>
-      </w:pPr>
-      <w:r>
-        <w:lastRenderedPageBreak/>
-        <w:t xml:space="preserve">2.6 </w:t>
-      </w:r>
-      <w:r>
-        <w:tab/>
-        <w:t>Adding Pages</w:t>
-      </w:r>
-      <w:r>
-        <w:br/>
-      </w:r>
-    </w:p>
-    <w:p>
-      <w:r>
-        <w:t xml:space="preserve">Additional pages can be added to the end of an existing Document object using the += (overridden) operator, where the new page will be fully processed. </w:t>
-      </w:r>
-      <w:r>
-        <w:br/>
-      </w:r>
-      <w:r>
-        <w:br/>
-      </w:r>
-      <w:r>
-        <w:tab/>
-      </w:r>
-      <w:proofErr w:type="gramStart"/>
-      <w:r>
-        <w:t>document</w:t>
-      </w:r>
-      <w:proofErr w:type="gramEnd"/>
-      <w:r>
-        <w:t xml:space="preserve"> = Document(</w:t>
-      </w:r>
-      <w:r>
-        <w:rPr>
-          <w:color w:val="FF0000"/>
-        </w:rPr>
-        <w:t>“1page.pdf”</w:t>
-      </w:r>
-      <w:r>
-        <w:t>)</w:t>
-      </w:r>
-    </w:p>
-    <w:p>
-      <w:pPr>
-        <w:ind w:left="720"/>
-      </w:pPr>
-      <w:r>
-        <w:rPr>
-          <w:color w:val="00B050"/>
-        </w:rPr>
-        <w:t># This will print 1 for 1 page</w:t>
-      </w:r>
-      <w:r>
-        <w:br/>
-      </w:r>
-      <w:proofErr w:type="gramStart"/>
-      <w:r>
-        <w:t>print(</w:t>
-      </w:r>
-      <w:proofErr w:type="spellStart"/>
-      <w:proofErr w:type="gramEnd"/>
-      <w:r>
-        <w:t>len</w:t>
-      </w:r>
-      <w:proofErr w:type="spellEnd"/>
-      <w:r>
-        <w:t>(document))</w:t>
-      </w:r>
-    </w:p>
-    <w:p>
-      <w:pPr>
-        <w:ind w:left="720"/>
-      </w:pPr>
-      <w:r>
-        <w:rPr>
-          <w:color w:val="00B050"/>
-        </w:rPr>
-        <w:t># Create a Page object for an existing PDF page</w:t>
-      </w:r>
-      <w:r>
-        <w:br/>
-      </w:r>
-      <w:proofErr w:type="spellStart"/>
-      <w:r>
-        <w:t>new_page</w:t>
-      </w:r>
-      <w:proofErr w:type="spellEnd"/>
-      <w:r>
-        <w:t xml:space="preserve"> = </w:t>
-      </w:r>
-      <w:proofErr w:type="gramStart"/>
-      <w:r>
-        <w:t>Page(</w:t>
-      </w:r>
-      <w:proofErr w:type="gramEnd"/>
-      <w:r>
-        <w:rPr>
-          <w:color w:val="FF0000"/>
-        </w:rPr>
-        <w:t>“page_to_add.pdf”</w:t>
-      </w:r>
-      <w:r>
-        <w:t>)</w:t>
-      </w:r>
-    </w:p>
-    <w:p>
-      <w:pPr>
-        <w:ind w:left="720"/>
-      </w:pPr>
-      <w:r>
-        <w:rPr>
-          <w:color w:val="00B050"/>
-        </w:rPr>
-        <w:t># Add the page to the end of the document.</w:t>
-      </w:r>
-      <w:r>
-        <w:br/>
-      </w:r>
-      <w:proofErr w:type="gramStart"/>
-      <w:r>
-        <w:t>document</w:t>
-      </w:r>
-      <w:proofErr w:type="gramEnd"/>
-      <w:r>
-        <w:t xml:space="preserve"> += </w:t>
-      </w:r>
-      <w:proofErr w:type="spellStart"/>
-      <w:r>
-        <w:t>new_page</w:t>
-      </w:r>
-      <w:proofErr w:type="spellEnd"/>
-    </w:p>
-    <w:p>
-      <w:pPr>
-        <w:ind w:left="720"/>
-      </w:pPr>
-      <w:r>
-        <w:rPr>
-          <w:color w:val="00B050"/>
-        </w:rPr>
-        <w:t xml:space="preserve"># </w:t>
-      </w:r>
-      <w:proofErr w:type="gramStart"/>
-      <w:r>
-        <w:rPr>
-          <w:color w:val="00B050"/>
-        </w:rPr>
-        <w:t>This</w:t>
-      </w:r>
-      <w:proofErr w:type="gramEnd"/>
-      <w:r>
-        <w:rPr>
-          <w:color w:val="00B050"/>
-        </w:rPr>
-        <w:t xml:space="preserve"> will print </w:t>
-      </w:r>
-      <w:r>
-        <w:rPr>
-          <w:color w:val="00B050"/>
-        </w:rPr>
-        <w:t>2</w:t>
-      </w:r>
-      <w:r>
-        <w:rPr>
-          <w:color w:val="00B050"/>
-        </w:rPr>
-        <w:t xml:space="preserve"> </w:t>
-      </w:r>
-      <w:r>
-        <w:rPr>
-          <w:color w:val="00B050"/>
-        </w:rPr>
-        <w:t>showing now that it is a 2 page document.</w:t>
-      </w:r>
-      <w:r>
-        <w:br/>
-      </w:r>
-      <w:proofErr w:type="gramStart"/>
-      <w:r>
-        <w:t>print(</w:t>
-      </w:r>
-      <w:proofErr w:type="spellStart"/>
-      <w:proofErr w:type="gramEnd"/>
-      <w:r>
-        <w:t>len</w:t>
-      </w:r>
-      <w:proofErr w:type="spellEnd"/>
-      <w:r>
-        <w:t>(document))</w:t>
-      </w:r>
-    </w:p>
-    <w:p>
-      <w:pPr>
-        <w:pStyle w:val="Heading2"/>
-      </w:pPr>
-      <w:r>
-        <w:br/>
-      </w:r>
-      <w:r>
-        <w:t>2.</w:t>
-      </w:r>
-      <w:r>
-        <w:t>7</w:t>
-      </w:r>
-      <w:r>
-        <w:tab/>
-        <w:t>Text Extraction</w:t>
-      </w:r>
-    </w:p>
-    <w:p>
-      <w:r>
-        <w:br/>
-        <w:t xml:space="preserve">The raw text for the page is obtained by the text property of the page class. The byte size of the raw text is obtained from the </w:t>
-      </w:r>
-      <w:proofErr w:type="gramStart"/>
-      <w:r>
-        <w:t>size(</w:t>
-      </w:r>
-      <w:proofErr w:type="gramEnd"/>
-      <w:r>
-        <w:t>) method of the page class.</w:t>
-      </w:r>
-    </w:p>
-    <w:p>
-      <w:pPr>
-        <w:ind w:left="1440"/>
-      </w:pPr>
-      <w:r>
-        <w:rPr>
-          <w:color w:val="00B050"/>
-        </w:rPr>
-        <w:t># Get the page table</w:t>
-      </w:r>
-      <w:r>
-        <w:br/>
-        <w:t xml:space="preserve">pages = </w:t>
-      </w:r>
-      <w:proofErr w:type="spellStart"/>
-      <w:r>
-        <w:t>document.pages</w:t>
-      </w:r>
-      <w:proofErr w:type="spellEnd"/>
-    </w:p>
-    <w:p>
-      <w:pPr>
-        <w:ind w:left="1440"/>
-      </w:pPr>
-      <w:r>
-        <w:rPr>
-          <w:color w:val="00B050"/>
-        </w:rPr>
-        <w:t># Get the first page</w:t>
-      </w:r>
-      <w:r>
-        <w:br/>
-        <w:t xml:space="preserve">page1 = </w:t>
-      </w:r>
-      <w:proofErr w:type="gramStart"/>
-      <w:r>
-        <w:t>pages[</w:t>
-      </w:r>
-      <w:proofErr w:type="gramEnd"/>
-      <w:r>
-        <w:t>0]</w:t>
-      </w:r>
-    </w:p>
-    <w:p>
-      <w:r>
-        <w:tab/>
-      </w:r>
-      <w:r>
-        <w:tab/>
-      </w:r>
-      <w:r>
-        <w:rPr>
-          <w:color w:val="00B050"/>
-        </w:rPr>
-        <w:t># Get the total byte size of the raw text</w:t>
-      </w:r>
-      <w:r>
-        <w:br/>
-      </w:r>
-      <w:r>
-        <w:tab/>
-      </w:r>
-      <w:r>
-        <w:tab/>
-        <w:t xml:space="preserve">bytes = </w:t>
-      </w:r>
-      <w:proofErr w:type="gramStart"/>
-      <w:r>
-        <w:t>page1.size()</w:t>
-      </w:r>
-      <w:proofErr w:type="gramEnd"/>
-    </w:p>
-    <w:p>
-      <w:r>
-        <w:tab/>
-      </w:r>
-      <w:r>
-        <w:tab/>
-      </w:r>
-      <w:r>
-        <w:rPr>
-          <w:color w:val="00B050"/>
-        </w:rPr>
-        <w:t># Get the raw text for the page</w:t>
-      </w:r>
-      <w:r>
-        <w:br/>
-      </w:r>
-      <w:r>
-        <w:tab/>
-      </w:r>
-      <w:r>
-        <w:tab/>
-        <w:t>text = page1.text</w:t>
-      </w:r>
-    </w:p>
-    <w:p>
-      <w:r>
-        <w:t>The property scanned is set to True if the text was extracted using OCR; otherwise it is false (i.e., origin was digital text).</w:t>
-      </w:r>
-    </w:p>
-    <w:p>
-      <w:pPr>
-        <w:ind w:left="1440"/>
-      </w:pPr>
-      <w:r>
-        <w:rPr>
-          <w:color w:val="00B050"/>
-        </w:rPr>
-        <w:t xml:space="preserve"># </w:t>
-      </w:r>
-      <w:r>
-        <w:rPr>
-          <w:color w:val="00B050"/>
-        </w:rPr>
-        <w:t>Determine if text extraction was obtained by OCR</w:t>
-      </w:r>
-      <w:r>
-        <w:br/>
-        <w:t xml:space="preserve">scanned = </w:t>
-      </w:r>
-      <w:proofErr w:type="spellStart"/>
-      <w:r>
-        <w:t>document.scanned</w:t>
-      </w:r>
-      <w:proofErr w:type="spellEnd"/>
-    </w:p>
-    <w:p>
-      <w:pPr>
-        <w:pStyle w:val="Heading2"/>
-      </w:pPr>
-      <w:r>
-        <w:lastRenderedPageBreak/>
-        <w:t>2.</w:t>
-      </w:r>
-      <w:r>
-        <w:t>8</w:t>
-      </w:r>
-      <w:r>
-        <w:t xml:space="preserve"> </w:t>
-      </w:r>
-      <w:r>
-        <w:tab/>
         <w:t>Asynchronous Processing</w:t>
       </w:r>
     </w:p>
@@ -1832,7 +1866,13 @@
         <w:t xml:space="preserve"> is called</w:t>
       </w:r>
       <w:r>
-        <w:t>, where the document object is passed as a parameter.</w:t>
+        <w:t xml:space="preserve">, where the </w:t>
+      </w:r>
+      <w:r>
+        <w:t>D</w:t>
+      </w:r>
+      <w:r>
+        <w:t>ocument object is passed as a parameter.</w:t>
       </w:r>
     </w:p>
     <w:p>
@@ -2118,35 +2158,18 @@
         <w:pStyle w:val="Heading2"/>
       </w:pPr>
       <w:r>
-        <w:br/>
-      </w:r>
-    </w:p>
-    <w:p>
-      <w:pPr>
-        <w:rPr>
-          <w:rFonts w:asciiTheme="majorHAnsi" w:eastAsiaTheme="majorEastAsia" w:hAnsiTheme="majorHAnsi" w:cstheme="majorBidi"/>
-          <w:b/>
-          <w:bCs/>
-          <w:color w:val="4F81BD" w:themeColor="accent1"/>
-          <w:sz w:val="26"/>
-          <w:szCs w:val="26"/>
-        </w:rPr>
-      </w:pPr>
-      <w:r>
-        <w:br w:type="page"/>
-      </w:r>
-    </w:p>
-    <w:p>
-      <w:pPr>
-        <w:pStyle w:val="Heading2"/>
-      </w:pPr>
-      <w:r>
         <w:lastRenderedPageBreak/>
         <w:t>2.10</w:t>
       </w:r>
       <w:r>
         <w:tab/>
-        <w:t>NLP Preprocessing Options (</w:t>
+        <w:t xml:space="preserve">NLP Preprocessing </w:t>
+      </w:r>
+      <w:r>
+        <w:t>Settings</w:t>
+      </w:r>
+      <w:r>
+        <w:t xml:space="preserve"> (</w:t>
       </w:r>
       <w:proofErr w:type="spellStart"/>
       <w:r>
@@ -2160,7 +2183,30 @@
     <w:p>
       <w:r>
         <w:br/>
-        <w:t xml:space="preserve">NLP Preprocessing of the text maybe configured for several options when instantiating a document object with the optional </w:t>
+        <w:t>NLP Preprocessing of the text may</w:t>
+      </w:r>
+      <w:r>
+        <w:t xml:space="preserve"> </w:t>
+      </w:r>
+      <w:r>
+        <w:t xml:space="preserve">be configured for several </w:t>
+      </w:r>
+      <w:proofErr w:type="gramStart"/>
+      <w:r>
+        <w:t xml:space="preserve">settings </w:t>
+      </w:r>
+      <w:r>
+        <w:t xml:space="preserve"> when</w:t>
+      </w:r>
+      <w:proofErr w:type="gramEnd"/>
+      <w:r>
+        <w:t xml:space="preserve"> instantiating a </w:t>
+      </w:r>
+      <w:r>
+        <w:t>D</w:t>
+      </w:r>
+      <w:r>
+        <w:t xml:space="preserve">ocument object with the optional </w:t>
       </w:r>
       <w:proofErr w:type="spellStart"/>
       <w:r>
@@ -3005,19 +3051,7 @@
         <w:rPr>
           <w:color w:val="00B050"/>
         </w:rPr>
-        <w:t xml:space="preserve">’:  </w:t>
-      </w:r>
-      <w:r>
-        <w:rPr>
-          <w:color w:val="00B050"/>
-        </w:rPr>
-        <w:t>&lt;no. of occurrences&gt;</w:t>
-      </w:r>
-      <w:r>
-        <w:rPr>
-          <w:color w:val="00B050"/>
-        </w:rPr>
-        <w:t>, … }</w:t>
+        <w:t>’:  &lt;no. of occurrences&gt;, … }</w:t>
       </w:r>
       <w:r>
         <w:rPr>
@@ -3159,10 +3193,7 @@
         <w:t xml:space="preserve"> property returns a sorted list </w:t>
       </w:r>
       <w:r>
-        <w:t>of each unique word in the document (or page)</w:t>
-      </w:r>
-      <w:r>
-        <w:t>, as a tuple of the word and number of occurrences, sorted by the number of occurrences in descending order.</w:t>
+        <w:t>of each unique word in the document (or page), as a tuple of the word and number of occurrences, sorted by the number of occurrences in descending order.</w:t>
       </w:r>
       <w:r>
         <w:t xml:space="preserve"> </w:t>
@@ -3215,28 +3246,18 @@
       </w:r>
       <w:proofErr w:type="spellStart"/>
       <w:r>
-        <w:t>document.</w:t>
-      </w:r>
-      <w:r>
-        <w:t>freqDist</w:t>
-      </w:r>
-      <w:proofErr w:type="spellEnd"/>
-      <w:r>
-        <w:br/>
-      </w:r>
-      <w:r>
-        <w:tab/>
-      </w:r>
-      <w:r>
-        <w:tab/>
-      </w:r>
-      <w:proofErr w:type="gramStart"/>
-      <w:r>
-        <w:t>print(</w:t>
-      </w:r>
-      <w:proofErr w:type="gramEnd"/>
-      <w:r>
-        <w:t>count</w:t>
+        <w:t>document.freqDist</w:t>
+      </w:r>
+      <w:proofErr w:type="spellEnd"/>
+      <w:r>
+        <w:br/>
+      </w:r>
+      <w:r>
+        <w:tab/>
+      </w:r>
+      <w:r>
+        <w:tab/>
+        <w:t>print(count</w:t>
       </w:r>
       <w:r>
         <w:t>)</w:t>
@@ -3400,141 +3421,27 @@
           <w:color w:val="00B050"/>
         </w:rPr>
         <w:tab/>
-        <w:t xml:space="preserve"># e.g., </w:t>
-      </w:r>
-      <w:r>
-        <w:rPr>
-          <w:color w:val="00B050"/>
-        </w:rPr>
-        <w:t>[</w:t>
-      </w:r>
-      <w:r>
-        <w:rPr>
-          <w:color w:val="00B050"/>
-        </w:rPr>
-        <w:t xml:space="preserve"> </w:t>
-      </w:r>
-      <w:r>
-        <w:rPr>
-          <w:color w:val="00B050"/>
-        </w:rPr>
-        <w:t>(‘medical’, 31), (</w:t>
-      </w:r>
-      <w:r>
-        <w:rPr>
-          <w:color w:val="00B050"/>
-        </w:rPr>
-        <w:t>‘plan’</w:t>
-      </w:r>
-      <w:r>
-        <w:rPr>
-          <w:color w:val="00B050"/>
-        </w:rPr>
-        <w:t xml:space="preserve">, </w:t>
-      </w:r>
-      <w:r>
-        <w:rPr>
-          <w:color w:val="00B050"/>
-        </w:rPr>
-        <w:t>20</w:t>
-      </w:r>
-      <w:r>
-        <w:rPr>
-          <w:color w:val="00B050"/>
-        </w:rPr>
-        <w:t>)</w:t>
-      </w:r>
-      <w:r>
-        <w:rPr>
-          <w:color w:val="00B050"/>
-        </w:rPr>
-        <w:t xml:space="preserve">, </w:t>
-      </w:r>
-      <w:r>
-        <w:rPr>
-          <w:color w:val="00B050"/>
-        </w:rPr>
-        <w:t>…</w:t>
-      </w:r>
-      <w:r>
-        <w:rPr>
-          <w:color w:val="00B050"/>
-        </w:rPr>
-        <w:t xml:space="preserve">, </w:t>
-      </w:r>
-      <w:r>
-        <w:rPr>
-          <w:color w:val="00B050"/>
-        </w:rPr>
-        <w:t>(</w:t>
-      </w:r>
-      <w:r>
-        <w:rPr>
-          <w:color w:val="00B050"/>
-        </w:rPr>
-        <w:t>‘doctor’</w:t>
-      </w:r>
-      <w:r>
-        <w:rPr>
-          <w:color w:val="00B050"/>
-        </w:rPr>
-        <w:t xml:space="preserve">, </w:t>
-      </w:r>
-      <w:r>
-        <w:rPr>
-          <w:color w:val="00B050"/>
-        </w:rPr>
-        <w:t>2</w:t>
-      </w:r>
-      <w:r>
-        <w:rPr>
-          <w:color w:val="00B050"/>
-        </w:rPr>
-        <w:t>)</w:t>
-      </w:r>
-      <w:r>
-        <w:rPr>
-          <w:color w:val="00B050"/>
-        </w:rPr>
-        <w:t>, …</w:t>
-      </w:r>
-      <w:r>
-        <w:rPr>
-          <w:color w:val="00B050"/>
-        </w:rPr>
-        <w:t xml:space="preserve"> ]</w:t>
-      </w:r>
-    </w:p>
-    <w:p>
-      <w:pPr>
-        <w:rPr>
-          <w:color w:val="00B050"/>
-        </w:rPr>
-      </w:pPr>
-      <w:r>
-        <w:rPr>
-          <w:color w:val="00B050"/>
-        </w:rPr>
-        <w:tab/>
-      </w:r>
-      <w:r>
-        <w:rPr>
-          <w:color w:val="00B050"/>
-        </w:rPr>
-        <w:tab/>
-        <w:t xml:space="preserve"># Get the </w:t>
-      </w:r>
-      <w:r>
-        <w:rPr>
-          <w:color w:val="00B050"/>
-        </w:rPr>
-        <w:t>word frequency distribution</w:t>
-      </w:r>
-      <w:r>
-        <w:rPr>
-          <w:color w:val="00B050"/>
-        </w:rPr>
-        <w:t xml:space="preserve"> for each page in the document</w:t>
+        <w:t># e.g., [ (‘medical’, 31), (‘plan’, 20), …, (‘doctor’, 2), … ]</w:t>
+      </w:r>
+    </w:p>
+    <w:p>
+      <w:pPr>
+        <w:rPr>
+          <w:color w:val="00B050"/>
+        </w:rPr>
+      </w:pPr>
+      <w:r>
+        <w:rPr>
+          <w:color w:val="00B050"/>
+        </w:rPr>
+        <w:tab/>
+      </w:r>
+      <w:r>
+        <w:rPr>
+          <w:color w:val="00B050"/>
+        </w:rPr>
+        <w:tab/>
+        <w:t># Get the word frequency distribution for each page in the document</w:t>
       </w:r>
       <w:r>
         <w:rPr>
@@ -3631,19 +3538,7 @@
         <w:t xml:space="preserve"> property returns a sorted list </w:t>
       </w:r>
       <w:r>
-        <w:t xml:space="preserve">of each unique word in the document (or page), as a tuple of the word and </w:t>
-      </w:r>
-      <w:r>
-        <w:t>the percentage it occurs in the document</w:t>
-      </w:r>
-      <w:r>
-        <w:t xml:space="preserve">, sorted by the </w:t>
-      </w:r>
-      <w:r>
-        <w:t>percentage</w:t>
-      </w:r>
-      <w:r>
-        <w:t xml:space="preserve"> in descending order.</w:t>
+        <w:t>of each unique word in the document (or page), as a tuple of the word and the percentage it occurs in the document, sorted by the percentage in descending order.</w:t>
       </w:r>
       <w:r>
         <w:t xml:space="preserve"> </w:t>
@@ -3671,25 +3566,7 @@
         <w:rPr>
           <w:color w:val="00B050"/>
         </w:rPr>
-        <w:t>term</w:t>
-      </w:r>
-      <w:r>
-        <w:rPr>
-          <w:color w:val="00B050"/>
-        </w:rPr>
-        <w:t xml:space="preserve"> frequency (</w:t>
-      </w:r>
-      <w:r>
-        <w:rPr>
-          <w:color w:val="00B050"/>
-        </w:rPr>
-        <w:t>TF</w:t>
-      </w:r>
-      <w:r>
-        <w:rPr>
-          <w:color w:val="00B050"/>
-        </w:rPr>
-        <w:t>) distribution</w:t>
+        <w:t>term frequency (TF) distribution</w:t>
       </w:r>
       <w:r>
         <w:rPr>
@@ -3712,52 +3589,200 @@
       </w:r>
       <w:proofErr w:type="spellEnd"/>
       <w:r>
+        <w:t xml:space="preserve"> = </w:t>
+      </w:r>
+      <w:proofErr w:type="spellStart"/>
+      <w:r>
+        <w:t>document.freqDist</w:t>
+      </w:r>
+      <w:proofErr w:type="spellEnd"/>
+      <w:r>
+        <w:br/>
+      </w:r>
+      <w:r>
+        <w:tab/>
+      </w:r>
+      <w:r>
+        <w:tab/>
+      </w:r>
+      <w:proofErr w:type="gramStart"/>
+      <w:r>
+        <w:t>print(</w:t>
+      </w:r>
+      <w:proofErr w:type="spellStart"/>
+      <w:proofErr w:type="gramEnd"/>
+      <w:r>
+        <w:t>tf</w:t>
+      </w:r>
+      <w:proofErr w:type="spellEnd"/>
+      <w:r>
+        <w:t>)</w:t>
+      </w:r>
+      <w:r>
+        <w:br/>
+      </w:r>
+      <w:r>
+        <w:tab/>
+      </w:r>
+      <w:r>
+        <w:tab/>
+      </w:r>
+      <w:r>
+        <w:rPr>
+          <w:color w:val="00B050"/>
+        </w:rPr>
+        <w:t># will output:</w:t>
+      </w:r>
+      <w:r>
+        <w:rPr>
+          <w:color w:val="00B050"/>
+        </w:rPr>
         <w:t xml:space="preserve"> </w:t>
       </w:r>
       <w:r>
-        <w:t xml:space="preserve">= </w:t>
-      </w:r>
-      <w:proofErr w:type="spellStart"/>
-      <w:r>
-        <w:t>document.freqDist</w:t>
-      </w:r>
-      <w:proofErr w:type="spellEnd"/>
-      <w:r>
-        <w:br/>
-      </w:r>
-      <w:r>
-        <w:tab/>
-      </w:r>
-      <w:r>
-        <w:tab/>
-      </w:r>
-      <w:proofErr w:type="gramStart"/>
-      <w:r>
-        <w:t>print(</w:t>
-      </w:r>
-      <w:proofErr w:type="spellStart"/>
-      <w:proofErr w:type="gramEnd"/>
-      <w:r>
-        <w:t>tf</w:t>
-      </w:r>
-      <w:proofErr w:type="spellEnd"/>
-      <w:r>
+        <w:rPr>
+          <w:color w:val="00B050"/>
+        </w:rPr>
+        <w:br/>
+      </w:r>
+      <w:r>
+        <w:rPr>
+          <w:color w:val="00B050"/>
+        </w:rPr>
+        <w:tab/>
+      </w:r>
+      <w:r>
+        <w:rPr>
+          <w:color w:val="00B050"/>
+        </w:rPr>
+        <w:tab/>
+        <w:t xml:space="preserve"># </w:t>
+      </w:r>
+      <w:r>
+        <w:rPr>
+          <w:color w:val="00B050"/>
+        </w:rPr>
+        <w:t>[</w:t>
+      </w:r>
+      <w:r>
+        <w:rPr>
+          <w:color w:val="00B050"/>
+        </w:rPr>
+        <w:t xml:space="preserve"> </w:t>
+      </w:r>
+      <w:r>
+        <w:rPr>
+          <w:color w:val="00B050"/>
+        </w:rPr>
+        <w:t>(</w:t>
+      </w:r>
+      <w:r>
+        <w:rPr>
+          <w:color w:val="00B050"/>
+        </w:rPr>
+        <w:t>‘</w:t>
+      </w:r>
+      <w:r>
+        <w:rPr>
+          <w:color w:val="00B050"/>
+        </w:rPr>
+        <w:t>&lt;word&gt;</w:t>
+      </w:r>
+      <w:r>
+        <w:rPr>
+          <w:color w:val="00B050"/>
+        </w:rPr>
+        <w:t>’</w:t>
+      </w:r>
+      <w:r>
+        <w:rPr>
+          <w:color w:val="00B050"/>
+        </w:rPr>
+        <w:t xml:space="preserve">, </w:t>
+      </w:r>
+      <w:r>
+        <w:rPr>
+          <w:color w:val="00B050"/>
+        </w:rPr>
+        <w:t>&lt;</w:t>
+      </w:r>
+      <w:r>
+        <w:rPr>
+          <w:color w:val="00B050"/>
+        </w:rPr>
+        <w:t>percent</w:t>
+      </w:r>
+      <w:r>
+        <w:rPr>
+          <w:color w:val="00B050"/>
+        </w:rPr>
+        <w:t>&gt;</w:t>
+      </w:r>
+      <w:r>
+        <w:rPr>
+          <w:color w:val="00B050"/>
+        </w:rPr>
         <w:t>)</w:t>
       </w:r>
       <w:r>
-        <w:br/>
-      </w:r>
-      <w:r>
-        <w:tab/>
-      </w:r>
-      <w:r>
-        <w:tab/>
-      </w:r>
-      <w:r>
-        <w:rPr>
-          <w:color w:val="00B050"/>
-        </w:rPr>
-        <w:t># will output:</w:t>
+        <w:rPr>
+          <w:color w:val="00B050"/>
+        </w:rPr>
+        <w:t xml:space="preserve">, </w:t>
+      </w:r>
+      <w:r>
+        <w:rPr>
+          <w:color w:val="00B050"/>
+        </w:rPr>
+        <w:t>(</w:t>
+      </w:r>
+      <w:r>
+        <w:rPr>
+          <w:color w:val="00B050"/>
+        </w:rPr>
+        <w:t>‘</w:t>
+      </w:r>
+      <w:r>
+        <w:rPr>
+          <w:color w:val="00B050"/>
+        </w:rPr>
+        <w:t>&lt;word&gt;</w:t>
+      </w:r>
+      <w:r>
+        <w:rPr>
+          <w:color w:val="00B050"/>
+        </w:rPr>
+        <w:t>’:  &lt;</w:t>
+      </w:r>
+      <w:r>
+        <w:rPr>
+          <w:color w:val="00B050"/>
+        </w:rPr>
+        <w:t>percent</w:t>
+      </w:r>
+      <w:r>
+        <w:rPr>
+          <w:color w:val="00B050"/>
+        </w:rPr>
+        <w:t>&gt;</w:t>
+      </w:r>
+      <w:r>
+        <w:rPr>
+          <w:color w:val="00B050"/>
+        </w:rPr>
+        <w:t>)</w:t>
+      </w:r>
+      <w:r>
+        <w:rPr>
+          <w:color w:val="00B050"/>
+        </w:rPr>
+        <w:t>, …</w:t>
+      </w:r>
+      <w:r>
+        <w:rPr>
+          <w:color w:val="00B050"/>
+        </w:rPr>
+        <w:t xml:space="preserve"> ]</w:t>
       </w:r>
       <w:r>
         <w:rPr>
@@ -3782,188 +3807,7 @@
           <w:color w:val="00B050"/>
         </w:rPr>
         <w:tab/>
-        <w:t xml:space="preserve"># </w:t>
-      </w:r>
-      <w:r>
-        <w:rPr>
-          <w:color w:val="00B050"/>
-        </w:rPr>
-        <w:t>[</w:t>
-      </w:r>
-      <w:r>
-        <w:rPr>
-          <w:color w:val="00B050"/>
-        </w:rPr>
-        <w:t xml:space="preserve"> </w:t>
-      </w:r>
-      <w:r>
-        <w:rPr>
-          <w:color w:val="00B050"/>
-        </w:rPr>
-        <w:t>(</w:t>
-      </w:r>
-      <w:r>
-        <w:rPr>
-          <w:color w:val="00B050"/>
-        </w:rPr>
-        <w:t>‘</w:t>
-      </w:r>
-      <w:r>
-        <w:rPr>
-          <w:color w:val="00B050"/>
-        </w:rPr>
-        <w:t>&lt;word&gt;</w:t>
-      </w:r>
-      <w:r>
-        <w:rPr>
-          <w:color w:val="00B050"/>
-        </w:rPr>
-        <w:t>’</w:t>
-      </w:r>
-      <w:r>
-        <w:rPr>
-          <w:color w:val="00B050"/>
-        </w:rPr>
-        <w:t xml:space="preserve">, </w:t>
-      </w:r>
-      <w:r>
-        <w:rPr>
-          <w:color w:val="00B050"/>
-        </w:rPr>
-        <w:t>&lt;</w:t>
-      </w:r>
-      <w:r>
-        <w:rPr>
-          <w:color w:val="00B050"/>
-        </w:rPr>
-        <w:t>percent</w:t>
-      </w:r>
-      <w:r>
-        <w:rPr>
-          <w:color w:val="00B050"/>
-        </w:rPr>
-        <w:t>&gt;</w:t>
-      </w:r>
-      <w:r>
-        <w:rPr>
-          <w:color w:val="00B050"/>
-        </w:rPr>
-        <w:t>)</w:t>
-      </w:r>
-      <w:r>
-        <w:rPr>
-          <w:color w:val="00B050"/>
-        </w:rPr>
-        <w:t xml:space="preserve">, </w:t>
-      </w:r>
-      <w:r>
-        <w:rPr>
-          <w:color w:val="00B050"/>
-        </w:rPr>
-        <w:t>(</w:t>
-      </w:r>
-      <w:r>
-        <w:rPr>
-          <w:color w:val="00B050"/>
-        </w:rPr>
-        <w:t>‘</w:t>
-      </w:r>
-      <w:r>
-        <w:rPr>
-          <w:color w:val="00B050"/>
-        </w:rPr>
-        <w:t>&lt;word&gt;</w:t>
-      </w:r>
-      <w:r>
-        <w:rPr>
-          <w:color w:val="00B050"/>
-        </w:rPr>
-        <w:t>’:  &lt;</w:t>
-      </w:r>
-      <w:r>
-        <w:rPr>
-          <w:color w:val="00B050"/>
-        </w:rPr>
-        <w:t>percent</w:t>
-      </w:r>
-      <w:r>
-        <w:rPr>
-          <w:color w:val="00B050"/>
-        </w:rPr>
-        <w:t>&gt;</w:t>
-      </w:r>
-      <w:r>
-        <w:rPr>
-          <w:color w:val="00B050"/>
-        </w:rPr>
-        <w:t>)</w:t>
-      </w:r>
-      <w:r>
-        <w:rPr>
-          <w:color w:val="00B050"/>
-        </w:rPr>
-        <w:t>, …</w:t>
-      </w:r>
-      <w:r>
-        <w:rPr>
-          <w:color w:val="00B050"/>
-        </w:rPr>
-        <w:t xml:space="preserve"> ]</w:t>
-      </w:r>
-      <w:r>
-        <w:rPr>
-          <w:color w:val="00B050"/>
-        </w:rPr>
-        <w:t xml:space="preserve"> </w:t>
-      </w:r>
-      <w:r>
-        <w:rPr>
-          <w:color w:val="00B050"/>
-        </w:rPr>
-        <w:br/>
-      </w:r>
-      <w:r>
-        <w:rPr>
-          <w:color w:val="00B050"/>
-        </w:rPr>
-        <w:tab/>
-      </w:r>
-      <w:r>
-        <w:rPr>
-          <w:color w:val="00B050"/>
-        </w:rPr>
-        <w:tab/>
-        <w:t># e.g., [ (‘medical’</w:t>
-      </w:r>
-      <w:r>
-        <w:rPr>
-          <w:color w:val="00B050"/>
-        </w:rPr>
-        <w:t>, 0.02</w:t>
-      </w:r>
-      <w:r>
-        <w:rPr>
-          <w:color w:val="00B050"/>
-        </w:rPr>
-        <w:t xml:space="preserve">), (‘plan’, </w:t>
-      </w:r>
-      <w:r>
-        <w:rPr>
-          <w:color w:val="00B050"/>
-        </w:rPr>
-        <w:t>0.015</w:t>
-      </w:r>
-      <w:r>
-        <w:rPr>
-          <w:color w:val="00B050"/>
-        </w:rPr>
-        <w:t>), …</w:t>
-      </w:r>
-      <w:r>
-        <w:rPr>
-          <w:color w:val="00B050"/>
-        </w:rPr>
-        <w:t xml:space="preserve"> ]</w:t>
+        <w:t># e.g., [ (‘medical’, 0.02), (‘plan’, 0.015), … ]</w:t>
       </w:r>
     </w:p>
     <w:p>
@@ -3988,8 +3832,6 @@
       <w:r>
         <w:t>3</w:t>
       </w:r>
-      <w:bookmarkStart w:id="0" w:name="_GoBack"/>
-      <w:bookmarkEnd w:id="0"/>
       <w:r>
         <w:tab/>
         <w:t>Document and Page Classification</w:t>
@@ -10405,6 +10247,1733 @@
       <w:r>
         <w:br/>
       </w:r>
+    </w:p>
+    <w:p>
+      <w:pPr>
+        <w:rPr>
+          <w:rFonts w:asciiTheme="majorHAnsi" w:eastAsiaTheme="majorEastAsia" w:hAnsiTheme="majorHAnsi" w:cstheme="majorBidi"/>
+          <w:b/>
+          <w:bCs/>
+          <w:noProof/>
+          <w:color w:val="365F91" w:themeColor="accent1" w:themeShade="BF"/>
+          <w:sz w:val="28"/>
+          <w:szCs w:val="28"/>
+        </w:rPr>
+      </w:pPr>
+      <w:r>
+        <w:rPr>
+          <w:noProof/>
+        </w:rPr>
+        <w:br w:type="page"/>
+      </w:r>
+    </w:p>
+    <w:p>
+      <w:pPr>
+        <w:pStyle w:val="Heading1"/>
+        <w:rPr>
+          <w:noProof/>
+        </w:rPr>
+      </w:pPr>
+      <w:r>
+        <w:rPr>
+          <w:noProof/>
+        </w:rPr>
+        <w:lastRenderedPageBreak/>
+        <w:t xml:space="preserve">4. </w:t>
+      </w:r>
+      <w:r>
+        <w:rPr>
+          <w:noProof/>
+        </w:rPr>
+        <w:tab/>
+        <w:t>VISION Module</w:t>
+      </w:r>
+    </w:p>
+    <w:p/>
+    <w:p>
+      <w:pPr>
+        <w:pStyle w:val="Heading2"/>
+      </w:pPr>
+      <w:r>
+        <w:t>4.1</w:t>
+      </w:r>
+      <w:r>
+        <w:tab/>
+        <w:t>Image Processing</w:t>
+      </w:r>
+    </w:p>
+    <w:p>
+      <w:r>
+        <w:br/>
+      </w:r>
+      <w:r>
+        <w:t xml:space="preserve">To </w:t>
+      </w:r>
+      <w:r>
+        <w:t>pre</w:t>
+      </w:r>
+      <w:r>
+        <w:t>process an image for computer vision machine learning</w:t>
+      </w:r>
+      <w:r>
+        <w:t>, you create a</w:t>
+      </w:r>
+      <w:r>
+        <w:t>n</w:t>
+      </w:r>
+      <w:r>
+        <w:t xml:space="preserve"> </w:t>
+      </w:r>
+      <w:r>
+        <w:t xml:space="preserve">Image </w:t>
+      </w:r>
+      <w:r>
+        <w:t xml:space="preserve">(class) object, passing as parameters the path to the </w:t>
+      </w:r>
+      <w:r>
+        <w:t>image</w:t>
+      </w:r>
+      <w:r>
+        <w:t>, the corresponding label</w:t>
+      </w:r>
+      <w:r>
+        <w:t xml:space="preserve"> and a path for storing the </w:t>
+      </w:r>
+      <w:r>
+        <w:t>pre</w:t>
+      </w:r>
+      <w:r>
+        <w:t>processed image data</w:t>
+      </w:r>
+      <w:r>
+        <w:t>, the original image and optionally a thumbnail</w:t>
+      </w:r>
+      <w:r>
+        <w:t xml:space="preserve">. </w:t>
+      </w:r>
+      <w:r>
+        <w:t xml:space="preserve">The label must be specified as an integer value. </w:t>
+      </w:r>
+      <w:r>
+        <w:t>Below is a code example.</w:t>
+      </w:r>
+    </w:p>
+    <w:p>
+      <w:pPr>
+        <w:ind w:left="720"/>
+      </w:pPr>
+      <w:r>
+        <w:br/>
+      </w:r>
+      <w:proofErr w:type="gramStart"/>
+      <w:r>
+        <w:rPr>
+          <w:b/>
+          <w:color w:val="00B0F0"/>
+        </w:rPr>
+        <w:t>from</w:t>
+      </w:r>
+      <w:proofErr w:type="gramEnd"/>
+      <w:r>
+        <w:t xml:space="preserve"> </w:t>
+      </w:r>
+      <w:r>
+        <w:t>image</w:t>
+      </w:r>
+      <w:r>
+        <w:rPr>
+          <w:b/>
+          <w:color w:val="00B0F0"/>
+        </w:rPr>
+        <w:t xml:space="preserve"> import</w:t>
+      </w:r>
+      <w:r>
+        <w:rPr>
+          <w:color w:val="00B0F0"/>
+        </w:rPr>
+        <w:t xml:space="preserve"> </w:t>
+      </w:r>
+      <w:r>
+        <w:t>Image</w:t>
+      </w:r>
+      <w:r>
+        <w:br/>
+      </w:r>
+      <w:r>
+        <w:t>image</w:t>
+      </w:r>
+      <w:r>
+        <w:t xml:space="preserve"> = </w:t>
+      </w:r>
+      <w:r>
+        <w:t>Image</w:t>
+      </w:r>
+      <w:r>
+        <w:t>(</w:t>
+      </w:r>
+      <w:r>
+        <w:rPr>
+          <w:color w:val="C00000"/>
+        </w:rPr>
+        <w:t>“your</w:t>
+      </w:r>
+      <w:r>
+        <w:rPr>
+          <w:color w:val="C00000"/>
+        </w:rPr>
+        <w:t>image.jpg</w:t>
+      </w:r>
+      <w:r>
+        <w:rPr>
+          <w:color w:val="C00000"/>
+        </w:rPr>
+        <w:t>”</w:t>
+      </w:r>
+      <w:r>
+        <w:t xml:space="preserve">, </w:t>
+      </w:r>
+      <w:r>
+        <w:rPr>
+          <w:color w:val="C00000"/>
+        </w:rPr>
+        <w:t>“</w:t>
+      </w:r>
+      <w:proofErr w:type="spellStart"/>
+      <w:r>
+        <w:rPr>
+          <w:color w:val="C00000"/>
+        </w:rPr>
+        <w:t>storage_path</w:t>
+      </w:r>
+      <w:proofErr w:type="spellEnd"/>
+      <w:r>
+        <w:rPr>
+          <w:color w:val="C00000"/>
+        </w:rPr>
+        <w:t>”</w:t>
+      </w:r>
+      <w:r>
+        <w:rPr>
+          <w:color w:val="C00000"/>
+        </w:rPr>
+        <w:t xml:space="preserve">, </w:t>
+      </w:r>
+      <w:r>
+        <w:t>label=101</w:t>
+      </w:r>
+      <w:r>
+        <w:t>)</w:t>
+      </w:r>
+    </w:p>
+    <w:p>
+      <w:r>
+        <w:t>The above will generate the following output files:</w:t>
+      </w:r>
+    </w:p>
+    <w:p>
+      <w:r>
+        <w:tab/>
+      </w:r>
+      <w:proofErr w:type="spellStart"/>
+      <w:proofErr w:type="gramStart"/>
+      <w:r>
+        <w:t>storage_path</w:t>
+      </w:r>
+      <w:proofErr w:type="spellEnd"/>
+      <w:r>
+        <w:t>/yourimage.jpg</w:t>
+      </w:r>
+      <w:proofErr w:type="gramEnd"/>
+      <w:r>
+        <w:br/>
+      </w:r>
+      <w:r>
+        <w:tab/>
+      </w:r>
+      <w:proofErr w:type="spellStart"/>
+      <w:r>
+        <w:t>storage_path</w:t>
+      </w:r>
+      <w:proofErr w:type="spellEnd"/>
+      <w:r>
+        <w:t>/yourimage.thumbnail.jpg</w:t>
+      </w:r>
+      <w:r>
+        <w:br/>
+      </w:r>
+      <w:r>
+        <w:tab/>
+      </w:r>
+      <w:proofErr w:type="spellStart"/>
+      <w:r>
+        <w:t>storage_path</w:t>
+      </w:r>
+      <w:proofErr w:type="spellEnd"/>
+      <w:r>
+        <w:t>/yourimage.h5</w:t>
+      </w:r>
+      <w:r>
+        <w:tab/>
+      </w:r>
+      <w:r>
+        <w:tab/>
+      </w:r>
+      <w:r>
+        <w:tab/>
+        <w:t># preprocessed image data</w:t>
+      </w:r>
+    </w:p>
+    <w:p>
+      <w:r>
+        <w:t xml:space="preserve">The Image class supports processing of JPEG, PNG, TIF and BMP images. </w:t>
+      </w:r>
+      <w:proofErr w:type="gramStart"/>
+      <w:r>
+        <w:t>Images maybe of any pixel size, and number of channels (i.e. Grayscale, RGB and RGBA).</w:t>
+      </w:r>
+      <w:proofErr w:type="gramEnd"/>
+    </w:p>
+    <w:p/>
+    <w:p>
+      <w:pPr>
+        <w:pStyle w:val="Heading2"/>
+      </w:pPr>
+      <w:r>
+        <w:t>4.</w:t>
+      </w:r>
+      <w:r>
+        <w:t>2</w:t>
+      </w:r>
+      <w:r>
+        <w:tab/>
+      </w:r>
+      <w:r>
+        <w:t>Thumbnail Generation</w:t>
+      </w:r>
+    </w:p>
+    <w:p>
+      <w:r>
+        <w:br/>
+      </w:r>
+      <w:r>
+        <w:t>By default, a</w:t>
+      </w:r>
+      <w:r>
+        <w:t xml:space="preserve"> thumbnail is automatically generated of size 32x32. </w:t>
+      </w:r>
+      <w:r>
+        <w:t>The parameter thumbnail is used to specify whether to generate a thumbnail (None), or specify a different size. In the later, the parameter value is a tuple of height, width.</w:t>
+      </w:r>
+    </w:p>
+    <w:p>
+      <w:pPr>
+        <w:ind w:left="720"/>
+      </w:pPr>
+      <w:r>
+        <w:rPr>
+          <w:color w:val="00B050"/>
+        </w:rPr>
+        <w:t># Generate a thumbnail of size 16x16</w:t>
+      </w:r>
+      <w:r>
+        <w:br/>
+      </w:r>
+      <w:r>
+        <w:t xml:space="preserve">image = </w:t>
+      </w:r>
+      <w:proofErr w:type="gramStart"/>
+      <w:r>
+        <w:t>Image(</w:t>
+      </w:r>
+      <w:proofErr w:type="gramEnd"/>
+      <w:r>
+        <w:rPr>
+          <w:color w:val="C00000"/>
+        </w:rPr>
+        <w:t>“your</w:t>
+      </w:r>
+      <w:r>
+        <w:rPr>
+          <w:color w:val="C00000"/>
+        </w:rPr>
+        <w:t>image.jpg</w:t>
+      </w:r>
+      <w:r>
+        <w:rPr>
+          <w:color w:val="C00000"/>
+        </w:rPr>
+        <w:t>”</w:t>
+      </w:r>
+      <w:r>
+        <w:t xml:space="preserve">, </w:t>
+      </w:r>
+      <w:r>
+        <w:rPr>
+          <w:color w:val="C00000"/>
+        </w:rPr>
+        <w:t>“</w:t>
+      </w:r>
+      <w:proofErr w:type="spellStart"/>
+      <w:r>
+        <w:rPr>
+          <w:color w:val="C00000"/>
+        </w:rPr>
+        <w:t>storage_path</w:t>
+      </w:r>
+      <w:proofErr w:type="spellEnd"/>
+      <w:r>
+        <w:rPr>
+          <w:color w:val="C00000"/>
+        </w:rPr>
+        <w:t>”</w:t>
+      </w:r>
+      <w:r>
+        <w:rPr>
+          <w:color w:val="C00000"/>
+        </w:rPr>
+        <w:t xml:space="preserve">, </w:t>
+      </w:r>
+      <w:r>
+        <w:t>label=101</w:t>
+      </w:r>
+      <w:r>
+        <w:t>, thumbnail=(16,16)</w:t>
+      </w:r>
+      <w:r>
+        <w:t>)</w:t>
+      </w:r>
+      <w:r>
+        <w:t xml:space="preserve"> </w:t>
+      </w:r>
+    </w:p>
+    <w:p>
+      <w:pPr>
+        <w:ind w:left="720"/>
+      </w:pPr>
+      <w:r>
+        <w:rPr>
+          <w:color w:val="00B050"/>
+        </w:rPr>
+        <w:t xml:space="preserve"># </w:t>
+      </w:r>
+      <w:r>
+        <w:rPr>
+          <w:color w:val="00B050"/>
+        </w:rPr>
+        <w:t>No thumbnail generated</w:t>
+      </w:r>
+      <w:r>
+        <w:br/>
+        <w:t xml:space="preserve">image = </w:t>
+      </w:r>
+      <w:proofErr w:type="gramStart"/>
+      <w:r>
+        <w:t>Image(</w:t>
+      </w:r>
+      <w:proofErr w:type="gramEnd"/>
+      <w:r>
+        <w:rPr>
+          <w:color w:val="C00000"/>
+        </w:rPr>
+        <w:t>“your</w:t>
+      </w:r>
+      <w:r>
+        <w:rPr>
+          <w:color w:val="C00000"/>
+        </w:rPr>
+        <w:t>image.jpg</w:t>
+      </w:r>
+      <w:r>
+        <w:rPr>
+          <w:color w:val="C00000"/>
+        </w:rPr>
+        <w:t>”</w:t>
+      </w:r>
+      <w:r>
+        <w:t xml:space="preserve">, </w:t>
+      </w:r>
+      <w:r>
+        <w:rPr>
+          <w:color w:val="C00000"/>
+        </w:rPr>
+        <w:t>“</w:t>
+      </w:r>
+      <w:proofErr w:type="spellStart"/>
+      <w:r>
+        <w:rPr>
+          <w:color w:val="C00000"/>
+        </w:rPr>
+        <w:t>storage_path</w:t>
+      </w:r>
+      <w:proofErr w:type="spellEnd"/>
+      <w:r>
+        <w:rPr>
+          <w:color w:val="C00000"/>
+        </w:rPr>
+        <w:t>”</w:t>
+      </w:r>
+      <w:r>
+        <w:rPr>
+          <w:color w:val="C00000"/>
+        </w:rPr>
+        <w:t xml:space="preserve">, </w:t>
+      </w:r>
+      <w:r>
+        <w:t>label=101</w:t>
+      </w:r>
+      <w:r>
+        <w:t>, thumbnail=</w:t>
+      </w:r>
+      <w:r>
+        <w:rPr>
+          <w:b/>
+          <w:color w:val="4BACC6" w:themeColor="accent5"/>
+        </w:rPr>
+        <w:t>None</w:t>
+      </w:r>
+      <w:r>
+        <w:t>)</w:t>
+      </w:r>
+    </w:p>
+    <w:p>
+      <w:pPr>
+        <w:ind w:left="720"/>
+      </w:pPr>
+    </w:p>
+    <w:p/>
+    <w:p>
+      <w:pPr>
+        <w:rPr>
+          <w:rFonts w:asciiTheme="majorHAnsi" w:eastAsiaTheme="majorEastAsia" w:hAnsiTheme="majorHAnsi" w:cstheme="majorBidi"/>
+          <w:b/>
+          <w:bCs/>
+          <w:color w:val="4F81BD" w:themeColor="accent1"/>
+          <w:sz w:val="26"/>
+          <w:szCs w:val="26"/>
+        </w:rPr>
+      </w:pPr>
+      <w:r>
+        <w:br w:type="page"/>
+      </w:r>
+    </w:p>
+    <w:p>
+      <w:pPr>
+        <w:pStyle w:val="Heading2"/>
+      </w:pPr>
+      <w:r>
+        <w:lastRenderedPageBreak/>
+        <w:t>4.</w:t>
+      </w:r>
+      <w:r>
+        <w:t>3</w:t>
+      </w:r>
+      <w:r>
+        <w:tab/>
+      </w:r>
+      <w:r>
+        <w:t>Image Processing</w:t>
+      </w:r>
+      <w:r>
+        <w:t xml:space="preserve"> </w:t>
+      </w:r>
+      <w:r>
+        <w:t>Settings (</w:t>
+      </w:r>
+      <w:proofErr w:type="spellStart"/>
+      <w:r>
+        <w:t>Config</w:t>
+      </w:r>
+      <w:proofErr w:type="spellEnd"/>
+      <w:r>
+        <w:t>)</w:t>
+      </w:r>
+      <w:r>
+        <w:br/>
+      </w:r>
+    </w:p>
+    <w:p>
+      <w:r>
+        <w:t>CV</w:t>
+      </w:r>
+      <w:r>
+        <w:t xml:space="preserve"> Preprocessing of the </w:t>
+      </w:r>
+      <w:r>
+        <w:t>image</w:t>
+      </w:r>
+      <w:r>
+        <w:t xml:space="preserve"> may</w:t>
+      </w:r>
+      <w:r>
+        <w:t xml:space="preserve"> </w:t>
+      </w:r>
+      <w:r>
+        <w:t xml:space="preserve">be configured for several </w:t>
+      </w:r>
+      <w:proofErr w:type="gramStart"/>
+      <w:r>
+        <w:t>settings  when</w:t>
+      </w:r>
+      <w:proofErr w:type="gramEnd"/>
+      <w:r>
+        <w:t xml:space="preserve"> instantiating </w:t>
+      </w:r>
+      <w:r>
+        <w:t>an Image</w:t>
+      </w:r>
+      <w:r>
+        <w:t xml:space="preserve"> object with the optional </w:t>
+      </w:r>
+      <w:proofErr w:type="spellStart"/>
+      <w:r>
+        <w:t>config</w:t>
+      </w:r>
+      <w:proofErr w:type="spellEnd"/>
+      <w:r>
+        <w:t xml:space="preserve"> parameter, which consists of a list of one or more predefined options.</w:t>
+      </w:r>
+    </w:p>
+    <w:p>
+      <w:pPr>
+        <w:ind w:firstLine="720"/>
+      </w:pPr>
+      <w:proofErr w:type="gramStart"/>
+      <w:r>
+        <w:t>image</w:t>
+      </w:r>
+      <w:proofErr w:type="gramEnd"/>
+      <w:r>
+        <w:t xml:space="preserve"> = </w:t>
+      </w:r>
+      <w:r>
+        <w:t>Image</w:t>
+      </w:r>
+      <w:r>
+        <w:t>(</w:t>
+      </w:r>
+      <w:r>
+        <w:rPr>
+          <w:color w:val="C00000"/>
+        </w:rPr>
+        <w:t>“</w:t>
+      </w:r>
+      <w:r>
+        <w:rPr>
+          <w:color w:val="C00000"/>
+        </w:rPr>
+        <w:t>yourimage.jpg</w:t>
+      </w:r>
+      <w:r>
+        <w:rPr>
+          <w:color w:val="C00000"/>
+        </w:rPr>
+        <w:t>”</w:t>
+      </w:r>
+      <w:r>
+        <w:t xml:space="preserve">, </w:t>
+      </w:r>
+      <w:r>
+        <w:rPr>
+          <w:color w:val="C00000"/>
+        </w:rPr>
+        <w:t>“</w:t>
+      </w:r>
+      <w:proofErr w:type="spellStart"/>
+      <w:r>
+        <w:rPr>
+          <w:color w:val="C00000"/>
+        </w:rPr>
+        <w:t>storage_path</w:t>
+      </w:r>
+      <w:proofErr w:type="spellEnd"/>
+      <w:r>
+        <w:rPr>
+          <w:color w:val="C00000"/>
+        </w:rPr>
+        <w:t>”</w:t>
+      </w:r>
+      <w:r>
+        <w:t>,</w:t>
+      </w:r>
+      <w:r>
+        <w:t xml:space="preserve"> </w:t>
+      </w:r>
+      <w:proofErr w:type="spellStart"/>
+      <w:r>
+        <w:t>config</w:t>
+      </w:r>
+      <w:proofErr w:type="spellEnd"/>
+      <w:r>
+        <w:t>=[options])</w:t>
+      </w:r>
+    </w:p>
+    <w:p>
+      <w:pPr>
+        <w:ind w:firstLine="720"/>
+        <w:rPr>
+          <w:color w:val="00B050"/>
+        </w:rPr>
+      </w:pPr>
+      <w:r>
+        <w:rPr>
+          <w:color w:val="00B050"/>
+        </w:rPr>
+        <w:t xml:space="preserve"># </w:t>
+      </w:r>
+      <w:proofErr w:type="gramStart"/>
+      <w:r>
+        <w:rPr>
+          <w:color w:val="00B050"/>
+        </w:rPr>
+        <w:t>options</w:t>
+      </w:r>
+      <w:proofErr w:type="gramEnd"/>
+      <w:r>
+        <w:rPr>
+          <w:color w:val="00B050"/>
+        </w:rPr>
+        <w:t>:</w:t>
+      </w:r>
+    </w:p>
+    <w:p>
+      <w:pPr>
+        <w:ind w:left="1440"/>
+        <w:rPr>
+          <w:color w:val="00B050"/>
+        </w:rPr>
+      </w:pPr>
+      <w:proofErr w:type="gramStart"/>
+      <w:r>
+        <w:rPr>
+          <w:color w:val="00B050"/>
+        </w:rPr>
+        <w:t>gray</w:t>
+      </w:r>
+      <w:proofErr w:type="gramEnd"/>
+      <w:r>
+        <w:rPr>
+          <w:color w:val="00B050"/>
+        </w:rPr>
+        <w:t xml:space="preserve"> | grayscale</w:t>
+      </w:r>
+      <w:r>
+        <w:rPr>
+          <w:color w:val="00B050"/>
+        </w:rPr>
+        <w:tab/>
+      </w:r>
+      <w:r>
+        <w:rPr>
+          <w:color w:val="00B050"/>
+        </w:rPr>
+        <w:tab/>
+      </w:r>
+      <w:r>
+        <w:rPr>
+          <w:color w:val="00B050"/>
+        </w:rPr>
+        <w:tab/>
+      </w:r>
+      <w:r>
+        <w:rPr>
+          <w:color w:val="00B050"/>
+        </w:rPr>
+        <w:t xml:space="preserve"># </w:t>
+      </w:r>
+      <w:r>
+        <w:rPr>
+          <w:color w:val="00B050"/>
+        </w:rPr>
+        <w:t>convert to grayscale (single channel)</w:t>
+      </w:r>
+      <w:r>
+        <w:rPr>
+          <w:color w:val="00B050"/>
+        </w:rPr>
+        <w:br/>
+      </w:r>
+      <w:r>
+        <w:rPr>
+          <w:color w:val="00B050"/>
+        </w:rPr>
+        <w:t>normal | normalize</w:t>
+      </w:r>
+      <w:r>
+        <w:rPr>
+          <w:color w:val="00B050"/>
+        </w:rPr>
+        <w:tab/>
+      </w:r>
+      <w:r>
+        <w:rPr>
+          <w:color w:val="00B050"/>
+        </w:rPr>
+        <w:tab/>
+        <w:t># normalize the pixel data for values between 0 .. 1</w:t>
+      </w:r>
+      <w:r>
+        <w:rPr>
+          <w:color w:val="00B050"/>
+        </w:rPr>
+        <w:br/>
+        <w:t>flat | flatten</w:t>
+      </w:r>
+      <w:r>
+        <w:rPr>
+          <w:color w:val="00B050"/>
+        </w:rPr>
+        <w:tab/>
+      </w:r>
+      <w:r>
+        <w:rPr>
+          <w:color w:val="00B050"/>
+        </w:rPr>
+        <w:tab/>
+      </w:r>
+      <w:r>
+        <w:rPr>
+          <w:color w:val="00B050"/>
+        </w:rPr>
+        <w:tab/>
+        <w:t># flatten the pixel data into a 1D vector</w:t>
+      </w:r>
+      <w:r>
+        <w:rPr>
+          <w:color w:val="00B050"/>
+        </w:rPr>
+        <w:br/>
+        <w:t>resize</w:t>
+      </w:r>
+      <w:proofErr w:type="gramStart"/>
+      <w:r>
+        <w:rPr>
+          <w:color w:val="00B050"/>
+        </w:rPr>
+        <w:t>=(</w:t>
+      </w:r>
+      <w:proofErr w:type="spellStart"/>
+      <w:proofErr w:type="gramEnd"/>
+      <w:r>
+        <w:rPr>
+          <w:color w:val="00B050"/>
+        </w:rPr>
+        <w:t>height,width</w:t>
+      </w:r>
+      <w:proofErr w:type="spellEnd"/>
+      <w:r>
+        <w:rPr>
+          <w:color w:val="00B050"/>
+        </w:rPr>
+        <w:t>)</w:t>
+      </w:r>
+      <w:r>
+        <w:rPr>
+          <w:color w:val="00B050"/>
+        </w:rPr>
+        <w:tab/>
+      </w:r>
+      <w:r>
+        <w:rPr>
+          <w:color w:val="00B050"/>
+        </w:rPr>
+        <w:tab/>
+        <w:t># resize the image</w:t>
+      </w:r>
+    </w:p>
+    <w:p>
+      <w:pPr>
+        <w:pStyle w:val="Heading2"/>
+      </w:pPr>
+      <w:r>
+        <w:br/>
+      </w:r>
+      <w:r>
+        <w:t>4.</w:t>
+      </w:r>
+      <w:r>
+        <w:t>4</w:t>
+      </w:r>
+      <w:r>
+        <w:tab/>
+      </w:r>
+      <w:r>
+        <w:t>Get Properties of Preprocessed Image Data</w:t>
+      </w:r>
+    </w:p>
+    <w:p>
+      <w:r>
+        <w:br/>
+        <w:t>After an image has been preprocessed, several properties of the preprocessed image data can be obtained from the Image class properties:</w:t>
+      </w:r>
+    </w:p>
+    <w:p>
+      <w:r>
+        <w:tab/>
+      </w:r>
+      <w:proofErr w:type="gramStart"/>
+      <w:r>
+        <w:t>name</w:t>
+      </w:r>
+      <w:proofErr w:type="gramEnd"/>
+      <w:r>
+        <w:tab/>
+        <w:t>- The root name of the image</w:t>
+      </w:r>
+      <w:r>
+        <w:br/>
+      </w:r>
+      <w:r>
+        <w:tab/>
+        <w:t>type</w:t>
+      </w:r>
+      <w:r>
+        <w:tab/>
+        <w:t xml:space="preserve">- The image format (e.g., </w:t>
+      </w:r>
+      <w:proofErr w:type="spellStart"/>
+      <w:r>
+        <w:t>png</w:t>
+      </w:r>
+      <w:proofErr w:type="spellEnd"/>
+      <w:r>
+        <w:t>)</w:t>
+      </w:r>
+      <w:r>
+        <w:br/>
+      </w:r>
+      <w:r>
+        <w:tab/>
+        <w:t>shape</w:t>
+      </w:r>
+      <w:r>
+        <w:tab/>
+        <w:t>- The shape of the preprocessed image data (e.g., (100, 100,3) )</w:t>
+      </w:r>
+      <w:r>
+        <w:br/>
+      </w:r>
+      <w:r>
+        <w:tab/>
+        <w:t>data</w:t>
+      </w:r>
+      <w:r>
+        <w:tab/>
+        <w:t xml:space="preserve">- The preprocessed image data as </w:t>
+      </w:r>
+      <w:proofErr w:type="spellStart"/>
+      <w:r>
+        <w:t>numpy</w:t>
+      </w:r>
+      <w:proofErr w:type="spellEnd"/>
+      <w:r>
+        <w:t xml:space="preserve"> array.</w:t>
+      </w:r>
+    </w:p>
+    <w:p>
+      <w:pPr>
+        <w:ind w:firstLine="720"/>
+      </w:pPr>
+      <w:proofErr w:type="gramStart"/>
+      <w:r>
+        <w:t>image</w:t>
+      </w:r>
+      <w:proofErr w:type="gramEnd"/>
+      <w:r>
+        <w:t xml:space="preserve"> = Image(</w:t>
+      </w:r>
+      <w:r>
+        <w:rPr>
+          <w:color w:val="C00000"/>
+        </w:rPr>
+        <w:t>“</w:t>
+      </w:r>
+      <w:r>
+        <w:rPr>
+          <w:color w:val="C00000"/>
+        </w:rPr>
+        <w:t>yourimage.jpg</w:t>
+      </w:r>
+      <w:r>
+        <w:rPr>
+          <w:color w:val="C00000"/>
+        </w:rPr>
+        <w:t>”</w:t>
+      </w:r>
+      <w:r>
+        <w:t xml:space="preserve">, </w:t>
+      </w:r>
+      <w:r>
+        <w:rPr>
+          <w:color w:val="C00000"/>
+        </w:rPr>
+        <w:t>“</w:t>
+      </w:r>
+      <w:proofErr w:type="spellStart"/>
+      <w:r>
+        <w:rPr>
+          <w:color w:val="C00000"/>
+        </w:rPr>
+        <w:t>storage_path</w:t>
+      </w:r>
+      <w:proofErr w:type="spellEnd"/>
+      <w:r>
+        <w:rPr>
+          <w:color w:val="C00000"/>
+        </w:rPr>
+        <w:t>”</w:t>
+      </w:r>
+      <w:r>
+        <w:t>)</w:t>
+      </w:r>
+      <w:r>
+        <w:br/>
+      </w:r>
+      <w:r>
+        <w:tab/>
+        <w:t>print(</w:t>
+      </w:r>
+      <w:proofErr w:type="spellStart"/>
+      <w:r>
+        <w:t>image.shape</w:t>
+      </w:r>
+      <w:proofErr w:type="spellEnd"/>
+      <w:r>
+        <w:t>)</w:t>
+      </w:r>
+      <w:r>
+        <w:br/>
+      </w:r>
+      <w:r>
+        <w:tab/>
+      </w:r>
+      <w:r>
+        <w:rPr>
+          <w:color w:val="00B050"/>
+        </w:rPr>
+        <w:t># Will output something like:</w:t>
+      </w:r>
+      <w:r>
+        <w:rPr>
+          <w:color w:val="00B050"/>
+        </w:rPr>
+        <w:br/>
+      </w:r>
+      <w:r>
+        <w:rPr>
+          <w:color w:val="00B050"/>
+        </w:rPr>
+        <w:tab/>
+        <w:t># (100,100,3)</w:t>
+      </w:r>
+    </w:p>
+    <w:p>
+      <w:pPr>
+        <w:pStyle w:val="Heading2"/>
+      </w:pPr>
+      <w:r>
+        <w:t>4.</w:t>
+      </w:r>
+      <w:r>
+        <w:t>5</w:t>
+      </w:r>
+      <w:r>
+        <w:t xml:space="preserve"> </w:t>
+      </w:r>
+      <w:r>
+        <w:tab/>
+        <w:t>Asynchronous Processing</w:t>
+      </w:r>
+    </w:p>
+    <w:p>
+      <w:r>
+        <w:br/>
+        <w:t xml:space="preserve">To enhance concurrent execution between a main thread and worker activities, the </w:t>
+      </w:r>
+      <w:r>
+        <w:t>Image</w:t>
+      </w:r>
+      <w:r>
+        <w:t xml:space="preserve"> class supports asynchronous processing of the </w:t>
+      </w:r>
+      <w:r>
+        <w:t>image</w:t>
+      </w:r>
+      <w:r>
+        <w:t xml:space="preserve">. Asynchronous processing will occur if the optional parameter </w:t>
+      </w:r>
+      <w:proofErr w:type="spellStart"/>
+      <w:r>
+        <w:t>ehandler</w:t>
+      </w:r>
+      <w:proofErr w:type="spellEnd"/>
+      <w:r>
+        <w:t xml:space="preserve"> is set when instantiating the </w:t>
+      </w:r>
+      <w:r>
+        <w:t>Image</w:t>
+      </w:r>
+      <w:r>
+        <w:t xml:space="preserve"> object. Upon completion of the processing, the </w:t>
+      </w:r>
+      <w:proofErr w:type="spellStart"/>
+      <w:r>
+        <w:t>ehandler</w:t>
+      </w:r>
+      <w:proofErr w:type="spellEnd"/>
+      <w:r>
+        <w:t xml:space="preserve"> is called, where the </w:t>
+      </w:r>
+      <w:r>
+        <w:t>Image</w:t>
+      </w:r>
+      <w:r>
+        <w:t xml:space="preserve"> object is passed as a parameter.</w:t>
+      </w:r>
+    </w:p>
+    <w:p>
+      <w:r>
+        <w:tab/>
+      </w:r>
+      <w:proofErr w:type="spellStart"/>
+      <w:proofErr w:type="gramStart"/>
+      <w:r>
+        <w:rPr>
+          <w:b/>
+          <w:color w:val="0070C0"/>
+        </w:rPr>
+        <w:t>def</w:t>
+      </w:r>
+      <w:proofErr w:type="spellEnd"/>
+      <w:proofErr w:type="gramEnd"/>
+      <w:r>
+        <w:rPr>
+          <w:b/>
+          <w:color w:val="0070C0"/>
+        </w:rPr>
+        <w:t xml:space="preserve"> </w:t>
+      </w:r>
+      <w:r>
+        <w:t>done(</w:t>
+      </w:r>
+      <w:proofErr w:type="spellStart"/>
+      <w:r>
+        <w:t>i</w:t>
+      </w:r>
+      <w:proofErr w:type="spellEnd"/>
+      <w:r>
+        <w:t>):</w:t>
+      </w:r>
+      <w:r>
+        <w:br/>
+      </w:r>
+      <w:r>
+        <w:tab/>
+      </w:r>
+      <w:r>
+        <w:tab/>
+      </w:r>
+      <w:r>
+        <w:rPr>
+          <w:color w:val="FFC000"/>
+        </w:rPr>
+        <w:t xml:space="preserve">“”” Event Handler for when processing of </w:t>
+      </w:r>
+      <w:r>
+        <w:rPr>
+          <w:color w:val="FFC000"/>
+        </w:rPr>
+        <w:t xml:space="preserve">image </w:t>
+      </w:r>
+      <w:r>
+        <w:rPr>
+          <w:color w:val="FFC000"/>
+        </w:rPr>
+        <w:t>is completed “””</w:t>
+      </w:r>
+      <w:r>
+        <w:br/>
+      </w:r>
+      <w:r>
+        <w:tab/>
+      </w:r>
+      <w:r>
+        <w:tab/>
+        <w:t xml:space="preserve">print(“DONE”, </w:t>
+      </w:r>
+      <w:proofErr w:type="spellStart"/>
+      <w:r>
+        <w:t>i.image</w:t>
+      </w:r>
+      <w:proofErr w:type="spellEnd"/>
+      <w:r>
+        <w:t>)</w:t>
+      </w:r>
+    </w:p>
+    <w:p>
+      <w:pPr>
+        <w:ind w:left="720"/>
+      </w:pPr>
+      <w:r>
+        <w:rPr>
+          <w:color w:val="00B050"/>
+        </w:rPr>
+        <w:t xml:space="preserve"># Process the </w:t>
+      </w:r>
+      <w:r>
+        <w:rPr>
+          <w:color w:val="00B050"/>
+        </w:rPr>
+        <w:t>image</w:t>
+      </w:r>
+      <w:r>
+        <w:rPr>
+          <w:color w:val="00B050"/>
+        </w:rPr>
+        <w:t xml:space="preserve"> asynchronously</w:t>
+      </w:r>
+      <w:r>
+        <w:br/>
+      </w:r>
+      <w:r>
+        <w:t>image</w:t>
+      </w:r>
+      <w:r>
+        <w:t xml:space="preserve"> = </w:t>
+      </w:r>
+      <w:proofErr w:type="gramStart"/>
+      <w:r>
+        <w:t>Image</w:t>
+      </w:r>
+      <w:r>
+        <w:t>(</w:t>
+      </w:r>
+      <w:proofErr w:type="gramEnd"/>
+      <w:r>
+        <w:rPr>
+          <w:color w:val="C00000"/>
+        </w:rPr>
+        <w:t>“you</w:t>
+      </w:r>
+      <w:r>
+        <w:rPr>
+          <w:color w:val="C00000"/>
+        </w:rPr>
+        <w:t>rimage.png</w:t>
+      </w:r>
+      <w:r>
+        <w:rPr>
+          <w:color w:val="C00000"/>
+        </w:rPr>
+        <w:t>”</w:t>
+      </w:r>
+      <w:r>
+        <w:t xml:space="preserve">, </w:t>
+      </w:r>
+      <w:r>
+        <w:rPr>
+          <w:color w:val="C00000"/>
+        </w:rPr>
+        <w:t>“</w:t>
+      </w:r>
+      <w:proofErr w:type="spellStart"/>
+      <w:r>
+        <w:rPr>
+          <w:color w:val="C00000"/>
+        </w:rPr>
+        <w:t>storage_path</w:t>
+      </w:r>
+      <w:proofErr w:type="spellEnd"/>
+      <w:r>
+        <w:rPr>
+          <w:color w:val="C00000"/>
+        </w:rPr>
+        <w:t>”</w:t>
+      </w:r>
+      <w:r>
+        <w:t>,</w:t>
+      </w:r>
+      <w:r>
+        <w:rPr>
+          <w:color w:val="C00000"/>
+        </w:rPr>
+        <w:t xml:space="preserve"> </w:t>
+      </w:r>
+      <w:proofErr w:type="spellStart"/>
+      <w:r>
+        <w:t>ehandler</w:t>
+      </w:r>
+      <w:proofErr w:type="spellEnd"/>
+      <w:r>
+        <w:t>=done</w:t>
+      </w:r>
+      <w:r>
+        <w:t>)</w:t>
+      </w:r>
+    </w:p>
+    <w:p>
+      <w:pPr>
+        <w:pStyle w:val="Heading2"/>
+      </w:pPr>
+      <w:r>
+        <w:lastRenderedPageBreak/>
+        <w:t>4.</w:t>
+      </w:r>
+      <w:r>
+        <w:t>6</w:t>
+      </w:r>
+      <w:r>
+        <w:tab/>
+      </w:r>
+      <w:r>
+        <w:t>Image</w:t>
+      </w:r>
+      <w:r>
+        <w:t xml:space="preserve"> Reloading</w:t>
+      </w:r>
+    </w:p>
+    <w:p>
+      <w:pPr>
+        <w:pStyle w:val="Heading2"/>
+        <w:rPr>
+          <w:rFonts w:asciiTheme="minorHAnsi" w:hAnsiTheme="minorHAnsi"/>
+          <w:b w:val="0"/>
+          <w:color w:val="000000" w:themeColor="text1"/>
+          <w:sz w:val="22"/>
+          <w:szCs w:val="22"/>
+        </w:rPr>
+      </w:pPr>
+      <w:r>
+        <w:rPr>
+          <w:rFonts w:asciiTheme="minorHAnsi" w:hAnsiTheme="minorHAnsi"/>
+          <w:b w:val="0"/>
+          <w:color w:val="000000" w:themeColor="text1"/>
+          <w:sz w:val="22"/>
+          <w:szCs w:val="22"/>
+        </w:rPr>
+        <w:t xml:space="preserve">Once </w:t>
+      </w:r>
+      <w:r>
+        <w:rPr>
+          <w:rFonts w:asciiTheme="minorHAnsi" w:hAnsiTheme="minorHAnsi"/>
+          <w:b w:val="0"/>
+          <w:color w:val="000000" w:themeColor="text1"/>
+          <w:sz w:val="22"/>
+          <w:szCs w:val="22"/>
+        </w:rPr>
+        <w:t>an Image</w:t>
+      </w:r>
+      <w:r>
+        <w:rPr>
+          <w:rFonts w:asciiTheme="minorHAnsi" w:hAnsiTheme="minorHAnsi"/>
+          <w:b w:val="0"/>
+          <w:color w:val="000000" w:themeColor="text1"/>
+          <w:sz w:val="22"/>
+          <w:szCs w:val="22"/>
+        </w:rPr>
+        <w:t xml:space="preserve"> object has been stored, it can later be retrieved from storage, reconstructing the </w:t>
+      </w:r>
+      <w:r>
+        <w:rPr>
+          <w:rFonts w:asciiTheme="minorHAnsi" w:hAnsiTheme="minorHAnsi"/>
+          <w:b w:val="0"/>
+          <w:color w:val="000000" w:themeColor="text1"/>
+          <w:sz w:val="22"/>
+          <w:szCs w:val="22"/>
+        </w:rPr>
+        <w:t>Image object</w:t>
+      </w:r>
+      <w:r>
+        <w:rPr>
+          <w:rFonts w:asciiTheme="minorHAnsi" w:hAnsiTheme="minorHAnsi"/>
+          <w:b w:val="0"/>
+          <w:color w:val="000000" w:themeColor="text1"/>
+          <w:sz w:val="22"/>
+          <w:szCs w:val="22"/>
+        </w:rPr>
+        <w:t xml:space="preserve">. </w:t>
+      </w:r>
+      <w:r>
+        <w:rPr>
+          <w:rFonts w:asciiTheme="minorHAnsi" w:hAnsiTheme="minorHAnsi"/>
+          <w:b w:val="0"/>
+          <w:color w:val="000000" w:themeColor="text1"/>
+          <w:sz w:val="22"/>
+          <w:szCs w:val="22"/>
+        </w:rPr>
+        <w:t>An image</w:t>
+      </w:r>
+      <w:r>
+        <w:rPr>
+          <w:rFonts w:asciiTheme="minorHAnsi" w:hAnsiTheme="minorHAnsi"/>
+          <w:b w:val="0"/>
+          <w:color w:val="000000" w:themeColor="text1"/>
+          <w:sz w:val="22"/>
+          <w:szCs w:val="22"/>
+        </w:rPr>
+        <w:t xml:space="preserve"> object is first instantiated, and then the </w:t>
+      </w:r>
+      <w:proofErr w:type="gramStart"/>
+      <w:r>
+        <w:rPr>
+          <w:rFonts w:asciiTheme="minorHAnsi" w:hAnsiTheme="minorHAnsi"/>
+          <w:b w:val="0"/>
+          <w:color w:val="000000" w:themeColor="text1"/>
+          <w:sz w:val="22"/>
+          <w:szCs w:val="22"/>
+        </w:rPr>
+        <w:t>load(</w:t>
+      </w:r>
+      <w:proofErr w:type="gramEnd"/>
+      <w:r>
+        <w:rPr>
+          <w:rFonts w:asciiTheme="minorHAnsi" w:hAnsiTheme="minorHAnsi"/>
+          <w:b w:val="0"/>
+          <w:color w:val="000000" w:themeColor="text1"/>
+          <w:sz w:val="22"/>
+          <w:szCs w:val="22"/>
+        </w:rPr>
+        <w:t xml:space="preserve">) method is called specifying the </w:t>
+      </w:r>
+      <w:r>
+        <w:rPr>
+          <w:rFonts w:asciiTheme="minorHAnsi" w:hAnsiTheme="minorHAnsi"/>
+          <w:b w:val="0"/>
+          <w:color w:val="000000" w:themeColor="text1"/>
+          <w:sz w:val="22"/>
+          <w:szCs w:val="22"/>
+        </w:rPr>
+        <w:t xml:space="preserve">image </w:t>
+      </w:r>
+      <w:r>
+        <w:rPr>
+          <w:rFonts w:asciiTheme="minorHAnsi" w:hAnsiTheme="minorHAnsi"/>
+          <w:b w:val="0"/>
+          <w:color w:val="000000" w:themeColor="text1"/>
+          <w:sz w:val="22"/>
+          <w:szCs w:val="22"/>
+        </w:rPr>
+        <w:t xml:space="preserve">name and corresponding storage path. The </w:t>
+      </w:r>
+      <w:r>
+        <w:rPr>
+          <w:rFonts w:asciiTheme="minorHAnsi" w:hAnsiTheme="minorHAnsi"/>
+          <w:b w:val="0"/>
+          <w:color w:val="000000" w:themeColor="text1"/>
+          <w:sz w:val="22"/>
+          <w:szCs w:val="22"/>
+        </w:rPr>
+        <w:t xml:space="preserve">image </w:t>
+      </w:r>
+      <w:r>
+        <w:rPr>
+          <w:rFonts w:asciiTheme="minorHAnsi" w:hAnsiTheme="minorHAnsi"/>
+          <w:b w:val="0"/>
+          <w:color w:val="000000" w:themeColor="text1"/>
+          <w:sz w:val="22"/>
+          <w:szCs w:val="22"/>
+        </w:rPr>
+        <w:t xml:space="preserve">name and storage path are used to identify and locate the corresponding stored </w:t>
+      </w:r>
+      <w:r>
+        <w:rPr>
+          <w:rFonts w:asciiTheme="minorHAnsi" w:hAnsiTheme="minorHAnsi"/>
+          <w:b w:val="0"/>
+          <w:color w:val="000000" w:themeColor="text1"/>
+          <w:sz w:val="22"/>
+          <w:szCs w:val="22"/>
+        </w:rPr>
+        <w:t>image data</w:t>
+      </w:r>
+      <w:r>
+        <w:rPr>
+          <w:rFonts w:asciiTheme="minorHAnsi" w:hAnsiTheme="minorHAnsi"/>
+          <w:b w:val="0"/>
+          <w:color w:val="000000" w:themeColor="text1"/>
+          <w:sz w:val="22"/>
+          <w:szCs w:val="22"/>
+        </w:rPr>
+        <w:t>.</w:t>
+      </w:r>
+      <w:r>
+        <w:rPr>
+          <w:rFonts w:asciiTheme="minorHAnsi" w:hAnsiTheme="minorHAnsi"/>
+          <w:b w:val="0"/>
+          <w:color w:val="000000" w:themeColor="text1"/>
+          <w:sz w:val="22"/>
+          <w:szCs w:val="22"/>
+        </w:rPr>
+        <w:br/>
+      </w:r>
+    </w:p>
+    <w:p>
+      <w:pPr>
+        <w:ind w:left="1440"/>
+      </w:pPr>
+      <w:r>
+        <w:rPr>
+          <w:color w:val="00B050"/>
+        </w:rPr>
+        <w:t xml:space="preserve"># </w:t>
+      </w:r>
+      <w:r>
+        <w:rPr>
+          <w:color w:val="00B050"/>
+        </w:rPr>
+        <w:t xml:space="preserve">Instantiate </w:t>
+      </w:r>
+      <w:r>
+        <w:rPr>
+          <w:color w:val="00B050"/>
+        </w:rPr>
+        <w:t>an Image</w:t>
+      </w:r>
+      <w:r>
+        <w:rPr>
+          <w:color w:val="00B050"/>
+        </w:rPr>
+        <w:t xml:space="preserve"> object</w:t>
+      </w:r>
+      <w:r>
+        <w:rPr>
+          <w:color w:val="00B050"/>
+        </w:rPr>
+        <w:br/>
+      </w:r>
+      <w:r>
+        <w:t xml:space="preserve">image </w:t>
+      </w:r>
+      <w:r>
+        <w:t xml:space="preserve">= </w:t>
+      </w:r>
+      <w:proofErr w:type="gramStart"/>
+      <w:r>
+        <w:t>Image</w:t>
+      </w:r>
+      <w:r>
+        <w:t>()</w:t>
+      </w:r>
+      <w:proofErr w:type="gramEnd"/>
+    </w:p>
+    <w:p>
+      <w:pPr>
+        <w:ind w:left="1440"/>
+        <w:rPr>
+          <w:color w:val="000000" w:themeColor="text1"/>
+        </w:rPr>
+      </w:pPr>
+      <w:r>
+        <w:rPr>
+          <w:color w:val="00B050"/>
+        </w:rPr>
+        <w:t xml:space="preserve"># Reload the </w:t>
+      </w:r>
+      <w:r>
+        <w:rPr>
+          <w:color w:val="00B050"/>
+        </w:rPr>
+        <w:t>image</w:t>
+      </w:r>
+      <w:r>
+        <w:rPr>
+          <w:color w:val="00B050"/>
+        </w:rPr>
+        <w:t xml:space="preserve">’s </w:t>
+      </w:r>
+      <w:r>
+        <w:rPr>
+          <w:color w:val="00B050"/>
+        </w:rPr>
+        <w:t>data</w:t>
+      </w:r>
+      <w:r>
+        <w:rPr>
+          <w:color w:val="00B050"/>
+        </w:rPr>
+        <w:t xml:space="preserve"> from storage</w:t>
+      </w:r>
+      <w:r>
+        <w:rPr>
+          <w:color w:val="00B050"/>
+        </w:rPr>
+        <w:br/>
+      </w:r>
+      <w:proofErr w:type="spellStart"/>
+      <w:proofErr w:type="gramStart"/>
+      <w:r>
+        <w:rPr>
+          <w:color w:val="000000" w:themeColor="text1"/>
+        </w:rPr>
+        <w:t>image</w:t>
+      </w:r>
+      <w:r>
+        <w:rPr>
+          <w:color w:val="000000" w:themeColor="text1"/>
+        </w:rPr>
+        <w:t>.load</w:t>
+      </w:r>
+      <w:proofErr w:type="spellEnd"/>
+      <w:r>
+        <w:rPr>
+          <w:color w:val="000000" w:themeColor="text1"/>
+        </w:rPr>
+        <w:t>(</w:t>
+      </w:r>
+      <w:proofErr w:type="gramEnd"/>
+      <w:r>
+        <w:rPr>
+          <w:color w:val="000000" w:themeColor="text1"/>
+        </w:rPr>
+        <w:t xml:space="preserve"> “</w:t>
+      </w:r>
+      <w:r>
+        <w:rPr>
+          <w:color w:val="000000" w:themeColor="text1"/>
+        </w:rPr>
+        <w:t>myimage.png</w:t>
+      </w:r>
+      <w:r>
+        <w:rPr>
+          <w:color w:val="000000" w:themeColor="text1"/>
+        </w:rPr>
+        <w:t>”, “</w:t>
+      </w:r>
+      <w:proofErr w:type="spellStart"/>
+      <w:r>
+        <w:rPr>
+          <w:color w:val="000000" w:themeColor="text1"/>
+        </w:rPr>
+        <w:t>mystorage</w:t>
+      </w:r>
+      <w:proofErr w:type="spellEnd"/>
+      <w:r>
+        <w:rPr>
+          <w:color w:val="000000" w:themeColor="text1"/>
+        </w:rPr>
+        <w:t xml:space="preserve">” </w:t>
+      </w:r>
+      <w:r>
+        <w:rPr>
+          <w:color w:val="000000" w:themeColor="text1"/>
+        </w:rPr>
+        <w:t>)</w:t>
+      </w:r>
+    </w:p>
+    <w:p>
+      <w:pPr>
+        <w:ind w:left="1440"/>
+        <w:rPr>
+          <w:color w:val="00B050"/>
+        </w:rPr>
+      </w:pPr>
+      <w:r>
+        <w:rPr>
+          <w:color w:val="00B050"/>
+        </w:rPr>
+        <w:t># This will reload pages whose filenames in the storage match the sequence</w:t>
+      </w:r>
+      <w:proofErr w:type="gramStart"/>
+      <w:r>
+        <w:rPr>
+          <w:color w:val="00B050"/>
+        </w:rPr>
+        <w:t>:</w:t>
+      </w:r>
+      <w:proofErr w:type="gramEnd"/>
+      <w:r>
+        <w:rPr>
+          <w:color w:val="00B050"/>
+        </w:rPr>
+        <w:br/>
+        <w:t xml:space="preserve"># </w:t>
+      </w:r>
+      <w:r>
+        <w:rPr>
+          <w:color w:val="00B050"/>
+        </w:rPr>
+        <w:tab/>
+      </w:r>
+      <w:proofErr w:type="spellStart"/>
+      <w:r>
+        <w:rPr>
+          <w:color w:val="00B050"/>
+        </w:rPr>
+        <w:t>mystorage</w:t>
+      </w:r>
+      <w:proofErr w:type="spellEnd"/>
+      <w:r>
+        <w:rPr>
+          <w:color w:val="00B050"/>
+        </w:rPr>
+        <w:t>/mydoc1.json</w:t>
+      </w:r>
+      <w:r>
+        <w:rPr>
+          <w:color w:val="00B050"/>
+        </w:rPr>
+        <w:br/>
+        <w:t xml:space="preserve"># </w:t>
+      </w:r>
+      <w:r>
+        <w:rPr>
+          <w:color w:val="00B050"/>
+        </w:rPr>
+        <w:tab/>
+      </w:r>
+      <w:proofErr w:type="spellStart"/>
+      <w:r>
+        <w:rPr>
+          <w:color w:val="00B050"/>
+        </w:rPr>
+        <w:t>mystorage</w:t>
+      </w:r>
+      <w:proofErr w:type="spellEnd"/>
+      <w:r>
+        <w:rPr>
+          <w:color w:val="00B050"/>
+        </w:rPr>
+        <w:t>/mydoc2.json</w:t>
+      </w:r>
+      <w:r>
+        <w:rPr>
+          <w:color w:val="00B050"/>
+        </w:rPr>
+        <w:br/>
+        <w:t>#</w:t>
+      </w:r>
+      <w:r>
+        <w:rPr>
+          <w:color w:val="00B050"/>
+        </w:rPr>
+        <w:tab/>
+        <w:t>….</w:t>
+      </w:r>
+    </w:p>
+    <w:p>
+      <w:pPr>
+        <w:pStyle w:val="Heading2"/>
+      </w:pPr>
+      <w:r>
+        <w:br/>
+        <w:t>4.</w:t>
+      </w:r>
+      <w:r>
+        <w:t>7</w:t>
+      </w:r>
+      <w:bookmarkStart w:id="0" w:name="_GoBack"/>
+      <w:bookmarkEnd w:id="0"/>
+      <w:r>
+        <w:tab/>
+        <w:t>Batch Image Processing</w:t>
+      </w:r>
+    </w:p>
+    <w:p>
+      <w:pPr>
+        <w:jc w:val="center"/>
+        <w:rPr>
+          <w:b/>
+          <w:noProof/>
+        </w:rPr>
+      </w:pPr>
     </w:p>
     <w:p>
       <w:pPr>

</xml_diff>

<commit_message>
more vision guides update
</commit_message>
<xml_diff>
--- a/specs/users guide.docx
+++ b/specs/users guide.docx
@@ -46,14 +46,6 @@
           <w:szCs w:val="36"/>
         </w:rPr>
         <w:br/>
-      </w:r>
-      <w:r>
-        <w:rPr>
-          <w:b/>
-          <w:color w:val="0070C0"/>
-          <w:sz w:val="36"/>
-          <w:szCs w:val="36"/>
-        </w:rPr>
         <w:t>Computer Vision for Image Data</w:t>
       </w:r>
       <w:r>
@@ -10313,25 +10305,13 @@
         <w:t>pre</w:t>
       </w:r>
       <w:r>
-        <w:t>process an image for computer vision machine learning</w:t>
-      </w:r>
-      <w:r>
-        <w:t>, you create a</w:t>
+        <w:t>process an image for computer vision machine learning, you create a</w:t>
       </w:r>
       <w:r>
         <w:t>n</w:t>
       </w:r>
       <w:r>
-        <w:t xml:space="preserve"> </w:t>
-      </w:r>
-      <w:r>
-        <w:t xml:space="preserve">Image </w:t>
-      </w:r>
-      <w:r>
-        <w:t xml:space="preserve">(class) object, passing as parameters the path to the </w:t>
-      </w:r>
-      <w:r>
-        <w:t>image</w:t>
+        <w:t xml:space="preserve"> Image (class) object, passing as parameters the path to the image</w:t>
       </w:r>
       <w:r>
         <w:t>, the corresponding label</w:t>
@@ -10357,34 +10337,43 @@
       <w:r>
         <w:t>Below is a code example.</w:t>
       </w:r>
-    </w:p>
-    <w:p>
-      <w:pPr>
-        <w:ind w:left="720"/>
-      </w:pPr>
-      <w:r>
-        <w:br/>
-      </w:r>
-      <w:proofErr w:type="gramStart"/>
+      <w:r>
+        <w:br/>
+      </w:r>
+      <w:r>
+        <w:br/>
+      </w:r>
       <w:r>
         <w:rPr>
           <w:b/>
           <w:color w:val="00B0F0"/>
         </w:rPr>
-        <w:t>from</w:t>
-      </w:r>
-      <w:proofErr w:type="gramEnd"/>
-      <w:r>
         <w:t xml:space="preserve"> </w:t>
-      </w:r>
-      <w:r>
-        <w:t>image</w:t>
       </w:r>
       <w:r>
         <w:rPr>
           <w:b/>
           <w:color w:val="00B0F0"/>
         </w:rPr>
+        <w:tab/>
+      </w:r>
+      <w:proofErr w:type="gramStart"/>
+      <w:r>
+        <w:rPr>
+          <w:b/>
+          <w:color w:val="00B0F0"/>
+        </w:rPr>
+        <w:t>from</w:t>
+      </w:r>
+      <w:proofErr w:type="gramEnd"/>
+      <w:r>
+        <w:t xml:space="preserve"> image</w:t>
+      </w:r>
+      <w:r>
+        <w:rPr>
+          <w:b/>
+          <w:color w:val="00B0F0"/>
+        </w:rPr>
         <w:t xml:space="preserve"> import</w:t>
       </w:r>
       <w:r>
@@ -10400,16 +10389,18 @@
         <w:br/>
       </w:r>
       <w:r>
+        <w:t xml:space="preserve"> </w:t>
+      </w:r>
+      <w:r>
+        <w:tab/>
+      </w:r>
+      <w:proofErr w:type="spellStart"/>
+      <w:r>
         <w:t>image</w:t>
       </w:r>
-      <w:r>
-        <w:t xml:space="preserve"> = </w:t>
-      </w:r>
-      <w:r>
-        <w:t>Image</w:t>
-      </w:r>
-      <w:r>
-        <w:t>(</w:t>
+      <w:proofErr w:type="spellEnd"/>
+      <w:r>
+        <w:t xml:space="preserve"> = Image(</w:t>
       </w:r>
       <w:r>
         <w:rPr>
@@ -10539,15 +10530,10 @@
         <w:pStyle w:val="Heading2"/>
       </w:pPr>
       <w:r>
-        <w:t>4.</w:t>
-      </w:r>
-      <w:r>
-        <w:t>2</w:t>
-      </w:r>
-      <w:r>
-        <w:tab/>
-      </w:r>
-      <w:r>
+        <w:t>4.2</w:t>
+      </w:r>
+      <w:r>
+        <w:tab/>
         <w:t>Thumbnail Generation</w:t>
       </w:r>
     </w:p>
@@ -10577,8 +10563,6 @@
       </w:r>
       <w:r>
         <w:br/>
-      </w:r>
-      <w:r>
         <w:t xml:space="preserve">image = </w:t>
       </w:r>
       <w:proofErr w:type="gramStart"/>
@@ -10637,10 +10621,7 @@
         <w:t>label=101</w:t>
       </w:r>
       <w:r>
-        <w:t>, thumbnail=(16,16)</w:t>
-      </w:r>
-      <w:r>
-        <w:t>)</w:t>
+        <w:t>, thumbnail=(16,16))</w:t>
       </w:r>
       <w:r>
         <w:t xml:space="preserve"> </w:t>
@@ -10769,517 +10750,506 @@
       </w:r>
       <w:r>
         <w:tab/>
-      </w:r>
-      <w:r>
-        <w:t>Image Processing</w:t>
+        <w:t xml:space="preserve">Image Processing </w:t>
+      </w:r>
+      <w:r>
+        <w:t>Settings (</w:t>
+      </w:r>
+      <w:proofErr w:type="spellStart"/>
+      <w:r>
+        <w:t>Config</w:t>
+      </w:r>
+      <w:proofErr w:type="spellEnd"/>
+      <w:r>
+        <w:t>)</w:t>
+      </w:r>
+      <w:r>
+        <w:br/>
+      </w:r>
+    </w:p>
+    <w:p>
+      <w:r>
+        <w:t xml:space="preserve">CV Preprocessing of the image may be configured for several </w:t>
+      </w:r>
+      <w:proofErr w:type="gramStart"/>
+      <w:r>
+        <w:t>settings  when</w:t>
+      </w:r>
+      <w:proofErr w:type="gramEnd"/>
+      <w:r>
+        <w:t xml:space="preserve"> instantiating an Image object with the optional </w:t>
+      </w:r>
+      <w:proofErr w:type="spellStart"/>
+      <w:r>
+        <w:t>config</w:t>
+      </w:r>
+      <w:proofErr w:type="spellEnd"/>
+      <w:r>
+        <w:t xml:space="preserve"> parameter, which consists of a list of one or more predefined options.</w:t>
+      </w:r>
+    </w:p>
+    <w:p>
+      <w:pPr>
+        <w:ind w:firstLine="720"/>
+      </w:pPr>
+      <w:proofErr w:type="gramStart"/>
+      <w:r>
+        <w:t>image</w:t>
+      </w:r>
+      <w:proofErr w:type="gramEnd"/>
+      <w:r>
+        <w:t xml:space="preserve"> = Image(</w:t>
+      </w:r>
+      <w:r>
+        <w:rPr>
+          <w:color w:val="C00000"/>
+        </w:rPr>
+        <w:t>“</w:t>
+      </w:r>
+      <w:r>
+        <w:rPr>
+          <w:color w:val="C00000"/>
+        </w:rPr>
+        <w:t>yourimage.jpg</w:t>
+      </w:r>
+      <w:r>
+        <w:rPr>
+          <w:color w:val="C00000"/>
+        </w:rPr>
+        <w:t>”</w:t>
+      </w:r>
+      <w:r>
+        <w:t xml:space="preserve">, </w:t>
+      </w:r>
+      <w:r>
+        <w:rPr>
+          <w:color w:val="C00000"/>
+        </w:rPr>
+        <w:t>“</w:t>
+      </w:r>
+      <w:proofErr w:type="spellStart"/>
+      <w:r>
+        <w:rPr>
+          <w:color w:val="C00000"/>
+        </w:rPr>
+        <w:t>storage_path</w:t>
+      </w:r>
+      <w:proofErr w:type="spellEnd"/>
+      <w:r>
+        <w:rPr>
+          <w:color w:val="C00000"/>
+        </w:rPr>
+        <w:t>”</w:t>
+      </w:r>
+      <w:r>
+        <w:t>,</w:t>
       </w:r>
       <w:r>
         <w:t xml:space="preserve"> </w:t>
       </w:r>
-      <w:r>
-        <w:t>Settings (</w:t>
-      </w:r>
-      <w:proofErr w:type="spellStart"/>
-      <w:r>
-        <w:t>Config</w:t>
-      </w:r>
-      <w:proofErr w:type="spellEnd"/>
-      <w:r>
+      <w:proofErr w:type="spellStart"/>
+      <w:r>
+        <w:t>config</w:t>
+      </w:r>
+      <w:proofErr w:type="spellEnd"/>
+      <w:r>
+        <w:t>=[options])</w:t>
+      </w:r>
+    </w:p>
+    <w:p>
+      <w:pPr>
+        <w:ind w:firstLine="720"/>
+        <w:rPr>
+          <w:color w:val="00B050"/>
+        </w:rPr>
+      </w:pPr>
+      <w:r>
+        <w:rPr>
+          <w:color w:val="00B050"/>
+        </w:rPr>
+        <w:t xml:space="preserve"># </w:t>
+      </w:r>
+      <w:proofErr w:type="gramStart"/>
+      <w:r>
+        <w:rPr>
+          <w:color w:val="00B050"/>
+        </w:rPr>
+        <w:t>options</w:t>
+      </w:r>
+      <w:proofErr w:type="gramEnd"/>
+      <w:r>
+        <w:rPr>
+          <w:color w:val="00B050"/>
+        </w:rPr>
+        <w:t>:</w:t>
+      </w:r>
+    </w:p>
+    <w:p>
+      <w:pPr>
+        <w:ind w:left="1440"/>
+        <w:rPr>
+          <w:color w:val="00B050"/>
+        </w:rPr>
+      </w:pPr>
+      <w:proofErr w:type="gramStart"/>
+      <w:r>
+        <w:rPr>
+          <w:color w:val="00B050"/>
+        </w:rPr>
+        <w:t>gray</w:t>
+      </w:r>
+      <w:proofErr w:type="gramEnd"/>
+      <w:r>
+        <w:rPr>
+          <w:color w:val="00B050"/>
+        </w:rPr>
+        <w:t xml:space="preserve"> | grayscale</w:t>
+      </w:r>
+      <w:r>
+        <w:rPr>
+          <w:color w:val="00B050"/>
+        </w:rPr>
+        <w:tab/>
+      </w:r>
+      <w:r>
+        <w:rPr>
+          <w:color w:val="00B050"/>
+        </w:rPr>
+        <w:tab/>
+      </w:r>
+      <w:r>
+        <w:rPr>
+          <w:color w:val="00B050"/>
+        </w:rPr>
+        <w:tab/>
+        <w:t># convert to grayscale (single channel)</w:t>
+      </w:r>
+      <w:r>
+        <w:rPr>
+          <w:color w:val="00B050"/>
+        </w:rPr>
+        <w:br/>
+      </w:r>
+      <w:r>
+        <w:rPr>
+          <w:color w:val="00B050"/>
+        </w:rPr>
+        <w:t>normal | normalize</w:t>
+      </w:r>
+      <w:r>
+        <w:rPr>
+          <w:color w:val="00B050"/>
+        </w:rPr>
+        <w:tab/>
+      </w:r>
+      <w:r>
+        <w:rPr>
+          <w:color w:val="00B050"/>
+        </w:rPr>
+        <w:tab/>
+        <w:t># normalize the pixel data for values between 0 .. 1</w:t>
+      </w:r>
+      <w:r>
+        <w:rPr>
+          <w:color w:val="00B050"/>
+        </w:rPr>
+        <w:br/>
+        <w:t>flat | flatten</w:t>
+      </w:r>
+      <w:r>
+        <w:rPr>
+          <w:color w:val="00B050"/>
+        </w:rPr>
+        <w:tab/>
+      </w:r>
+      <w:r>
+        <w:rPr>
+          <w:color w:val="00B050"/>
+        </w:rPr>
+        <w:tab/>
+      </w:r>
+      <w:r>
+        <w:rPr>
+          <w:color w:val="00B050"/>
+        </w:rPr>
+        <w:tab/>
+        <w:t># flatten the pixel data into a 1D vector</w:t>
+      </w:r>
+      <w:r>
+        <w:rPr>
+          <w:color w:val="00B050"/>
+        </w:rPr>
+        <w:br/>
+        <w:t>resize</w:t>
+      </w:r>
+      <w:proofErr w:type="gramStart"/>
+      <w:r>
+        <w:rPr>
+          <w:color w:val="00B050"/>
+        </w:rPr>
+        <w:t>=(</w:t>
+      </w:r>
+      <w:proofErr w:type="spellStart"/>
+      <w:proofErr w:type="gramEnd"/>
+      <w:r>
+        <w:rPr>
+          <w:color w:val="00B050"/>
+        </w:rPr>
+        <w:t>height,width</w:t>
+      </w:r>
+      <w:proofErr w:type="spellEnd"/>
+      <w:r>
+        <w:rPr>
+          <w:color w:val="00B050"/>
+        </w:rPr>
         <w:t>)</w:t>
       </w:r>
       <w:r>
-        <w:br/>
-      </w:r>
-    </w:p>
-    <w:p>
-      <w:r>
-        <w:t>CV</w:t>
-      </w:r>
-      <w:r>
-        <w:t xml:space="preserve"> Preprocessing of the </w:t>
-      </w:r>
+        <w:rPr>
+          <w:color w:val="00B050"/>
+        </w:rPr>
+        <w:tab/>
+      </w:r>
+      <w:r>
+        <w:rPr>
+          <w:color w:val="00B050"/>
+        </w:rPr>
+        <w:tab/>
+        <w:t># resize the image</w:t>
+      </w:r>
+      <w:r>
+        <w:rPr>
+          <w:color w:val="00B050"/>
+        </w:rPr>
+        <w:br/>
+      </w:r>
+      <w:proofErr w:type="spellStart"/>
+      <w:r>
+        <w:rPr>
+          <w:color w:val="00B050"/>
+        </w:rPr>
+        <w:t>nostore</w:t>
+      </w:r>
+      <w:proofErr w:type="spellEnd"/>
+      <w:r>
+        <w:rPr>
+          <w:color w:val="00B050"/>
+        </w:rPr>
+        <w:tab/>
+      </w:r>
+      <w:r>
+        <w:rPr>
+          <w:color w:val="00B050"/>
+        </w:rPr>
+        <w:tab/>
+      </w:r>
+      <w:r>
+        <w:rPr>
+          <w:color w:val="00B050"/>
+        </w:rPr>
+        <w:tab/>
+      </w:r>
+      <w:r>
+        <w:rPr>
+          <w:color w:val="00B050"/>
+        </w:rPr>
+        <w:tab/>
+        <w:t># do not store the preprocessed image data</w:t>
+      </w:r>
+    </w:p>
+    <w:p>
+      <w:pPr>
+        <w:pStyle w:val="Heading2"/>
+      </w:pPr>
+      <w:r>
+        <w:br/>
+        <w:t>4.4</w:t>
+      </w:r>
+      <w:r>
+        <w:tab/>
+        <w:t>Get Properties of Preprocessed Image Data</w:t>
+      </w:r>
+    </w:p>
+    <w:p>
+      <w:r>
+        <w:br/>
+        <w:t>After an image has been preprocessed, several properties of the preprocessed image data can be obtained from the Image class properties:</w:t>
+      </w:r>
+    </w:p>
+    <w:p>
+      <w:r>
+        <w:tab/>
+      </w:r>
+      <w:proofErr w:type="gramStart"/>
+      <w:r>
+        <w:t>name</w:t>
+      </w:r>
+      <w:proofErr w:type="gramEnd"/>
+      <w:r>
+        <w:tab/>
+        <w:t>- The root name of the image</w:t>
+      </w:r>
+      <w:r>
+        <w:br/>
+      </w:r>
+      <w:r>
+        <w:tab/>
+        <w:t>type</w:t>
+      </w:r>
+      <w:r>
+        <w:tab/>
+        <w:t xml:space="preserve">- The image format (e.g., </w:t>
+      </w:r>
+      <w:proofErr w:type="spellStart"/>
+      <w:r>
+        <w:t>png</w:t>
+      </w:r>
+      <w:proofErr w:type="spellEnd"/>
+      <w:r>
+        <w:t>)</w:t>
+      </w:r>
+      <w:r>
+        <w:br/>
+      </w:r>
+      <w:r>
+        <w:tab/>
+        <w:t>shape</w:t>
+      </w:r>
+      <w:r>
+        <w:tab/>
+        <w:t>- The shape of the preprocessed image data (e.g., (100, 100,3) )</w:t>
+      </w:r>
+      <w:r>
+        <w:br/>
+      </w:r>
+      <w:r>
+        <w:tab/>
+        <w:t>data</w:t>
+      </w:r>
+      <w:r>
+        <w:tab/>
+        <w:t xml:space="preserve">- The preprocessed image data as </w:t>
+      </w:r>
+      <w:proofErr w:type="spellStart"/>
+      <w:r>
+        <w:t>numpy</w:t>
+      </w:r>
+      <w:proofErr w:type="spellEnd"/>
+      <w:r>
+        <w:t xml:space="preserve"> array.</w:t>
+      </w:r>
+    </w:p>
+    <w:p>
+      <w:pPr>
+        <w:ind w:firstLine="720"/>
+      </w:pPr>
+      <w:proofErr w:type="gramStart"/>
       <w:r>
         <w:t>image</w:t>
       </w:r>
-      <w:r>
-        <w:t xml:space="preserve"> may</w:t>
+      <w:proofErr w:type="gramEnd"/>
+      <w:r>
+        <w:t xml:space="preserve"> = Image(</w:t>
+      </w:r>
+      <w:r>
+        <w:rPr>
+          <w:color w:val="C00000"/>
+        </w:rPr>
+        <w:t>“</w:t>
+      </w:r>
+      <w:r>
+        <w:rPr>
+          <w:color w:val="C00000"/>
+        </w:rPr>
+        <w:t>yourimage.jpg</w:t>
+      </w:r>
+      <w:r>
+        <w:rPr>
+          <w:color w:val="C00000"/>
+        </w:rPr>
+        <w:t>”</w:t>
+      </w:r>
+      <w:r>
+        <w:t xml:space="preserve">, </w:t>
+      </w:r>
+      <w:r>
+        <w:rPr>
+          <w:color w:val="C00000"/>
+        </w:rPr>
+        <w:t>“</w:t>
+      </w:r>
+      <w:proofErr w:type="spellStart"/>
+      <w:r>
+        <w:rPr>
+          <w:color w:val="C00000"/>
+        </w:rPr>
+        <w:t>storage_path</w:t>
+      </w:r>
+      <w:proofErr w:type="spellEnd"/>
+      <w:r>
+        <w:rPr>
+          <w:color w:val="C00000"/>
+        </w:rPr>
+        <w:t>”</w:t>
+      </w:r>
+      <w:r>
+        <w:t>)</w:t>
+      </w:r>
+      <w:r>
+        <w:br/>
+      </w:r>
+      <w:r>
+        <w:tab/>
+        <w:t>print(</w:t>
+      </w:r>
+      <w:proofErr w:type="spellStart"/>
+      <w:r>
+        <w:t>image.shape</w:t>
+      </w:r>
+      <w:proofErr w:type="spellEnd"/>
+      <w:r>
+        <w:t>)</w:t>
+      </w:r>
+      <w:r>
+        <w:br/>
+      </w:r>
+      <w:r>
+        <w:tab/>
+      </w:r>
+      <w:r>
+        <w:rPr>
+          <w:color w:val="00B050"/>
+        </w:rPr>
+        <w:t># Will output something like:</w:t>
+      </w:r>
+      <w:r>
+        <w:rPr>
+          <w:color w:val="00B050"/>
+        </w:rPr>
+        <w:br/>
+      </w:r>
+      <w:r>
+        <w:rPr>
+          <w:color w:val="00B050"/>
+        </w:rPr>
+        <w:tab/>
+        <w:t># (100,100,3)</w:t>
+      </w:r>
+    </w:p>
+    <w:p>
+      <w:pPr>
+        <w:pStyle w:val="Heading2"/>
+      </w:pPr>
+      <w:r>
+        <w:t>4.</w:t>
+      </w:r>
+      <w:r>
+        <w:t>5</w:t>
       </w:r>
       <w:r>
         <w:t xml:space="preserve"> </w:t>
       </w:r>
       <w:r>
-        <w:t xml:space="preserve">be configured for several </w:t>
-      </w:r>
-      <w:proofErr w:type="gramStart"/>
-      <w:r>
-        <w:t>settings  when</w:t>
-      </w:r>
-      <w:proofErr w:type="gramEnd"/>
-      <w:r>
-        <w:t xml:space="preserve"> instantiating </w:t>
-      </w:r>
-      <w:r>
-        <w:t>an Image</w:t>
-      </w:r>
-      <w:r>
-        <w:t xml:space="preserve"> object with the optional </w:t>
-      </w:r>
-      <w:proofErr w:type="spellStart"/>
-      <w:r>
-        <w:t>config</w:t>
-      </w:r>
-      <w:proofErr w:type="spellEnd"/>
-      <w:r>
-        <w:t xml:space="preserve"> parameter, which consists of a list of one or more predefined options.</w:t>
-      </w:r>
-    </w:p>
-    <w:p>
-      <w:pPr>
-        <w:ind w:firstLine="720"/>
-      </w:pPr>
-      <w:proofErr w:type="gramStart"/>
-      <w:r>
-        <w:t>image</w:t>
-      </w:r>
-      <w:proofErr w:type="gramEnd"/>
-      <w:r>
-        <w:t xml:space="preserve"> = </w:t>
-      </w:r>
-      <w:r>
-        <w:t>Image</w:t>
-      </w:r>
-      <w:r>
-        <w:t>(</w:t>
-      </w:r>
-      <w:r>
-        <w:rPr>
-          <w:color w:val="C00000"/>
-        </w:rPr>
-        <w:t>“</w:t>
-      </w:r>
-      <w:r>
-        <w:rPr>
-          <w:color w:val="C00000"/>
-        </w:rPr>
-        <w:t>yourimage.jpg</w:t>
-      </w:r>
-      <w:r>
-        <w:rPr>
-          <w:color w:val="C00000"/>
-        </w:rPr>
-        <w:t>”</w:t>
-      </w:r>
-      <w:r>
-        <w:t xml:space="preserve">, </w:t>
-      </w:r>
-      <w:r>
-        <w:rPr>
-          <w:color w:val="C00000"/>
-        </w:rPr>
-        <w:t>“</w:t>
-      </w:r>
-      <w:proofErr w:type="spellStart"/>
-      <w:r>
-        <w:rPr>
-          <w:color w:val="C00000"/>
-        </w:rPr>
-        <w:t>storage_path</w:t>
-      </w:r>
-      <w:proofErr w:type="spellEnd"/>
-      <w:r>
-        <w:rPr>
-          <w:color w:val="C00000"/>
-        </w:rPr>
-        <w:t>”</w:t>
-      </w:r>
-      <w:r>
-        <w:t>,</w:t>
-      </w:r>
-      <w:r>
-        <w:t xml:space="preserve"> </w:t>
-      </w:r>
-      <w:proofErr w:type="spellStart"/>
-      <w:r>
-        <w:t>config</w:t>
-      </w:r>
-      <w:proofErr w:type="spellEnd"/>
-      <w:r>
-        <w:t>=[options])</w:t>
-      </w:r>
-    </w:p>
-    <w:p>
-      <w:pPr>
-        <w:ind w:firstLine="720"/>
-        <w:rPr>
-          <w:color w:val="00B050"/>
-        </w:rPr>
-      </w:pPr>
-      <w:r>
-        <w:rPr>
-          <w:color w:val="00B050"/>
-        </w:rPr>
-        <w:t xml:space="preserve"># </w:t>
-      </w:r>
-      <w:proofErr w:type="gramStart"/>
-      <w:r>
-        <w:rPr>
-          <w:color w:val="00B050"/>
-        </w:rPr>
-        <w:t>options</w:t>
-      </w:r>
-      <w:proofErr w:type="gramEnd"/>
-      <w:r>
-        <w:rPr>
-          <w:color w:val="00B050"/>
-        </w:rPr>
-        <w:t>:</w:t>
-      </w:r>
-    </w:p>
-    <w:p>
-      <w:pPr>
-        <w:ind w:left="1440"/>
-        <w:rPr>
-          <w:color w:val="00B050"/>
-        </w:rPr>
-      </w:pPr>
-      <w:proofErr w:type="gramStart"/>
-      <w:r>
-        <w:rPr>
-          <w:color w:val="00B050"/>
-        </w:rPr>
-        <w:t>gray</w:t>
-      </w:r>
-      <w:proofErr w:type="gramEnd"/>
-      <w:r>
-        <w:rPr>
-          <w:color w:val="00B050"/>
-        </w:rPr>
-        <w:t xml:space="preserve"> | grayscale</w:t>
-      </w:r>
-      <w:r>
-        <w:rPr>
-          <w:color w:val="00B050"/>
-        </w:rPr>
-        <w:tab/>
-      </w:r>
-      <w:r>
-        <w:rPr>
-          <w:color w:val="00B050"/>
-        </w:rPr>
-        <w:tab/>
-      </w:r>
-      <w:r>
-        <w:rPr>
-          <w:color w:val="00B050"/>
-        </w:rPr>
-        <w:tab/>
-      </w:r>
-      <w:r>
-        <w:rPr>
-          <w:color w:val="00B050"/>
-        </w:rPr>
-        <w:t xml:space="preserve"># </w:t>
-      </w:r>
-      <w:r>
-        <w:rPr>
-          <w:color w:val="00B050"/>
-        </w:rPr>
-        <w:t>convert to grayscale (single channel)</w:t>
-      </w:r>
-      <w:r>
-        <w:rPr>
-          <w:color w:val="00B050"/>
-        </w:rPr>
-        <w:br/>
-      </w:r>
-      <w:r>
-        <w:rPr>
-          <w:color w:val="00B050"/>
-        </w:rPr>
-        <w:t>normal | normalize</w:t>
-      </w:r>
-      <w:r>
-        <w:rPr>
-          <w:color w:val="00B050"/>
-        </w:rPr>
-        <w:tab/>
-      </w:r>
-      <w:r>
-        <w:rPr>
-          <w:color w:val="00B050"/>
-        </w:rPr>
-        <w:tab/>
-        <w:t># normalize the pixel data for values between 0 .. 1</w:t>
-      </w:r>
-      <w:r>
-        <w:rPr>
-          <w:color w:val="00B050"/>
-        </w:rPr>
-        <w:br/>
-        <w:t>flat | flatten</w:t>
-      </w:r>
-      <w:r>
-        <w:rPr>
-          <w:color w:val="00B050"/>
-        </w:rPr>
-        <w:tab/>
-      </w:r>
-      <w:r>
-        <w:rPr>
-          <w:color w:val="00B050"/>
-        </w:rPr>
-        <w:tab/>
-      </w:r>
-      <w:r>
-        <w:rPr>
-          <w:color w:val="00B050"/>
-        </w:rPr>
-        <w:tab/>
-        <w:t># flatten the pixel data into a 1D vector</w:t>
-      </w:r>
-      <w:r>
-        <w:rPr>
-          <w:color w:val="00B050"/>
-        </w:rPr>
-        <w:br/>
-        <w:t>resize</w:t>
-      </w:r>
-      <w:proofErr w:type="gramStart"/>
-      <w:r>
-        <w:rPr>
-          <w:color w:val="00B050"/>
-        </w:rPr>
-        <w:t>=(</w:t>
-      </w:r>
-      <w:proofErr w:type="spellStart"/>
-      <w:proofErr w:type="gramEnd"/>
-      <w:r>
-        <w:rPr>
-          <w:color w:val="00B050"/>
-        </w:rPr>
-        <w:t>height,width</w:t>
-      </w:r>
-      <w:proofErr w:type="spellEnd"/>
-      <w:r>
-        <w:rPr>
-          <w:color w:val="00B050"/>
-        </w:rPr>
-        <w:t>)</w:t>
-      </w:r>
-      <w:r>
-        <w:rPr>
-          <w:color w:val="00B050"/>
-        </w:rPr>
-        <w:tab/>
-      </w:r>
-      <w:r>
-        <w:rPr>
-          <w:color w:val="00B050"/>
-        </w:rPr>
-        <w:tab/>
-        <w:t># resize the image</w:t>
-      </w:r>
-    </w:p>
-    <w:p>
-      <w:pPr>
-        <w:pStyle w:val="Heading2"/>
-      </w:pPr>
-      <w:r>
-        <w:br/>
-      </w:r>
-      <w:r>
-        <w:t>4.</w:t>
-      </w:r>
-      <w:r>
-        <w:t>4</w:t>
-      </w:r>
-      <w:r>
-        <w:tab/>
-      </w:r>
-      <w:r>
-        <w:t>Get Properties of Preprocessed Image Data</w:t>
-      </w:r>
-    </w:p>
-    <w:p>
-      <w:r>
-        <w:br/>
-        <w:t>After an image has been preprocessed, several properties of the preprocessed image data can be obtained from the Image class properties:</w:t>
-      </w:r>
-    </w:p>
-    <w:p>
-      <w:r>
-        <w:tab/>
-      </w:r>
-      <w:proofErr w:type="gramStart"/>
-      <w:r>
-        <w:t>name</w:t>
-      </w:r>
-      <w:proofErr w:type="gramEnd"/>
-      <w:r>
-        <w:tab/>
-        <w:t>- The root name of the image</w:t>
-      </w:r>
-      <w:r>
-        <w:br/>
-      </w:r>
-      <w:r>
-        <w:tab/>
-        <w:t>type</w:t>
-      </w:r>
-      <w:r>
-        <w:tab/>
-        <w:t xml:space="preserve">- The image format (e.g., </w:t>
-      </w:r>
-      <w:proofErr w:type="spellStart"/>
-      <w:r>
-        <w:t>png</w:t>
-      </w:r>
-      <w:proofErr w:type="spellEnd"/>
-      <w:r>
-        <w:t>)</w:t>
-      </w:r>
-      <w:r>
-        <w:br/>
-      </w:r>
-      <w:r>
-        <w:tab/>
-        <w:t>shape</w:t>
-      </w:r>
-      <w:r>
-        <w:tab/>
-        <w:t>- The shape of the preprocessed image data (e.g., (100, 100,3) )</w:t>
-      </w:r>
-      <w:r>
-        <w:br/>
-      </w:r>
-      <w:r>
-        <w:tab/>
-        <w:t>data</w:t>
-      </w:r>
-      <w:r>
-        <w:tab/>
-        <w:t xml:space="preserve">- The preprocessed image data as </w:t>
-      </w:r>
-      <w:proofErr w:type="spellStart"/>
-      <w:r>
-        <w:t>numpy</w:t>
-      </w:r>
-      <w:proofErr w:type="spellEnd"/>
-      <w:r>
-        <w:t xml:space="preserve"> array.</w:t>
-      </w:r>
-    </w:p>
-    <w:p>
-      <w:pPr>
-        <w:ind w:firstLine="720"/>
-      </w:pPr>
-      <w:proofErr w:type="gramStart"/>
-      <w:r>
-        <w:t>image</w:t>
-      </w:r>
-      <w:proofErr w:type="gramEnd"/>
-      <w:r>
-        <w:t xml:space="preserve"> = Image(</w:t>
-      </w:r>
-      <w:r>
-        <w:rPr>
-          <w:color w:val="C00000"/>
-        </w:rPr>
-        <w:t>“</w:t>
-      </w:r>
-      <w:r>
-        <w:rPr>
-          <w:color w:val="C00000"/>
-        </w:rPr>
-        <w:t>yourimage.jpg</w:t>
-      </w:r>
-      <w:r>
-        <w:rPr>
-          <w:color w:val="C00000"/>
-        </w:rPr>
-        <w:t>”</w:t>
-      </w:r>
-      <w:r>
-        <w:t xml:space="preserve">, </w:t>
-      </w:r>
-      <w:r>
-        <w:rPr>
-          <w:color w:val="C00000"/>
-        </w:rPr>
-        <w:t>“</w:t>
-      </w:r>
-      <w:proofErr w:type="spellStart"/>
-      <w:r>
-        <w:rPr>
-          <w:color w:val="C00000"/>
-        </w:rPr>
-        <w:t>storage_path</w:t>
-      </w:r>
-      <w:proofErr w:type="spellEnd"/>
-      <w:r>
-        <w:rPr>
-          <w:color w:val="C00000"/>
-        </w:rPr>
-        <w:t>”</w:t>
-      </w:r>
-      <w:r>
-        <w:t>)</w:t>
-      </w:r>
-      <w:r>
-        <w:br/>
-      </w:r>
-      <w:r>
-        <w:tab/>
-        <w:t>print(</w:t>
-      </w:r>
-      <w:proofErr w:type="spellStart"/>
-      <w:r>
-        <w:t>image.shape</w:t>
-      </w:r>
-      <w:proofErr w:type="spellEnd"/>
-      <w:r>
-        <w:t>)</w:t>
-      </w:r>
-      <w:r>
-        <w:br/>
-      </w:r>
-      <w:r>
-        <w:tab/>
-      </w:r>
-      <w:r>
-        <w:rPr>
-          <w:color w:val="00B050"/>
-        </w:rPr>
-        <w:t># Will output something like:</w:t>
-      </w:r>
-      <w:r>
-        <w:rPr>
-          <w:color w:val="00B050"/>
-        </w:rPr>
-        <w:br/>
-      </w:r>
-      <w:r>
-        <w:rPr>
-          <w:color w:val="00B050"/>
-        </w:rPr>
-        <w:tab/>
-        <w:t># (100,100,3)</w:t>
-      </w:r>
-    </w:p>
-    <w:p>
-      <w:pPr>
-        <w:pStyle w:val="Heading2"/>
-      </w:pPr>
-      <w:r>
-        <w:t>4.</w:t>
-      </w:r>
-      <w:r>
-        <w:t>5</w:t>
-      </w:r>
-      <w:r>
-        <w:t xml:space="preserve"> </w:t>
-      </w:r>
-      <w:r>
         <w:tab/>
         <w:t>Asynchronous Processing</w:t>
       </w:r>
@@ -11287,19 +11257,7 @@
     <w:p>
       <w:r>
         <w:br/>
-        <w:t xml:space="preserve">To enhance concurrent execution between a main thread and worker activities, the </w:t>
-      </w:r>
-      <w:r>
-        <w:t>Image</w:t>
-      </w:r>
-      <w:r>
-        <w:t xml:space="preserve"> class supports asynchronous processing of the </w:t>
-      </w:r>
-      <w:r>
-        <w:t>image</w:t>
-      </w:r>
-      <w:r>
-        <w:t xml:space="preserve">. Asynchronous processing will occur if the optional parameter </w:t>
+        <w:t xml:space="preserve">To enhance concurrent execution between a main thread and worker activities, the Image class supports asynchronous processing of the image. Asynchronous processing will occur if the optional parameter </w:t>
       </w:r>
       <w:proofErr w:type="spellStart"/>
       <w:r>
@@ -11307,13 +11265,7 @@
       </w:r>
       <w:proofErr w:type="spellEnd"/>
       <w:r>
-        <w:t xml:space="preserve"> is set when instantiating the </w:t>
-      </w:r>
-      <w:r>
-        <w:t>Image</w:t>
-      </w:r>
-      <w:r>
-        <w:t xml:space="preserve"> object. Upon completion of the processing, the </w:t>
+        <w:t xml:space="preserve"> is set when instantiating the Image object. Upon completion of the processing, the </w:t>
       </w:r>
       <w:proofErr w:type="spellStart"/>
       <w:r>
@@ -11321,13 +11273,7 @@
       </w:r>
       <w:proofErr w:type="spellEnd"/>
       <w:r>
-        <w:t xml:space="preserve"> is called, where the </w:t>
-      </w:r>
-      <w:r>
-        <w:t>Image</w:t>
-      </w:r>
-      <w:r>
-        <w:t xml:space="preserve"> object is passed as a parameter.</w:t>
+        <w:t xml:space="preserve"> is called, where the Image object is passed as a parameter.</w:t>
       </w:r>
     </w:p>
     <w:p>
@@ -11433,19 +11379,11 @@
       </w:r>
       <w:r>
         <w:br/>
-      </w:r>
-      <w:r>
-        <w:t>image</w:t>
-      </w:r>
-      <w:r>
-        <w:t xml:space="preserve"> = </w:t>
+        <w:t xml:space="preserve">image = </w:t>
       </w:r>
       <w:proofErr w:type="gramStart"/>
       <w:r>
-        <w:t>Image</w:t>
-      </w:r>
-      <w:r>
-        <w:t>(</w:t>
+        <w:t>Image(</w:t>
       </w:r>
       <w:proofErr w:type="gramEnd"/>
       <w:r>
@@ -11523,12 +11461,7 @@
       </w:r>
       <w:r>
         <w:tab/>
-      </w:r>
-      <w:r>
-        <w:t>Image</w:t>
-      </w:r>
-      <w:r>
-        <w:t xml:space="preserve"> Reloading</w:t>
+        <w:t>Image Reloading</w:t>
       </w:r>
     </w:p>
     <w:p>
@@ -11550,7 +11483,7 @@
           <w:sz w:val="22"/>
           <w:szCs w:val="22"/>
         </w:rPr>
-        <w:t xml:space="preserve">Once </w:t>
+        <w:t>Once an Image object has been stored, it can later be retrieved from storage, recon</w:t>
       </w:r>
       <w:r>
         <w:rPr>
@@ -11560,7 +11493,7 @@
           <w:sz w:val="22"/>
           <w:szCs w:val="22"/>
         </w:rPr>
-        <w:t>an Image</w:t>
+        <w:t>structing the Image object. An I</w:t>
       </w:r>
       <w:r>
         <w:rPr>
@@ -11570,8 +11503,9 @@
           <w:sz w:val="22"/>
           <w:szCs w:val="22"/>
         </w:rPr>
-        <w:t xml:space="preserve"> object has been stored, it can later be retrieved from storage, reconstructing the </w:t>
-      </w:r>
+        <w:t xml:space="preserve">mage object is first instantiated, and then the </w:t>
+      </w:r>
+      <w:proofErr w:type="gramStart"/>
       <w:r>
         <w:rPr>
           <w:rFonts w:asciiTheme="minorHAnsi" w:hAnsiTheme="minorHAnsi"/>
@@ -11580,8 +11514,9 @@
           <w:sz w:val="22"/>
           <w:szCs w:val="22"/>
         </w:rPr>
-        <w:t>Image object</w:t>
-      </w:r>
+        <w:t>load(</w:t>
+      </w:r>
+      <w:proofErr w:type="gramEnd"/>
       <w:r>
         <w:rPr>
           <w:rFonts w:asciiTheme="minorHAnsi" w:hAnsiTheme="minorHAnsi"/>
@@ -11590,7 +11525,7 @@
           <w:sz w:val="22"/>
           <w:szCs w:val="22"/>
         </w:rPr>
-        <w:t xml:space="preserve">. </w:t>
+        <w:t>) method is called specifying the image name and corresponding storage path. The image name and storage path are used to identify and locate the corresponding stored image data.</w:t>
       </w:r>
       <w:r>
         <w:rPr>
@@ -11600,9 +11535,1083 @@
           <w:sz w:val="22"/>
           <w:szCs w:val="22"/>
         </w:rPr>
-        <w:t>An image</w:t>
-      </w:r>
-      <w:r>
+        <w:br/>
+      </w:r>
+    </w:p>
+    <w:p>
+      <w:pPr>
+        <w:ind w:left="1440"/>
+      </w:pPr>
+      <w:r>
+        <w:rPr>
+          <w:color w:val="00B050"/>
+        </w:rPr>
+        <w:t xml:space="preserve"># </w:t>
+      </w:r>
+      <w:r>
+        <w:rPr>
+          <w:color w:val="00B050"/>
+        </w:rPr>
+        <w:t>Instantiate an Image object</w:t>
+      </w:r>
+      <w:r>
+        <w:rPr>
+          <w:color w:val="00B050"/>
+        </w:rPr>
+        <w:br/>
+      </w:r>
+      <w:r>
+        <w:t xml:space="preserve">image = </w:t>
+      </w:r>
+      <w:proofErr w:type="gramStart"/>
+      <w:r>
+        <w:t>Image()</w:t>
+      </w:r>
+      <w:proofErr w:type="gramEnd"/>
+    </w:p>
+    <w:p>
+      <w:pPr>
+        <w:ind w:left="1440"/>
+        <w:rPr>
+          <w:color w:val="000000" w:themeColor="text1"/>
+        </w:rPr>
+      </w:pPr>
+      <w:r>
+        <w:rPr>
+          <w:color w:val="00B050"/>
+        </w:rPr>
+        <w:t># Reload the image’s data from storage</w:t>
+      </w:r>
+      <w:r>
+        <w:rPr>
+          <w:color w:val="00B050"/>
+        </w:rPr>
+        <w:br/>
+      </w:r>
+      <w:proofErr w:type="spellStart"/>
+      <w:proofErr w:type="gramStart"/>
+      <w:r>
+        <w:rPr>
+          <w:color w:val="000000" w:themeColor="text1"/>
+        </w:rPr>
+        <w:t>image</w:t>
+      </w:r>
+      <w:r>
+        <w:rPr>
+          <w:color w:val="000000" w:themeColor="text1"/>
+        </w:rPr>
+        <w:t>.load</w:t>
+      </w:r>
+      <w:proofErr w:type="spellEnd"/>
+      <w:r>
+        <w:rPr>
+          <w:color w:val="000000" w:themeColor="text1"/>
+        </w:rPr>
+        <w:t>(</w:t>
+      </w:r>
+      <w:proofErr w:type="gramEnd"/>
+      <w:r>
+        <w:rPr>
+          <w:color w:val="000000" w:themeColor="text1"/>
+        </w:rPr>
+        <w:t xml:space="preserve"> “myimage.png”, “</w:t>
+      </w:r>
+      <w:proofErr w:type="spellStart"/>
+      <w:r>
+        <w:rPr>
+          <w:color w:val="000000" w:themeColor="text1"/>
+        </w:rPr>
+        <w:t>mystorage</w:t>
+      </w:r>
+      <w:proofErr w:type="spellEnd"/>
+      <w:r>
+        <w:rPr>
+          <w:color w:val="000000" w:themeColor="text1"/>
+        </w:rPr>
+        <w:t xml:space="preserve">” </w:t>
+      </w:r>
+      <w:r>
+        <w:rPr>
+          <w:color w:val="000000" w:themeColor="text1"/>
+        </w:rPr>
+        <w:t>)</w:t>
+      </w:r>
+    </w:p>
+    <w:p>
+      <w:pPr>
+        <w:pStyle w:val="Heading2"/>
+      </w:pPr>
+      <w:r>
+        <w:br/>
+        <w:t>4.</w:t>
+      </w:r>
+      <w:r>
+        <w:t>7</w:t>
+      </w:r>
+      <w:r>
+        <w:tab/>
+        <w:t>Batch Image Processing</w:t>
+      </w:r>
+    </w:p>
+    <w:p>
+      <w:r>
+        <w:br/>
+      </w:r>
+      <w:r>
+        <w:t>To pre</w:t>
+      </w:r>
+      <w:r>
+        <w:t xml:space="preserve">process a batch of </w:t>
+      </w:r>
+      <w:r>
+        <w:t>image</w:t>
+      </w:r>
+      <w:r>
+        <w:t>s</w:t>
+      </w:r>
+      <w:r>
+        <w:t xml:space="preserve"> for computer vision machine learning, you create an Image</w:t>
+      </w:r>
+      <w:r>
+        <w:t>s</w:t>
+      </w:r>
+      <w:r>
+        <w:t xml:space="preserve"> (class) object, passing as parameters </w:t>
+      </w:r>
+      <w:r>
+        <w:t>a list of the p</w:t>
+      </w:r>
+      <w:r>
+        <w:t>ath</w:t>
+      </w:r>
+      <w:r>
+        <w:t>s</w:t>
+      </w:r>
+      <w:r>
+        <w:t xml:space="preserve"> to the image</w:t>
+      </w:r>
+      <w:r>
+        <w:t>s</w:t>
+      </w:r>
+      <w:r>
+        <w:t xml:space="preserve">, </w:t>
+      </w:r>
+      <w:r>
+        <w:t xml:space="preserve">a list of </w:t>
+      </w:r>
+      <w:r>
+        <w:t xml:space="preserve">the corresponding label and a path for storing the </w:t>
+      </w:r>
+      <w:r>
+        <w:t xml:space="preserve">batch of </w:t>
+      </w:r>
+      <w:r>
+        <w:t>preprocessed image data, the original image</w:t>
+      </w:r>
+      <w:r>
+        <w:t xml:space="preserve">s and optionally </w:t>
+      </w:r>
+      <w:r>
+        <w:t>thumbnail</w:t>
+      </w:r>
+      <w:r>
+        <w:t>s</w:t>
+      </w:r>
+      <w:r>
+        <w:t xml:space="preserve">. </w:t>
+      </w:r>
+      <w:r>
+        <w:t>Each</w:t>
+      </w:r>
+      <w:r>
+        <w:t xml:space="preserve"> label must be specified as an integer value. Below is a code example.</w:t>
+      </w:r>
+      <w:r>
+        <w:br/>
+      </w:r>
+      <w:r>
+        <w:br/>
+      </w:r>
+      <w:r>
+        <w:rPr>
+          <w:b/>
+          <w:color w:val="00B0F0"/>
+        </w:rPr>
+        <w:t xml:space="preserve"> </w:t>
+      </w:r>
+      <w:r>
+        <w:rPr>
+          <w:b/>
+          <w:color w:val="00B0F0"/>
+        </w:rPr>
+        <w:tab/>
+      </w:r>
+      <w:proofErr w:type="gramStart"/>
+      <w:r>
+        <w:rPr>
+          <w:b/>
+          <w:color w:val="00B0F0"/>
+        </w:rPr>
+        <w:t>from</w:t>
+      </w:r>
+      <w:proofErr w:type="gramEnd"/>
+      <w:r>
+        <w:t xml:space="preserve"> image</w:t>
+      </w:r>
+      <w:r>
+        <w:t>s</w:t>
+      </w:r>
+      <w:r>
+        <w:rPr>
+          <w:b/>
+          <w:color w:val="00B0F0"/>
+        </w:rPr>
+        <w:t xml:space="preserve"> import</w:t>
+      </w:r>
+      <w:r>
+        <w:rPr>
+          <w:color w:val="00B0F0"/>
+        </w:rPr>
+        <w:t xml:space="preserve"> </w:t>
+      </w:r>
+      <w:r>
+        <w:t>Image</w:t>
+      </w:r>
+      <w:r>
+        <w:t>s</w:t>
+      </w:r>
+      <w:r>
+        <w:br/>
+        <w:t xml:space="preserve"> </w:t>
+      </w:r>
+      <w:r>
+        <w:tab/>
+        <w:t>image</w:t>
+      </w:r>
+      <w:r>
+        <w:t>s</w:t>
+      </w:r>
+      <w:r>
+        <w:t xml:space="preserve"> = Image</w:t>
+      </w:r>
+      <w:r>
+        <w:t>s</w:t>
+      </w:r>
+      <w:r>
+        <w:t>(</w:t>
+      </w:r>
+      <w:r>
+        <w:rPr>
+          <w:color w:val="C00000"/>
+        </w:rPr>
+        <w:t>[“image1.jpg”, “image2.jpg”]</w:t>
+      </w:r>
+      <w:r>
+        <w:t xml:space="preserve">, </w:t>
+      </w:r>
+      <w:r>
+        <w:rPr>
+          <w:color w:val="C00000"/>
+        </w:rPr>
+        <w:t>“</w:t>
+      </w:r>
+      <w:r>
+        <w:rPr>
+          <w:color w:val="C00000"/>
+        </w:rPr>
+        <w:t>train</w:t>
+      </w:r>
+      <w:r>
+        <w:rPr>
+          <w:color w:val="C00000"/>
+        </w:rPr>
+        <w:t>”</w:t>
+      </w:r>
+      <w:r>
+        <w:rPr>
+          <w:color w:val="C00000"/>
+        </w:rPr>
+        <w:t xml:space="preserve">, </w:t>
+      </w:r>
+      <w:r>
+        <w:t>labels=[101, 102], batch=’ batch1’</w:t>
+      </w:r>
+      <w:r>
+        <w:t>)</w:t>
+      </w:r>
+    </w:p>
+    <w:p>
+      <w:r>
+        <w:t>The above will generate the following output files:</w:t>
+      </w:r>
+      <w:r>
+        <w:t xml:space="preserve"> </w:t>
+      </w:r>
+    </w:p>
+    <w:p>
+      <w:r>
+        <w:tab/>
+      </w:r>
+      <w:r>
+        <w:t>train</w:t>
+      </w:r>
+      <w:r>
+        <w:t>/</w:t>
+      </w:r>
+      <w:r>
+        <w:t>image1</w:t>
+      </w:r>
+      <w:r>
+        <w:t>.jpg</w:t>
+      </w:r>
+      <w:r>
+        <w:br/>
+      </w:r>
+      <w:r>
+        <w:tab/>
+      </w:r>
+      <w:r>
+        <w:t>train</w:t>
+      </w:r>
+      <w:r>
+        <w:t>/</w:t>
+      </w:r>
+      <w:r>
+        <w:t>image1</w:t>
+      </w:r>
+      <w:r>
+        <w:t>.thumbnail.jpg</w:t>
+      </w:r>
+      <w:r>
+        <w:br/>
+        <w:t xml:space="preserve"> </w:t>
+      </w:r>
+      <w:r>
+        <w:tab/>
+      </w:r>
+      <w:r>
+        <w:t>train/image</w:t>
+      </w:r>
+      <w:r>
+        <w:t>2</w:t>
+      </w:r>
+      <w:r>
+        <w:t>.jpg</w:t>
+      </w:r>
+      <w:r>
+        <w:br/>
+      </w:r>
+      <w:r>
+        <w:tab/>
+        <w:t>train/image</w:t>
+      </w:r>
+      <w:r>
+        <w:t>2.thumbnail.jpg</w:t>
+      </w:r>
+      <w:r>
+        <w:br/>
+      </w:r>
+      <w:r>
+        <w:tab/>
+      </w:r>
+      <w:r>
+        <w:t>train</w:t>
+      </w:r>
+      <w:r>
+        <w:t>/</w:t>
+      </w:r>
+      <w:r>
+        <w:t>batch1</w:t>
+      </w:r>
+      <w:r>
+        <w:t>.h5</w:t>
+      </w:r>
+      <w:r>
+        <w:tab/>
+      </w:r>
+      <w:r>
+        <w:tab/>
+      </w:r>
+      <w:r>
+        <w:tab/>
+        <w:t># preprocessed image data</w:t>
+      </w:r>
+      <w:r>
+        <w:br/>
+      </w:r>
+      <w:r>
+        <w:br/>
+      </w:r>
+      <w:r>
+        <w:t>The Images object will implicitly add the ‘</w:t>
+      </w:r>
+      <w:proofErr w:type="spellStart"/>
+      <w:r>
+        <w:t>nostore</w:t>
+      </w:r>
+      <w:proofErr w:type="spellEnd"/>
+      <w:r>
+        <w:t xml:space="preserve">’ setting to the configuration parameter of each Image object created. This will direct each of the Image objects to </w:t>
+      </w:r>
+      <w:r>
+        <w:rPr>
+          <w:u w:val="single"/>
+        </w:rPr>
+        <w:t>not</w:t>
+      </w:r>
+      <w:r>
+        <w:t xml:space="preserve"> store the corresponding image data in an HD5 file. </w:t>
+      </w:r>
+      <w:r>
+        <w:br/>
+      </w:r>
+      <w:r>
+        <w:br/>
+        <w:t>Instead, upon completion of the preprocessing of the batch of image data, the entire batch of preprocessed data is stored in a single HD5 file.</w:t>
+      </w:r>
+    </w:p>
+    <w:p>
+      <w:pPr>
+        <w:pStyle w:val="Heading2"/>
+      </w:pPr>
+    </w:p>
+    <w:p>
+      <w:pPr>
+        <w:pStyle w:val="Heading2"/>
+      </w:pPr>
+      <w:r>
+        <w:t>4.</w:t>
+      </w:r>
+      <w:r>
+        <w:t>8</w:t>
+      </w:r>
+      <w:r>
+        <w:tab/>
+      </w:r>
+      <w:r>
+        <w:t xml:space="preserve">Batch </w:t>
+      </w:r>
+      <w:r>
+        <w:t>Image Processing Settings (</w:t>
+      </w:r>
+      <w:proofErr w:type="spellStart"/>
+      <w:r>
+        <w:t>Config</w:t>
+      </w:r>
+      <w:proofErr w:type="spellEnd"/>
+      <w:r>
+        <w:t>)</w:t>
+      </w:r>
+      <w:r>
+        <w:br/>
+      </w:r>
+    </w:p>
+    <w:p>
+      <w:r>
+        <w:t xml:space="preserve">Configuration settings supported by the Image class may be specified as an optional parameter to the Images object, which </w:t>
+      </w:r>
+      <w:proofErr w:type="gramStart"/>
+      <w:r>
+        <w:t>are</w:t>
+      </w:r>
+      <w:proofErr w:type="gramEnd"/>
+      <w:r>
+        <w:t xml:space="preserve"> then passed down to each Image object generated for the batch. </w:t>
+      </w:r>
+      <w:r>
+        <w:br/>
+      </w:r>
+      <w:r>
+        <w:br/>
+      </w:r>
+      <w:r>
+        <w:t xml:space="preserve"> </w:t>
+      </w:r>
+      <w:r>
+        <w:tab/>
+      </w:r>
+      <w:r>
+        <w:rPr>
+          <w:color w:val="00B050"/>
+        </w:rPr>
+        <w:t># Preprocess each image by normalizing the pixel data and then flatten into a 1D vector</w:t>
+      </w:r>
+      <w:r>
+        <w:rPr>
+          <w:color w:val="00B050"/>
+        </w:rPr>
+        <w:br/>
+      </w:r>
+      <w:r>
+        <w:t xml:space="preserve"> </w:t>
+      </w:r>
+      <w:r>
+        <w:tab/>
+      </w:r>
+      <w:r>
+        <w:t xml:space="preserve">images = </w:t>
+      </w:r>
+      <w:proofErr w:type="gramStart"/>
+      <w:r>
+        <w:t>Images(</w:t>
+      </w:r>
+      <w:proofErr w:type="gramEnd"/>
+      <w:r>
+        <w:rPr>
+          <w:color w:val="C00000"/>
+        </w:rPr>
+        <w:t>[“image1.jpg”, “image2.jpg”]</w:t>
+      </w:r>
+      <w:r>
+        <w:t xml:space="preserve">, </w:t>
+      </w:r>
+      <w:r>
+        <w:rPr>
+          <w:color w:val="C00000"/>
+        </w:rPr>
+        <w:t>“</w:t>
+      </w:r>
+      <w:r>
+        <w:rPr>
+          <w:color w:val="C00000"/>
+        </w:rPr>
+        <w:t>train</w:t>
+      </w:r>
+      <w:r>
+        <w:rPr>
+          <w:color w:val="C00000"/>
+        </w:rPr>
+        <w:t>”</w:t>
+      </w:r>
+      <w:r>
+        <w:rPr>
+          <w:color w:val="C00000"/>
+        </w:rPr>
+        <w:t xml:space="preserve">, </w:t>
+      </w:r>
+      <w:r>
+        <w:t xml:space="preserve">labels=[101, 102], </w:t>
+      </w:r>
+      <w:proofErr w:type="spellStart"/>
+      <w:r>
+        <w:t>config</w:t>
+      </w:r>
+      <w:proofErr w:type="spellEnd"/>
+      <w:r>
+        <w:t>=[‘normal’, ‘flatten’]</w:t>
+      </w:r>
+      <w:r>
+        <w:t>)</w:t>
+      </w:r>
+    </w:p>
+    <w:p/>
+    <w:p>
+      <w:pPr>
+        <w:pStyle w:val="Heading2"/>
+      </w:pPr>
+      <w:r>
+        <w:t>4.</w:t>
+      </w:r>
+      <w:r>
+        <w:t>9</w:t>
+      </w:r>
+      <w:r>
+        <w:tab/>
+        <w:t xml:space="preserve">Get Properties of </w:t>
+      </w:r>
+      <w:r>
+        <w:t xml:space="preserve">Batch </w:t>
+      </w:r>
+    </w:p>
+    <w:p>
+      <w:r>
+        <w:br/>
+        <w:t>After a batch of</w:t>
+      </w:r>
+      <w:r>
+        <w:t xml:space="preserve"> image</w:t>
+      </w:r>
+      <w:r>
+        <w:t xml:space="preserve">s has </w:t>
+      </w:r>
+      <w:r>
+        <w:t>been preprocessed, several properties of the preprocessed image data can be obtained from the Image</w:t>
+      </w:r>
+      <w:r>
+        <w:t>s</w:t>
+      </w:r>
+      <w:r>
+        <w:t xml:space="preserve"> class properties:</w:t>
+      </w:r>
+    </w:p>
+    <w:p>
+      <w:r>
+        <w:tab/>
+      </w:r>
+      <w:proofErr w:type="gramStart"/>
+      <w:r>
+        <w:t>name</w:t>
+      </w:r>
+      <w:proofErr w:type="gramEnd"/>
+      <w:r>
+        <w:t xml:space="preserve"> – The name of the batch file.</w:t>
+      </w:r>
+      <w:r>
+        <w:br/>
+      </w:r>
+      <w:r>
+        <w:tab/>
+      </w:r>
+      <w:proofErr w:type="gramStart"/>
+      <w:r>
+        <w:t>time</w:t>
+      </w:r>
+      <w:proofErr w:type="gramEnd"/>
+      <w:r>
+        <w:t xml:space="preserve"> – The time to preprocess the image.</w:t>
+      </w:r>
+      <w:r>
+        <w:br/>
+        <w:t xml:space="preserve"> </w:t>
+      </w:r>
+      <w:r>
+        <w:tab/>
+      </w:r>
+      <w:proofErr w:type="gramStart"/>
+      <w:r>
+        <w:t>data</w:t>
+      </w:r>
+      <w:proofErr w:type="gramEnd"/>
+      <w:r>
+        <w:t xml:space="preserve"> – List of Image objects in the batch.</w:t>
+      </w:r>
+      <w:r>
+        <w:br/>
+      </w:r>
+      <w:r>
+        <w:tab/>
+      </w:r>
+      <w:proofErr w:type="spellStart"/>
+      <w:proofErr w:type="gramStart"/>
+      <w:r>
+        <w:t>len</w:t>
+      </w:r>
+      <w:proofErr w:type="spellEnd"/>
+      <w:r>
+        <w:t>(</w:t>
+      </w:r>
+      <w:proofErr w:type="gramEnd"/>
+      <w:r>
+        <w:t xml:space="preserve">) – The </w:t>
+      </w:r>
+      <w:proofErr w:type="spellStart"/>
+      <w:r>
+        <w:t>len</w:t>
+      </w:r>
+      <w:proofErr w:type="spellEnd"/>
+      <w:r>
+        <w:t>() operator will return the number of images in the batch.</w:t>
+      </w:r>
+      <w:r>
+        <w:br/>
+      </w:r>
+      <w:r>
+        <w:tab/>
+        <w:t>[] – The index operator will access the image objects in sequential order.</w:t>
+      </w:r>
+    </w:p>
+    <w:p>
+      <w:pPr>
+        <w:ind w:left="720"/>
+      </w:pPr>
+      <w:r>
+        <w:rPr>
+          <w:color w:val="00B050"/>
+        </w:rPr>
+        <w:t># Access each Image object in the batch</w:t>
+      </w:r>
+      <w:r>
+        <w:br/>
+      </w:r>
+      <w:r>
+        <w:rPr>
+          <w:b/>
+          <w:color w:val="31849B" w:themeColor="accent5" w:themeShade="BF"/>
+        </w:rPr>
+        <w:t>for</w:t>
+      </w:r>
+      <w:r>
+        <w:t xml:space="preserve"> ix </w:t>
+      </w:r>
+      <w:r>
+        <w:rPr>
+          <w:b/>
+          <w:color w:val="31849B" w:themeColor="accent5" w:themeShade="BF"/>
+        </w:rPr>
+        <w:t>in</w:t>
+      </w:r>
+      <w:r>
+        <w:t xml:space="preserve"> </w:t>
+      </w:r>
+      <w:proofErr w:type="gramStart"/>
+      <w:r>
+        <w:t>range(</w:t>
+      </w:r>
+      <w:proofErr w:type="spellStart"/>
+      <w:proofErr w:type="gramEnd"/>
+      <w:r>
+        <w:t>len</w:t>
+      </w:r>
+      <w:proofErr w:type="spellEnd"/>
+      <w:r>
+        <w:t>(images)):</w:t>
+      </w:r>
+      <w:r>
+        <w:br/>
+      </w:r>
+      <w:r>
+        <w:tab/>
+      </w:r>
+      <w:r>
+        <w:tab/>
+        <w:t>image = images[ix]</w:t>
+      </w:r>
+    </w:p>
+    <w:p>
+      <w:pPr>
+        <w:ind w:firstLine="720"/>
+      </w:pPr>
+    </w:p>
+    <w:p>
+      <w:pPr>
+        <w:pStyle w:val="Heading2"/>
+      </w:pPr>
+      <w:r>
+        <w:t>4.</w:t>
+      </w:r>
+      <w:r>
+        <w:t>10</w:t>
+      </w:r>
+      <w:r>
+        <w:t xml:space="preserve"> </w:t>
+      </w:r>
+      <w:r>
+        <w:tab/>
+        <w:t xml:space="preserve">Asynchronous </w:t>
+      </w:r>
+      <w:r>
+        <w:t xml:space="preserve">Batch </w:t>
+      </w:r>
+      <w:r>
+        <w:t>Processing</w:t>
+      </w:r>
+    </w:p>
+    <w:p>
+      <w:r>
+        <w:br/>
+      </w:r>
+      <w:r>
+        <w:t>To enhance concurrent execution between a main thread and worker activities, the Image</w:t>
+      </w:r>
+      <w:r>
+        <w:t>s</w:t>
+      </w:r>
+      <w:r>
+        <w:t xml:space="preserve"> class supports asynchronous processing of the </w:t>
+      </w:r>
+      <w:r>
+        <w:t xml:space="preserve">batch of </w:t>
+      </w:r>
+      <w:r>
+        <w:t>image</w:t>
+      </w:r>
+      <w:r>
+        <w:t>s</w:t>
+      </w:r>
+      <w:r>
+        <w:t xml:space="preserve">. Asynchronous processing will occur if the optional parameter </w:t>
+      </w:r>
+      <w:proofErr w:type="spellStart"/>
+      <w:r>
+        <w:t>ehandler</w:t>
+      </w:r>
+      <w:proofErr w:type="spellEnd"/>
+      <w:r>
+        <w:t xml:space="preserve"> is set when instantiating the Image</w:t>
+      </w:r>
+      <w:r>
+        <w:t>s</w:t>
+      </w:r>
+      <w:r>
+        <w:t xml:space="preserve"> object. Upon completion of the processing, the </w:t>
+      </w:r>
+      <w:proofErr w:type="spellStart"/>
+      <w:r>
+        <w:t>ehandler</w:t>
+      </w:r>
+      <w:proofErr w:type="spellEnd"/>
+      <w:r>
+        <w:t xml:space="preserve"> is called, where the Image</w:t>
+      </w:r>
+      <w:r>
+        <w:t>s</w:t>
+      </w:r>
+      <w:r>
+        <w:t xml:space="preserve"> object is passed as a parameter.</w:t>
+      </w:r>
+    </w:p>
+    <w:p>
+      <w:r>
+        <w:tab/>
+      </w:r>
+      <w:proofErr w:type="spellStart"/>
+      <w:proofErr w:type="gramStart"/>
+      <w:r>
+        <w:rPr>
+          <w:b/>
+          <w:color w:val="0070C0"/>
+        </w:rPr>
+        <w:t>def</w:t>
+      </w:r>
+      <w:proofErr w:type="spellEnd"/>
+      <w:proofErr w:type="gramEnd"/>
+      <w:r>
+        <w:rPr>
+          <w:b/>
+          <w:color w:val="0070C0"/>
+        </w:rPr>
+        <w:t xml:space="preserve"> </w:t>
+      </w:r>
+      <w:r>
+        <w:t>done(</w:t>
+      </w:r>
+      <w:proofErr w:type="spellStart"/>
+      <w:r>
+        <w:t>i</w:t>
+      </w:r>
+      <w:proofErr w:type="spellEnd"/>
+      <w:r>
+        <w:t>):</w:t>
+      </w:r>
+      <w:r>
+        <w:br/>
+      </w:r>
+      <w:r>
+        <w:tab/>
+      </w:r>
+      <w:r>
+        <w:tab/>
+      </w:r>
+      <w:r>
+        <w:rPr>
+          <w:color w:val="FFC000"/>
+        </w:rPr>
+        <w:t xml:space="preserve">“”” Event Handler for when processing of </w:t>
+      </w:r>
+      <w:r>
+        <w:rPr>
+          <w:color w:val="FFC000"/>
+        </w:rPr>
+        <w:t xml:space="preserve">batch of </w:t>
+      </w:r>
+      <w:r>
+        <w:rPr>
+          <w:color w:val="FFC000"/>
+        </w:rPr>
+        <w:t>image</w:t>
+      </w:r>
+      <w:r>
+        <w:rPr>
+          <w:color w:val="FFC000"/>
+        </w:rPr>
+        <w:t>s</w:t>
+      </w:r>
+      <w:r>
+        <w:rPr>
+          <w:color w:val="FFC000"/>
+        </w:rPr>
+        <w:t xml:space="preserve"> </w:t>
+      </w:r>
+      <w:r>
+        <w:rPr>
+          <w:color w:val="FFC000"/>
+        </w:rPr>
+        <w:t>is completed “””</w:t>
+      </w:r>
+      <w:r>
+        <w:br/>
+      </w:r>
+      <w:r>
+        <w:tab/>
+      </w:r>
+      <w:r>
+        <w:tab/>
+        <w:t xml:space="preserve">print(“DONE”, </w:t>
+      </w:r>
+      <w:proofErr w:type="spellStart"/>
+      <w:r>
+        <w:t>i.image</w:t>
+      </w:r>
+      <w:r>
+        <w:t>s</w:t>
+      </w:r>
+      <w:proofErr w:type="spellEnd"/>
+      <w:r>
+        <w:t>)</w:t>
+      </w:r>
+    </w:p>
+    <w:p>
+      <w:pPr>
+        <w:ind w:left="720"/>
+      </w:pPr>
+      <w:r>
+        <w:rPr>
+          <w:color w:val="00B050"/>
+        </w:rPr>
+        <w:t xml:space="preserve"># Process the </w:t>
+      </w:r>
+      <w:r>
+        <w:rPr>
+          <w:color w:val="00B050"/>
+        </w:rPr>
+        <w:t xml:space="preserve">batch of </w:t>
+      </w:r>
+      <w:r>
+        <w:rPr>
+          <w:color w:val="00B050"/>
+        </w:rPr>
+        <w:t>image</w:t>
+      </w:r>
+      <w:r>
+        <w:rPr>
+          <w:color w:val="00B050"/>
+        </w:rPr>
+        <w:t>s</w:t>
+      </w:r>
+      <w:r>
+        <w:rPr>
+          <w:color w:val="00B050"/>
+        </w:rPr>
+        <w:t xml:space="preserve"> asynchronously</w:t>
+      </w:r>
+      <w:r>
+        <w:br/>
+        <w:t>image</w:t>
+      </w:r>
+      <w:r>
+        <w:t>s</w:t>
+      </w:r>
+      <w:r>
+        <w:t xml:space="preserve"> = </w:t>
+      </w:r>
+      <w:proofErr w:type="gramStart"/>
+      <w:r>
+        <w:t>Image</w:t>
+      </w:r>
+      <w:r>
+        <w:t>s</w:t>
+      </w:r>
+      <w:r>
+        <w:t>(</w:t>
+      </w:r>
+      <w:proofErr w:type="gramEnd"/>
+      <w:r>
+        <w:t>[</w:t>
+      </w:r>
+      <w:r>
+        <w:rPr>
+          <w:color w:val="C00000"/>
+        </w:rPr>
+        <w:t>“img1.png</w:t>
+      </w:r>
+      <w:r>
+        <w:rPr>
+          <w:color w:val="C00000"/>
+        </w:rPr>
+        <w:t>”</w:t>
+      </w:r>
+      <w:r>
+        <w:t xml:space="preserve">, </w:t>
+      </w:r>
+      <w:r>
+        <w:rPr>
+          <w:color w:val="C00000"/>
+        </w:rPr>
+        <w:t>“img2.png”</w:t>
+      </w:r>
+      <w:r>
+        <w:t>]</w:t>
+      </w:r>
+      <w:r>
+        <w:t xml:space="preserve">, </w:t>
+      </w:r>
+      <w:r>
+        <w:rPr>
+          <w:color w:val="C00000"/>
+        </w:rPr>
+        <w:t>“</w:t>
+      </w:r>
+      <w:r>
+        <w:rPr>
+          <w:color w:val="C00000"/>
+        </w:rPr>
+        <w:t>train</w:t>
+      </w:r>
+      <w:r>
+        <w:rPr>
+          <w:color w:val="C00000"/>
+        </w:rPr>
+        <w:t>”</w:t>
+      </w:r>
+      <w:r>
+        <w:t>,</w:t>
+      </w:r>
+      <w:r>
+        <w:rPr>
+          <w:color w:val="C00000"/>
+        </w:rPr>
+        <w:t xml:space="preserve"> </w:t>
+      </w:r>
+      <w:r>
+        <w:t xml:space="preserve">labels=[0,1], </w:t>
+      </w:r>
+      <w:proofErr w:type="spellStart"/>
+      <w:r>
+        <w:t>ehandler</w:t>
+      </w:r>
+      <w:proofErr w:type="spellEnd"/>
+      <w:r>
+        <w:t>=done</w:t>
+      </w:r>
+      <w:r>
+        <w:t>)</w:t>
+      </w:r>
+    </w:p>
+    <w:p>
+      <w:pPr>
+        <w:pStyle w:val="Heading2"/>
+      </w:pPr>
+      <w:r>
+        <w:lastRenderedPageBreak/>
+        <w:t>4.</w:t>
+      </w:r>
+      <w:r>
+        <w:t>11</w:t>
+      </w:r>
+      <w:r>
+        <w:tab/>
+      </w:r>
+      <w:r>
+        <w:t>Batch</w:t>
+      </w:r>
+      <w:r>
+        <w:t xml:space="preserve"> Reloading</w:t>
+      </w:r>
+    </w:p>
+    <w:p/>
+    <w:p>
+      <w:pPr>
+        <w:pStyle w:val="Heading2"/>
         <w:rPr>
           <w:rFonts w:asciiTheme="minorHAnsi" w:hAnsiTheme="minorHAnsi"/>
           <w:b w:val="0"/>
@@ -11610,9 +12619,7 @@
           <w:sz w:val="22"/>
           <w:szCs w:val="22"/>
         </w:rPr>
-        <w:t xml:space="preserve"> object is first instantiated, and then the </w:t>
-      </w:r>
-      <w:proofErr w:type="gramStart"/>
+      </w:pPr>
       <w:r>
         <w:rPr>
           <w:rFonts w:asciiTheme="minorHAnsi" w:hAnsiTheme="minorHAnsi"/>
@@ -11621,9 +12628,8 @@
           <w:sz w:val="22"/>
           <w:szCs w:val="22"/>
         </w:rPr>
-        <w:t>load(</w:t>
-      </w:r>
-      <w:proofErr w:type="gramEnd"/>
+        <w:t>Once an Image</w:t>
+      </w:r>
       <w:r>
         <w:rPr>
           <w:rFonts w:asciiTheme="minorHAnsi" w:hAnsiTheme="minorHAnsi"/>
@@ -11632,7 +12638,7 @@
           <w:sz w:val="22"/>
           <w:szCs w:val="22"/>
         </w:rPr>
-        <w:t xml:space="preserve">) method is called specifying the </w:t>
+        <w:t>s</w:t>
       </w:r>
       <w:r>
         <w:rPr>
@@ -11642,7 +12648,7 @@
           <w:sz w:val="22"/>
           <w:szCs w:val="22"/>
         </w:rPr>
-        <w:t xml:space="preserve">image </w:t>
+        <w:t xml:space="preserve"> object has been stored, it can later be retrieved from storage, reconstructing the Image</w:t>
       </w:r>
       <w:r>
         <w:rPr>
@@ -11652,7 +12658,7 @@
           <w:sz w:val="22"/>
           <w:szCs w:val="22"/>
         </w:rPr>
-        <w:t xml:space="preserve">name and corresponding storage path. The </w:t>
+        <w:t>s</w:t>
       </w:r>
       <w:r>
         <w:rPr>
@@ -11662,7 +12668,7 @@
           <w:sz w:val="22"/>
           <w:szCs w:val="22"/>
         </w:rPr>
-        <w:t xml:space="preserve">image </w:t>
+        <w:t xml:space="preserve"> object</w:t>
       </w:r>
       <w:r>
         <w:rPr>
@@ -11672,7 +12678,7 @@
           <w:sz w:val="22"/>
           <w:szCs w:val="22"/>
         </w:rPr>
-        <w:t xml:space="preserve">name and storage path are used to identify and locate the corresponding stored </w:t>
+        <w:t>, and corresponding list of Image objects. An I</w:t>
       </w:r>
       <w:r>
         <w:rPr>
@@ -11682,7 +12688,7 @@
           <w:sz w:val="22"/>
           <w:szCs w:val="22"/>
         </w:rPr>
-        <w:t>image data</w:t>
+        <w:t>mage</w:t>
       </w:r>
       <w:r>
         <w:rPr>
@@ -11692,7 +12698,7 @@
           <w:sz w:val="22"/>
           <w:szCs w:val="22"/>
         </w:rPr>
-        <w:t>.</w:t>
+        <w:t>s</w:t>
       </w:r>
       <w:r>
         <w:rPr>
@@ -11702,6 +12708,78 @@
           <w:sz w:val="22"/>
           <w:szCs w:val="22"/>
         </w:rPr>
+        <w:t xml:space="preserve"> object is first instantiated, and then the </w:t>
+      </w:r>
+      <w:proofErr w:type="gramStart"/>
+      <w:r>
+        <w:rPr>
+          <w:rFonts w:asciiTheme="minorHAnsi" w:hAnsiTheme="minorHAnsi"/>
+          <w:b w:val="0"/>
+          <w:color w:val="000000" w:themeColor="text1"/>
+          <w:sz w:val="22"/>
+          <w:szCs w:val="22"/>
+        </w:rPr>
+        <w:t>load(</w:t>
+      </w:r>
+      <w:proofErr w:type="gramEnd"/>
+      <w:r>
+        <w:rPr>
+          <w:rFonts w:asciiTheme="minorHAnsi" w:hAnsiTheme="minorHAnsi"/>
+          <w:b w:val="0"/>
+          <w:color w:val="000000" w:themeColor="text1"/>
+          <w:sz w:val="22"/>
+          <w:szCs w:val="22"/>
+        </w:rPr>
+        <w:t xml:space="preserve">) method is called specifying the </w:t>
+      </w:r>
+      <w:r>
+        <w:rPr>
+          <w:rFonts w:asciiTheme="minorHAnsi" w:hAnsiTheme="minorHAnsi"/>
+          <w:b w:val="0"/>
+          <w:color w:val="000000" w:themeColor="text1"/>
+          <w:sz w:val="22"/>
+          <w:szCs w:val="22"/>
+        </w:rPr>
+        <w:t>batch</w:t>
+      </w:r>
+      <w:r>
+        <w:rPr>
+          <w:rFonts w:asciiTheme="minorHAnsi" w:hAnsiTheme="minorHAnsi"/>
+          <w:b w:val="0"/>
+          <w:color w:val="000000" w:themeColor="text1"/>
+          <w:sz w:val="22"/>
+          <w:szCs w:val="22"/>
+        </w:rPr>
+        <w:t xml:space="preserve"> name and corresponding storage path. The </w:t>
+      </w:r>
+      <w:r>
+        <w:rPr>
+          <w:rFonts w:asciiTheme="minorHAnsi" w:hAnsiTheme="minorHAnsi"/>
+          <w:b w:val="0"/>
+          <w:color w:val="000000" w:themeColor="text1"/>
+          <w:sz w:val="22"/>
+          <w:szCs w:val="22"/>
+        </w:rPr>
+        <w:t>batch</w:t>
+      </w:r>
+      <w:r>
+        <w:rPr>
+          <w:rFonts w:asciiTheme="minorHAnsi" w:hAnsiTheme="minorHAnsi"/>
+          <w:b w:val="0"/>
+          <w:color w:val="000000" w:themeColor="text1"/>
+          <w:sz w:val="22"/>
+          <w:szCs w:val="22"/>
+        </w:rPr>
+        <w:t xml:space="preserve"> name and storage path are used to identify and locate the corresponding stored image data.</w:t>
+      </w:r>
+      <w:r>
+        <w:rPr>
+          <w:rFonts w:asciiTheme="minorHAnsi" w:hAnsiTheme="minorHAnsi"/>
+          <w:b w:val="0"/>
+          <w:color w:val="000000" w:themeColor="text1"/>
+          <w:sz w:val="22"/>
+          <w:szCs w:val="22"/>
+        </w:rPr>
         <w:br/>
       </w:r>
     </w:p>
@@ -11719,13 +12797,13 @@
         <w:rPr>
           <w:color w:val="00B050"/>
         </w:rPr>
-        <w:t xml:space="preserve">Instantiate </w:t>
-      </w:r>
-      <w:r>
-        <w:rPr>
-          <w:color w:val="00B050"/>
-        </w:rPr>
-        <w:t>an Image</w:t>
+        <w:t>Instantiate an Image</w:t>
+      </w:r>
+      <w:r>
+        <w:rPr>
+          <w:color w:val="00B050"/>
+        </w:rPr>
+        <w:t>s</w:t>
       </w:r>
       <w:r>
         <w:rPr>
@@ -11740,16 +12818,22 @@
         <w:br/>
       </w:r>
       <w:r>
-        <w:t xml:space="preserve">image </w:t>
-      </w:r>
-      <w:r>
-        <w:t xml:space="preserve">= </w:t>
+        <w:t>image</w:t>
+      </w:r>
+      <w:r>
+        <w:t>s</w:t>
+      </w:r>
+      <w:r>
+        <w:t xml:space="preserve"> = </w:t>
       </w:r>
       <w:proofErr w:type="gramStart"/>
       <w:r>
         <w:t>Image</w:t>
       </w:r>
       <w:r>
+        <w:t>s</w:t>
+      </w:r>
+      <w:r>
         <w:t>()</w:t>
       </w:r>
       <w:proofErr w:type="gramEnd"/>
@@ -11771,39 +12855,33 @@
         <w:rPr>
           <w:color w:val="00B050"/>
         </w:rPr>
+        <w:t>batch of image</w:t>
+      </w:r>
+      <w:r>
+        <w:rPr>
+          <w:color w:val="00B050"/>
+        </w:rPr>
+        <w:t xml:space="preserve"> data from storage</w:t>
+      </w:r>
+      <w:r>
+        <w:rPr>
+          <w:color w:val="00B050"/>
+        </w:rPr>
+        <w:br/>
+      </w:r>
+      <w:proofErr w:type="spellStart"/>
+      <w:proofErr w:type="gramStart"/>
+      <w:r>
+        <w:rPr>
+          <w:color w:val="000000" w:themeColor="text1"/>
+        </w:rPr>
         <w:t>image</w:t>
       </w:r>
       <w:r>
         <w:rPr>
-          <w:color w:val="00B050"/>
-        </w:rPr>
-        <w:t xml:space="preserve">’s </w:t>
-      </w:r>
-      <w:r>
-        <w:rPr>
-          <w:color w:val="00B050"/>
-        </w:rPr>
-        <w:t>data</w:t>
-      </w:r>
-      <w:r>
-        <w:rPr>
-          <w:color w:val="00B050"/>
-        </w:rPr>
-        <w:t xml:space="preserve"> from storage</w:t>
-      </w:r>
-      <w:r>
-        <w:rPr>
-          <w:color w:val="00B050"/>
-        </w:rPr>
-        <w:br/>
-      </w:r>
-      <w:proofErr w:type="spellStart"/>
-      <w:proofErr w:type="gramStart"/>
-      <w:r>
-        <w:rPr>
           <w:color w:val="000000" w:themeColor="text1"/>
         </w:rPr>
-        <w:t>image</w:t>
+        <w:t>s</w:t>
       </w:r>
       <w:r>
         <w:rPr>
@@ -11825,12 +12903,14 @@
         </w:rPr>
         <w:t xml:space="preserve"> “</w:t>
       </w:r>
+      <w:proofErr w:type="spellStart"/>
       <w:r>
         <w:rPr>
           <w:color w:val="000000" w:themeColor="text1"/>
         </w:rPr>
-        <w:t>myimage.png</w:t>
-      </w:r>
+        <w:t>mybatch</w:t>
+      </w:r>
+      <w:proofErr w:type="spellEnd"/>
       <w:r>
         <w:rPr>
           <w:color w:val="000000" w:themeColor="text1"/>
@@ -11856,115 +12936,9 @@
           <w:color w:val="000000" w:themeColor="text1"/>
         </w:rPr>
         <w:t>)</w:t>
-      </w:r>
-    </w:p>
-    <w:p>
-      <w:pPr>
-        <w:ind w:left="1440"/>
-        <w:rPr>
-          <w:color w:val="00B050"/>
-        </w:rPr>
-      </w:pPr>
-      <w:r>
-        <w:rPr>
-          <w:color w:val="00B050"/>
-        </w:rPr>
-        <w:t># This will reload pages whose filenames in the storage match the sequence</w:t>
-      </w:r>
-      <w:proofErr w:type="gramStart"/>
-      <w:r>
-        <w:rPr>
-          <w:color w:val="00B050"/>
-        </w:rPr>
-        <w:t>:</w:t>
-      </w:r>
-      <w:proofErr w:type="gramEnd"/>
-      <w:r>
-        <w:rPr>
-          <w:color w:val="00B050"/>
-        </w:rPr>
-        <w:br/>
-        <w:t xml:space="preserve"># </w:t>
-      </w:r>
-      <w:r>
-        <w:rPr>
-          <w:color w:val="00B050"/>
-        </w:rPr>
-        <w:tab/>
-      </w:r>
-      <w:proofErr w:type="spellStart"/>
-      <w:r>
-        <w:rPr>
-          <w:color w:val="00B050"/>
-        </w:rPr>
-        <w:t>mystorage</w:t>
-      </w:r>
-      <w:proofErr w:type="spellEnd"/>
-      <w:r>
-        <w:rPr>
-          <w:color w:val="00B050"/>
-        </w:rPr>
-        <w:t>/mydoc1.json</w:t>
-      </w:r>
-      <w:r>
-        <w:rPr>
-          <w:color w:val="00B050"/>
-        </w:rPr>
-        <w:br/>
-        <w:t xml:space="preserve"># </w:t>
-      </w:r>
-      <w:r>
-        <w:rPr>
-          <w:color w:val="00B050"/>
-        </w:rPr>
-        <w:tab/>
-      </w:r>
-      <w:proofErr w:type="spellStart"/>
-      <w:r>
-        <w:rPr>
-          <w:color w:val="00B050"/>
-        </w:rPr>
-        <w:t>mystorage</w:t>
-      </w:r>
-      <w:proofErr w:type="spellEnd"/>
-      <w:r>
-        <w:rPr>
-          <w:color w:val="00B050"/>
-        </w:rPr>
-        <w:t>/mydoc2.json</w:t>
-      </w:r>
-      <w:r>
-        <w:rPr>
-          <w:color w:val="00B050"/>
-        </w:rPr>
-        <w:br/>
-        <w:t>#</w:t>
-      </w:r>
-      <w:r>
-        <w:rPr>
-          <w:color w:val="00B050"/>
-        </w:rPr>
-        <w:tab/>
-        <w:t>….</w:t>
-      </w:r>
-    </w:p>
-    <w:p>
-      <w:pPr>
-        <w:pStyle w:val="Heading2"/>
-      </w:pPr>
-      <w:r>
-        <w:br/>
-        <w:t>4.</w:t>
-      </w:r>
-      <w:r>
-        <w:t>7</w:t>
       </w:r>
       <w:bookmarkStart w:id="0" w:name="_GoBack"/>
       <w:bookmarkEnd w:id="0"/>
-      <w:r>
-        <w:tab/>
-        <w:t>Batch Image Processing</w:t>
-      </w:r>
     </w:p>
     <w:p>
       <w:pPr>

</xml_diff>

<commit_message>
updates to Image class
</commit_message>
<xml_diff>
--- a/specs/users guide.docx
+++ b/specs/users guide.docx
@@ -10394,11 +10394,165 @@
       <w:r>
         <w:tab/>
       </w:r>
-      <w:proofErr w:type="spellStart"/>
+      <w:r>
+        <w:t>image = Image(</w:t>
+      </w:r>
+      <w:r>
+        <w:rPr>
+          <w:color w:val="C00000"/>
+        </w:rPr>
+        <w:t>“your</w:t>
+      </w:r>
+      <w:r>
+        <w:rPr>
+          <w:color w:val="C00000"/>
+        </w:rPr>
+        <w:t>image.jpg</w:t>
+      </w:r>
+      <w:r>
+        <w:rPr>
+          <w:color w:val="C00000"/>
+        </w:rPr>
+        <w:t>”</w:t>
+      </w:r>
+      <w:r>
+        <w:t>,</w:t>
+      </w:r>
+      <w:r>
+        <w:rPr>
+          <w:color w:val="C00000"/>
+        </w:rPr>
+        <w:t xml:space="preserve"> </w:t>
+      </w:r>
+      <w:r>
+        <w:t>101</w:t>
+      </w:r>
+      <w:r>
+        <w:t xml:space="preserve">, </w:t>
+      </w:r>
+      <w:r>
+        <w:rPr>
+          <w:color w:val="C00000"/>
+        </w:rPr>
+        <w:t>“</w:t>
+      </w:r>
+      <w:proofErr w:type="spellStart"/>
+      <w:r>
+        <w:rPr>
+          <w:color w:val="C00000"/>
+        </w:rPr>
+        <w:t>storage_path</w:t>
+      </w:r>
+      <w:proofErr w:type="spellEnd"/>
+      <w:r>
+        <w:rPr>
+          <w:color w:val="C00000"/>
+        </w:rPr>
+        <w:t>”</w:t>
+      </w:r>
+      <w:r>
+        <w:t>)</w:t>
+      </w:r>
+    </w:p>
+    <w:p>
+      <w:r>
+        <w:t>The above will generate the following output files:</w:t>
+      </w:r>
+      <w:r>
+        <w:br/>
+      </w:r>
+      <w:r>
+        <w:br/>
+      </w:r>
+      <w:r>
+        <w:tab/>
+      </w:r>
+      <w:proofErr w:type="spellStart"/>
+      <w:r>
+        <w:t>storage_path</w:t>
+      </w:r>
+      <w:proofErr w:type="spellEnd"/>
+      <w:r>
+        <w:t>/yourimag</w:t>
+      </w:r>
+      <w:r>
+        <w:t>e.h5</w:t>
+      </w:r>
+      <w:r>
+        <w:tab/>
+        <w:t># preprocessed image and raw data and optional thumbnail</w:t>
+      </w:r>
+    </w:p>
+    <w:p>
+      <w:r>
+        <w:t xml:space="preserve">The Image class supports processing of JPEG, PNG, TIF and BMP images. </w:t>
+      </w:r>
+      <w:proofErr w:type="gramStart"/>
+      <w:r>
+        <w:t>Images maybe of any pixel size, and number of channels (i.e. Grayscale, RGB and RGBA).</w:t>
+      </w:r>
+      <w:proofErr w:type="gramEnd"/>
+    </w:p>
+    <w:p/>
+    <w:p>
+      <w:pPr>
+        <w:pStyle w:val="Heading2"/>
+      </w:pPr>
+      <w:r>
+        <w:t>4.</w:t>
+      </w:r>
+      <w:r>
+        <w:t>2</w:t>
+      </w:r>
+      <w:r>
+        <w:tab/>
+        <w:t xml:space="preserve">Image Processing </w:t>
+      </w:r>
+      <w:r>
+        <w:t>Settings (</w:t>
+      </w:r>
+      <w:proofErr w:type="spellStart"/>
+      <w:r>
+        <w:t>Config</w:t>
+      </w:r>
+      <w:proofErr w:type="spellEnd"/>
+      <w:r>
+        <w:t>)</w:t>
+      </w:r>
+      <w:r>
+        <w:br/>
+      </w:r>
+    </w:p>
+    <w:p>
+      <w:r>
+        <w:t xml:space="preserve">CV Preprocessing of the image may be configured for several </w:t>
+      </w:r>
+      <w:proofErr w:type="gramStart"/>
+      <w:r>
+        <w:t>settings  when</w:t>
+      </w:r>
+      <w:proofErr w:type="gramEnd"/>
+      <w:r>
+        <w:t xml:space="preserve"> instantiating an Image object with the optional </w:t>
+      </w:r>
+      <w:proofErr w:type="spellStart"/>
+      <w:r>
+        <w:t>config</w:t>
+      </w:r>
+      <w:proofErr w:type="spellEnd"/>
+      <w:r>
+        <w:t xml:space="preserve"> parameter, which consists of a list of one or more predefined options.</w:t>
+      </w:r>
+    </w:p>
+    <w:p>
+      <w:pPr>
+        <w:ind w:firstLine="720"/>
+      </w:pPr>
+      <w:proofErr w:type="gramStart"/>
       <w:r>
         <w:t>image</w:t>
       </w:r>
-      <w:proofErr w:type="spellEnd"/>
+      <w:proofErr w:type="gramEnd"/>
       <w:r>
         <w:t xml:space="preserve"> = Image(</w:t>
       </w:r>
@@ -10406,12 +10560,380 @@
         <w:rPr>
           <w:color w:val="C00000"/>
         </w:rPr>
-        <w:t>“your</w:t>
+        <w:t>“</w:t>
       </w:r>
       <w:r>
         <w:rPr>
           <w:color w:val="C00000"/>
         </w:rPr>
+        <w:t>yourimage.jpg</w:t>
+      </w:r>
+      <w:r>
+        <w:rPr>
+          <w:color w:val="C00000"/>
+        </w:rPr>
+        <w:t>”</w:t>
+      </w:r>
+      <w:r>
+        <w:t xml:space="preserve">, </w:t>
+      </w:r>
+      <w:r>
+        <w:t xml:space="preserve">101, </w:t>
+      </w:r>
+      <w:r>
+        <w:rPr>
+          <w:color w:val="C00000"/>
+        </w:rPr>
+        <w:t>“</w:t>
+      </w:r>
+      <w:proofErr w:type="spellStart"/>
+      <w:r>
+        <w:rPr>
+          <w:color w:val="C00000"/>
+        </w:rPr>
+        <w:t>storage_path</w:t>
+      </w:r>
+      <w:proofErr w:type="spellEnd"/>
+      <w:r>
+        <w:rPr>
+          <w:color w:val="C00000"/>
+        </w:rPr>
+        <w:t>”</w:t>
+      </w:r>
+      <w:r>
+        <w:t>,</w:t>
+      </w:r>
+      <w:r>
+        <w:t xml:space="preserve"> </w:t>
+      </w:r>
+      <w:proofErr w:type="spellStart"/>
+      <w:r>
+        <w:t>config</w:t>
+      </w:r>
+      <w:proofErr w:type="spellEnd"/>
+      <w:r>
+        <w:t>=[options])</w:t>
+      </w:r>
+    </w:p>
+    <w:p>
+      <w:pPr>
+        <w:ind w:firstLine="720"/>
+        <w:rPr>
+          <w:color w:val="00B050"/>
+        </w:rPr>
+      </w:pPr>
+      <w:r>
+        <w:rPr>
+          <w:color w:val="00B050"/>
+        </w:rPr>
+        <w:t xml:space="preserve"># </w:t>
+      </w:r>
+      <w:proofErr w:type="gramStart"/>
+      <w:r>
+        <w:rPr>
+          <w:color w:val="00B050"/>
+        </w:rPr>
+        <w:t>options</w:t>
+      </w:r>
+      <w:proofErr w:type="gramEnd"/>
+      <w:r>
+        <w:rPr>
+          <w:color w:val="00B050"/>
+        </w:rPr>
+        <w:t>:</w:t>
+      </w:r>
+    </w:p>
+    <w:p>
+      <w:pPr>
+        <w:ind w:left="1440"/>
+        <w:rPr>
+          <w:color w:val="00B050"/>
+        </w:rPr>
+      </w:pPr>
+      <w:proofErr w:type="gramStart"/>
+      <w:r>
+        <w:rPr>
+          <w:color w:val="00B050"/>
+        </w:rPr>
+        <w:t>gray</w:t>
+      </w:r>
+      <w:proofErr w:type="gramEnd"/>
+      <w:r>
+        <w:rPr>
+          <w:color w:val="00B050"/>
+        </w:rPr>
+        <w:t xml:space="preserve"> | grayscale</w:t>
+      </w:r>
+      <w:r>
+        <w:rPr>
+          <w:color w:val="00B050"/>
+        </w:rPr>
+        <w:tab/>
+      </w:r>
+      <w:r>
+        <w:rPr>
+          <w:color w:val="00B050"/>
+        </w:rPr>
+        <w:tab/>
+      </w:r>
+      <w:r>
+        <w:rPr>
+          <w:color w:val="00B050"/>
+        </w:rPr>
+        <w:tab/>
+        <w:t># convert to grayscale (single channel)</w:t>
+      </w:r>
+      <w:r>
+        <w:rPr>
+          <w:color w:val="00B050"/>
+        </w:rPr>
+        <w:br/>
+      </w:r>
+      <w:r>
+        <w:rPr>
+          <w:color w:val="00B050"/>
+        </w:rPr>
+        <w:t>normal | normalize</w:t>
+      </w:r>
+      <w:r>
+        <w:rPr>
+          <w:color w:val="00B050"/>
+        </w:rPr>
+        <w:tab/>
+      </w:r>
+      <w:r>
+        <w:rPr>
+          <w:color w:val="00B050"/>
+        </w:rPr>
+        <w:tab/>
+        <w:t># normalize the pixel data for values between 0 .. 1</w:t>
+      </w:r>
+      <w:r>
+        <w:rPr>
+          <w:color w:val="00B050"/>
+        </w:rPr>
+        <w:br/>
+        <w:t>flat | flatten</w:t>
+      </w:r>
+      <w:r>
+        <w:rPr>
+          <w:color w:val="00B050"/>
+        </w:rPr>
+        <w:tab/>
+      </w:r>
+      <w:r>
+        <w:rPr>
+          <w:color w:val="00B050"/>
+        </w:rPr>
+        <w:tab/>
+      </w:r>
+      <w:r>
+        <w:rPr>
+          <w:color w:val="00B050"/>
+        </w:rPr>
+        <w:tab/>
+        <w:t># flatten the pixel data into a 1D vector</w:t>
+      </w:r>
+      <w:r>
+        <w:rPr>
+          <w:color w:val="00B050"/>
+        </w:rPr>
+        <w:br/>
+        <w:t>resize</w:t>
+      </w:r>
+      <w:proofErr w:type="gramStart"/>
+      <w:r>
+        <w:rPr>
+          <w:color w:val="00B050"/>
+        </w:rPr>
+        <w:t>=(</w:t>
+      </w:r>
+      <w:proofErr w:type="spellStart"/>
+      <w:proofErr w:type="gramEnd"/>
+      <w:r>
+        <w:rPr>
+          <w:color w:val="00B050"/>
+        </w:rPr>
+        <w:t>height,width</w:t>
+      </w:r>
+      <w:proofErr w:type="spellEnd"/>
+      <w:r>
+        <w:rPr>
+          <w:color w:val="00B050"/>
+        </w:rPr>
+        <w:t>)</w:t>
+      </w:r>
+      <w:r>
+        <w:rPr>
+          <w:color w:val="00B050"/>
+        </w:rPr>
+        <w:tab/>
+      </w:r>
+      <w:r>
+        <w:rPr>
+          <w:color w:val="00B050"/>
+        </w:rPr>
+        <w:tab/>
+        <w:t># resize the image</w:t>
+      </w:r>
+      <w:r>
+        <w:rPr>
+          <w:color w:val="00B050"/>
+        </w:rPr>
+        <w:br/>
+        <w:t>thumb</w:t>
+      </w:r>
+      <w:r>
+        <w:rPr>
+          <w:color w:val="00B050"/>
+        </w:rPr>
+        <w:t>=(</w:t>
+      </w:r>
+      <w:proofErr w:type="spellStart"/>
+      <w:r>
+        <w:rPr>
+          <w:color w:val="00B050"/>
+        </w:rPr>
+        <w:t>height,width</w:t>
+      </w:r>
+      <w:proofErr w:type="spellEnd"/>
+      <w:r>
+        <w:rPr>
+          <w:color w:val="00B050"/>
+        </w:rPr>
+        <w:t>)</w:t>
+      </w:r>
+      <w:r>
+        <w:rPr>
+          <w:color w:val="00B050"/>
+        </w:rPr>
+        <w:tab/>
+      </w:r>
+      <w:r>
+        <w:rPr>
+          <w:color w:val="00B050"/>
+        </w:rPr>
+        <w:tab/>
+      </w:r>
+      <w:r>
+        <w:rPr>
+          <w:color w:val="00B050"/>
+        </w:rPr>
+        <w:t># generate a thumbnail</w:t>
+      </w:r>
+      <w:r>
+        <w:rPr>
+          <w:color w:val="00B050"/>
+        </w:rPr>
+        <w:br/>
+      </w:r>
+      <w:proofErr w:type="spellStart"/>
+      <w:r>
+        <w:rPr>
+          <w:color w:val="00B050"/>
+        </w:rPr>
+        <w:t>nostore</w:t>
+      </w:r>
+      <w:proofErr w:type="spellEnd"/>
+      <w:r>
+        <w:rPr>
+          <w:color w:val="00B050"/>
+        </w:rPr>
+        <w:tab/>
+      </w:r>
+      <w:r>
+        <w:rPr>
+          <w:color w:val="00B050"/>
+        </w:rPr>
+        <w:tab/>
+      </w:r>
+      <w:r>
+        <w:rPr>
+          <w:color w:val="00B050"/>
+        </w:rPr>
+        <w:tab/>
+      </w:r>
+      <w:r>
+        <w:rPr>
+          <w:color w:val="00B050"/>
+        </w:rPr>
+        <w:tab/>
+        <w:t># do not store the preprocessed image</w:t>
+      </w:r>
+      <w:r>
+        <w:rPr>
+          <w:color w:val="00B050"/>
+        </w:rPr>
+        <w:t xml:space="preserve">, raw and </w:t>
+      </w:r>
+      <w:r>
+        <w:rPr>
+          <w:color w:val="00B050"/>
+        </w:rPr>
+        <w:br/>
+        <w:t xml:space="preserve"> </w:t>
+      </w:r>
+      <w:r>
+        <w:rPr>
+          <w:color w:val="00B050"/>
+        </w:rPr>
+        <w:tab/>
+      </w:r>
+      <w:r>
+        <w:rPr>
+          <w:color w:val="00B050"/>
+        </w:rPr>
+        <w:tab/>
+      </w:r>
+      <w:r>
+        <w:rPr>
+          <w:color w:val="00B050"/>
+        </w:rPr>
+        <w:tab/>
+      </w:r>
+      <w:r>
+        <w:rPr>
+          <w:color w:val="00B050"/>
+        </w:rPr>
+        <w:tab/>
+        <w:t xml:space="preserve">   thumbnail</w:t>
+      </w:r>
+      <w:r>
+        <w:rPr>
+          <w:color w:val="00B050"/>
+        </w:rPr>
+        <w:t xml:space="preserve"> data</w:t>
+      </w:r>
+    </w:p>
+    <w:p>
+      <w:pPr>
+        <w:ind w:left="1440"/>
+      </w:pPr>
+      <w:r>
+        <w:rPr>
+          <w:color w:val="00B050"/>
+        </w:rPr>
+        <w:t># Example</w:t>
+      </w:r>
+      <w:r>
+        <w:rPr>
+          <w:color w:val="00B050"/>
+        </w:rPr>
+        <w:br/>
+      </w:r>
+      <w:r>
+        <w:t>image = Image(</w:t>
+      </w:r>
+      <w:r>
+        <w:rPr>
+          <w:color w:val="C00000"/>
+        </w:rPr>
+        <w:t>“</w:t>
+      </w:r>
+      <w:r>
+        <w:rPr>
+          <w:color w:val="C00000"/>
+        </w:rPr>
         <w:t>image.jpg</w:t>
       </w:r>
       <w:r>
@@ -10421,6 +10943,286 @@
         <w:t>”</w:t>
       </w:r>
       <w:r>
+        <w:t xml:space="preserve">, 101, </w:t>
+      </w:r>
+      <w:r>
+        <w:rPr>
+          <w:color w:val="C00000"/>
+        </w:rPr>
+        <w:t>“</w:t>
+      </w:r>
+      <w:r>
+        <w:rPr>
+          <w:color w:val="C00000"/>
+        </w:rPr>
+        <w:t>path</w:t>
+      </w:r>
+      <w:r>
+        <w:rPr>
+          <w:color w:val="C00000"/>
+        </w:rPr>
+        <w:t>”</w:t>
+      </w:r>
+      <w:r>
+        <w:t>,</w:t>
+      </w:r>
+      <w:r>
+        <w:t xml:space="preserve"> </w:t>
+      </w:r>
+      <w:proofErr w:type="spellStart"/>
+      <w:r>
+        <w:t>config</w:t>
+      </w:r>
+      <w:proofErr w:type="spellEnd"/>
+      <w:r>
+        <w:t>=[</w:t>
+      </w:r>
+      <w:r>
+        <w:t xml:space="preserve">‘flatten’, </w:t>
+      </w:r>
+      <w:r>
+        <w:t>‘thumb</w:t>
+      </w:r>
+      <w:r>
+        <w:t>=(16,16)’</w:t>
+      </w:r>
+      <w:r>
+        <w:t>])</w:t>
+      </w:r>
+      <w:r>
+        <w:br/>
+      </w:r>
+      <w:r>
+        <w:rPr>
+          <w:color w:val="00B050"/>
+        </w:rPr>
+        <w:t># will preprocess the image.jpg into machine learning ready data as a 1D vector, and</w:t>
+      </w:r>
+      <w:r>
+        <w:rPr>
+          <w:color w:val="00B050"/>
+        </w:rPr>
+        <w:br/>
+        <w:t># store the raw (unprocessed) decompressed data, preprocessed data and 16 x 16</w:t>
+      </w:r>
+      <w:r>
+        <w:t xml:space="preserve"> </w:t>
+      </w:r>
+      <w:r>
+        <w:rPr>
+          <w:color w:val="00B050"/>
+        </w:rPr>
+        <w:br/>
+      </w:r>
+      <w:r>
+        <w:rPr>
+          <w:color w:val="00B050"/>
+        </w:rPr>
+        <w:tab/>
+      </w:r>
+    </w:p>
+    <w:p>
+      <w:pPr>
+        <w:pStyle w:val="Heading2"/>
+        <w:rPr>
+          <w:color w:val="00B050"/>
+        </w:rPr>
+      </w:pPr>
+      <w:r>
+        <w:lastRenderedPageBreak/>
+        <w:t>4.4</w:t>
+      </w:r>
+      <w:r>
+        <w:tab/>
+        <w:t>Get Properties of Preprocessed Image Data</w:t>
+      </w:r>
+    </w:p>
+    <w:p>
+      <w:r>
+        <w:br/>
+        <w:t>After an image has been preprocessed, several properties of the preprocessed image data can be obtained from the Image class properties:</w:t>
+      </w:r>
+    </w:p>
+    <w:p>
+      <w:r>
+        <w:tab/>
+      </w:r>
+      <w:proofErr w:type="gramStart"/>
+      <w:r>
+        <w:t>name</w:t>
+      </w:r>
+      <w:proofErr w:type="gramEnd"/>
+      <w:r>
+        <w:tab/>
+        <w:t>- The root name of the image</w:t>
+      </w:r>
+      <w:r>
+        <w:t>.</w:t>
+      </w:r>
+      <w:r>
+        <w:br/>
+      </w:r>
+      <w:r>
+        <w:tab/>
+      </w:r>
+      <w:proofErr w:type="gramStart"/>
+      <w:r>
+        <w:t>type</w:t>
+      </w:r>
+      <w:proofErr w:type="gramEnd"/>
+      <w:r>
+        <w:tab/>
+        <w:t xml:space="preserve">- The image format (e.g., </w:t>
+      </w:r>
+      <w:proofErr w:type="spellStart"/>
+      <w:r>
+        <w:t>png</w:t>
+      </w:r>
+      <w:proofErr w:type="spellEnd"/>
+      <w:r>
+        <w:t>)</w:t>
+      </w:r>
+      <w:r>
+        <w:t>.</w:t>
+      </w:r>
+      <w:r>
+        <w:br/>
+      </w:r>
+      <w:r>
+        <w:tab/>
+      </w:r>
+      <w:proofErr w:type="gramStart"/>
+      <w:r>
+        <w:t>shape</w:t>
+      </w:r>
+      <w:proofErr w:type="gramEnd"/>
+      <w:r>
+        <w:tab/>
+        <w:t>- The shape of the preprocessed image data (e.g., (100, 100,3) )</w:t>
+      </w:r>
+      <w:r>
+        <w:t>.</w:t>
+      </w:r>
+      <w:r>
+        <w:br/>
+      </w:r>
+      <w:r>
+        <w:tab/>
+      </w:r>
+      <w:proofErr w:type="gramStart"/>
+      <w:r>
+        <w:t>data</w:t>
+      </w:r>
+      <w:proofErr w:type="gramEnd"/>
+      <w:r>
+        <w:tab/>
+        <w:t xml:space="preserve">- The preprocessed image data as </w:t>
+      </w:r>
+      <w:r>
+        <w:t xml:space="preserve">a </w:t>
+      </w:r>
+      <w:proofErr w:type="spellStart"/>
+      <w:r>
+        <w:t>numpy</w:t>
+      </w:r>
+      <w:proofErr w:type="spellEnd"/>
+      <w:r>
+        <w:t xml:space="preserve"> array.</w:t>
+      </w:r>
+      <w:r>
+        <w:br/>
+        <w:t xml:space="preserve"> </w:t>
+      </w:r>
+      <w:r>
+        <w:tab/>
+      </w:r>
+      <w:proofErr w:type="gramStart"/>
+      <w:r>
+        <w:t>raw</w:t>
+      </w:r>
+      <w:proofErr w:type="gramEnd"/>
+      <w:r>
+        <w:tab/>
+        <w:t xml:space="preserve">- The unprocessed decompressed image data as a </w:t>
+      </w:r>
+      <w:proofErr w:type="spellStart"/>
+      <w:r>
+        <w:t>numpy</w:t>
+      </w:r>
+      <w:proofErr w:type="spellEnd"/>
+      <w:r>
+        <w:t xml:space="preserve"> array.</w:t>
+      </w:r>
+      <w:r>
+        <w:br/>
+      </w:r>
+      <w:r>
+        <w:tab/>
+      </w:r>
+      <w:proofErr w:type="gramStart"/>
+      <w:r>
+        <w:t>size</w:t>
+      </w:r>
+      <w:proofErr w:type="gramEnd"/>
+      <w:r>
+        <w:tab/>
+        <w:t>- The byte size of the original image.</w:t>
+      </w:r>
+      <w:r>
+        <w:br/>
+        <w:t xml:space="preserve"> </w:t>
+      </w:r>
+      <w:r>
+        <w:tab/>
+      </w:r>
+      <w:proofErr w:type="gramStart"/>
+      <w:r>
+        <w:t>thumb</w:t>
+      </w:r>
+      <w:proofErr w:type="gramEnd"/>
+      <w:r>
+        <w:t xml:space="preserve"> – The thumbnail image data as a </w:t>
+      </w:r>
+      <w:proofErr w:type="spellStart"/>
+      <w:r>
+        <w:t>numpy</w:t>
+      </w:r>
+      <w:proofErr w:type="spellEnd"/>
+      <w:r>
+        <w:t xml:space="preserve"> array.</w:t>
+      </w:r>
+    </w:p>
+    <w:p>
+      <w:pPr>
+        <w:ind w:firstLine="720"/>
+      </w:pPr>
+      <w:proofErr w:type="gramStart"/>
+      <w:r>
+        <w:t>image</w:t>
+      </w:r>
+      <w:proofErr w:type="gramEnd"/>
+      <w:r>
+        <w:t xml:space="preserve"> = Image(</w:t>
+      </w:r>
+      <w:r>
+        <w:rPr>
+          <w:color w:val="C00000"/>
+        </w:rPr>
+        <w:t>“</w:t>
+      </w:r>
+      <w:r>
+        <w:rPr>
+          <w:color w:val="C00000"/>
+        </w:rPr>
+        <w:t>yourimage.jpg</w:t>
+      </w:r>
+      <w:r>
+        <w:rPr>
+          <w:color w:val="C00000"/>
+        </w:rPr>
+        <w:t>”</w:t>
+      </w:r>
+      <w:r>
         <w:t xml:space="preserve">, </w:t>
       </w:r>
       <w:r>
@@ -10445,752 +11247,9 @@
       </w:r>
       <w:r>
         <w:rPr>
-          <w:color w:val="C00000"/>
-        </w:rPr>
-        <w:t xml:space="preserve">, </w:t>
-      </w:r>
-      <w:r>
-        <w:t>label=101</w:t>
-      </w:r>
-      <w:r>
-        <w:t>)</w:t>
-      </w:r>
-    </w:p>
-    <w:p>
-      <w:r>
-        <w:t>The above will generate the following output files:</w:t>
-      </w:r>
-    </w:p>
-    <w:p>
-      <w:r>
-        <w:tab/>
-      </w:r>
-      <w:proofErr w:type="spellStart"/>
-      <w:proofErr w:type="gramStart"/>
-      <w:r>
-        <w:t>storage_path</w:t>
-      </w:r>
-      <w:proofErr w:type="spellEnd"/>
-      <w:r>
-        <w:t>/yourimage.jpg</w:t>
-      </w:r>
-      <w:proofErr w:type="gramEnd"/>
-      <w:r>
-        <w:br/>
-      </w:r>
-      <w:r>
-        <w:tab/>
-      </w:r>
-      <w:proofErr w:type="spellStart"/>
-      <w:r>
-        <w:t>storage_path</w:t>
-      </w:r>
-      <w:proofErr w:type="spellEnd"/>
-      <w:r>
-        <w:t>/yourimage.thumbnail.jpg</w:t>
-      </w:r>
-      <w:r>
-        <w:br/>
-      </w:r>
-      <w:r>
-        <w:tab/>
-      </w:r>
-      <w:proofErr w:type="spellStart"/>
-      <w:r>
-        <w:t>storage_path</w:t>
-      </w:r>
-      <w:proofErr w:type="spellEnd"/>
-      <w:r>
-        <w:t>/yourimage.h5</w:t>
-      </w:r>
-      <w:r>
-        <w:tab/>
-      </w:r>
-      <w:r>
-        <w:tab/>
-      </w:r>
-      <w:r>
-        <w:tab/>
-        <w:t># preprocessed image data</w:t>
-      </w:r>
-    </w:p>
-    <w:p>
-      <w:r>
-        <w:t xml:space="preserve">The Image class supports processing of JPEG, PNG, TIF and BMP images. </w:t>
-      </w:r>
-      <w:proofErr w:type="gramStart"/>
-      <w:r>
-        <w:t>Images maybe of any pixel size, and number of channels (i.e. Grayscale, RGB and RGBA).</w:t>
-      </w:r>
-      <w:proofErr w:type="gramEnd"/>
-    </w:p>
-    <w:p/>
-    <w:p>
-      <w:pPr>
-        <w:pStyle w:val="Heading2"/>
-      </w:pPr>
-      <w:r>
-        <w:t>4.2</w:t>
-      </w:r>
-      <w:r>
-        <w:tab/>
-        <w:t>Thumbnail Generation</w:t>
-      </w:r>
-    </w:p>
-    <w:p>
-      <w:r>
-        <w:br/>
-      </w:r>
-      <w:r>
-        <w:t>By default, a</w:t>
-      </w:r>
-      <w:r>
-        <w:t xml:space="preserve"> thumbnail is automatically generated of size 32x32. </w:t>
-      </w:r>
-      <w:r>
-        <w:t>The parameter thumbnail is used to specify whether to generate a thumbnail (None), or specify a different size. In the later, the parameter value is a tuple of height, width.</w:t>
-      </w:r>
-    </w:p>
-    <w:p>
-      <w:pPr>
-        <w:ind w:left="720"/>
-      </w:pPr>
-      <w:r>
-        <w:rPr>
-          <w:color w:val="00B050"/>
-        </w:rPr>
-        <w:t># Generate a thumbnail of size 16x16</w:t>
-      </w:r>
-      <w:r>
-        <w:br/>
-        <w:t xml:space="preserve">image = </w:t>
-      </w:r>
-      <w:proofErr w:type="gramStart"/>
-      <w:r>
-        <w:t>Image(</w:t>
-      </w:r>
-      <w:proofErr w:type="gramEnd"/>
-      <w:r>
-        <w:rPr>
-          <w:color w:val="C00000"/>
-        </w:rPr>
-        <w:t>“your</w:t>
-      </w:r>
-      <w:r>
-        <w:rPr>
-          <w:color w:val="C00000"/>
-        </w:rPr>
-        <w:t>image.jpg</w:t>
-      </w:r>
-      <w:r>
-        <w:rPr>
-          <w:color w:val="C00000"/>
-        </w:rPr>
-        <w:t>”</w:t>
-      </w:r>
-      <w:r>
-        <w:t xml:space="preserve">, </w:t>
-      </w:r>
-      <w:r>
-        <w:rPr>
-          <w:color w:val="C00000"/>
-        </w:rPr>
-        <w:t>“</w:t>
-      </w:r>
-      <w:proofErr w:type="spellStart"/>
-      <w:r>
-        <w:rPr>
-          <w:color w:val="C00000"/>
-        </w:rPr>
-        <w:t>storage_path</w:t>
-      </w:r>
-      <w:proofErr w:type="spellEnd"/>
-      <w:r>
-        <w:rPr>
-          <w:color w:val="C00000"/>
-        </w:rPr>
-        <w:t>”</w:t>
-      </w:r>
-      <w:r>
-        <w:rPr>
-          <w:color w:val="C00000"/>
-        </w:rPr>
-        <w:t xml:space="preserve">, </w:t>
-      </w:r>
-      <w:r>
-        <w:t>label=101</w:t>
-      </w:r>
-      <w:r>
-        <w:t>, thumbnail=(16,16))</w:t>
-      </w:r>
-      <w:r>
-        <w:t xml:space="preserve"> </w:t>
-      </w:r>
-    </w:p>
-    <w:p>
-      <w:pPr>
-        <w:ind w:left="720"/>
-      </w:pPr>
-      <w:r>
-        <w:rPr>
-          <w:color w:val="00B050"/>
-        </w:rPr>
-        <w:t xml:space="preserve"># </w:t>
-      </w:r>
-      <w:r>
-        <w:rPr>
-          <w:color w:val="00B050"/>
-        </w:rPr>
-        <w:t>No thumbnail generated</w:t>
-      </w:r>
-      <w:r>
-        <w:br/>
-        <w:t xml:space="preserve">image = </w:t>
-      </w:r>
-      <w:proofErr w:type="gramStart"/>
-      <w:r>
-        <w:t>Image(</w:t>
-      </w:r>
-      <w:proofErr w:type="gramEnd"/>
-      <w:r>
-        <w:rPr>
-          <w:color w:val="C00000"/>
-        </w:rPr>
-        <w:t>“your</w:t>
-      </w:r>
-      <w:r>
-        <w:rPr>
-          <w:color w:val="C00000"/>
-        </w:rPr>
-        <w:t>image.jpg</w:t>
-      </w:r>
-      <w:r>
-        <w:rPr>
-          <w:color w:val="C00000"/>
-        </w:rPr>
-        <w:t>”</w:t>
-      </w:r>
-      <w:r>
-        <w:t xml:space="preserve">, </w:t>
-      </w:r>
-      <w:r>
-        <w:rPr>
-          <w:color w:val="C00000"/>
-        </w:rPr>
-        <w:t>“</w:t>
-      </w:r>
-      <w:proofErr w:type="spellStart"/>
-      <w:r>
-        <w:rPr>
-          <w:color w:val="C00000"/>
-        </w:rPr>
-        <w:t>storage_path</w:t>
-      </w:r>
-      <w:proofErr w:type="spellEnd"/>
-      <w:r>
-        <w:rPr>
-          <w:color w:val="C00000"/>
-        </w:rPr>
-        <w:t>”</w:t>
-      </w:r>
-      <w:r>
-        <w:rPr>
-          <w:color w:val="C00000"/>
-        </w:rPr>
-        <w:t xml:space="preserve">, </w:t>
-      </w:r>
-      <w:r>
-        <w:t>label=101</w:t>
-      </w:r>
-      <w:r>
-        <w:t>, thumbnail=</w:t>
-      </w:r>
-      <w:r>
-        <w:rPr>
-          <w:b/>
-          <w:color w:val="4BACC6" w:themeColor="accent5"/>
-        </w:rPr>
-        <w:t>None</w:t>
-      </w:r>
-      <w:r>
-        <w:t>)</w:t>
-      </w:r>
-    </w:p>
-    <w:p>
-      <w:pPr>
-        <w:ind w:left="720"/>
-      </w:pPr>
-    </w:p>
-    <w:p/>
-    <w:p>
-      <w:pPr>
-        <w:rPr>
-          <w:rFonts w:asciiTheme="majorHAnsi" w:eastAsiaTheme="majorEastAsia" w:hAnsiTheme="majorHAnsi" w:cstheme="majorBidi"/>
-          <w:b/>
-          <w:bCs/>
-          <w:color w:val="4F81BD" w:themeColor="accent1"/>
-          <w:sz w:val="26"/>
-          <w:szCs w:val="26"/>
-        </w:rPr>
-      </w:pPr>
-      <w:r>
-        <w:br w:type="page"/>
-      </w:r>
-    </w:p>
-    <w:p>
-      <w:pPr>
-        <w:pStyle w:val="Heading2"/>
-      </w:pPr>
-      <w:r>
-        <w:lastRenderedPageBreak/>
-        <w:t>4.</w:t>
-      </w:r>
-      <w:r>
-        <w:t>3</w:t>
-      </w:r>
-      <w:r>
-        <w:tab/>
-        <w:t xml:space="preserve">Image Processing </w:t>
-      </w:r>
-      <w:r>
-        <w:t>Settings (</w:t>
-      </w:r>
-      <w:proofErr w:type="spellStart"/>
-      <w:r>
-        <w:t>Config</w:t>
-      </w:r>
-      <w:proofErr w:type="spellEnd"/>
-      <w:r>
-        <w:t>)</w:t>
-      </w:r>
-      <w:r>
-        <w:br/>
-      </w:r>
-    </w:p>
-    <w:p>
-      <w:r>
-        <w:t xml:space="preserve">CV Preprocessing of the image may be configured for several </w:t>
-      </w:r>
-      <w:proofErr w:type="gramStart"/>
-      <w:r>
-        <w:t>settings  when</w:t>
-      </w:r>
-      <w:proofErr w:type="gramEnd"/>
-      <w:r>
-        <w:t xml:space="preserve"> instantiating an Image object with the optional </w:t>
-      </w:r>
-      <w:proofErr w:type="spellStart"/>
-      <w:r>
-        <w:t>config</w:t>
-      </w:r>
-      <w:proofErr w:type="spellEnd"/>
-      <w:r>
-        <w:t xml:space="preserve"> parameter, which consists of a list of one or more predefined options.</w:t>
-      </w:r>
-    </w:p>
-    <w:p>
-      <w:pPr>
-        <w:ind w:firstLine="720"/>
-      </w:pPr>
-      <w:proofErr w:type="gramStart"/>
-      <w:r>
-        <w:t>image</w:t>
-      </w:r>
-      <w:proofErr w:type="gramEnd"/>
-      <w:r>
-        <w:t xml:space="preserve"> = Image(</w:t>
-      </w:r>
-      <w:r>
-        <w:rPr>
-          <w:color w:val="C00000"/>
-        </w:rPr>
-        <w:t>“</w:t>
-      </w:r>
-      <w:r>
-        <w:rPr>
-          <w:color w:val="C00000"/>
-        </w:rPr>
-        <w:t>yourimage.jpg</w:t>
-      </w:r>
-      <w:r>
-        <w:rPr>
-          <w:color w:val="C00000"/>
-        </w:rPr>
-        <w:t>”</w:t>
-      </w:r>
-      <w:r>
-        <w:t xml:space="preserve">, </w:t>
-      </w:r>
-      <w:r>
-        <w:rPr>
-          <w:color w:val="C00000"/>
-        </w:rPr>
-        <w:t>“</w:t>
-      </w:r>
-      <w:proofErr w:type="spellStart"/>
-      <w:r>
-        <w:rPr>
-          <w:color w:val="C00000"/>
-        </w:rPr>
-        <w:t>storage_path</w:t>
-      </w:r>
-      <w:proofErr w:type="spellEnd"/>
-      <w:r>
-        <w:rPr>
-          <w:color w:val="C00000"/>
-        </w:rPr>
-        <w:t>”</w:t>
-      </w:r>
-      <w:r>
-        <w:t>,</w:t>
-      </w:r>
-      <w:r>
-        <w:t xml:space="preserve"> </w:t>
-      </w:r>
-      <w:proofErr w:type="spellStart"/>
-      <w:r>
-        <w:t>config</w:t>
-      </w:r>
-      <w:proofErr w:type="spellEnd"/>
-      <w:r>
-        <w:t>=[options])</w:t>
-      </w:r>
-    </w:p>
-    <w:p>
-      <w:pPr>
-        <w:ind w:firstLine="720"/>
-        <w:rPr>
-          <w:color w:val="00B050"/>
-        </w:rPr>
-      </w:pPr>
-      <w:r>
-        <w:rPr>
-          <w:color w:val="00B050"/>
-        </w:rPr>
-        <w:t xml:space="preserve"># </w:t>
-      </w:r>
-      <w:proofErr w:type="gramStart"/>
-      <w:r>
-        <w:rPr>
-          <w:color w:val="00B050"/>
-        </w:rPr>
-        <w:t>options</w:t>
-      </w:r>
-      <w:proofErr w:type="gramEnd"/>
-      <w:r>
-        <w:rPr>
-          <w:color w:val="00B050"/>
-        </w:rPr>
-        <w:t>:</w:t>
-      </w:r>
-    </w:p>
-    <w:p>
-      <w:pPr>
-        <w:ind w:left="1440"/>
-        <w:rPr>
-          <w:color w:val="00B050"/>
-        </w:rPr>
-      </w:pPr>
-      <w:proofErr w:type="gramStart"/>
-      <w:r>
-        <w:rPr>
-          <w:color w:val="00B050"/>
-        </w:rPr>
-        <w:t>gray</w:t>
-      </w:r>
-      <w:proofErr w:type="gramEnd"/>
-      <w:r>
-        <w:rPr>
-          <w:color w:val="00B050"/>
-        </w:rPr>
-        <w:t xml:space="preserve"> | grayscale</w:t>
-      </w:r>
-      <w:r>
-        <w:rPr>
-          <w:color w:val="00B050"/>
-        </w:rPr>
-        <w:tab/>
-      </w:r>
-      <w:r>
-        <w:rPr>
-          <w:color w:val="00B050"/>
-        </w:rPr>
-        <w:tab/>
-      </w:r>
-      <w:r>
-        <w:rPr>
-          <w:color w:val="00B050"/>
-        </w:rPr>
-        <w:tab/>
-        <w:t># convert to grayscale (single channel)</w:t>
-      </w:r>
-      <w:r>
-        <w:rPr>
-          <w:color w:val="00B050"/>
-        </w:rPr>
-        <w:br/>
-      </w:r>
-      <w:r>
-        <w:rPr>
-          <w:color w:val="00B050"/>
-        </w:rPr>
-        <w:t>normal | normalize</w:t>
-      </w:r>
-      <w:r>
-        <w:rPr>
-          <w:color w:val="00B050"/>
-        </w:rPr>
-        <w:tab/>
-      </w:r>
-      <w:r>
-        <w:rPr>
-          <w:color w:val="00B050"/>
-        </w:rPr>
-        <w:tab/>
-        <w:t># normalize the pixel data for values between 0 .. 1</w:t>
-      </w:r>
-      <w:r>
-        <w:rPr>
-          <w:color w:val="00B050"/>
-        </w:rPr>
-        <w:br/>
-        <w:t>flat | flatten</w:t>
-      </w:r>
-      <w:r>
-        <w:rPr>
-          <w:color w:val="00B050"/>
-        </w:rPr>
-        <w:tab/>
-      </w:r>
-      <w:r>
-        <w:rPr>
-          <w:color w:val="00B050"/>
-        </w:rPr>
-        <w:tab/>
-      </w:r>
-      <w:r>
-        <w:rPr>
-          <w:color w:val="00B050"/>
-        </w:rPr>
-        <w:tab/>
-        <w:t># flatten the pixel data into a 1D vector</w:t>
-      </w:r>
-      <w:r>
-        <w:rPr>
-          <w:color w:val="00B050"/>
-        </w:rPr>
-        <w:br/>
-        <w:t>resize</w:t>
-      </w:r>
-      <w:proofErr w:type="gramStart"/>
-      <w:r>
-        <w:rPr>
-          <w:color w:val="00B050"/>
-        </w:rPr>
-        <w:t>=(</w:t>
-      </w:r>
-      <w:proofErr w:type="spellStart"/>
-      <w:proofErr w:type="gramEnd"/>
-      <w:r>
-        <w:rPr>
-          <w:color w:val="00B050"/>
-        </w:rPr>
-        <w:t>height,width</w:t>
-      </w:r>
-      <w:proofErr w:type="spellEnd"/>
-      <w:r>
-        <w:rPr>
-          <w:color w:val="00B050"/>
-        </w:rPr>
-        <w:t>)</w:t>
-      </w:r>
-      <w:r>
-        <w:rPr>
-          <w:color w:val="00B050"/>
-        </w:rPr>
-        <w:tab/>
-      </w:r>
-      <w:r>
-        <w:rPr>
-          <w:color w:val="00B050"/>
-        </w:rPr>
-        <w:tab/>
-        <w:t># resize the image</w:t>
-      </w:r>
-      <w:r>
-        <w:rPr>
-          <w:color w:val="00B050"/>
-        </w:rPr>
-        <w:br/>
-      </w:r>
-      <w:proofErr w:type="spellStart"/>
-      <w:r>
-        <w:rPr>
-          <w:color w:val="00B050"/>
-        </w:rPr>
-        <w:t>nostore</w:t>
-      </w:r>
-      <w:proofErr w:type="spellEnd"/>
-      <w:r>
-        <w:rPr>
-          <w:color w:val="00B050"/>
-        </w:rPr>
-        <w:tab/>
-      </w:r>
-      <w:r>
-        <w:rPr>
-          <w:color w:val="00B050"/>
-        </w:rPr>
-        <w:tab/>
-      </w:r>
-      <w:r>
-        <w:rPr>
-          <w:color w:val="00B050"/>
-        </w:rPr>
-        <w:tab/>
-      </w:r>
-      <w:r>
-        <w:rPr>
-          <w:color w:val="00B050"/>
-        </w:rPr>
-        <w:tab/>
-        <w:t># do not store the preprocessed image data</w:t>
-      </w:r>
-    </w:p>
-    <w:p>
-      <w:pPr>
-        <w:pStyle w:val="Heading2"/>
-      </w:pPr>
-      <w:r>
-        <w:br/>
-        <w:t>4.4</w:t>
-      </w:r>
-      <w:r>
-        <w:tab/>
-        <w:t>Get Properties of Preprocessed Image Data</w:t>
-      </w:r>
-    </w:p>
-    <w:p>
-      <w:r>
-        <w:br/>
-        <w:t>After an image has been preprocessed, several properties of the preprocessed image data can be obtained from the Image class properties:</w:t>
-      </w:r>
-    </w:p>
-    <w:p>
-      <w:r>
-        <w:tab/>
-      </w:r>
-      <w:proofErr w:type="gramStart"/>
-      <w:r>
-        <w:t>name</w:t>
-      </w:r>
-      <w:proofErr w:type="gramEnd"/>
-      <w:r>
-        <w:tab/>
-        <w:t>- The root name of the image</w:t>
-      </w:r>
-      <w:r>
-        <w:br/>
-      </w:r>
-      <w:r>
-        <w:tab/>
-        <w:t>type</w:t>
-      </w:r>
-      <w:r>
-        <w:tab/>
-        <w:t xml:space="preserve">- The image format (e.g., </w:t>
-      </w:r>
-      <w:proofErr w:type="spellStart"/>
-      <w:r>
-        <w:t>png</w:t>
-      </w:r>
-      <w:proofErr w:type="spellEnd"/>
-      <w:r>
-        <w:t>)</w:t>
-      </w:r>
-      <w:r>
-        <w:br/>
-      </w:r>
-      <w:r>
-        <w:tab/>
-        <w:t>shape</w:t>
-      </w:r>
-      <w:r>
-        <w:tab/>
-        <w:t>- The shape of the preprocessed image data (e.g., (100, 100,3) )</w:t>
-      </w:r>
-      <w:r>
-        <w:br/>
-      </w:r>
-      <w:r>
-        <w:tab/>
-        <w:t>data</w:t>
-      </w:r>
-      <w:r>
-        <w:tab/>
-        <w:t xml:space="preserve">- The preprocessed image data as </w:t>
-      </w:r>
-      <w:proofErr w:type="spellStart"/>
-      <w:r>
-        <w:t>numpy</w:t>
-      </w:r>
-      <w:proofErr w:type="spellEnd"/>
-      <w:r>
-        <w:t xml:space="preserve"> array.</w:t>
-      </w:r>
-    </w:p>
-    <w:p>
-      <w:pPr>
-        <w:ind w:firstLine="720"/>
-      </w:pPr>
-      <w:proofErr w:type="gramStart"/>
-      <w:r>
-        <w:t>image</w:t>
-      </w:r>
-      <w:proofErr w:type="gramEnd"/>
-      <w:r>
-        <w:t xml:space="preserve"> = Image(</w:t>
-      </w:r>
-      <w:r>
-        <w:rPr>
-          <w:color w:val="C00000"/>
-        </w:rPr>
-        <w:t>“</w:t>
-      </w:r>
-      <w:r>
-        <w:rPr>
-          <w:color w:val="C00000"/>
-        </w:rPr>
-        <w:t>yourimage.jpg</w:t>
-      </w:r>
-      <w:r>
-        <w:rPr>
-          <w:color w:val="C00000"/>
-        </w:rPr>
-        <w:t>”</w:t>
-      </w:r>
-      <w:r>
-        <w:t xml:space="preserve">, </w:t>
-      </w:r>
-      <w:r>
-        <w:rPr>
-          <w:color w:val="C00000"/>
-        </w:rPr>
-        <w:t>“</w:t>
-      </w:r>
-      <w:proofErr w:type="spellStart"/>
-      <w:r>
-        <w:rPr>
-          <w:color w:val="C00000"/>
-        </w:rPr>
-        <w:t>storage_path</w:t>
-      </w:r>
-      <w:proofErr w:type="spellEnd"/>
-      <w:r>
-        <w:rPr>
-          <w:color w:val="C00000"/>
-        </w:rPr>
-        <w:t>”</w:t>
+          <w:color w:val="0D0D0D" w:themeColor="text1" w:themeTint="F2"/>
+        </w:rPr>
+        <w:t>, 101</w:t>
       </w:r>
       <w:r>
         <w:t>)</w:t>
@@ -11436,6 +11495,12 @@
         </w:rPr>
         <w:t xml:space="preserve"> </w:t>
       </w:r>
+      <w:r>
+        <w:rPr>
+          <w:color w:val="0D0D0D" w:themeColor="text1" w:themeTint="F2"/>
+        </w:rPr>
+        <w:t xml:space="preserve">101, </w:t>
+      </w:r>
       <w:proofErr w:type="spellStart"/>
       <w:r>
         <w:t>ehandler</w:t>
@@ -11453,7 +11518,6 @@
         <w:pStyle w:val="Heading2"/>
       </w:pPr>
       <w:r>
-        <w:lastRenderedPageBreak/>
         <w:t>4.</w:t>
       </w:r>
       <w:r>
@@ -11485,6 +11549,8 @@
         </w:rPr>
         <w:t>Once an Image object has been stored, it can later be retrieved from storage, recon</w:t>
       </w:r>
+      <w:bookmarkStart w:id="0" w:name="_GoBack"/>
+      <w:bookmarkEnd w:id="0"/>
       <w:r>
         <w:rPr>
           <w:rFonts w:asciiTheme="minorHAnsi" w:hAnsiTheme="minorHAnsi"/>
@@ -11642,6 +11708,7 @@
         <w:pStyle w:val="Heading2"/>
       </w:pPr>
       <w:r>
+        <w:lastRenderedPageBreak/>
         <w:br/>
         <w:t>4.</w:t>
       </w:r>
@@ -11656,75 +11723,7 @@
     <w:p>
       <w:r>
         <w:br/>
-      </w:r>
-      <w:r>
-        <w:t>To pre</w:t>
-      </w:r>
-      <w:r>
-        <w:t xml:space="preserve">process a batch of </w:t>
-      </w:r>
-      <w:r>
-        <w:t>image</w:t>
-      </w:r>
-      <w:r>
-        <w:t>s</w:t>
-      </w:r>
-      <w:r>
-        <w:t xml:space="preserve"> for computer vision machine learning, you create an Image</w:t>
-      </w:r>
-      <w:r>
-        <w:t>s</w:t>
-      </w:r>
-      <w:r>
-        <w:t xml:space="preserve"> (class) object, passing as parameters </w:t>
-      </w:r>
-      <w:r>
-        <w:t>a list of the p</w:t>
-      </w:r>
-      <w:r>
-        <w:t>ath</w:t>
-      </w:r>
-      <w:r>
-        <w:t>s</w:t>
-      </w:r>
-      <w:r>
-        <w:t xml:space="preserve"> to the image</w:t>
-      </w:r>
-      <w:r>
-        <w:t>s</w:t>
-      </w:r>
-      <w:r>
-        <w:t xml:space="preserve">, </w:t>
-      </w:r>
-      <w:r>
-        <w:t xml:space="preserve">a list of </w:t>
-      </w:r>
-      <w:r>
-        <w:t xml:space="preserve">the corresponding label and a path for storing the </w:t>
-      </w:r>
-      <w:r>
-        <w:t xml:space="preserve">batch of </w:t>
-      </w:r>
-      <w:r>
-        <w:t>preprocessed image data, the original image</w:t>
-      </w:r>
-      <w:r>
-        <w:t xml:space="preserve">s and optionally </w:t>
-      </w:r>
-      <w:r>
-        <w:t>thumbnail</w:t>
-      </w:r>
-      <w:r>
-        <w:t>s</w:t>
-      </w:r>
-      <w:r>
-        <w:t xml:space="preserve">. </w:t>
-      </w:r>
-      <w:r>
-        <w:t>Each</w:t>
-      </w:r>
-      <w:r>
-        <w:t xml:space="preserve"> label must be specified as an integer value. Below is a code example.</w:t>
+        <w:t>To preprocess a batch of images for computer vision machine learning, you create an Images (class) object, passing as parameters a list of the paths to the images, a list of the corresponding label and a path for storing the batch of preprocessed image data, the original images and optionally thumbnails. Each label must be specified as an integer value. Below is a code example.</w:t>
       </w:r>
       <w:r>
         <w:br/>
@@ -11756,10 +11755,7 @@
       </w:r>
       <w:proofErr w:type="gramEnd"/>
       <w:r>
-        <w:t xml:space="preserve"> image</w:t>
-      </w:r>
-      <w:r>
-        <w:t>s</w:t>
+        <w:t xml:space="preserve"> images</w:t>
       </w:r>
       <w:r>
         <w:rPr>
@@ -11775,10 +11771,7 @@
         <w:t xml:space="preserve"> </w:t>
       </w:r>
       <w:r>
-        <w:t>Image</w:t>
-      </w:r>
-      <w:r>
-        <w:t>s</w:t>
+        <w:t>Images</w:t>
       </w:r>
       <w:r>
         <w:br/>
@@ -11786,19 +11779,7 @@
       </w:r>
       <w:r>
         <w:tab/>
-        <w:t>image</w:t>
-      </w:r>
-      <w:r>
-        <w:t>s</w:t>
-      </w:r>
-      <w:r>
-        <w:t xml:space="preserve"> = Image</w:t>
-      </w:r>
-      <w:r>
-        <w:t>s</w:t>
-      </w:r>
-      <w:r>
-        <w:t>(</w:t>
+        <w:t>images = Images(</w:t>
       </w:r>
       <w:r>
         <w:rPr>
@@ -11834,318 +11815,238 @@
         <w:t xml:space="preserve">, </w:t>
       </w:r>
       <w:r>
-        <w:t>labels=[101, 102], batch=’ batch1’</w:t>
-      </w:r>
+        <w:t>labels=[101, 102], batch=’ batch1’)</w:t>
+      </w:r>
+    </w:p>
+    <w:p>
+      <w:r>
+        <w:t>The above will generate the following output files:</w:t>
+      </w:r>
+      <w:r>
+        <w:t xml:space="preserve"> </w:t>
+      </w:r>
+    </w:p>
+    <w:p>
+      <w:r>
+        <w:tab/>
+        <w:t>train/image1.jpg</w:t>
+      </w:r>
+      <w:r>
+        <w:br/>
+      </w:r>
+      <w:r>
+        <w:tab/>
+        <w:t>train/image1.thumbnail.jpg</w:t>
+      </w:r>
+      <w:r>
+        <w:br/>
+        <w:t xml:space="preserve"> </w:t>
+      </w:r>
+      <w:r>
+        <w:tab/>
+        <w:t>train/image2.jpg</w:t>
+      </w:r>
+      <w:r>
+        <w:br/>
+      </w:r>
+      <w:r>
+        <w:tab/>
+        <w:t>train/image2.thumbnail.jpg</w:t>
+      </w:r>
+      <w:r>
+        <w:br/>
+      </w:r>
+      <w:r>
+        <w:tab/>
+        <w:t>train/batch1.h5</w:t>
+      </w:r>
+      <w:r>
+        <w:tab/>
+      </w:r>
+      <w:r>
+        <w:tab/>
+      </w:r>
+      <w:r>
+        <w:tab/>
+        <w:t># preprocessed image data</w:t>
+      </w:r>
+      <w:r>
+        <w:br/>
+      </w:r>
+      <w:r>
+        <w:br/>
+      </w:r>
+      <w:r>
+        <w:t>The Images object will implicitly add the ‘</w:t>
+      </w:r>
+      <w:proofErr w:type="spellStart"/>
+      <w:r>
+        <w:t>nostore</w:t>
+      </w:r>
+      <w:proofErr w:type="spellEnd"/>
+      <w:r>
+        <w:t xml:space="preserve">’ setting to the configuration parameter of each Image object created. This will direct each of the Image objects to </w:t>
+      </w:r>
+      <w:r>
+        <w:rPr>
+          <w:u w:val="single"/>
+        </w:rPr>
+        <w:t>not</w:t>
+      </w:r>
+      <w:r>
+        <w:t xml:space="preserve"> store the corresponding image data in an HD5 file. </w:t>
+      </w:r>
+      <w:r>
+        <w:br/>
+      </w:r>
+      <w:r>
+        <w:br/>
+        <w:t>Instead, upon completion of the preprocessing of the batch of image data, the entire batch of preprocessed data is stored in a single HD5 file.</w:t>
+      </w:r>
+    </w:p>
+    <w:p>
+      <w:pPr>
+        <w:pStyle w:val="Heading2"/>
+      </w:pPr>
+    </w:p>
+    <w:p>
+      <w:pPr>
+        <w:pStyle w:val="Heading2"/>
+      </w:pPr>
+      <w:r>
+        <w:t>4.8</w:t>
+      </w:r>
+      <w:r>
+        <w:tab/>
+        <w:t>Batch Image Processing Settings (</w:t>
+      </w:r>
+      <w:proofErr w:type="spellStart"/>
+      <w:r>
+        <w:t>Config</w:t>
+      </w:r>
+      <w:proofErr w:type="spellEnd"/>
       <w:r>
         <w:t>)</w:t>
       </w:r>
-    </w:p>
-    <w:p>
-      <w:r>
-        <w:t>The above will generate the following output files:</w:t>
+      <w:r>
+        <w:br/>
+      </w:r>
+    </w:p>
+    <w:p>
+      <w:r>
+        <w:t xml:space="preserve">Configuration settings supported by the Image class may be specified as an optional parameter to the Images object, which </w:t>
+      </w:r>
+      <w:proofErr w:type="gramStart"/>
+      <w:r>
+        <w:t>are</w:t>
+      </w:r>
+      <w:proofErr w:type="gramEnd"/>
+      <w:r>
+        <w:t xml:space="preserve"> then passed down to each Image object generated for the batch. </w:t>
+      </w:r>
+      <w:r>
+        <w:br/>
+      </w:r>
+      <w:r>
+        <w:br/>
       </w:r>
       <w:r>
         <w:t xml:space="preserve"> </w:t>
       </w:r>
-    </w:p>
-    <w:p>
-      <w:r>
-        <w:tab/>
-      </w:r>
-      <w:r>
+      <w:r>
+        <w:tab/>
+      </w:r>
+      <w:r>
+        <w:rPr>
+          <w:color w:val="00B050"/>
+        </w:rPr>
+        <w:t># Preprocess each image by normalizing the pixel data and then flatten into a 1D vector</w:t>
+      </w:r>
+      <w:r>
+        <w:rPr>
+          <w:color w:val="00B050"/>
+        </w:rPr>
+        <w:br/>
+      </w:r>
+      <w:r>
+        <w:t xml:space="preserve"> </w:t>
+      </w:r>
+      <w:r>
+        <w:tab/>
+        <w:t xml:space="preserve">images = </w:t>
+      </w:r>
+      <w:proofErr w:type="gramStart"/>
+      <w:r>
+        <w:t>Images(</w:t>
+      </w:r>
+      <w:proofErr w:type="gramEnd"/>
+      <w:r>
+        <w:rPr>
+          <w:color w:val="C00000"/>
+        </w:rPr>
+        <w:t>[“image1.jpg”, “image2.jpg”]</w:t>
+      </w:r>
+      <w:r>
+        <w:t xml:space="preserve">, </w:t>
+      </w:r>
+      <w:r>
+        <w:rPr>
+          <w:color w:val="C00000"/>
+        </w:rPr>
+        <w:t>“</w:t>
+      </w:r>
+      <w:r>
+        <w:rPr>
+          <w:color w:val="C00000"/>
+        </w:rPr>
         <w:t>train</w:t>
       </w:r>
       <w:r>
-        <w:t>/</w:t>
-      </w:r>
-      <w:r>
-        <w:t>image1</w:t>
-      </w:r>
-      <w:r>
-        <w:t>.jpg</w:t>
-      </w:r>
-      <w:r>
-        <w:br/>
-      </w:r>
-      <w:r>
-        <w:tab/>
-      </w:r>
-      <w:r>
-        <w:t>train</w:t>
-      </w:r>
-      <w:r>
-        <w:t>/</w:t>
-      </w:r>
-      <w:r>
-        <w:t>image1</w:t>
-      </w:r>
-      <w:r>
-        <w:t>.thumbnail.jpg</w:t>
-      </w:r>
-      <w:r>
-        <w:br/>
-        <w:t xml:space="preserve"> </w:t>
-      </w:r>
-      <w:r>
-        <w:tab/>
-      </w:r>
-      <w:r>
-        <w:t>train/image</w:t>
-      </w:r>
-      <w:r>
-        <w:t>2</w:t>
-      </w:r>
-      <w:r>
-        <w:t>.jpg</w:t>
-      </w:r>
-      <w:r>
-        <w:br/>
-      </w:r>
-      <w:r>
-        <w:tab/>
-        <w:t>train/image</w:t>
-      </w:r>
-      <w:r>
-        <w:t>2.thumbnail.jpg</w:t>
-      </w:r>
-      <w:r>
-        <w:br/>
-      </w:r>
-      <w:r>
-        <w:tab/>
-      </w:r>
-      <w:r>
-        <w:t>train</w:t>
-      </w:r>
-      <w:r>
-        <w:t>/</w:t>
-      </w:r>
-      <w:r>
-        <w:t>batch1</w:t>
-      </w:r>
-      <w:r>
-        <w:t>.h5</w:t>
-      </w:r>
-      <w:r>
-        <w:tab/>
-      </w:r>
-      <w:r>
-        <w:tab/>
-      </w:r>
-      <w:r>
-        <w:tab/>
-        <w:t># preprocessed image data</w:t>
-      </w:r>
-      <w:r>
-        <w:br/>
-      </w:r>
-      <w:r>
-        <w:br/>
-      </w:r>
-      <w:r>
-        <w:t>The Images object will implicitly add the ‘</w:t>
-      </w:r>
-      <w:proofErr w:type="spellStart"/>
-      <w:r>
-        <w:t>nostore</w:t>
-      </w:r>
-      <w:proofErr w:type="spellEnd"/>
-      <w:r>
-        <w:t xml:space="preserve">’ setting to the configuration parameter of each Image object created. This will direct each of the Image objects to </w:t>
-      </w:r>
-      <w:r>
-        <w:rPr>
-          <w:u w:val="single"/>
-        </w:rPr>
-        <w:t>not</w:t>
-      </w:r>
-      <w:r>
-        <w:t xml:space="preserve"> store the corresponding image data in an HD5 file. </w:t>
-      </w:r>
-      <w:r>
-        <w:br/>
-      </w:r>
-      <w:r>
-        <w:br/>
-        <w:t>Instead, upon completion of the preprocessing of the batch of image data, the entire batch of preprocessed data is stored in a single HD5 file.</w:t>
-      </w:r>
-    </w:p>
+        <w:rPr>
+          <w:color w:val="C00000"/>
+        </w:rPr>
+        <w:t>”</w:t>
+      </w:r>
+      <w:r>
+        <w:rPr>
+          <w:color w:val="C00000"/>
+        </w:rPr>
+        <w:t xml:space="preserve">, </w:t>
+      </w:r>
+      <w:r>
+        <w:t xml:space="preserve">labels=[101, 102], </w:t>
+      </w:r>
+      <w:proofErr w:type="spellStart"/>
+      <w:r>
+        <w:t>config</w:t>
+      </w:r>
+      <w:proofErr w:type="spellEnd"/>
+      <w:r>
+        <w:t>=[‘normal’, ‘flatten’])</w:t>
+      </w:r>
+    </w:p>
+    <w:p/>
     <w:p>
       <w:pPr>
         <w:pStyle w:val="Heading2"/>
       </w:pPr>
-    </w:p>
-    <w:p>
-      <w:pPr>
-        <w:pStyle w:val="Heading2"/>
-      </w:pPr>
-      <w:r>
-        <w:t>4.</w:t>
-      </w:r>
-      <w:r>
-        <w:t>8</w:t>
-      </w:r>
-      <w:r>
-        <w:tab/>
-      </w:r>
-      <w:r>
-        <w:t xml:space="preserve">Batch </w:t>
-      </w:r>
-      <w:r>
-        <w:t>Image Processing Settings (</w:t>
-      </w:r>
-      <w:proofErr w:type="spellStart"/>
-      <w:r>
-        <w:t>Config</w:t>
-      </w:r>
-      <w:proofErr w:type="spellEnd"/>
-      <w:r>
-        <w:t>)</w:t>
-      </w:r>
-      <w:r>
-        <w:br/>
-      </w:r>
-    </w:p>
-    <w:p>
-      <w:r>
-        <w:t xml:space="preserve">Configuration settings supported by the Image class may be specified as an optional parameter to the Images object, which </w:t>
-      </w:r>
-      <w:proofErr w:type="gramStart"/>
-      <w:r>
-        <w:t>are</w:t>
-      </w:r>
-      <w:proofErr w:type="gramEnd"/>
-      <w:r>
-        <w:t xml:space="preserve"> then passed down to each Image object generated for the batch. </w:t>
-      </w:r>
-      <w:r>
-        <w:br/>
-      </w:r>
-      <w:r>
-        <w:br/>
-      </w:r>
-      <w:r>
-        <w:t xml:space="preserve"> </w:t>
-      </w:r>
-      <w:r>
-        <w:tab/>
-      </w:r>
-      <w:r>
-        <w:rPr>
-          <w:color w:val="00B050"/>
-        </w:rPr>
-        <w:t># Preprocess each image by normalizing the pixel data and then flatten into a 1D vector</w:t>
-      </w:r>
-      <w:r>
-        <w:rPr>
-          <w:color w:val="00B050"/>
-        </w:rPr>
-        <w:br/>
-      </w:r>
-      <w:r>
-        <w:t xml:space="preserve"> </w:t>
-      </w:r>
-      <w:r>
-        <w:tab/>
-      </w:r>
-      <w:r>
-        <w:t xml:space="preserve">images = </w:t>
-      </w:r>
-      <w:proofErr w:type="gramStart"/>
-      <w:r>
-        <w:t>Images(</w:t>
-      </w:r>
-      <w:proofErr w:type="gramEnd"/>
-      <w:r>
-        <w:rPr>
-          <w:color w:val="C00000"/>
-        </w:rPr>
-        <w:t>[“image1.jpg”, “image2.jpg”]</w:t>
-      </w:r>
-      <w:r>
-        <w:t xml:space="preserve">, </w:t>
-      </w:r>
-      <w:r>
-        <w:rPr>
-          <w:color w:val="C00000"/>
-        </w:rPr>
-        <w:t>“</w:t>
-      </w:r>
-      <w:r>
-        <w:rPr>
-          <w:color w:val="C00000"/>
-        </w:rPr>
-        <w:t>train</w:t>
-      </w:r>
-      <w:r>
-        <w:rPr>
-          <w:color w:val="C00000"/>
-        </w:rPr>
-        <w:t>”</w:t>
-      </w:r>
-      <w:r>
-        <w:rPr>
-          <w:color w:val="C00000"/>
-        </w:rPr>
-        <w:t xml:space="preserve">, </w:t>
-      </w:r>
-      <w:r>
-        <w:t xml:space="preserve">labels=[101, 102], </w:t>
-      </w:r>
-      <w:proofErr w:type="spellStart"/>
-      <w:r>
-        <w:t>config</w:t>
-      </w:r>
-      <w:proofErr w:type="spellEnd"/>
-      <w:r>
-        <w:t>=[‘normal’, ‘flatten’]</w:t>
-      </w:r>
-      <w:r>
-        <w:t>)</w:t>
-      </w:r>
-    </w:p>
-    <w:p/>
-    <w:p>
-      <w:pPr>
-        <w:pStyle w:val="Heading2"/>
-      </w:pPr>
-      <w:r>
-        <w:t>4.</w:t>
-      </w:r>
-      <w:r>
-        <w:t>9</w:t>
-      </w:r>
-      <w:r>
-        <w:tab/>
-        <w:t xml:space="preserve">Get Properties of </w:t>
-      </w:r>
-      <w:r>
-        <w:t xml:space="preserve">Batch </w:t>
-      </w:r>
-    </w:p>
-    <w:p>
-      <w:r>
-        <w:br/>
-        <w:t>After a batch of</w:t>
-      </w:r>
-      <w:r>
-        <w:t xml:space="preserve"> image</w:t>
-      </w:r>
-      <w:r>
-        <w:t xml:space="preserve">s has </w:t>
-      </w:r>
-      <w:r>
-        <w:t>been preprocessed, several properties of the preprocessed image data can be obtained from the Image</w:t>
-      </w:r>
-      <w:r>
-        <w:t>s</w:t>
-      </w:r>
-      <w:r>
-        <w:t xml:space="preserve"> class properties:</w:t>
-      </w:r>
-    </w:p>
-    <w:p>
-      <w:r>
+      <w:r>
+        <w:t>4.9</w:t>
+      </w:r>
+      <w:r>
+        <w:tab/>
+        <w:t xml:space="preserve">Get Properties of Batch </w:t>
+      </w:r>
+    </w:p>
+    <w:p>
+      <w:r>
+        <w:br/>
+        <w:t>After a batch of images has been preprocessed, several properties of the preprocessed image data can be obtained from the Images class properties:</w:t>
+      </w:r>
+    </w:p>
+    <w:p>
+      <w:r>
+        <w:lastRenderedPageBreak/>
         <w:tab/>
       </w:r>
       <w:proofErr w:type="gramStart"/>
@@ -12287,49 +12188,17 @@
         <w:pStyle w:val="Heading2"/>
       </w:pPr>
       <w:r>
-        <w:t>4.</w:t>
-      </w:r>
-      <w:r>
-        <w:t>10</w:t>
-      </w:r>
-      <w:r>
-        <w:t xml:space="preserve"> </w:t>
-      </w:r>
-      <w:r>
-        <w:tab/>
-        <w:t xml:space="preserve">Asynchronous </w:t>
-      </w:r>
-      <w:r>
-        <w:t xml:space="preserve">Batch </w:t>
-      </w:r>
-      <w:r>
-        <w:t>Processing</w:t>
-      </w:r>
-    </w:p>
-    <w:p>
-      <w:r>
-        <w:br/>
-      </w:r>
-      <w:r>
-        <w:t>To enhance concurrent execution between a main thread and worker activities, the Image</w:t>
-      </w:r>
-      <w:r>
-        <w:t>s</w:t>
-      </w:r>
-      <w:r>
-        <w:t xml:space="preserve"> class supports asynchronous processing of the </w:t>
-      </w:r>
-      <w:r>
-        <w:t xml:space="preserve">batch of </w:t>
-      </w:r>
-      <w:r>
-        <w:t>image</w:t>
-      </w:r>
-      <w:r>
-        <w:t>s</w:t>
-      </w:r>
-      <w:r>
-        <w:t xml:space="preserve">. Asynchronous processing will occur if the optional parameter </w:t>
+        <w:t xml:space="preserve">4.10 </w:t>
+      </w:r>
+      <w:r>
+        <w:tab/>
+        <w:t>Asynchronous Batch Processing</w:t>
+      </w:r>
+    </w:p>
+    <w:p>
+      <w:r>
+        <w:br/>
+        <w:t xml:space="preserve">To enhance concurrent execution between a main thread and worker activities, the Images class supports asynchronous processing of the batch of images. Asynchronous processing will occur if the optional parameter </w:t>
       </w:r>
       <w:proofErr w:type="spellStart"/>
       <w:r>
@@ -12592,20 +12461,11 @@
         <w:pStyle w:val="Heading2"/>
       </w:pPr>
       <w:r>
-        <w:lastRenderedPageBreak/>
-        <w:t>4.</w:t>
-      </w:r>
-      <w:r>
-        <w:t>11</w:t>
-      </w:r>
-      <w:r>
-        <w:tab/>
-      </w:r>
-      <w:r>
-        <w:t>Batch</w:t>
-      </w:r>
-      <w:r>
-        <w:t xml:space="preserve"> Reloading</w:t>
+        <w:t>4.11</w:t>
+      </w:r>
+      <w:r>
+        <w:tab/>
+        <w:t>Batch Reloading</w:t>
       </w:r>
     </w:p>
     <w:p/>
@@ -12628,8 +12488,9 @@
           <w:sz w:val="22"/>
           <w:szCs w:val="22"/>
         </w:rPr>
-        <w:t>Once an Image</w:t>
-      </w:r>
+        <w:t xml:space="preserve">Once an Images object has been stored, it can later be retrieved from storage, reconstructing the Images object, and corresponding list of Image objects. An Images object is first instantiated, and then the </w:t>
+      </w:r>
+      <w:proofErr w:type="gramStart"/>
       <w:r>
         <w:rPr>
           <w:rFonts w:asciiTheme="minorHAnsi" w:hAnsiTheme="minorHAnsi"/>
@@ -12638,8 +12499,9 @@
           <w:sz w:val="22"/>
           <w:szCs w:val="22"/>
         </w:rPr>
-        <w:t>s</w:t>
-      </w:r>
+        <w:t>load(</w:t>
+      </w:r>
+      <w:proofErr w:type="gramEnd"/>
       <w:r>
         <w:rPr>
           <w:rFonts w:asciiTheme="minorHAnsi" w:hAnsiTheme="minorHAnsi"/>
@@ -12648,7 +12510,7 @@
           <w:sz w:val="22"/>
           <w:szCs w:val="22"/>
         </w:rPr>
-        <w:t xml:space="preserve"> object has been stored, it can later be retrieved from storage, reconstructing the Image</w:t>
+        <w:t>) method is called specifying the batch name and corresponding storage path. The batch name and storage path are used to identify and locate the corresponding stored image data.</w:t>
       </w:r>
       <w:r>
         <w:rPr>
@@ -12658,287 +12520,121 @@
           <w:sz w:val="22"/>
           <w:szCs w:val="22"/>
         </w:rPr>
-        <w:t>s</w:t>
-      </w:r>
-      <w:r>
-        <w:rPr>
-          <w:rFonts w:asciiTheme="minorHAnsi" w:hAnsiTheme="minorHAnsi"/>
-          <w:b w:val="0"/>
+        <w:br/>
+      </w:r>
+    </w:p>
+    <w:p>
+      <w:pPr>
+        <w:ind w:left="1440"/>
+      </w:pPr>
+      <w:r>
+        <w:rPr>
+          <w:color w:val="00B050"/>
+        </w:rPr>
+        <w:t xml:space="preserve"># </w:t>
+      </w:r>
+      <w:r>
+        <w:rPr>
+          <w:color w:val="00B050"/>
+        </w:rPr>
+        <w:t>Instantiate an Images object</w:t>
+      </w:r>
+      <w:r>
+        <w:rPr>
+          <w:color w:val="00B050"/>
+        </w:rPr>
+        <w:br/>
+      </w:r>
+      <w:r>
+        <w:t xml:space="preserve">images = </w:t>
+      </w:r>
+      <w:proofErr w:type="gramStart"/>
+      <w:r>
+        <w:t>Images()</w:t>
+      </w:r>
+      <w:proofErr w:type="gramEnd"/>
+    </w:p>
+    <w:p>
+      <w:pPr>
+        <w:ind w:left="1440"/>
+        <w:rPr>
           <w:color w:val="000000" w:themeColor="text1"/>
-          <w:sz w:val="22"/>
-          <w:szCs w:val="22"/>
-        </w:rPr>
-        <w:t xml:space="preserve"> object</w:t>
-      </w:r>
-      <w:r>
-        <w:rPr>
-          <w:rFonts w:asciiTheme="minorHAnsi" w:hAnsiTheme="minorHAnsi"/>
-          <w:b w:val="0"/>
+        </w:rPr>
+      </w:pPr>
+      <w:r>
+        <w:rPr>
+          <w:color w:val="00B050"/>
+        </w:rPr>
+        <w:t># Reload the batch of image data from storage</w:t>
+      </w:r>
+      <w:r>
+        <w:rPr>
+          <w:color w:val="00B050"/>
+        </w:rPr>
+        <w:br/>
+      </w:r>
+      <w:proofErr w:type="spellStart"/>
+      <w:proofErr w:type="gramStart"/>
+      <w:r>
+        <w:rPr>
           <w:color w:val="000000" w:themeColor="text1"/>
-          <w:sz w:val="22"/>
-          <w:szCs w:val="22"/>
-        </w:rPr>
-        <w:t>, and corresponding list of Image objects. An I</w:t>
-      </w:r>
-      <w:r>
-        <w:rPr>
-          <w:rFonts w:asciiTheme="minorHAnsi" w:hAnsiTheme="minorHAnsi"/>
-          <w:b w:val="0"/>
+        </w:rPr>
+        <w:t>images</w:t>
+      </w:r>
+      <w:r>
+        <w:rPr>
           <w:color w:val="000000" w:themeColor="text1"/>
-          <w:sz w:val="22"/>
-          <w:szCs w:val="22"/>
-        </w:rPr>
-        <w:t>mage</w:t>
-      </w:r>
-      <w:r>
-        <w:rPr>
-          <w:rFonts w:asciiTheme="minorHAnsi" w:hAnsiTheme="minorHAnsi"/>
-          <w:b w:val="0"/>
+        </w:rPr>
+        <w:t>.load</w:t>
+      </w:r>
+      <w:proofErr w:type="spellEnd"/>
+      <w:r>
+        <w:rPr>
           <w:color w:val="000000" w:themeColor="text1"/>
-          <w:sz w:val="22"/>
-          <w:szCs w:val="22"/>
-        </w:rPr>
-        <w:t>s</w:t>
-      </w:r>
-      <w:r>
-        <w:rPr>
-          <w:rFonts w:asciiTheme="minorHAnsi" w:hAnsiTheme="minorHAnsi"/>
-          <w:b w:val="0"/>
+        </w:rPr>
+        <w:t>(</w:t>
+      </w:r>
+      <w:proofErr w:type="gramEnd"/>
+      <w:r>
+        <w:rPr>
           <w:color w:val="000000" w:themeColor="text1"/>
-          <w:sz w:val="22"/>
-          <w:szCs w:val="22"/>
-        </w:rPr>
-        <w:t xml:space="preserve"> object is first instantiated, and then the </w:t>
-      </w:r>
-      <w:proofErr w:type="gramStart"/>
-      <w:r>
-        <w:rPr>
-          <w:rFonts w:asciiTheme="minorHAnsi" w:hAnsiTheme="minorHAnsi"/>
-          <w:b w:val="0"/>
+        </w:rPr>
+        <w:t xml:space="preserve"> “</w:t>
+      </w:r>
+      <w:proofErr w:type="spellStart"/>
+      <w:r>
+        <w:rPr>
           <w:color w:val="000000" w:themeColor="text1"/>
-          <w:sz w:val="22"/>
-          <w:szCs w:val="22"/>
-        </w:rPr>
-        <w:t>load(</w:t>
-      </w:r>
-      <w:proofErr w:type="gramEnd"/>
-      <w:r>
-        <w:rPr>
-          <w:rFonts w:asciiTheme="minorHAnsi" w:hAnsiTheme="minorHAnsi"/>
-          <w:b w:val="0"/>
+        </w:rPr>
+        <w:t>mybatch</w:t>
+      </w:r>
+      <w:proofErr w:type="spellEnd"/>
+      <w:r>
+        <w:rPr>
           <w:color w:val="000000" w:themeColor="text1"/>
-          <w:sz w:val="22"/>
-          <w:szCs w:val="22"/>
-        </w:rPr>
-        <w:t xml:space="preserve">) method is called specifying the </w:t>
-      </w:r>
-      <w:r>
-        <w:rPr>
-          <w:rFonts w:asciiTheme="minorHAnsi" w:hAnsiTheme="minorHAnsi"/>
-          <w:b w:val="0"/>
+        </w:rPr>
+        <w:t>”, “</w:t>
+      </w:r>
+      <w:proofErr w:type="spellStart"/>
+      <w:r>
+        <w:rPr>
           <w:color w:val="000000" w:themeColor="text1"/>
-          <w:sz w:val="22"/>
-          <w:szCs w:val="22"/>
-        </w:rPr>
-        <w:t>batch</w:t>
-      </w:r>
-      <w:r>
-        <w:rPr>
-          <w:rFonts w:asciiTheme="minorHAnsi" w:hAnsiTheme="minorHAnsi"/>
-          <w:b w:val="0"/>
+        </w:rPr>
+        <w:t>mystorage</w:t>
+      </w:r>
+      <w:proofErr w:type="spellEnd"/>
+      <w:r>
+        <w:rPr>
           <w:color w:val="000000" w:themeColor="text1"/>
-          <w:sz w:val="22"/>
-          <w:szCs w:val="22"/>
-        </w:rPr>
-        <w:t xml:space="preserve"> name and corresponding storage path. The </w:t>
-      </w:r>
-      <w:r>
-        <w:rPr>
-          <w:rFonts w:asciiTheme="minorHAnsi" w:hAnsiTheme="minorHAnsi"/>
-          <w:b w:val="0"/>
+        </w:rPr>
+        <w:t xml:space="preserve">” </w:t>
+      </w:r>
+      <w:r>
+        <w:rPr>
           <w:color w:val="000000" w:themeColor="text1"/>
-          <w:sz w:val="22"/>
-          <w:szCs w:val="22"/>
-        </w:rPr>
-        <w:t>batch</w:t>
-      </w:r>
-      <w:r>
-        <w:rPr>
-          <w:rFonts w:asciiTheme="minorHAnsi" w:hAnsiTheme="minorHAnsi"/>
-          <w:b w:val="0"/>
-          <w:color w:val="000000" w:themeColor="text1"/>
-          <w:sz w:val="22"/>
-          <w:szCs w:val="22"/>
-        </w:rPr>
-        <w:t xml:space="preserve"> name and storage path are used to identify and locate the corresponding stored image data.</w:t>
-      </w:r>
-      <w:r>
-        <w:rPr>
-          <w:rFonts w:asciiTheme="minorHAnsi" w:hAnsiTheme="minorHAnsi"/>
-          <w:b w:val="0"/>
-          <w:color w:val="000000" w:themeColor="text1"/>
-          <w:sz w:val="22"/>
-          <w:szCs w:val="22"/>
-        </w:rPr>
-        <w:br/>
-      </w:r>
-    </w:p>
-    <w:p>
-      <w:pPr>
-        <w:ind w:left="1440"/>
-      </w:pPr>
-      <w:r>
-        <w:rPr>
-          <w:color w:val="00B050"/>
-        </w:rPr>
-        <w:t xml:space="preserve"># </w:t>
-      </w:r>
-      <w:r>
-        <w:rPr>
-          <w:color w:val="00B050"/>
-        </w:rPr>
-        <w:t>Instantiate an Image</w:t>
-      </w:r>
-      <w:r>
-        <w:rPr>
-          <w:color w:val="00B050"/>
-        </w:rPr>
-        <w:t>s</w:t>
-      </w:r>
-      <w:r>
-        <w:rPr>
-          <w:color w:val="00B050"/>
-        </w:rPr>
-        <w:t xml:space="preserve"> object</w:t>
-      </w:r>
-      <w:r>
-        <w:rPr>
-          <w:color w:val="00B050"/>
-        </w:rPr>
-        <w:br/>
-      </w:r>
-      <w:r>
-        <w:t>image</w:t>
-      </w:r>
-      <w:r>
-        <w:t>s</w:t>
-      </w:r>
-      <w:r>
-        <w:t xml:space="preserve"> = </w:t>
-      </w:r>
-      <w:proofErr w:type="gramStart"/>
-      <w:r>
-        <w:t>Image</w:t>
-      </w:r>
-      <w:r>
-        <w:t>s</w:t>
-      </w:r>
-      <w:r>
-        <w:t>()</w:t>
-      </w:r>
-      <w:proofErr w:type="gramEnd"/>
-    </w:p>
-    <w:p>
-      <w:pPr>
-        <w:ind w:left="1440"/>
-        <w:rPr>
-          <w:color w:val="000000" w:themeColor="text1"/>
-        </w:rPr>
-      </w:pPr>
-      <w:r>
-        <w:rPr>
-          <w:color w:val="00B050"/>
-        </w:rPr>
-        <w:t xml:space="preserve"># Reload the </w:t>
-      </w:r>
-      <w:r>
-        <w:rPr>
-          <w:color w:val="00B050"/>
-        </w:rPr>
-        <w:t>batch of image</w:t>
-      </w:r>
-      <w:r>
-        <w:rPr>
-          <w:color w:val="00B050"/>
-        </w:rPr>
-        <w:t xml:space="preserve"> data from storage</w:t>
-      </w:r>
-      <w:r>
-        <w:rPr>
-          <w:color w:val="00B050"/>
-        </w:rPr>
-        <w:br/>
-      </w:r>
-      <w:proofErr w:type="spellStart"/>
-      <w:proofErr w:type="gramStart"/>
-      <w:r>
-        <w:rPr>
-          <w:color w:val="000000" w:themeColor="text1"/>
-        </w:rPr>
-        <w:t>image</w:t>
-      </w:r>
-      <w:r>
-        <w:rPr>
-          <w:color w:val="000000" w:themeColor="text1"/>
-        </w:rPr>
-        <w:t>s</w:t>
-      </w:r>
-      <w:r>
-        <w:rPr>
-          <w:color w:val="000000" w:themeColor="text1"/>
-        </w:rPr>
-        <w:t>.load</w:t>
-      </w:r>
-      <w:proofErr w:type="spellEnd"/>
-      <w:r>
-        <w:rPr>
-          <w:color w:val="000000" w:themeColor="text1"/>
-        </w:rPr>
-        <w:t>(</w:t>
-      </w:r>
-      <w:proofErr w:type="gramEnd"/>
-      <w:r>
-        <w:rPr>
-          <w:color w:val="000000" w:themeColor="text1"/>
-        </w:rPr>
-        <w:t xml:space="preserve"> “</w:t>
-      </w:r>
-      <w:proofErr w:type="spellStart"/>
-      <w:r>
-        <w:rPr>
-          <w:color w:val="000000" w:themeColor="text1"/>
-        </w:rPr>
-        <w:t>mybatch</w:t>
-      </w:r>
-      <w:proofErr w:type="spellEnd"/>
-      <w:r>
-        <w:rPr>
-          <w:color w:val="000000" w:themeColor="text1"/>
-        </w:rPr>
-        <w:t>”, “</w:t>
-      </w:r>
-      <w:proofErr w:type="spellStart"/>
-      <w:r>
-        <w:rPr>
-          <w:color w:val="000000" w:themeColor="text1"/>
-        </w:rPr>
-        <w:t>mystorage</w:t>
-      </w:r>
-      <w:proofErr w:type="spellEnd"/>
-      <w:r>
-        <w:rPr>
-          <w:color w:val="000000" w:themeColor="text1"/>
-        </w:rPr>
-        <w:t xml:space="preserve">” </w:t>
-      </w:r>
-      <w:r>
-        <w:rPr>
-          <w:color w:val="000000" w:themeColor="text1"/>
         </w:rPr>
         <w:t>)</w:t>
       </w:r>
-      <w:bookmarkStart w:id="0" w:name="_GoBack"/>
-      <w:bookmarkEnd w:id="0"/>
     </w:p>
     <w:p>
       <w:pPr>

</xml_diff>

<commit_message>
update users guide for segmentation
</commit_message>
<xml_diff>
--- a/specs/users guide.docx
+++ b/specs/users guide.docx
@@ -4700,21 +4700,7 @@
         <w:rPr>
           <w:color w:val="00B050"/>
         </w:rPr>
-        <w:t xml:space="preserve"># syntactical </w:t>
-      </w:r>
-      <w:bookmarkStart w:id="0" w:name="_GoBack"/>
-      <w:r>
-        <w:rPr>
-          <w:color w:val="00B050"/>
-        </w:rPr>
-        <w:t>classifi</w:t>
-      </w:r>
-      <w:bookmarkEnd w:id="0"/>
-      <w:r>
-        <w:rPr>
-          <w:color w:val="00B050"/>
-        </w:rPr>
-        <w:t>cation of the word</w:t>
+        <w:t># syntactical classification of the word</w:t>
       </w:r>
       <w:r>
         <w:br/>
@@ -12650,6 +12636,256 @@
         </w:rPr>
         <w:t>)</w:t>
       </w:r>
+    </w:p>
+    <w:p>
+      <w:pPr>
+        <w:rPr>
+          <w:b/>
+          <w:noProof/>
+        </w:rPr>
+      </w:pPr>
+      <w:r>
+        <w:rPr>
+          <w:b/>
+          <w:noProof/>
+        </w:rPr>
+        <w:br w:type="page"/>
+      </w:r>
+    </w:p>
+    <w:p>
+      <w:pPr>
+        <w:pStyle w:val="Heading1"/>
+      </w:pPr>
+      <w:r>
+        <w:lastRenderedPageBreak/>
+        <w:t>4</w:t>
+      </w:r>
+      <w:r>
+        <w:t xml:space="preserve">. </w:t>
+      </w:r>
+      <w:r>
+        <w:tab/>
+      </w:r>
+      <w:r>
+        <w:t>SEGMENTATION</w:t>
+      </w:r>
+      <w:r>
+        <w:t xml:space="preserve"> Module</w:t>
+      </w:r>
+    </w:p>
+    <w:p/>
+    <w:p>
+      <w:r>
+        <w:t>The segmentation module is newly introduced in Gap v0.9 prelaunch. It is in the early stage, and should be considered experimental, and not for commercial-product-ready yet. The segmentation module analyzes the whitespace layout of the text to identify the ‘human’ perceived grouping/purpose of text, such as paragraphs, headings, columns, page numbering, letterhead, etc., and the associated context.</w:t>
+      </w:r>
+    </w:p>
+    <w:p>
+      <w:r>
+        <w:t xml:space="preserve">In this mode, the text is separated into segments, corresponding to </w:t>
+      </w:r>
+      <w:proofErr w:type="gramStart"/>
+      <w:r>
+        <w:t>identified</w:t>
+      </w:r>
+      <w:proofErr w:type="gramEnd"/>
+      <w:r>
+        <w:t xml:space="preserve"> layout, where each segment is then NLP preprocessed. The resulting NLP output is then hierarchical, where at the top level is the segment identification, and </w:t>
+      </w:r>
+      <w:proofErr w:type="gramStart"/>
+      <w:r>
+        <w:t>it’s</w:t>
+      </w:r>
+      <w:proofErr w:type="gramEnd"/>
+      <w:r>
+        <w:t xml:space="preserve"> child is the NLP preprocessed text.</w:t>
+      </w:r>
+    </w:p>
+    <w:p>
+      <w:pPr>
+        <w:pStyle w:val="Heading2"/>
+      </w:pPr>
+      <w:r>
+        <w:t>4.2</w:t>
+      </w:r>
+      <w:r>
+        <w:tab/>
+        <w:t>Text Segmentation</w:t>
+      </w:r>
+    </w:p>
+    <w:p>
+      <w:r>
+        <w:br/>
+        <w:t xml:space="preserve">When the </w:t>
+      </w:r>
+      <w:proofErr w:type="spellStart"/>
+      <w:r>
+        <w:t>config</w:t>
+      </w:r>
+      <w:proofErr w:type="spellEnd"/>
+      <w:r>
+        <w:t xml:space="preserve"> option ‘segment’ is specified on a Document object, the corresponding text per page is segmented. </w:t>
+      </w:r>
+    </w:p>
+    <w:p>
+      <w:pPr>
+        <w:ind w:left="1440"/>
+      </w:pPr>
+      <w:r>
+        <w:rPr>
+          <w:color w:val="00B050"/>
+        </w:rPr>
+        <w:t># import the segmentation module</w:t>
+      </w:r>
+      <w:r>
+        <w:br/>
+      </w:r>
+      <w:r>
+        <w:rPr>
+          <w:b/>
+          <w:color w:val="31849B" w:themeColor="accent5" w:themeShade="BF"/>
+        </w:rPr>
+        <w:t>from</w:t>
+      </w:r>
+      <w:r>
+        <w:t xml:space="preserve"> segment </w:t>
+      </w:r>
+      <w:r>
+        <w:rPr>
+          <w:color w:val="31849B" w:themeColor="accent5" w:themeShade="BF"/>
+        </w:rPr>
+        <w:t>import</w:t>
+      </w:r>
+      <w:r>
+        <w:t xml:space="preserve"> Segment</w:t>
+      </w:r>
+    </w:p>
+    <w:p>
+      <w:pPr>
+        <w:ind w:left="1440"/>
+        <w:rPr>
+          <w:color w:val="00B050"/>
+        </w:rPr>
+      </w:pPr>
+      <w:r>
+        <w:t>segment = Segment</w:t>
+      </w:r>
+      <w:r>
+        <w:rPr>
+          <w:color w:val="000000" w:themeColor="text1"/>
+        </w:rPr>
+        <w:t>(</w:t>
+      </w:r>
+      <w:r>
+        <w:rPr>
+          <w:color w:val="C00000"/>
+        </w:rPr>
+        <w:t>“para 1\n\</w:t>
+      </w:r>
+      <w:proofErr w:type="spellStart"/>
+      <w:r>
+        <w:rPr>
+          <w:color w:val="C00000"/>
+        </w:rPr>
+        <w:t>npara</w:t>
+      </w:r>
+      <w:proofErr w:type="spellEnd"/>
+      <w:r>
+        <w:rPr>
+          <w:color w:val="C00000"/>
+        </w:rPr>
+        <w:t xml:space="preserve"> 2”</w:t>
+      </w:r>
+      <w:r>
+        <w:rPr>
+          <w:color w:val="000000" w:themeColor="text1"/>
+        </w:rPr>
+        <w:t>)</w:t>
+      </w:r>
+      <w:r>
+        <w:br/>
+        <w:t>print(</w:t>
+      </w:r>
+      <w:proofErr w:type="spellStart"/>
+      <w:r>
+        <w:t>segment.segments</w:t>
+      </w:r>
+      <w:proofErr w:type="spellEnd"/>
+      <w:r>
+        <w:t>)</w:t>
+      </w:r>
+      <w:r>
+        <w:br/>
+      </w:r>
+      <w:r>
+        <w:rPr>
+          <w:color w:val="00B050"/>
+        </w:rPr>
+        <w:t># will ou</w:t>
+      </w:r>
+      <w:r>
+        <w:rPr>
+          <w:color w:val="00B050"/>
+        </w:rPr>
+        <w:t>t</w:t>
+      </w:r>
+      <w:bookmarkStart w:id="0" w:name="_GoBack"/>
+      <w:bookmarkEnd w:id="0"/>
+      <w:r>
+        <w:rPr>
+          <w:color w:val="00B050"/>
+        </w:rPr>
+        <w:t>put:</w:t>
+      </w:r>
+      <w:r>
+        <w:rPr>
+          <w:color w:val="00B050"/>
+        </w:rPr>
+        <w:br/>
+        <w:t># [ { ‘tag’: 1002, words: [ { ‘word’: ‘para’, ‘tag’: 0}, {‘word’: 1, ‘tag’: 1}]},</w:t>
+      </w:r>
+      <w:r>
+        <w:rPr>
+          <w:color w:val="00B050"/>
+        </w:rPr>
+        <w:br/>
+        <w:t xml:space="preserve"># </w:t>
+      </w:r>
+      <w:r>
+        <w:rPr>
+          <w:color w:val="00B050"/>
+        </w:rPr>
+        <w:t xml:space="preserve">  </w:t>
+      </w:r>
+      <w:r>
+        <w:rPr>
+          <w:color w:val="00B050"/>
+        </w:rPr>
+        <w:t xml:space="preserve">{ ‘tag’: 1002, words: [ { ‘word’: ‘para’, ‘tag’: 0}, {‘word’: </w:t>
+      </w:r>
+      <w:r>
+        <w:rPr>
+          <w:color w:val="00B050"/>
+        </w:rPr>
+        <w:t>2</w:t>
+      </w:r>
+      <w:r>
+        <w:rPr>
+          <w:color w:val="00B050"/>
+        </w:rPr>
+        <w:t>, ‘tag’: 1}]}</w:t>
+      </w:r>
+      <w:r>
+        <w:rPr>
+          <w:color w:val="00B050"/>
+        </w:rPr>
+        <w:br/>
+        <w:t># ]</w:t>
+      </w:r>
+    </w:p>
+    <w:p>
+      <w:pPr>
+        <w:ind w:left="1440"/>
+      </w:pPr>
     </w:p>
     <w:p>
       <w:pPr>

</xml_diff>

<commit_message>
batch to collection renaming
</commit_message>
<xml_diff>
--- a/specs/users guide.docx
+++ b/specs/users guide.docx
@@ -11718,13 +11718,31 @@
       </w:r>
       <w:r>
         <w:tab/>
-        <w:t>Batch Image Processing</w:t>
-      </w:r>
-    </w:p>
-    <w:p>
-      <w:r>
-        <w:br/>
-        <w:t>To preprocess a batch of images for computer vision machine learning, you create an Images (class) object, passing as parameters a list of the paths to the images, a list of the corresponding label and a path for storing the batch of preprocessed image data, the original images and optionally thumbnails. Each label must be specified as an integer value. Below is a code example.</w:t>
+        <w:t xml:space="preserve">Image </w:t>
+      </w:r>
+      <w:r>
+        <w:t xml:space="preserve">Collection </w:t>
+      </w:r>
+      <w:r>
+        <w:t>Processing</w:t>
+      </w:r>
+    </w:p>
+    <w:p>
+      <w:r>
+        <w:br/>
+        <w:t xml:space="preserve">To preprocess a </w:t>
+      </w:r>
+      <w:r>
+        <w:t>collection</w:t>
+      </w:r>
+      <w:r>
+        <w:t xml:space="preserve"> of images for computer vision machine learning, you create an Images (class) object, passing as parameters a list of the paths to the images, a list of the corresponding label and a path for storing the </w:t>
+      </w:r>
+      <w:r>
+        <w:t>collection</w:t>
+      </w:r>
+      <w:r>
+        <w:t xml:space="preserve"> of preprocessed image data, the original images and optionally thumbnails. Each label must be specified as an integer value. Below is a code example.</w:t>
       </w:r>
       <w:r>
         <w:br/>
@@ -11816,7 +11834,16 @@
         <w:t xml:space="preserve">, </w:t>
       </w:r>
       <w:r>
-        <w:t>labels=[101, 102], batch=’ batch1’)</w:t>
+        <w:t>labels=[101, 102], collection</w:t>
+      </w:r>
+      <w:r>
+        <w:t xml:space="preserve">=’ </w:t>
+      </w:r>
+      <w:r>
+        <w:t>c</w:t>
+      </w:r>
+      <w:r>
+        <w:t>1’)</w:t>
       </w:r>
     </w:p>
     <w:p>
@@ -11859,7 +11886,13 @@
       </w:r>
       <w:r>
         <w:tab/>
-        <w:t>train/batch1.h5</w:t>
+        <w:t>train/</w:t>
+      </w:r>
+      <w:r>
+        <w:t>c</w:t>
+      </w:r>
+      <w:r>
+        <w:t>1.h5</w:t>
       </w:r>
       <w:r>
         <w:tab/>
@@ -11902,7 +11935,21 @@
       </w:r>
       <w:r>
         <w:br/>
-        <w:t>Instead, upon completion of the preprocessing of the batch of image data, the entire batch of preprocessed data is stored in a single HD5 file.</w:t>
+        <w:t xml:space="preserve">Instead, upon completion of the preprocessing of the </w:t>
+      </w:r>
+      <w:r>
+        <w:t>collection</w:t>
+      </w:r>
+      <w:r>
+        <w:t xml:space="preserve"> of image data, the entire </w:t>
+      </w:r>
+      <w:proofErr w:type="spellStart"/>
+      <w:r>
+        <w:t>collectio</w:t>
+      </w:r>
+      <w:proofErr w:type="spellEnd"/>
+      <w:r>
+        <w:t xml:space="preserve"> of preprocessed data is stored in a single HD5 file.</w:t>
       </w:r>
     </w:p>
     <w:p>
@@ -11919,7 +11966,15 @@
       </w:r>
       <w:r>
         <w:tab/>
-        <w:t>Batch Image Processing Settings (</w:t>
+      </w:r>
+      <w:r>
+        <w:t xml:space="preserve">Image </w:t>
+      </w:r>
+      <w:r>
+        <w:t xml:space="preserve">Collection </w:t>
+      </w:r>
+      <w:r>
+        <w:t>Processing Settings (</w:t>
       </w:r>
       <w:proofErr w:type="spellStart"/>
       <w:r>
@@ -11943,7 +11998,13 @@
       </w:r>
       <w:proofErr w:type="gramEnd"/>
       <w:r>
-        <w:t xml:space="preserve"> then passed down to each Image object generated for the batch. </w:t>
+        <w:t xml:space="preserve"> then passed down to each Image object genera</w:t>
+      </w:r>
+      <w:r>
+        <w:t>ted for the collection</w:t>
+      </w:r>
+      <w:r>
+        <w:t xml:space="preserve">. </w:t>
       </w:r>
       <w:r>
         <w:br/>
@@ -12036,13 +12097,19 @@
       </w:r>
       <w:r>
         <w:tab/>
-        <w:t xml:space="preserve">Get Properties of Batch </w:t>
-      </w:r>
-    </w:p>
-    <w:p>
-      <w:r>
-        <w:br/>
-        <w:t>After a batch of images has been preprocessed, several properties of the preprocessed image data can be obtained from the Images class properties:</w:t>
+        <w:t>Get Properties of a Collection</w:t>
+      </w:r>
+    </w:p>
+    <w:p>
+      <w:r>
+        <w:br/>
+        <w:t xml:space="preserve">After a </w:t>
+      </w:r>
+      <w:r>
+        <w:t>collection</w:t>
+      </w:r>
+      <w:r>
+        <w:t xml:space="preserve"> of images has been preprocessed, several properties of the preprocessed image data can be obtained from the Images class properties:</w:t>
       </w:r>
     </w:p>
     <w:p>
@@ -12052,11 +12119,14 @@
       </w:r>
       <w:proofErr w:type="gramStart"/>
       <w:r>
-        <w:t>name</w:t>
+        <w:t>collection</w:t>
       </w:r>
       <w:proofErr w:type="gramEnd"/>
       <w:r>
-        <w:t xml:space="preserve"> – The name of the batch file.</w:t>
+        <w:t xml:space="preserve"> – The name of the collection</w:t>
+      </w:r>
+      <w:r>
+        <w:t xml:space="preserve"> file.</w:t>
       </w:r>
       <w:r>
         <w:br/>
@@ -12085,7 +12155,13 @@
       </w:r>
       <w:proofErr w:type="gramEnd"/>
       <w:r>
-        <w:t xml:space="preserve"> – List of Image objects in the batch.</w:t>
+        <w:t xml:space="preserve"> </w:t>
+      </w:r>
+      <w:r>
+        <w:t>– List of Image objects in the collection</w:t>
+      </w:r>
+      <w:r>
+        <w:t>.</w:t>
       </w:r>
       <w:r>
         <w:br/>
@@ -12112,7 +12188,13 @@
       </w:r>
       <w:proofErr w:type="spellEnd"/>
       <w:r>
-        <w:t>() operator will return the number of images in the batch.</w:t>
+        <w:t xml:space="preserve">() operator will return the number of images in the </w:t>
+      </w:r>
+      <w:r>
+        <w:t>collection</w:t>
+      </w:r>
+      <w:r>
+        <w:t>.</w:t>
       </w:r>
       <w:r>
         <w:br/>
@@ -12130,7 +12212,13 @@
         <w:rPr>
           <w:color w:val="00B050"/>
         </w:rPr>
-        <w:t># Access each Image object in the batch</w:t>
+        <w:t># Acces</w:t>
+      </w:r>
+      <w:r>
+        <w:rPr>
+          <w:color w:val="00B050"/>
+        </w:rPr>
+        <w:t>s each Image object in the collection</w:t>
       </w:r>
       <w:r>
         <w:br/>
@@ -12193,13 +12281,25 @@
       </w:r>
       <w:r>
         <w:tab/>
-        <w:t>Asynchronous Batch Processing</w:t>
-      </w:r>
-    </w:p>
-    <w:p>
-      <w:r>
-        <w:br/>
-        <w:t xml:space="preserve">To enhance concurrent execution between a main thread and worker activities, the Images class supports asynchronous processing of the batch of images. Asynchronous processing will occur if the optional parameter </w:t>
+        <w:t xml:space="preserve">Asynchronous </w:t>
+      </w:r>
+      <w:r>
+        <w:t>Collection</w:t>
+      </w:r>
+      <w:r>
+        <w:t xml:space="preserve"> Processing</w:t>
+      </w:r>
+    </w:p>
+    <w:p>
+      <w:r>
+        <w:br/>
+        <w:t>To enhance concurrent execution between a main thread and worker activities, the Images class supports asyn</w:t>
+      </w:r>
+      <w:r>
+        <w:t>chronous processing of the collection</w:t>
+      </w:r>
+      <w:r>
+        <w:t xml:space="preserve"> of images. Asynchronous processing will occur if the optional parameter </w:t>
       </w:r>
       <w:proofErr w:type="spellStart"/>
       <w:r>
@@ -12282,12 +12382,18 @@
         <w:rPr>
           <w:color w:val="FFC000"/>
         </w:rPr>
-        <w:t xml:space="preserve">batch of </w:t>
+        <w:t>collection</w:t>
       </w:r>
       <w:r>
         <w:rPr>
           <w:color w:val="FFC000"/>
         </w:rPr>
+        <w:t xml:space="preserve"> of </w:t>
+      </w:r>
+      <w:r>
+        <w:rPr>
+          <w:color w:val="FFC000"/>
+        </w:rPr>
         <w:t>image</w:t>
       </w:r>
       <w:r>
@@ -12344,7 +12450,15 @@
         <w:rPr>
           <w:color w:val="00B050"/>
         </w:rPr>
-        <w:t xml:space="preserve">batch of </w:t>
+        <w:t xml:space="preserve">collection </w:t>
+      </w:r>
+      <w:bookmarkStart w:id="0" w:name="_GoBack"/>
+      <w:bookmarkEnd w:id="0"/>
+      <w:r>
+        <w:rPr>
+          <w:color w:val="00B050"/>
+        </w:rPr>
+        <w:t xml:space="preserve">of </w:t>
       </w:r>
       <w:r>
         <w:rPr>
@@ -12466,7 +12580,12 @@
       </w:r>
       <w:r>
         <w:tab/>
-        <w:t>Batch Reloading</w:t>
+      </w:r>
+      <w:r>
+        <w:t>Collection</w:t>
+      </w:r>
+      <w:r>
+        <w:t xml:space="preserve"> Reloading</w:t>
       </w:r>
     </w:p>
     <w:p/>
@@ -12511,7 +12630,7 @@
           <w:sz w:val="22"/>
           <w:szCs w:val="22"/>
         </w:rPr>
-        <w:t>) method is called specifying the batch name and corresponding storage path. The batch name and storage path are used to identify and locate the corresponding stored image data.</w:t>
+        <w:t xml:space="preserve">) method is called specifying the </w:t>
       </w:r>
       <w:r>
         <w:rPr>
@@ -12521,6 +12640,46 @@
           <w:sz w:val="22"/>
           <w:szCs w:val="22"/>
         </w:rPr>
+        <w:t>collection</w:t>
+      </w:r>
+      <w:r>
+        <w:rPr>
+          <w:rFonts w:asciiTheme="minorHAnsi" w:hAnsiTheme="minorHAnsi"/>
+          <w:b w:val="0"/>
+          <w:color w:val="000000" w:themeColor="text1"/>
+          <w:sz w:val="22"/>
+          <w:szCs w:val="22"/>
+        </w:rPr>
+        <w:t xml:space="preserve"> name and corresponding storage path. The </w:t>
+      </w:r>
+      <w:r>
+        <w:rPr>
+          <w:rFonts w:asciiTheme="minorHAnsi" w:hAnsiTheme="minorHAnsi"/>
+          <w:b w:val="0"/>
+          <w:color w:val="000000" w:themeColor="text1"/>
+          <w:sz w:val="22"/>
+          <w:szCs w:val="22"/>
+        </w:rPr>
+        <w:t>collection</w:t>
+      </w:r>
+      <w:r>
+        <w:rPr>
+          <w:rFonts w:asciiTheme="minorHAnsi" w:hAnsiTheme="minorHAnsi"/>
+          <w:b w:val="0"/>
+          <w:color w:val="000000" w:themeColor="text1"/>
+          <w:sz w:val="22"/>
+          <w:szCs w:val="22"/>
+        </w:rPr>
+        <w:t xml:space="preserve"> name and storage path are used to identify and locate the corresponding stored image data.</w:t>
+      </w:r>
+      <w:r>
+        <w:rPr>
+          <w:rFonts w:asciiTheme="minorHAnsi" w:hAnsiTheme="minorHAnsi"/>
+          <w:b w:val="0"/>
+          <w:color w:val="000000" w:themeColor="text1"/>
+          <w:sz w:val="22"/>
+          <w:szCs w:val="22"/>
+        </w:rPr>
         <w:br/>
       </w:r>
     </w:p>
@@ -12566,7 +12725,13 @@
         <w:rPr>
           <w:color w:val="00B050"/>
         </w:rPr>
-        <w:t># Reload the batch of image data from storage</w:t>
+        <w:t># Reload the collection</w:t>
+      </w:r>
+      <w:r>
+        <w:rPr>
+          <w:color w:val="00B050"/>
+        </w:rPr>
+        <w:t xml:space="preserve"> of image data from storage</w:t>
       </w:r>
       <w:r>
         <w:rPr>
@@ -12607,7 +12772,7 @@
         <w:rPr>
           <w:color w:val="000000" w:themeColor="text1"/>
         </w:rPr>
-        <w:t>mybatch</w:t>
+        <w:t>mycollection</w:t>
       </w:r>
       <w:proofErr w:type="spellEnd"/>
       <w:r>
@@ -12658,19 +12823,11 @@
       </w:pPr>
       <w:r>
         <w:lastRenderedPageBreak/>
-        <w:t>4</w:t>
-      </w:r>
-      <w:r>
-        <w:t xml:space="preserve">. </w:t>
-      </w:r>
-      <w:r>
-        <w:tab/>
-      </w:r>
-      <w:r>
-        <w:t>SEGMENTATION</w:t>
-      </w:r>
-      <w:r>
-        <w:t xml:space="preserve"> Module</w:t>
+        <w:t xml:space="preserve">4. </w:t>
+      </w:r>
+      <w:r>
+        <w:tab/>
+        <w:t>SEGMENTATION Module</w:t>
       </w:r>
     </w:p>
     <w:p/>
@@ -12828,8 +12985,6 @@
         </w:rPr>
         <w:t>t</w:t>
       </w:r>
-      <w:bookmarkStart w:id="0" w:name="_GoBack"/>
-      <w:bookmarkEnd w:id="0"/>
       <w:r>
         <w:rPr>
           <w:color w:val="00B050"/>
@@ -12848,31 +13003,7 @@
           <w:color w:val="00B050"/>
         </w:rPr>
         <w:br/>
-        <w:t xml:space="preserve"># </w:t>
-      </w:r>
-      <w:r>
-        <w:rPr>
-          <w:color w:val="00B050"/>
-        </w:rPr>
-        <w:t xml:space="preserve">  </w:t>
-      </w:r>
-      <w:r>
-        <w:rPr>
-          <w:color w:val="00B050"/>
-        </w:rPr>
-        <w:t xml:space="preserve">{ ‘tag’: 1002, words: [ { ‘word’: ‘para’, ‘tag’: 0}, {‘word’: </w:t>
-      </w:r>
-      <w:r>
-        <w:rPr>
-          <w:color w:val="00B050"/>
-        </w:rPr>
-        <w:t>2</w:t>
-      </w:r>
-      <w:r>
-        <w:rPr>
-          <w:color w:val="00B050"/>
-        </w:rPr>
-        <w:t>, ‘tag’: 1}]}</w:t>
+        <w:t>#   { ‘tag’: 1002, words: [ { ‘word’: ‘para’, ‘tag’: 0}, {‘word’: 2, ‘tag’: 1}]}</w:t>
       </w:r>
       <w:r>
         <w:rPr>

</xml_diff>

<commit_message>
some more minibatch updates
</commit_message>
<xml_diff>
--- a/specs/users guide.docx
+++ b/specs/users guide.docx
@@ -11834,7 +11834,10 @@
         <w:t xml:space="preserve">, </w:t>
       </w:r>
       <w:r>
-        <w:t>labels=[101, 102], collection</w:t>
+        <w:t xml:space="preserve">labels=[101, 102], </w:t>
+      </w:r>
+      <w:r>
+        <w:t>name</w:t>
       </w:r>
       <w:r>
         <w:t xml:space="preserve">=’ </w:t>
@@ -11853,320 +11856,295 @@
       <w:r>
         <w:t xml:space="preserve"> </w:t>
       </w:r>
-    </w:p>
-    <w:p>
-      <w:r>
-        <w:tab/>
-        <w:t>train/image1.jpg</w:t>
-      </w:r>
-      <w:r>
-        <w:br/>
-      </w:r>
-      <w:r>
-        <w:tab/>
-        <w:t>train/image1.thumbnail.jpg</w:t>
-      </w:r>
-      <w:r>
-        <w:br/>
+      <w:r>
+        <w:br/>
+      </w:r>
+      <w:r>
+        <w:br/>
+      </w:r>
+      <w:r>
+        <w:tab/>
+        <w:t>train/</w:t>
+      </w:r>
+      <w:r>
+        <w:t>c</w:t>
+      </w:r>
+      <w:r>
+        <w:t>1.h5</w:t>
+      </w:r>
+      <w:r>
+        <w:tab/>
+      </w:r>
+      <w:r>
+        <w:tab/>
+      </w:r>
+      <w:r>
+        <w:tab/>
+        <w:t># preprocessed image data</w:t>
+      </w:r>
+      <w:r>
+        <w:br/>
+      </w:r>
+      <w:r>
+        <w:br/>
+      </w:r>
+      <w:r>
+        <w:t>The Images object will implicitly add the ‘</w:t>
+      </w:r>
+      <w:proofErr w:type="spellStart"/>
+      <w:r>
+        <w:t>nostore</w:t>
+      </w:r>
+      <w:proofErr w:type="spellEnd"/>
+      <w:r>
+        <w:t xml:space="preserve">’ setting to the configuration parameter of each Image object created. This will direct each of the Image objects to </w:t>
+      </w:r>
+      <w:r>
+        <w:rPr>
+          <w:u w:val="single"/>
+        </w:rPr>
+        <w:t>not</w:t>
+      </w:r>
+      <w:r>
+        <w:t xml:space="preserve"> store the corresponding image data in an HD5 file. </w:t>
+      </w:r>
+      <w:r>
+        <w:br/>
+      </w:r>
+      <w:r>
+        <w:br/>
+        <w:t xml:space="preserve">Instead, upon completion of the preprocessing of the </w:t>
+      </w:r>
+      <w:r>
+        <w:t>collection</w:t>
+      </w:r>
+      <w:r>
+        <w:t xml:space="preserve"> of image data, the entire </w:t>
+      </w:r>
+      <w:proofErr w:type="spellStart"/>
+      <w:r>
+        <w:t>collectio</w:t>
+      </w:r>
+      <w:proofErr w:type="spellEnd"/>
+      <w:r>
+        <w:t xml:space="preserve"> of preprocessed data is stored in a single HD5 file.</w:t>
+      </w:r>
+    </w:p>
+    <w:p>
+      <w:pPr>
+        <w:pStyle w:val="Heading2"/>
+      </w:pPr>
+    </w:p>
+    <w:p>
+      <w:pPr>
+        <w:pStyle w:val="Heading2"/>
+      </w:pPr>
+      <w:r>
+        <w:t>4.8</w:t>
+      </w:r>
+      <w:r>
+        <w:tab/>
+      </w:r>
+      <w:r>
+        <w:t xml:space="preserve">Image </w:t>
+      </w:r>
+      <w:r>
+        <w:t xml:space="preserve">Collection </w:t>
+      </w:r>
+      <w:r>
+        <w:t>Processing Settings (</w:t>
+      </w:r>
+      <w:proofErr w:type="spellStart"/>
+      <w:r>
+        <w:t>Config</w:t>
+      </w:r>
+      <w:proofErr w:type="spellEnd"/>
+      <w:r>
+        <w:t>)</w:t>
+      </w:r>
+      <w:r>
+        <w:br/>
+      </w:r>
+    </w:p>
+    <w:p>
+      <w:r>
+        <w:t xml:space="preserve">Configuration settings supported by the Image class may be specified as an optional parameter to the Images object, which </w:t>
+      </w:r>
+      <w:proofErr w:type="gramStart"/>
+      <w:r>
+        <w:t>are</w:t>
+      </w:r>
+      <w:proofErr w:type="gramEnd"/>
+      <w:r>
+        <w:t xml:space="preserve"> then passed down to each Image object genera</w:t>
+      </w:r>
+      <w:r>
+        <w:t>ted for the collection</w:t>
+      </w:r>
+      <w:r>
+        <w:t xml:space="preserve">. </w:t>
+      </w:r>
+      <w:r>
+        <w:br/>
+      </w:r>
+      <w:r>
+        <w:br/>
+      </w:r>
+      <w:r>
         <w:t xml:space="preserve"> </w:t>
       </w:r>
       <w:r>
         <w:tab/>
-        <w:t>train/image2.jpg</w:t>
-      </w:r>
-      <w:r>
-        <w:br/>
-      </w:r>
-      <w:r>
-        <w:tab/>
-        <w:t>train/image2.thumbnail.jpg</w:t>
-      </w:r>
-      <w:r>
-        <w:br/>
-      </w:r>
-      <w:r>
-        <w:tab/>
-        <w:t>train/</w:t>
-      </w:r>
-      <w:r>
-        <w:t>c</w:t>
-      </w:r>
-      <w:r>
-        <w:t>1.h5</w:t>
-      </w:r>
-      <w:r>
-        <w:tab/>
-      </w:r>
-      <w:r>
-        <w:tab/>
-      </w:r>
-      <w:r>
-        <w:tab/>
-        <w:t># preprocessed image data</w:t>
-      </w:r>
-      <w:r>
-        <w:br/>
-      </w:r>
-      <w:r>
-        <w:br/>
-      </w:r>
-      <w:r>
-        <w:t>The Images object will implicitly add the ‘</w:t>
-      </w:r>
-      <w:proofErr w:type="spellStart"/>
-      <w:r>
-        <w:t>nostore</w:t>
-      </w:r>
-      <w:proofErr w:type="spellEnd"/>
-      <w:r>
-        <w:t xml:space="preserve">’ setting to the configuration parameter of each Image object created. This will direct each of the Image objects to </w:t>
-      </w:r>
-      <w:r>
-        <w:rPr>
-          <w:u w:val="single"/>
-        </w:rPr>
-        <w:t>not</w:t>
-      </w:r>
-      <w:r>
-        <w:t xml:space="preserve"> store the corresponding image data in an HD5 file. </w:t>
-      </w:r>
-      <w:r>
-        <w:br/>
-      </w:r>
-      <w:r>
-        <w:br/>
-        <w:t xml:space="preserve">Instead, upon completion of the preprocessing of the </w:t>
+      </w:r>
+      <w:r>
+        <w:rPr>
+          <w:color w:val="00B050"/>
+        </w:rPr>
+        <w:t># Preprocess each image by normalizing the pixel data and then flatten into a 1D vector</w:t>
+      </w:r>
+      <w:r>
+        <w:rPr>
+          <w:color w:val="00B050"/>
+        </w:rPr>
+        <w:br/>
+      </w:r>
+      <w:r>
+        <w:t xml:space="preserve"> </w:t>
+      </w:r>
+      <w:r>
+        <w:tab/>
+        <w:t xml:space="preserve">images = </w:t>
+      </w:r>
+      <w:proofErr w:type="gramStart"/>
+      <w:r>
+        <w:t>Images(</w:t>
+      </w:r>
+      <w:proofErr w:type="gramEnd"/>
+      <w:r>
+        <w:rPr>
+          <w:color w:val="C00000"/>
+        </w:rPr>
+        <w:t>[“image1.jpg”, “image2.jpg”]</w:t>
+      </w:r>
+      <w:r>
+        <w:t xml:space="preserve">, </w:t>
+      </w:r>
+      <w:r>
+        <w:rPr>
+          <w:color w:val="C00000"/>
+        </w:rPr>
+        <w:t>“</w:t>
+      </w:r>
+      <w:r>
+        <w:rPr>
+          <w:color w:val="C00000"/>
+        </w:rPr>
+        <w:t>train</w:t>
+      </w:r>
+      <w:r>
+        <w:rPr>
+          <w:color w:val="C00000"/>
+        </w:rPr>
+        <w:t>”</w:t>
+      </w:r>
+      <w:r>
+        <w:rPr>
+          <w:color w:val="C00000"/>
+        </w:rPr>
+        <w:t xml:space="preserve">, </w:t>
+      </w:r>
+      <w:r>
+        <w:t xml:space="preserve">labels=[101, 102], </w:t>
+      </w:r>
+      <w:proofErr w:type="spellStart"/>
+      <w:r>
+        <w:t>config</w:t>
+      </w:r>
+      <w:proofErr w:type="spellEnd"/>
+      <w:r>
+        <w:t>=[‘normal’, ‘flatten’])</w:t>
+      </w:r>
+    </w:p>
+    <w:p/>
+    <w:p>
+      <w:pPr>
+        <w:pStyle w:val="Heading2"/>
+      </w:pPr>
+      <w:r>
+        <w:t>4.9</w:t>
+      </w:r>
+      <w:r>
+        <w:tab/>
+        <w:t>Get Properties of a Collection</w:t>
+      </w:r>
+    </w:p>
+    <w:p>
+      <w:r>
+        <w:br/>
+        <w:t xml:space="preserve">After a </w:t>
       </w:r>
       <w:r>
         <w:t>collection</w:t>
       </w:r>
       <w:r>
-        <w:t xml:space="preserve"> of image data, the entire </w:t>
-      </w:r>
-      <w:proofErr w:type="spellStart"/>
-      <w:r>
-        <w:t>collectio</w:t>
-      </w:r>
-      <w:proofErr w:type="spellEnd"/>
-      <w:r>
-        <w:t xml:space="preserve"> of preprocessed data is stored in a single HD5 file.</w:t>
-      </w:r>
-    </w:p>
-    <w:p>
-      <w:pPr>
-        <w:pStyle w:val="Heading2"/>
-      </w:pPr>
-    </w:p>
-    <w:p>
-      <w:pPr>
-        <w:pStyle w:val="Heading2"/>
-      </w:pPr>
-      <w:r>
-        <w:t>4.8</w:t>
-      </w:r>
-      <w:r>
-        <w:tab/>
-      </w:r>
-      <w:r>
-        <w:t xml:space="preserve">Image </w:t>
-      </w:r>
-      <w:r>
-        <w:t xml:space="preserve">Collection </w:t>
-      </w:r>
-      <w:r>
-        <w:t>Processing Settings (</w:t>
-      </w:r>
-      <w:proofErr w:type="spellStart"/>
-      <w:r>
-        <w:t>Config</w:t>
-      </w:r>
-      <w:proofErr w:type="spellEnd"/>
-      <w:r>
-        <w:t>)</w:t>
-      </w:r>
-      <w:r>
-        <w:br/>
-      </w:r>
-    </w:p>
-    <w:p>
-      <w:r>
-        <w:t xml:space="preserve">Configuration settings supported by the Image class may be specified as an optional parameter to the Images object, which </w:t>
+        <w:t xml:space="preserve"> of images has been preprocessed, several properties of the preprocessed image data can be obtained from the Images class properties:</w:t>
+      </w:r>
+    </w:p>
+    <w:p>
+      <w:r>
+        <w:tab/>
       </w:r>
       <w:proofErr w:type="gramStart"/>
       <w:r>
-        <w:t>are</w:t>
+        <w:t>name</w:t>
       </w:r>
       <w:proofErr w:type="gramEnd"/>
       <w:r>
-        <w:t xml:space="preserve"> then passed down to each Image object genera</w:t>
-      </w:r>
-      <w:r>
-        <w:t>ted for the collection</w:t>
-      </w:r>
-      <w:r>
-        <w:t xml:space="preserve">. </w:t>
-      </w:r>
-      <w:r>
-        <w:br/>
-      </w:r>
-      <w:r>
-        <w:br/>
-      </w:r>
-      <w:r>
+        <w:t xml:space="preserve"> – The name of the collection</w:t>
+      </w:r>
+      <w:r>
+        <w:t xml:space="preserve"> file.</w:t>
+      </w:r>
+      <w:r>
+        <w:br/>
+      </w:r>
+      <w:r>
+        <w:tab/>
+      </w:r>
+      <w:proofErr w:type="gramStart"/>
+      <w:r>
+        <w:t>time</w:t>
+      </w:r>
+      <w:proofErr w:type="gramEnd"/>
+      <w:r>
+        <w:t xml:space="preserve"> – The time to preprocess the image.</w:t>
+      </w:r>
+      <w:r>
+        <w:br/>
         <w:t xml:space="preserve"> </w:t>
       </w:r>
       <w:r>
         <w:tab/>
       </w:r>
-      <w:r>
-        <w:rPr>
-          <w:color w:val="00B050"/>
-        </w:rPr>
-        <w:t># Preprocess each image by normalizing the pixel data and then flatten into a 1D vector</w:t>
-      </w:r>
-      <w:r>
-        <w:rPr>
-          <w:color w:val="00B050"/>
-        </w:rPr>
-        <w:br/>
-      </w:r>
+      <w:proofErr w:type="gramStart"/>
+      <w:r>
+        <w:t>data</w:t>
+      </w:r>
+      <w:proofErr w:type="gramEnd"/>
       <w:r>
         <w:t xml:space="preserve"> </w:t>
       </w:r>
       <w:r>
-        <w:tab/>
-        <w:t xml:space="preserve">images = </w:t>
-      </w:r>
-      <w:proofErr w:type="gramStart"/>
-      <w:r>
-        <w:t>Images(</w:t>
-      </w:r>
-      <w:proofErr w:type="gramEnd"/>
-      <w:r>
-        <w:rPr>
-          <w:color w:val="C00000"/>
-        </w:rPr>
-        <w:t>[“image1.jpg”, “image2.jpg”]</w:t>
-      </w:r>
-      <w:r>
-        <w:t xml:space="preserve">, </w:t>
-      </w:r>
-      <w:r>
-        <w:rPr>
-          <w:color w:val="C00000"/>
-        </w:rPr>
-        <w:t>“</w:t>
-      </w:r>
-      <w:r>
-        <w:rPr>
-          <w:color w:val="C00000"/>
-        </w:rPr>
-        <w:t>train</w:t>
-      </w:r>
-      <w:r>
-        <w:rPr>
-          <w:color w:val="C00000"/>
-        </w:rPr>
-        <w:t>”</w:t>
-      </w:r>
-      <w:r>
-        <w:rPr>
-          <w:color w:val="C00000"/>
-        </w:rPr>
-        <w:t xml:space="preserve">, </w:t>
-      </w:r>
-      <w:r>
-        <w:t xml:space="preserve">labels=[101, 102], </w:t>
-      </w:r>
-      <w:proofErr w:type="spellStart"/>
-      <w:r>
-        <w:t>config</w:t>
-      </w:r>
-      <w:proofErr w:type="spellEnd"/>
-      <w:r>
-        <w:t>=[‘normal’, ‘flatten’])</w:t>
-      </w:r>
-    </w:p>
-    <w:p/>
-    <w:p>
-      <w:pPr>
-        <w:pStyle w:val="Heading2"/>
-      </w:pPr>
-      <w:r>
-        <w:t>4.9</w:t>
-      </w:r>
-      <w:r>
-        <w:tab/>
-        <w:t>Get Properties of a Collection</w:t>
-      </w:r>
-    </w:p>
-    <w:p>
-      <w:r>
-        <w:br/>
-        <w:t xml:space="preserve">After a </w:t>
-      </w:r>
-      <w:r>
-        <w:t>collection</w:t>
-      </w:r>
-      <w:r>
-        <w:t xml:space="preserve"> of images has been preprocessed, several properties of the preprocessed image data can be obtained from the Images class properties:</w:t>
-      </w:r>
-    </w:p>
-    <w:p>
+        <w:t>– List of Image objects in the collection</w:t>
+      </w:r>
+      <w:r>
+        <w:t>.</w:t>
+      </w:r>
+      <w:r>
+        <w:br/>
+      </w:r>
       <w:r>
         <w:lastRenderedPageBreak/>
-        <w:tab/>
-      </w:r>
-      <w:proofErr w:type="gramStart"/>
-      <w:r>
-        <w:t>collection</w:t>
-      </w:r>
-      <w:proofErr w:type="gramEnd"/>
-      <w:r>
-        <w:t xml:space="preserve"> – The name of the collection</w:t>
-      </w:r>
-      <w:r>
-        <w:t xml:space="preserve"> file.</w:t>
-      </w:r>
-      <w:r>
-        <w:br/>
-      </w:r>
-      <w:r>
-        <w:tab/>
-      </w:r>
-      <w:proofErr w:type="gramStart"/>
-      <w:r>
-        <w:t>time</w:t>
-      </w:r>
-      <w:proofErr w:type="gramEnd"/>
-      <w:r>
-        <w:t xml:space="preserve"> – The time to preprocess the image.</w:t>
-      </w:r>
-      <w:r>
-        <w:br/>
-        <w:t xml:space="preserve"> </w:t>
-      </w:r>
-      <w:r>
-        <w:tab/>
-      </w:r>
-      <w:proofErr w:type="gramStart"/>
-      <w:r>
-        <w:t>data</w:t>
-      </w:r>
-      <w:proofErr w:type="gramEnd"/>
-      <w:r>
-        <w:t xml:space="preserve"> </w:t>
-      </w:r>
-      <w:r>
-        <w:t>– List of Image objects in the collection</w:t>
-      </w:r>
-      <w:r>
-        <w:t>.</w:t>
-      </w:r>
-      <w:r>
-        <w:br/>
-      </w:r>
-      <w:r>
         <w:tab/>
       </w:r>
       <w:proofErr w:type="spellStart"/>
@@ -12268,6 +12246,166 @@
       </w:r>
     </w:p>
     <w:p>
+      <w:proofErr w:type="gramStart"/>
+      <w:r>
+        <w:rPr>
+          <w:color w:val="000000" w:themeColor="text1"/>
+        </w:rPr>
+        <w:t>split</w:t>
+      </w:r>
+      <w:proofErr w:type="gramEnd"/>
+      <w:r>
+        <w:rPr>
+          <w:color w:val="000000" w:themeColor="text1"/>
+        </w:rPr>
+        <w:t xml:space="preserve"> – The percentage to split the collection into training and test data. The order of the images in the training set is randomized.</w:t>
+      </w:r>
+      <w:r>
+        <w:rPr>
+          <w:color w:val="000000" w:themeColor="text1"/>
+        </w:rPr>
+        <w:br/>
+      </w:r>
+      <w:proofErr w:type="gramStart"/>
+      <w:r>
+        <w:rPr>
+          <w:color w:val="000000" w:themeColor="text1"/>
+        </w:rPr>
+        <w:t>n</w:t>
+      </w:r>
+      <w:r>
+        <w:rPr>
+          <w:color w:val="000000" w:themeColor="text1"/>
+        </w:rPr>
+        <w:t>ext(</w:t>
+      </w:r>
+      <w:proofErr w:type="gramEnd"/>
+      <w:r>
+        <w:rPr>
+          <w:color w:val="000000" w:themeColor="text1"/>
+        </w:rPr>
+        <w:t>) – The next() operator will</w:t>
+      </w:r>
+      <w:r>
+        <w:rPr>
+          <w:color w:val="000000" w:themeColor="text1"/>
+        </w:rPr>
+        <w:t xml:space="preserve"> iterate through the image data in the training set.</w:t>
+      </w:r>
+      <w:r>
+        <w:t xml:space="preserve"> </w:t>
+      </w:r>
+    </w:p>
+    <w:p>
+      <w:pPr>
+        <w:ind w:left="720"/>
+      </w:pPr>
+      <w:r>
+        <w:rPr>
+          <w:color w:val="00B050"/>
+        </w:rPr>
+        <w:t xml:space="preserve"># </w:t>
+      </w:r>
+      <w:r>
+        <w:rPr>
+          <w:color w:val="00B050"/>
+        </w:rPr>
+        <w:t>Set 70% of the images in the collection to be training data</w:t>
+      </w:r>
+      <w:r>
+        <w:rPr>
+          <w:color w:val="00B050"/>
+        </w:rPr>
+        <w:br/>
+      </w:r>
+      <w:proofErr w:type="spellStart"/>
+      <w:r>
+        <w:rPr>
+          <w:color w:val="000000" w:themeColor="text1"/>
+        </w:rPr>
+        <w:t>images.split</w:t>
+      </w:r>
+      <w:proofErr w:type="spellEnd"/>
+      <w:r>
+        <w:rPr>
+          <w:color w:val="000000" w:themeColor="text1"/>
+        </w:rPr>
+        <w:t xml:space="preserve"> = 0.7</w:t>
+      </w:r>
+      <w:r>
+        <w:rPr>
+          <w:color w:val="000000" w:themeColor="text1"/>
+        </w:rPr>
+        <w:br/>
+      </w:r>
+      <w:r>
+        <w:rPr>
+          <w:color w:val="00B050"/>
+        </w:rPr>
+        <w:t># Iterate through the training data</w:t>
+      </w:r>
+      <w:r>
+        <w:rPr>
+          <w:b/>
+          <w:color w:val="31849B" w:themeColor="accent5" w:themeShade="BF"/>
+        </w:rPr>
+        <w:br/>
+        <w:t xml:space="preserve">while </w:t>
+      </w:r>
+      <w:proofErr w:type="gramStart"/>
+      <w:r>
+        <w:rPr>
+          <w:color w:val="000000" w:themeColor="text1"/>
+        </w:rPr>
+        <w:t>( data</w:t>
+      </w:r>
+      <w:proofErr w:type="gramEnd"/>
+      <w:r>
+        <w:rPr>
+          <w:color w:val="000000" w:themeColor="text1"/>
+        </w:rPr>
+        <w:t xml:space="preserve"> = next(images) )</w:t>
+      </w:r>
+      <w:r>
+        <w:rPr>
+          <w:b/>
+          <w:color w:val="000000" w:themeColor="text1"/>
+        </w:rPr>
+        <w:t xml:space="preserve"> </w:t>
+      </w:r>
+      <w:r>
+        <w:rPr>
+          <w:b/>
+          <w:color w:val="31849B" w:themeColor="accent5" w:themeShade="BF"/>
+        </w:rPr>
+        <w:t>is not None</w:t>
+      </w:r>
+      <w:r>
+        <w:t>:</w:t>
+      </w:r>
+      <w:r>
+        <w:br/>
+      </w:r>
+      <w:r>
+        <w:tab/>
+      </w:r>
+      <w:r>
+        <w:rPr>
+          <w:b/>
+          <w:color w:val="31849B" w:themeColor="accent5" w:themeShade="BF"/>
+        </w:rPr>
+        <w:t>pass</w:t>
+      </w:r>
+    </w:p>
+    <w:p>
+      <w:pPr>
+        <w:ind w:left="720"/>
+        <w:rPr>
+          <w:color w:val="000000" w:themeColor="text1"/>
+        </w:rPr>
+      </w:pPr>
+    </w:p>
+    <w:p>
       <w:pPr>
         <w:ind w:firstLine="720"/>
       </w:pPr>
@@ -12452,130 +12590,146 @@
         </w:rPr>
         <w:t xml:space="preserve">collection </w:t>
       </w:r>
+      <w:r>
+        <w:rPr>
+          <w:color w:val="00B050"/>
+        </w:rPr>
+        <w:t xml:space="preserve">of </w:t>
+      </w:r>
+      <w:r>
+        <w:rPr>
+          <w:color w:val="00B050"/>
+        </w:rPr>
+        <w:t>image</w:t>
+      </w:r>
+      <w:r>
+        <w:rPr>
+          <w:color w:val="00B050"/>
+        </w:rPr>
+        <w:t>s</w:t>
+      </w:r>
+      <w:r>
+        <w:rPr>
+          <w:color w:val="00B050"/>
+        </w:rPr>
+        <w:t xml:space="preserve"> asynchronously</w:t>
+      </w:r>
+      <w:r>
+        <w:br/>
+        <w:t>image</w:t>
+      </w:r>
+      <w:r>
+        <w:t>s</w:t>
+      </w:r>
+      <w:r>
+        <w:t xml:space="preserve"> = </w:t>
+      </w:r>
+      <w:proofErr w:type="gramStart"/>
+      <w:r>
+        <w:t>Image</w:t>
+      </w:r>
+      <w:r>
+        <w:t>s</w:t>
+      </w:r>
+      <w:r>
+        <w:t>(</w:t>
+      </w:r>
+      <w:proofErr w:type="gramEnd"/>
+      <w:r>
+        <w:t>[</w:t>
+      </w:r>
+      <w:r>
+        <w:rPr>
+          <w:color w:val="C00000"/>
+        </w:rPr>
+        <w:t>“img1.png</w:t>
+      </w:r>
+      <w:r>
+        <w:rPr>
+          <w:color w:val="C00000"/>
+        </w:rPr>
+        <w:t>”</w:t>
+      </w:r>
+      <w:r>
+        <w:t xml:space="preserve">, </w:t>
+      </w:r>
+      <w:r>
+        <w:rPr>
+          <w:color w:val="C00000"/>
+        </w:rPr>
+        <w:t>“img2.png”</w:t>
+      </w:r>
+      <w:r>
+        <w:t>]</w:t>
+      </w:r>
+      <w:r>
+        <w:t xml:space="preserve">, </w:t>
+      </w:r>
+      <w:r>
+        <w:rPr>
+          <w:color w:val="C00000"/>
+        </w:rPr>
+        <w:t>“</w:t>
+      </w:r>
+      <w:r>
+        <w:rPr>
+          <w:color w:val="C00000"/>
+        </w:rPr>
+        <w:t>train</w:t>
+      </w:r>
+      <w:r>
+        <w:rPr>
+          <w:color w:val="C00000"/>
+        </w:rPr>
+        <w:t>”</w:t>
+      </w:r>
+      <w:r>
+        <w:t>,</w:t>
+      </w:r>
+      <w:r>
+        <w:rPr>
+          <w:color w:val="C00000"/>
+        </w:rPr>
+        <w:t xml:space="preserve"> </w:t>
+      </w:r>
+      <w:r>
+        <w:t xml:space="preserve">labels=[0,1], </w:t>
+      </w:r>
+      <w:proofErr w:type="spellStart"/>
+      <w:r>
+        <w:t>ehandler</w:t>
+      </w:r>
+      <w:proofErr w:type="spellEnd"/>
+      <w:r>
+        <w:t>=done</w:t>
+      </w:r>
+      <w:r>
+        <w:t>)</w:t>
+      </w:r>
+    </w:p>
+    <w:p>
+      <w:pPr>
+        <w:rPr>
+          <w:rFonts w:asciiTheme="majorHAnsi" w:eastAsiaTheme="majorEastAsia" w:hAnsiTheme="majorHAnsi" w:cstheme="majorBidi"/>
+          <w:b/>
+          <w:bCs/>
+          <w:color w:val="4F81BD" w:themeColor="accent1"/>
+          <w:sz w:val="26"/>
+          <w:szCs w:val="26"/>
+        </w:rPr>
+      </w:pPr>
+      <w:r>
+        <w:br w:type="page"/>
+      </w:r>
+    </w:p>
+    <w:p>
+      <w:pPr>
+        <w:pStyle w:val="Heading2"/>
+      </w:pPr>
       <w:bookmarkStart w:id="0" w:name="_GoBack"/>
       <w:bookmarkEnd w:id="0"/>
       <w:r>
-        <w:rPr>
-          <w:color w:val="00B050"/>
-        </w:rPr>
-        <w:t xml:space="preserve">of </w:t>
-      </w:r>
-      <w:r>
-        <w:rPr>
-          <w:color w:val="00B050"/>
-        </w:rPr>
-        <w:t>image</w:t>
-      </w:r>
-      <w:r>
-        <w:rPr>
-          <w:color w:val="00B050"/>
-        </w:rPr>
-        <w:t>s</w:t>
-      </w:r>
-      <w:r>
-        <w:rPr>
-          <w:color w:val="00B050"/>
-        </w:rPr>
-        <w:t xml:space="preserve"> asynchronously</w:t>
-      </w:r>
-      <w:r>
-        <w:br/>
-        <w:t>image</w:t>
-      </w:r>
-      <w:r>
-        <w:t>s</w:t>
-      </w:r>
-      <w:r>
-        <w:t xml:space="preserve"> = </w:t>
-      </w:r>
-      <w:proofErr w:type="gramStart"/>
-      <w:r>
-        <w:t>Image</w:t>
-      </w:r>
-      <w:r>
-        <w:t>s</w:t>
-      </w:r>
-      <w:r>
-        <w:t>(</w:t>
-      </w:r>
-      <w:proofErr w:type="gramEnd"/>
-      <w:r>
-        <w:t>[</w:t>
-      </w:r>
-      <w:r>
-        <w:rPr>
-          <w:color w:val="C00000"/>
-        </w:rPr>
-        <w:t>“img1.png</w:t>
-      </w:r>
-      <w:r>
-        <w:rPr>
-          <w:color w:val="C00000"/>
-        </w:rPr>
-        <w:t>”</w:t>
-      </w:r>
-      <w:r>
-        <w:t xml:space="preserve">, </w:t>
-      </w:r>
-      <w:r>
-        <w:rPr>
-          <w:color w:val="C00000"/>
-        </w:rPr>
-        <w:t>“img2.png”</w:t>
-      </w:r>
-      <w:r>
-        <w:t>]</w:t>
-      </w:r>
-      <w:r>
-        <w:t xml:space="preserve">, </w:t>
-      </w:r>
-      <w:r>
-        <w:rPr>
-          <w:color w:val="C00000"/>
-        </w:rPr>
-        <w:t>“</w:t>
-      </w:r>
-      <w:r>
-        <w:rPr>
-          <w:color w:val="C00000"/>
-        </w:rPr>
-        <w:t>train</w:t>
-      </w:r>
-      <w:r>
-        <w:rPr>
-          <w:color w:val="C00000"/>
-        </w:rPr>
-        <w:t>”</w:t>
-      </w:r>
-      <w:r>
-        <w:t>,</w:t>
-      </w:r>
-      <w:r>
-        <w:rPr>
-          <w:color w:val="C00000"/>
-        </w:rPr>
-        <w:t xml:space="preserve"> </w:t>
-      </w:r>
-      <w:r>
-        <w:t xml:space="preserve">labels=[0,1], </w:t>
-      </w:r>
-      <w:proofErr w:type="spellStart"/>
-      <w:r>
-        <w:t>ehandler</w:t>
-      </w:r>
-      <w:proofErr w:type="spellEnd"/>
-      <w:r>
-        <w:t>=done</w:t>
-      </w:r>
-      <w:r>
-        <w:t>)</w:t>
-      </w:r>
-    </w:p>
-    <w:p>
-      <w:pPr>
-        <w:pStyle w:val="Heading2"/>
-      </w:pPr>
-      <w:r>
+        <w:lastRenderedPageBreak/>
         <w:t>4.11</w:t>
       </w:r>
       <w:r>

</xml_diff>

<commit_message>
finish doc for minibatch
</commit_message>
<xml_diff>
--- a/specs/users guide.docx
+++ b/specs/users guide.docx
@@ -12068,647 +12068,6 @@
     <w:p/>
     <w:p>
       <w:pPr>
-        <w:pStyle w:val="Heading2"/>
-      </w:pPr>
-      <w:r>
-        <w:t>4.9</w:t>
-      </w:r>
-      <w:r>
-        <w:tab/>
-        <w:t>Get Properties of a Collection</w:t>
-      </w:r>
-    </w:p>
-    <w:p>
-      <w:r>
-        <w:br/>
-        <w:t xml:space="preserve">After a </w:t>
-      </w:r>
-      <w:r>
-        <w:t>collection</w:t>
-      </w:r>
-      <w:r>
-        <w:t xml:space="preserve"> of images has been preprocessed, several properties of the preprocessed image data can be obtained from the Images class properties:</w:t>
-      </w:r>
-    </w:p>
-    <w:p>
-      <w:r>
-        <w:tab/>
-      </w:r>
-      <w:proofErr w:type="gramStart"/>
-      <w:r>
-        <w:t>name</w:t>
-      </w:r>
-      <w:proofErr w:type="gramEnd"/>
-      <w:r>
-        <w:t xml:space="preserve"> – The name of the collection</w:t>
-      </w:r>
-      <w:r>
-        <w:t xml:space="preserve"> file.</w:t>
-      </w:r>
-      <w:r>
-        <w:br/>
-      </w:r>
-      <w:r>
-        <w:tab/>
-      </w:r>
-      <w:proofErr w:type="gramStart"/>
-      <w:r>
-        <w:t>time</w:t>
-      </w:r>
-      <w:proofErr w:type="gramEnd"/>
-      <w:r>
-        <w:t xml:space="preserve"> – The time to preprocess the image.</w:t>
-      </w:r>
-      <w:r>
-        <w:br/>
-        <w:t xml:space="preserve"> </w:t>
-      </w:r>
-      <w:r>
-        <w:tab/>
-      </w:r>
-      <w:proofErr w:type="gramStart"/>
-      <w:r>
-        <w:t>data</w:t>
-      </w:r>
-      <w:proofErr w:type="gramEnd"/>
-      <w:r>
-        <w:t xml:space="preserve"> </w:t>
-      </w:r>
-      <w:r>
-        <w:t>– List of Image objects in the collection</w:t>
-      </w:r>
-      <w:r>
-        <w:t>.</w:t>
-      </w:r>
-      <w:r>
-        <w:br/>
-      </w:r>
-      <w:r>
-        <w:lastRenderedPageBreak/>
-        <w:tab/>
-      </w:r>
-      <w:proofErr w:type="spellStart"/>
-      <w:proofErr w:type="gramStart"/>
-      <w:r>
-        <w:t>len</w:t>
-      </w:r>
-      <w:proofErr w:type="spellEnd"/>
-      <w:r>
-        <w:t>(</w:t>
-      </w:r>
-      <w:proofErr w:type="gramEnd"/>
-      <w:r>
-        <w:t xml:space="preserve">) – The </w:t>
-      </w:r>
-      <w:proofErr w:type="spellStart"/>
-      <w:r>
-        <w:t>len</w:t>
-      </w:r>
-      <w:proofErr w:type="spellEnd"/>
-      <w:r>
-        <w:t xml:space="preserve">() operator will return the number of images in the </w:t>
-      </w:r>
-      <w:r>
-        <w:t>collection</w:t>
-      </w:r>
-      <w:r>
-        <w:t>.</w:t>
-      </w:r>
-      <w:r>
-        <w:br/>
-      </w:r>
-      <w:r>
-        <w:tab/>
-        <w:t>[] – The index operator will access the image objects in sequential order.</w:t>
-      </w:r>
-    </w:p>
-    <w:p>
-      <w:pPr>
-        <w:ind w:left="720"/>
-      </w:pPr>
-      <w:r>
-        <w:rPr>
-          <w:color w:val="00B050"/>
-        </w:rPr>
-        <w:t># Acces</w:t>
-      </w:r>
-      <w:r>
-        <w:rPr>
-          <w:color w:val="00B050"/>
-        </w:rPr>
-        <w:t>s each Image object in the collection</w:t>
-      </w:r>
-      <w:r>
-        <w:br/>
-      </w:r>
-      <w:r>
-        <w:rPr>
-          <w:b/>
-          <w:color w:val="31849B" w:themeColor="accent5" w:themeShade="BF"/>
-        </w:rPr>
-        <w:t>for</w:t>
-      </w:r>
-      <w:r>
-        <w:t xml:space="preserve"> ix </w:t>
-      </w:r>
-      <w:r>
-        <w:rPr>
-          <w:b/>
-          <w:color w:val="31849B" w:themeColor="accent5" w:themeShade="BF"/>
-        </w:rPr>
-        <w:t>in</w:t>
-      </w:r>
-      <w:r>
-        <w:t xml:space="preserve"> </w:t>
-      </w:r>
-      <w:proofErr w:type="gramStart"/>
-      <w:r>
-        <w:t>range(</w:t>
-      </w:r>
-      <w:proofErr w:type="spellStart"/>
-      <w:proofErr w:type="gramEnd"/>
-      <w:r>
-        <w:t>len</w:t>
-      </w:r>
-      <w:proofErr w:type="spellEnd"/>
-      <w:r>
-        <w:t>(images)):</w:t>
-      </w:r>
-      <w:r>
-        <w:br/>
-      </w:r>
-      <w:r>
-        <w:tab/>
-      </w:r>
-      <w:r>
-        <w:tab/>
-        <w:t>image = images[ix]</w:t>
-      </w:r>
-    </w:p>
-    <w:p>
-      <w:proofErr w:type="gramStart"/>
-      <w:r>
-        <w:rPr>
-          <w:color w:val="000000" w:themeColor="text1"/>
-        </w:rPr>
-        <w:t>split</w:t>
-      </w:r>
-      <w:proofErr w:type="gramEnd"/>
-      <w:r>
-        <w:rPr>
-          <w:color w:val="000000" w:themeColor="text1"/>
-        </w:rPr>
-        <w:t xml:space="preserve"> – The percentage to split the collection into training and test data. The order of the images in the training set is randomized.</w:t>
-      </w:r>
-      <w:r>
-        <w:rPr>
-          <w:color w:val="000000" w:themeColor="text1"/>
-        </w:rPr>
-        <w:br/>
-      </w:r>
-      <w:proofErr w:type="gramStart"/>
-      <w:r>
-        <w:rPr>
-          <w:color w:val="000000" w:themeColor="text1"/>
-        </w:rPr>
-        <w:t>n</w:t>
-      </w:r>
-      <w:r>
-        <w:rPr>
-          <w:color w:val="000000" w:themeColor="text1"/>
-        </w:rPr>
-        <w:t>ext(</w:t>
-      </w:r>
-      <w:proofErr w:type="gramEnd"/>
-      <w:r>
-        <w:rPr>
-          <w:color w:val="000000" w:themeColor="text1"/>
-        </w:rPr>
-        <w:t>) – The next() operator will</w:t>
-      </w:r>
-      <w:r>
-        <w:rPr>
-          <w:color w:val="000000" w:themeColor="text1"/>
-        </w:rPr>
-        <w:t xml:space="preserve"> iterate through the image data in the training set.</w:t>
-      </w:r>
-      <w:r>
-        <w:t xml:space="preserve"> </w:t>
-      </w:r>
-    </w:p>
-    <w:p>
-      <w:pPr>
-        <w:ind w:left="720"/>
-      </w:pPr>
-      <w:r>
-        <w:rPr>
-          <w:color w:val="00B050"/>
-        </w:rPr>
-        <w:t xml:space="preserve"># </w:t>
-      </w:r>
-      <w:r>
-        <w:rPr>
-          <w:color w:val="00B050"/>
-        </w:rPr>
-        <w:t>Set 70% of the images in the collection to be training data</w:t>
-      </w:r>
-      <w:r>
-        <w:rPr>
-          <w:color w:val="00B050"/>
-        </w:rPr>
-        <w:br/>
-      </w:r>
-      <w:proofErr w:type="spellStart"/>
-      <w:r>
-        <w:rPr>
-          <w:color w:val="000000" w:themeColor="text1"/>
-        </w:rPr>
-        <w:t>images.split</w:t>
-      </w:r>
-      <w:proofErr w:type="spellEnd"/>
-      <w:r>
-        <w:rPr>
-          <w:color w:val="000000" w:themeColor="text1"/>
-        </w:rPr>
-        <w:t xml:space="preserve"> = 0.7</w:t>
-      </w:r>
-      <w:r>
-        <w:rPr>
-          <w:color w:val="000000" w:themeColor="text1"/>
-        </w:rPr>
-        <w:br/>
-      </w:r>
-      <w:r>
-        <w:rPr>
-          <w:color w:val="00B050"/>
-        </w:rPr>
-        <w:t># Iterate through the training data</w:t>
-      </w:r>
-      <w:r>
-        <w:rPr>
-          <w:b/>
-          <w:color w:val="31849B" w:themeColor="accent5" w:themeShade="BF"/>
-        </w:rPr>
-        <w:br/>
-        <w:t xml:space="preserve">while </w:t>
-      </w:r>
-      <w:proofErr w:type="gramStart"/>
-      <w:r>
-        <w:rPr>
-          <w:color w:val="000000" w:themeColor="text1"/>
-        </w:rPr>
-        <w:t>( data</w:t>
-      </w:r>
-      <w:proofErr w:type="gramEnd"/>
-      <w:r>
-        <w:rPr>
-          <w:color w:val="000000" w:themeColor="text1"/>
-        </w:rPr>
-        <w:t xml:space="preserve"> = next(images) )</w:t>
-      </w:r>
-      <w:r>
-        <w:rPr>
-          <w:b/>
-          <w:color w:val="000000" w:themeColor="text1"/>
-        </w:rPr>
-        <w:t xml:space="preserve"> </w:t>
-      </w:r>
-      <w:r>
-        <w:rPr>
-          <w:b/>
-          <w:color w:val="31849B" w:themeColor="accent5" w:themeShade="BF"/>
-        </w:rPr>
-        <w:t>is not None</w:t>
-      </w:r>
-      <w:r>
-        <w:t>:</w:t>
-      </w:r>
-      <w:r>
-        <w:br/>
-      </w:r>
-      <w:r>
-        <w:tab/>
-      </w:r>
-      <w:r>
-        <w:rPr>
-          <w:b/>
-          <w:color w:val="31849B" w:themeColor="accent5" w:themeShade="BF"/>
-        </w:rPr>
-        <w:t>pass</w:t>
-      </w:r>
-    </w:p>
-    <w:p>
-      <w:pPr>
-        <w:ind w:left="720"/>
-        <w:rPr>
-          <w:color w:val="000000" w:themeColor="text1"/>
-        </w:rPr>
-      </w:pPr>
-    </w:p>
-    <w:p>
-      <w:pPr>
-        <w:ind w:firstLine="720"/>
-      </w:pPr>
-    </w:p>
-    <w:p>
-      <w:pPr>
-        <w:pStyle w:val="Heading2"/>
-      </w:pPr>
-      <w:r>
-        <w:t xml:space="preserve">4.10 </w:t>
-      </w:r>
-      <w:r>
-        <w:tab/>
-        <w:t xml:space="preserve">Asynchronous </w:t>
-      </w:r>
-      <w:r>
-        <w:t>Collection</w:t>
-      </w:r>
-      <w:r>
-        <w:t xml:space="preserve"> Processing</w:t>
-      </w:r>
-    </w:p>
-    <w:p>
-      <w:r>
-        <w:br/>
-        <w:t>To enhance concurrent execution between a main thread and worker activities, the Images class supports asyn</w:t>
-      </w:r>
-      <w:r>
-        <w:t>chronous processing of the collection</w:t>
-      </w:r>
-      <w:r>
-        <w:t xml:space="preserve"> of images. Asynchronous processing will occur if the optional parameter </w:t>
-      </w:r>
-      <w:proofErr w:type="spellStart"/>
-      <w:r>
-        <w:t>ehandler</w:t>
-      </w:r>
-      <w:proofErr w:type="spellEnd"/>
-      <w:r>
-        <w:t xml:space="preserve"> is set when instantiating the Image</w:t>
-      </w:r>
-      <w:r>
-        <w:t>s</w:t>
-      </w:r>
-      <w:r>
-        <w:t xml:space="preserve"> object. Upon completion of the processing, the </w:t>
-      </w:r>
-      <w:proofErr w:type="spellStart"/>
-      <w:r>
-        <w:t>ehandler</w:t>
-      </w:r>
-      <w:proofErr w:type="spellEnd"/>
-      <w:r>
-        <w:t xml:space="preserve"> is called, where the Image</w:t>
-      </w:r>
-      <w:r>
-        <w:t>s</w:t>
-      </w:r>
-      <w:r>
-        <w:t xml:space="preserve"> object is passed as a parameter.</w:t>
-      </w:r>
-    </w:p>
-    <w:p>
-      <w:r>
-        <w:tab/>
-      </w:r>
-      <w:proofErr w:type="spellStart"/>
-      <w:proofErr w:type="gramStart"/>
-      <w:r>
-        <w:rPr>
-          <w:b/>
-          <w:color w:val="0070C0"/>
-        </w:rPr>
-        <w:t>def</w:t>
-      </w:r>
-      <w:proofErr w:type="spellEnd"/>
-      <w:proofErr w:type="gramEnd"/>
-      <w:r>
-        <w:rPr>
-          <w:b/>
-          <w:color w:val="0070C0"/>
-        </w:rPr>
-        <w:t xml:space="preserve"> </w:t>
-      </w:r>
-      <w:r>
-        <w:t>done(</w:t>
-      </w:r>
-      <w:proofErr w:type="spellStart"/>
-      <w:r>
-        <w:t>i</w:t>
-      </w:r>
-      <w:proofErr w:type="spellEnd"/>
-      <w:r>
-        <w:t>):</w:t>
-      </w:r>
-      <w:r>
-        <w:br/>
-      </w:r>
-      <w:r>
-        <w:tab/>
-      </w:r>
-      <w:r>
-        <w:tab/>
-      </w:r>
-      <w:r>
-        <w:rPr>
-          <w:color w:val="FFC000"/>
-        </w:rPr>
-        <w:t xml:space="preserve">“”” Event Handler for when processing of </w:t>
-      </w:r>
-      <w:r>
-        <w:rPr>
-          <w:color w:val="FFC000"/>
-        </w:rPr>
-        <w:t>collection</w:t>
-      </w:r>
-      <w:r>
-        <w:rPr>
-          <w:color w:val="FFC000"/>
-        </w:rPr>
-        <w:t xml:space="preserve"> of </w:t>
-      </w:r>
-      <w:r>
-        <w:rPr>
-          <w:color w:val="FFC000"/>
-        </w:rPr>
-        <w:t>image</w:t>
-      </w:r>
-      <w:r>
-        <w:rPr>
-          <w:color w:val="FFC000"/>
-        </w:rPr>
-        <w:t>s</w:t>
-      </w:r>
-      <w:r>
-        <w:rPr>
-          <w:color w:val="FFC000"/>
-        </w:rPr>
-        <w:t xml:space="preserve"> </w:t>
-      </w:r>
-      <w:r>
-        <w:rPr>
-          <w:color w:val="FFC000"/>
-        </w:rPr>
-        <w:t>is completed “””</w:t>
-      </w:r>
-      <w:r>
-        <w:br/>
-      </w:r>
-      <w:r>
-        <w:tab/>
-      </w:r>
-      <w:r>
-        <w:tab/>
-        <w:t xml:space="preserve">print(“DONE”, </w:t>
-      </w:r>
-      <w:proofErr w:type="spellStart"/>
-      <w:r>
-        <w:t>i.image</w:t>
-      </w:r>
-      <w:r>
-        <w:t>s</w:t>
-      </w:r>
-      <w:proofErr w:type="spellEnd"/>
-      <w:r>
-        <w:t>)</w:t>
-      </w:r>
-    </w:p>
-    <w:p>
-      <w:pPr>
-        <w:ind w:left="720"/>
-      </w:pPr>
-      <w:r>
-        <w:rPr>
-          <w:color w:val="00B050"/>
-        </w:rPr>
-        <w:t xml:space="preserve"># Process the </w:t>
-      </w:r>
-      <w:r>
-        <w:rPr>
-          <w:color w:val="00B050"/>
-        </w:rPr>
-        <w:t xml:space="preserve">collection </w:t>
-      </w:r>
-      <w:r>
-        <w:rPr>
-          <w:color w:val="00B050"/>
-        </w:rPr>
-        <w:t xml:space="preserve">of </w:t>
-      </w:r>
-      <w:r>
-        <w:rPr>
-          <w:color w:val="00B050"/>
-        </w:rPr>
-        <w:t>image</w:t>
-      </w:r>
-      <w:r>
-        <w:rPr>
-          <w:color w:val="00B050"/>
-        </w:rPr>
-        <w:t>s</w:t>
-      </w:r>
-      <w:r>
-        <w:rPr>
-          <w:color w:val="00B050"/>
-        </w:rPr>
-        <w:t xml:space="preserve"> asynchronously</w:t>
-      </w:r>
-      <w:r>
-        <w:br/>
-        <w:t>image</w:t>
-      </w:r>
-      <w:r>
-        <w:t>s</w:t>
-      </w:r>
-      <w:r>
-        <w:t xml:space="preserve"> = </w:t>
-      </w:r>
-      <w:proofErr w:type="gramStart"/>
-      <w:r>
-        <w:t>Image</w:t>
-      </w:r>
-      <w:r>
-        <w:t>s</w:t>
-      </w:r>
-      <w:r>
-        <w:t>(</w:t>
-      </w:r>
-      <w:proofErr w:type="gramEnd"/>
-      <w:r>
-        <w:t>[</w:t>
-      </w:r>
-      <w:r>
-        <w:rPr>
-          <w:color w:val="C00000"/>
-        </w:rPr>
-        <w:t>“img1.png</w:t>
-      </w:r>
-      <w:r>
-        <w:rPr>
-          <w:color w:val="C00000"/>
-        </w:rPr>
-        <w:t>”</w:t>
-      </w:r>
-      <w:r>
-        <w:t xml:space="preserve">, </w:t>
-      </w:r>
-      <w:r>
-        <w:rPr>
-          <w:color w:val="C00000"/>
-        </w:rPr>
-        <w:t>“img2.png”</w:t>
-      </w:r>
-      <w:r>
-        <w:t>]</w:t>
-      </w:r>
-      <w:r>
-        <w:t xml:space="preserve">, </w:t>
-      </w:r>
-      <w:r>
-        <w:rPr>
-          <w:color w:val="C00000"/>
-        </w:rPr>
-        <w:t>“</w:t>
-      </w:r>
-      <w:r>
-        <w:rPr>
-          <w:color w:val="C00000"/>
-        </w:rPr>
-        <w:t>train</w:t>
-      </w:r>
-      <w:r>
-        <w:rPr>
-          <w:color w:val="C00000"/>
-        </w:rPr>
-        <w:t>”</w:t>
-      </w:r>
-      <w:r>
-        <w:t>,</w:t>
-      </w:r>
-      <w:r>
-        <w:rPr>
-          <w:color w:val="C00000"/>
-        </w:rPr>
-        <w:t xml:space="preserve"> </w:t>
-      </w:r>
-      <w:r>
-        <w:t xml:space="preserve">labels=[0,1], </w:t>
-      </w:r>
-      <w:proofErr w:type="spellStart"/>
-      <w:r>
-        <w:t>ehandler</w:t>
-      </w:r>
-      <w:proofErr w:type="spellEnd"/>
-      <w:r>
-        <w:t>=done</w:t>
-      </w:r>
-      <w:r>
-        <w:t>)</w:t>
-      </w:r>
-    </w:p>
-    <w:p>
-      <w:pPr>
         <w:rPr>
           <w:rFonts w:asciiTheme="majorHAnsi" w:eastAsiaTheme="majorEastAsia" w:hAnsiTheme="majorHAnsi" w:cstheme="majorBidi"/>
           <w:b/>
@@ -12726,11 +12085,1172 @@
       <w:pPr>
         <w:pStyle w:val="Heading2"/>
       </w:pPr>
+      <w:r>
+        <w:lastRenderedPageBreak/>
+        <w:t>4.9</w:t>
+      </w:r>
+      <w:r>
+        <w:tab/>
+        <w:t>Get Properties of a Collection</w:t>
+      </w:r>
+    </w:p>
+    <w:p>
+      <w:r>
+        <w:br/>
+        <w:t xml:space="preserve">After a </w:t>
+      </w:r>
+      <w:r>
+        <w:t>collection</w:t>
+      </w:r>
+      <w:r>
+        <w:t xml:space="preserve"> of images has been preprocessed, several properties of the preprocessed image data can be obtained from the Images class properties:</w:t>
+      </w:r>
+    </w:p>
+    <w:p>
+      <w:r>
+        <w:tab/>
+      </w:r>
+      <w:proofErr w:type="gramStart"/>
+      <w:r>
+        <w:t>name</w:t>
+      </w:r>
+      <w:proofErr w:type="gramEnd"/>
+      <w:r>
+        <w:t xml:space="preserve"> – The name of the collection</w:t>
+      </w:r>
+      <w:r>
+        <w:t xml:space="preserve"> file.</w:t>
+      </w:r>
+      <w:r>
+        <w:br/>
+      </w:r>
+      <w:r>
+        <w:tab/>
+      </w:r>
+      <w:proofErr w:type="gramStart"/>
+      <w:r>
+        <w:t>time</w:t>
+      </w:r>
+      <w:proofErr w:type="gramEnd"/>
+      <w:r>
+        <w:t xml:space="preserve"> – The time to preprocess the image.</w:t>
+      </w:r>
+      <w:r>
+        <w:br/>
+        <w:t xml:space="preserve"> </w:t>
+      </w:r>
+      <w:r>
+        <w:tab/>
+      </w:r>
+      <w:proofErr w:type="gramStart"/>
+      <w:r>
+        <w:t>data</w:t>
+      </w:r>
+      <w:proofErr w:type="gramEnd"/>
+      <w:r>
+        <w:t xml:space="preserve"> </w:t>
+      </w:r>
+      <w:r>
+        <w:t>– List of Image objects in the collection</w:t>
+      </w:r>
+      <w:r>
+        <w:t>.</w:t>
+      </w:r>
+      <w:r>
+        <w:br/>
+      </w:r>
+      <w:r>
+        <w:tab/>
+      </w:r>
+      <w:proofErr w:type="spellStart"/>
+      <w:proofErr w:type="gramStart"/>
+      <w:r>
+        <w:t>len</w:t>
+      </w:r>
+      <w:proofErr w:type="spellEnd"/>
+      <w:r>
+        <w:t>(</w:t>
+      </w:r>
+      <w:proofErr w:type="gramEnd"/>
+      <w:r>
+        <w:t xml:space="preserve">) – The </w:t>
+      </w:r>
+      <w:proofErr w:type="spellStart"/>
+      <w:r>
+        <w:t>len</w:t>
+      </w:r>
+      <w:proofErr w:type="spellEnd"/>
+      <w:r>
+        <w:t xml:space="preserve">() operator will return the number of images in the </w:t>
+      </w:r>
+      <w:r>
+        <w:t>collection</w:t>
+      </w:r>
+      <w:r>
+        <w:t>.</w:t>
+      </w:r>
+      <w:r>
+        <w:br/>
+      </w:r>
+      <w:r>
+        <w:tab/>
+        <w:t>[] – The index operator will access the image objects in sequential order.</w:t>
+      </w:r>
+    </w:p>
+    <w:p>
+      <w:pPr>
+        <w:ind w:left="720"/>
+      </w:pPr>
+      <w:r>
+        <w:rPr>
+          <w:color w:val="00B050"/>
+        </w:rPr>
+        <w:t># Acces</w:t>
+      </w:r>
+      <w:r>
+        <w:rPr>
+          <w:color w:val="00B050"/>
+        </w:rPr>
+        <w:t>s each Image object in the collection</w:t>
+      </w:r>
+      <w:r>
+        <w:br/>
+      </w:r>
+      <w:r>
+        <w:rPr>
+          <w:b/>
+          <w:color w:val="31849B" w:themeColor="accent5" w:themeShade="BF"/>
+        </w:rPr>
+        <w:t>for</w:t>
+      </w:r>
+      <w:r>
+        <w:t xml:space="preserve"> ix </w:t>
+      </w:r>
+      <w:r>
+        <w:rPr>
+          <w:b/>
+          <w:color w:val="31849B" w:themeColor="accent5" w:themeShade="BF"/>
+        </w:rPr>
+        <w:t>in</w:t>
+      </w:r>
+      <w:r>
+        <w:t xml:space="preserve"> </w:t>
+      </w:r>
+      <w:proofErr w:type="gramStart"/>
+      <w:r>
+        <w:t>range(</w:t>
+      </w:r>
+      <w:proofErr w:type="spellStart"/>
+      <w:proofErr w:type="gramEnd"/>
+      <w:r>
+        <w:t>len</w:t>
+      </w:r>
+      <w:proofErr w:type="spellEnd"/>
+      <w:r>
+        <w:t>(images)):</w:t>
+      </w:r>
+      <w:r>
+        <w:br/>
+      </w:r>
+      <w:r>
+        <w:tab/>
+      </w:r>
+      <w:r>
+        <w:tab/>
+        <w:t>image = images[ix]</w:t>
+      </w:r>
+      <w:r>
+        <w:br/>
+      </w:r>
+    </w:p>
+    <w:p>
+      <w:pPr>
+        <w:pStyle w:val="Heading2"/>
+      </w:pPr>
+      <w:r>
+        <w:t>4.</w:t>
+      </w:r>
+      <w:r>
+        <w:t>10</w:t>
+      </w:r>
+      <w:r>
+        <w:tab/>
+      </w:r>
+      <w:r>
+        <w:t>Splitting a Collection into Training and Test Data</w:t>
+      </w:r>
+    </w:p>
+    <w:p>
+      <w:r>
+        <w:br/>
+        <w:t xml:space="preserve">Batch, mini-batch and stochastic feed modes are supported. The percentage of data that is training (vs. test) is set by the split property, where the default is 0.8. Optionally, a mini-batch size is set by the </w:t>
+      </w:r>
+      <w:proofErr w:type="spellStart"/>
+      <w:r>
+        <w:t>minibatch</w:t>
+      </w:r>
+      <w:proofErr w:type="spellEnd"/>
+      <w:r>
+        <w:t xml:space="preserve"> property. Prior to the split, the data is randomized.</w:t>
+      </w:r>
+    </w:p>
+    <w:p>
+      <w:r>
+        <w:t xml:space="preserve">The </w:t>
+      </w:r>
+      <w:proofErr w:type="gramStart"/>
+      <w:r>
+        <w:t>split(</w:t>
+      </w:r>
+      <w:proofErr w:type="gramEnd"/>
+      <w:r>
+        <w:t>) property when called as a getter will return the training data, training labels, test data, and test labels.</w:t>
+      </w:r>
+    </w:p>
+    <w:p>
+      <w:pPr>
+        <w:ind w:left="720"/>
+        <w:rPr>
+          <w:color w:val="00B050"/>
+        </w:rPr>
+      </w:pPr>
+      <w:r>
+        <w:rPr>
+          <w:color w:val="00B050"/>
+        </w:rPr>
+        <w:t xml:space="preserve"># </w:t>
+      </w:r>
+      <w:r>
+        <w:rPr>
+          <w:color w:val="00B050"/>
+        </w:rPr>
+        <w:t>Set 70% of the images in the collection to be training data</w:t>
+      </w:r>
+      <w:r>
+        <w:rPr>
+          <w:color w:val="00B050"/>
+        </w:rPr>
+        <w:br/>
+      </w:r>
+      <w:proofErr w:type="spellStart"/>
+      <w:r>
+        <w:t>images.split</w:t>
+      </w:r>
+      <w:proofErr w:type="spellEnd"/>
+      <w:r>
+        <w:t xml:space="preserve"> = 0.7</w:t>
+      </w:r>
+      <w:r>
+        <w:br/>
+      </w:r>
+      <w:r>
+        <w:rPr>
+          <w:color w:val="00B050"/>
+        </w:rPr>
+        <w:t xml:space="preserve"># </w:t>
+      </w:r>
+      <w:r>
+        <w:rPr>
+          <w:color w:val="00B050"/>
+        </w:rPr>
+        <w:t>Get the entire training and test data and corresponding labels as lists.</w:t>
+      </w:r>
+      <w:r>
+        <w:rPr>
+          <w:color w:val="00B050"/>
+        </w:rPr>
+        <w:br/>
+      </w:r>
+      <w:proofErr w:type="spellStart"/>
+      <w:r>
+        <w:rPr>
+          <w:color w:val="000000" w:themeColor="text1"/>
+        </w:rPr>
+        <w:t>X_train</w:t>
+      </w:r>
+      <w:proofErr w:type="spellEnd"/>
+      <w:r>
+        <w:rPr>
+          <w:color w:val="000000" w:themeColor="text1"/>
+        </w:rPr>
+        <w:t xml:space="preserve">, </w:t>
+      </w:r>
+      <w:proofErr w:type="spellStart"/>
+      <w:r>
+        <w:rPr>
+          <w:color w:val="000000" w:themeColor="text1"/>
+        </w:rPr>
+        <w:t>X_test</w:t>
+      </w:r>
+      <w:proofErr w:type="spellEnd"/>
+      <w:r>
+        <w:rPr>
+          <w:color w:val="000000" w:themeColor="text1"/>
+        </w:rPr>
+        <w:t xml:space="preserve">, </w:t>
+      </w:r>
+      <w:proofErr w:type="spellStart"/>
+      <w:r>
+        <w:rPr>
+          <w:color w:val="000000" w:themeColor="text1"/>
+        </w:rPr>
+        <w:t>Y_train</w:t>
+      </w:r>
+      <w:proofErr w:type="spellEnd"/>
+      <w:r>
+        <w:rPr>
+          <w:color w:val="000000" w:themeColor="text1"/>
+        </w:rPr>
+        <w:t xml:space="preserve">, </w:t>
+      </w:r>
+      <w:proofErr w:type="spellStart"/>
+      <w:r>
+        <w:rPr>
+          <w:color w:val="000000" w:themeColor="text1"/>
+        </w:rPr>
+        <w:t>Y_test</w:t>
+      </w:r>
+      <w:proofErr w:type="spellEnd"/>
+      <w:r>
+        <w:rPr>
+          <w:color w:val="000000" w:themeColor="text1"/>
+        </w:rPr>
+        <w:t xml:space="preserve"> = </w:t>
+      </w:r>
+      <w:proofErr w:type="spellStart"/>
+      <w:r>
+        <w:rPr>
+          <w:color w:val="000000" w:themeColor="text1"/>
+        </w:rPr>
+        <w:t>images.split</w:t>
+      </w:r>
+      <w:proofErr w:type="spellEnd"/>
+    </w:p>
+    <w:p>
+      <w:r>
+        <w:t xml:space="preserve">Alternately, </w:t>
+      </w:r>
+      <w:r>
+        <w:rPr>
+          <w:color w:val="000000" w:themeColor="text1"/>
+        </w:rPr>
+        <w:t>t</w:t>
+      </w:r>
+      <w:r>
+        <w:rPr>
+          <w:color w:val="000000" w:themeColor="text1"/>
+        </w:rPr>
+        <w:t xml:space="preserve">he </w:t>
+      </w:r>
+      <w:proofErr w:type="gramStart"/>
+      <w:r>
+        <w:rPr>
+          <w:color w:val="000000" w:themeColor="text1"/>
+        </w:rPr>
+        <w:t>next(</w:t>
+      </w:r>
+      <w:proofErr w:type="gramEnd"/>
+      <w:r>
+        <w:rPr>
+          <w:color w:val="000000" w:themeColor="text1"/>
+        </w:rPr>
+        <w:t>) operator will</w:t>
+      </w:r>
+      <w:r>
+        <w:rPr>
+          <w:color w:val="000000" w:themeColor="text1"/>
+        </w:rPr>
+        <w:t xml:space="preserve"> iterate through the image data</w:t>
+      </w:r>
+      <w:r>
+        <w:rPr>
+          <w:color w:val="000000" w:themeColor="text1"/>
+        </w:rPr>
+        <w:t>, and corresponding label,</w:t>
+      </w:r>
+      <w:r>
+        <w:rPr>
+          <w:color w:val="000000" w:themeColor="text1"/>
+        </w:rPr>
+        <w:t xml:space="preserve"> in the training set.</w:t>
+      </w:r>
+      <w:r>
+        <w:t xml:space="preserve"> </w:t>
+      </w:r>
+    </w:p>
+    <w:p>
+      <w:pPr>
+        <w:ind w:left="720"/>
+        <w:rPr>
+          <w:b/>
+          <w:color w:val="31849B" w:themeColor="accent5" w:themeShade="BF"/>
+        </w:rPr>
+      </w:pPr>
+      <w:r>
+        <w:rPr>
+          <w:color w:val="00B050"/>
+        </w:rPr>
+        <w:t xml:space="preserve"># </w:t>
+      </w:r>
+      <w:r>
+        <w:rPr>
+          <w:color w:val="00B050"/>
+        </w:rPr>
+        <w:t>Set 70% of the images in the collection to be training data</w:t>
+      </w:r>
+      <w:r>
+        <w:rPr>
+          <w:color w:val="00B050"/>
+        </w:rPr>
+        <w:br/>
+      </w:r>
+      <w:proofErr w:type="spellStart"/>
+      <w:r>
+        <w:rPr>
+          <w:color w:val="000000" w:themeColor="text1"/>
+        </w:rPr>
+        <w:t>images.split</w:t>
+      </w:r>
+      <w:proofErr w:type="spellEnd"/>
+      <w:r>
+        <w:rPr>
+          <w:color w:val="000000" w:themeColor="text1"/>
+        </w:rPr>
+        <w:t xml:space="preserve"> = 0.7</w:t>
+      </w:r>
+      <w:r>
+        <w:rPr>
+          <w:color w:val="000000" w:themeColor="text1"/>
+        </w:rPr>
+        <w:br/>
+      </w:r>
+      <w:r>
+        <w:rPr>
+          <w:color w:val="00B050"/>
+        </w:rPr>
+        <w:t># Iterate through the training data</w:t>
+      </w:r>
+      <w:r>
+        <w:rPr>
+          <w:b/>
+          <w:color w:val="31849B" w:themeColor="accent5" w:themeShade="BF"/>
+        </w:rPr>
+        <w:br/>
+        <w:t xml:space="preserve">while </w:t>
+      </w:r>
+      <w:proofErr w:type="gramStart"/>
+      <w:r>
+        <w:rPr>
+          <w:color w:val="000000" w:themeColor="text1"/>
+        </w:rPr>
+        <w:t>( data</w:t>
+      </w:r>
+      <w:proofErr w:type="gramEnd"/>
+      <w:r>
+        <w:rPr>
+          <w:color w:val="000000" w:themeColor="text1"/>
+        </w:rPr>
+        <w:t>, label</w:t>
+      </w:r>
+      <w:r>
+        <w:rPr>
+          <w:color w:val="000000" w:themeColor="text1"/>
+        </w:rPr>
+        <w:t xml:space="preserve"> = next(images) )</w:t>
+      </w:r>
+      <w:r>
+        <w:rPr>
+          <w:b/>
+          <w:color w:val="000000" w:themeColor="text1"/>
+        </w:rPr>
+        <w:t xml:space="preserve"> </w:t>
+      </w:r>
+      <w:r>
+        <w:rPr>
+          <w:b/>
+          <w:color w:val="31849B" w:themeColor="accent5" w:themeShade="BF"/>
+        </w:rPr>
+        <w:t>is not None</w:t>
+      </w:r>
+      <w:r>
+        <w:t>:</w:t>
+      </w:r>
+      <w:r>
+        <w:br/>
+      </w:r>
+      <w:r>
+        <w:tab/>
+      </w:r>
+      <w:r>
+        <w:rPr>
+          <w:b/>
+          <w:color w:val="31849B" w:themeColor="accent5" w:themeShade="BF"/>
+        </w:rPr>
+        <w:t>pass</w:t>
+      </w:r>
+    </w:p>
+    <w:p>
+      <w:pPr>
+        <w:rPr>
+          <w:color w:val="000000" w:themeColor="text1"/>
+        </w:rPr>
+      </w:pPr>
+      <w:r>
+        <w:rPr>
+          <w:color w:val="000000" w:themeColor="text1"/>
+        </w:rPr>
+        <w:t xml:space="preserve">Training data can also be fetched in </w:t>
+      </w:r>
+      <w:proofErr w:type="spellStart"/>
+      <w:r>
+        <w:rPr>
+          <w:color w:val="000000" w:themeColor="text1"/>
+        </w:rPr>
+        <w:t>minibatches</w:t>
+      </w:r>
+      <w:proofErr w:type="spellEnd"/>
+      <w:r>
+        <w:rPr>
+          <w:color w:val="000000" w:themeColor="text1"/>
+        </w:rPr>
+        <w:t xml:space="preserve">. The mini batch size is set using the </w:t>
+      </w:r>
+      <w:proofErr w:type="spellStart"/>
+      <w:r>
+        <w:rPr>
+          <w:color w:val="000000" w:themeColor="text1"/>
+        </w:rPr>
+        <w:t>minibatch</w:t>
+      </w:r>
+      <w:proofErr w:type="spellEnd"/>
+      <w:r>
+        <w:rPr>
+          <w:color w:val="000000" w:themeColor="text1"/>
+        </w:rPr>
+        <w:t xml:space="preserve"> property.</w:t>
+      </w:r>
+      <w:r>
+        <w:rPr>
+          <w:color w:val="000000" w:themeColor="text1"/>
+        </w:rPr>
+        <w:t xml:space="preserve"> The </w:t>
+      </w:r>
+      <w:proofErr w:type="spellStart"/>
+      <w:r>
+        <w:rPr>
+          <w:color w:val="000000" w:themeColor="text1"/>
+        </w:rPr>
+        <w:t>minibatch</w:t>
+      </w:r>
+      <w:proofErr w:type="spellEnd"/>
+      <w:r>
+        <w:rPr>
+          <w:color w:val="000000" w:themeColor="text1"/>
+        </w:rPr>
+        <w:t xml:space="preserve"> property when called as a getter will return a generator. The generator will iterate through each image, and corresponding label, of the generated mini-batch.  Successive calls to the </w:t>
+      </w:r>
+      <w:proofErr w:type="spellStart"/>
+      <w:r>
+        <w:rPr>
+          <w:color w:val="000000" w:themeColor="text1"/>
+        </w:rPr>
+        <w:t>minibatch</w:t>
+      </w:r>
+      <w:proofErr w:type="spellEnd"/>
+      <w:r>
+        <w:rPr>
+          <w:color w:val="000000" w:themeColor="text1"/>
+        </w:rPr>
+        <w:t xml:space="preserve"> property will iterate through the training data.</w:t>
+      </w:r>
+    </w:p>
+    <w:p>
+      <w:pPr>
+        <w:ind w:left="720"/>
+        <w:rPr>
+          <w:color w:val="000000" w:themeColor="text1"/>
+        </w:rPr>
+      </w:pPr>
+      <w:r>
+        <w:rPr>
+          <w:color w:val="00B050"/>
+        </w:rPr>
+        <w:lastRenderedPageBreak/>
+        <w:t xml:space="preserve"># </w:t>
+      </w:r>
+      <w:r>
+        <w:rPr>
+          <w:color w:val="00B050"/>
+        </w:rPr>
+        <w:t>Set 70% of the images in the collection to be training data</w:t>
+      </w:r>
+      <w:r>
+        <w:rPr>
+          <w:color w:val="00B050"/>
+        </w:rPr>
+        <w:br/>
+      </w:r>
+      <w:proofErr w:type="spellStart"/>
+      <w:r>
+        <w:rPr>
+          <w:color w:val="000000" w:themeColor="text1"/>
+        </w:rPr>
+        <w:t>images.split</w:t>
+      </w:r>
+      <w:proofErr w:type="spellEnd"/>
+      <w:r>
+        <w:rPr>
+          <w:color w:val="000000" w:themeColor="text1"/>
+        </w:rPr>
+        <w:t xml:space="preserve"> = 0.7</w:t>
+      </w:r>
+      <w:r>
+        <w:rPr>
+          <w:color w:val="000000" w:themeColor="text1"/>
+        </w:rPr>
+        <w:br/>
+      </w:r>
+      <w:r>
+        <w:rPr>
+          <w:color w:val="00B050"/>
+        </w:rPr>
+        <w:t># Train the model in mini-batches of 30 images</w:t>
+      </w:r>
+      <w:r>
+        <w:rPr>
+          <w:color w:val="000000" w:themeColor="text1"/>
+        </w:rPr>
+        <w:br/>
+      </w:r>
+      <w:proofErr w:type="spellStart"/>
+      <w:r>
+        <w:rPr>
+          <w:color w:val="000000" w:themeColor="text1"/>
+        </w:rPr>
+        <w:t>images.minibatch</w:t>
+      </w:r>
+      <w:proofErr w:type="spellEnd"/>
+      <w:r>
+        <w:rPr>
+          <w:color w:val="000000" w:themeColor="text1"/>
+        </w:rPr>
+        <w:t xml:space="preserve"> = 30</w:t>
+      </w:r>
+      <w:r>
+        <w:rPr>
+          <w:color w:val="000000" w:themeColor="text1"/>
+        </w:rPr>
+        <w:br/>
+      </w:r>
+      <w:r>
+        <w:rPr>
+          <w:color w:val="00B050"/>
+        </w:rPr>
+        <w:t># loop for each mini-batch in training data</w:t>
+      </w:r>
+      <w:r>
+        <w:rPr>
+          <w:color w:val="00B050"/>
+        </w:rPr>
+        <w:br/>
+      </w:r>
+      <w:r>
+        <w:rPr>
+          <w:b/>
+          <w:color w:val="31849B" w:themeColor="accent5" w:themeShade="BF"/>
+        </w:rPr>
+        <w:t>for</w:t>
+      </w:r>
+      <w:r>
+        <w:rPr>
+          <w:color w:val="000000" w:themeColor="text1"/>
+        </w:rPr>
+        <w:t xml:space="preserve"> _ </w:t>
+      </w:r>
+      <w:r>
+        <w:rPr>
+          <w:b/>
+          <w:color w:val="31849B" w:themeColor="accent5" w:themeShade="BF"/>
+        </w:rPr>
+        <w:t>in</w:t>
+      </w:r>
+      <w:r>
+        <w:rPr>
+          <w:color w:val="000000" w:themeColor="text1"/>
+        </w:rPr>
+        <w:t xml:space="preserve"> </w:t>
+      </w:r>
+      <w:proofErr w:type="gramStart"/>
+      <w:r>
+        <w:rPr>
+          <w:color w:val="000000" w:themeColor="text1"/>
+        </w:rPr>
+        <w:t>range(</w:t>
+      </w:r>
+      <w:proofErr w:type="spellStart"/>
+      <w:proofErr w:type="gramEnd"/>
+      <w:r>
+        <w:rPr>
+          <w:color w:val="000000" w:themeColor="text1"/>
+        </w:rPr>
+        <w:t>nbatches</w:t>
+      </w:r>
+      <w:proofErr w:type="spellEnd"/>
+      <w:r>
+        <w:rPr>
+          <w:color w:val="000000" w:themeColor="text1"/>
+        </w:rPr>
+        <w:t>)</w:t>
+      </w:r>
+      <w:r>
+        <w:rPr>
+          <w:color w:val="000000" w:themeColor="text1"/>
+        </w:rPr>
+        <w:br/>
+        <w:t xml:space="preserve"> </w:t>
+      </w:r>
+      <w:r>
+        <w:rPr>
+          <w:color w:val="000000" w:themeColor="text1"/>
+        </w:rPr>
+        <w:tab/>
+      </w:r>
+      <w:r>
+        <w:rPr>
+          <w:color w:val="00B050"/>
+        </w:rPr>
+        <w:t># create the generator</w:t>
+      </w:r>
+      <w:r>
+        <w:rPr>
+          <w:color w:val="000000" w:themeColor="text1"/>
+        </w:rPr>
+        <w:br/>
+        <w:t xml:space="preserve"> </w:t>
+      </w:r>
+      <w:r>
+        <w:rPr>
+          <w:color w:val="000000" w:themeColor="text1"/>
+        </w:rPr>
+        <w:tab/>
+        <w:t xml:space="preserve">g = </w:t>
+      </w:r>
+      <w:proofErr w:type="spellStart"/>
+      <w:r>
+        <w:rPr>
+          <w:color w:val="000000" w:themeColor="text1"/>
+        </w:rPr>
+        <w:t>images.minibatch</w:t>
+      </w:r>
+      <w:proofErr w:type="spellEnd"/>
+      <w:r>
+        <w:rPr>
+          <w:color w:val="000000" w:themeColor="text1"/>
+        </w:rPr>
+        <w:br/>
+        <w:t xml:space="preserve"> </w:t>
+      </w:r>
+      <w:r>
+        <w:rPr>
+          <w:color w:val="000000" w:themeColor="text1"/>
+        </w:rPr>
+        <w:tab/>
+      </w:r>
+      <w:r>
+        <w:rPr>
+          <w:color w:val="00B050"/>
+        </w:rPr>
+        <w:t># iterate through the mini-batch</w:t>
+      </w:r>
+      <w:r>
+        <w:rPr>
+          <w:color w:val="000000" w:themeColor="text1"/>
+        </w:rPr>
+        <w:br/>
+        <w:t xml:space="preserve"> </w:t>
+      </w:r>
+      <w:r>
+        <w:rPr>
+          <w:color w:val="000000" w:themeColor="text1"/>
+        </w:rPr>
+        <w:tab/>
+      </w:r>
+      <w:r>
+        <w:rPr>
+          <w:b/>
+          <w:color w:val="31849B" w:themeColor="accent5" w:themeShade="BF"/>
+        </w:rPr>
+        <w:t>for</w:t>
+      </w:r>
+      <w:r>
+        <w:rPr>
+          <w:color w:val="000000" w:themeColor="text1"/>
+        </w:rPr>
+        <w:t xml:space="preserve"> data, label in </w:t>
+      </w:r>
+      <w:r>
+        <w:rPr>
+          <w:b/>
+          <w:color w:val="31849B" w:themeColor="accent5" w:themeShade="BF"/>
+        </w:rPr>
+        <w:t>g</w:t>
+      </w:r>
+      <w:r>
+        <w:rPr>
+          <w:color w:val="000000" w:themeColor="text1"/>
+        </w:rPr>
+        <w:t>:</w:t>
+      </w:r>
+      <w:r>
+        <w:rPr>
+          <w:color w:val="000000" w:themeColor="text1"/>
+        </w:rPr>
+        <w:br/>
+        <w:t xml:space="preserve"> </w:t>
+      </w:r>
+      <w:r>
+        <w:rPr>
+          <w:color w:val="000000" w:themeColor="text1"/>
+        </w:rPr>
+        <w:tab/>
+      </w:r>
+      <w:r>
+        <w:rPr>
+          <w:color w:val="000000" w:themeColor="text1"/>
+        </w:rPr>
+        <w:tab/>
+      </w:r>
+      <w:r>
+        <w:rPr>
+          <w:b/>
+          <w:color w:val="31849B" w:themeColor="accent5" w:themeShade="BF"/>
+        </w:rPr>
+        <w:t>pass</w:t>
+      </w:r>
+      <w:r>
+        <w:rPr>
+          <w:color w:val="000000" w:themeColor="text1"/>
+        </w:rPr>
+        <w:br/>
+      </w:r>
+    </w:p>
+    <w:p>
+      <w:pPr>
+        <w:pStyle w:val="Heading2"/>
+      </w:pPr>
+      <w:r>
+        <w:t>4.1</w:t>
+      </w:r>
+      <w:r>
+        <w:t>1</w:t>
+      </w:r>
+      <w:r>
+        <w:t xml:space="preserve"> </w:t>
+      </w:r>
+      <w:r>
+        <w:tab/>
+        <w:t xml:space="preserve">Asynchronous </w:t>
+      </w:r>
+      <w:r>
+        <w:t>Collection</w:t>
+      </w:r>
+      <w:r>
+        <w:t xml:space="preserve"> Processing</w:t>
+      </w:r>
+    </w:p>
+    <w:p>
+      <w:r>
+        <w:br/>
+        <w:t>To enhance concurrent execution between a main thread and worker activities, the Images class supports asyn</w:t>
+      </w:r>
+      <w:r>
+        <w:t>chronous processing of the collection</w:t>
+      </w:r>
+      <w:r>
+        <w:t xml:space="preserve"> of images. Asynchronous processing will occur if the optional parameter </w:t>
+      </w:r>
+      <w:proofErr w:type="spellStart"/>
+      <w:r>
+        <w:t>ehandler</w:t>
+      </w:r>
+      <w:proofErr w:type="spellEnd"/>
+      <w:r>
+        <w:t xml:space="preserve"> is set when instantiating the Image</w:t>
+      </w:r>
+      <w:r>
+        <w:t>s</w:t>
+      </w:r>
+      <w:r>
+        <w:t xml:space="preserve"> object. Upon completion of the processing, the </w:t>
+      </w:r>
+      <w:proofErr w:type="spellStart"/>
+      <w:r>
+        <w:t>ehandler</w:t>
+      </w:r>
+      <w:proofErr w:type="spellEnd"/>
+      <w:r>
+        <w:t xml:space="preserve"> is called, where the Image</w:t>
+      </w:r>
+      <w:r>
+        <w:t>s</w:t>
+      </w:r>
+      <w:r>
+        <w:t xml:space="preserve"> object is passed as a parameter.</w:t>
+      </w:r>
+    </w:p>
+    <w:p>
+      <w:r>
+        <w:tab/>
+      </w:r>
+      <w:proofErr w:type="spellStart"/>
+      <w:proofErr w:type="gramStart"/>
+      <w:r>
+        <w:rPr>
+          <w:b/>
+          <w:color w:val="0070C0"/>
+        </w:rPr>
+        <w:t>def</w:t>
+      </w:r>
+      <w:proofErr w:type="spellEnd"/>
+      <w:proofErr w:type="gramEnd"/>
+      <w:r>
+        <w:rPr>
+          <w:b/>
+          <w:color w:val="0070C0"/>
+        </w:rPr>
+        <w:t xml:space="preserve"> </w:t>
+      </w:r>
+      <w:r>
+        <w:t>done(</w:t>
+      </w:r>
+      <w:proofErr w:type="spellStart"/>
+      <w:r>
+        <w:t>i</w:t>
+      </w:r>
+      <w:proofErr w:type="spellEnd"/>
+      <w:r>
+        <w:t>):</w:t>
+      </w:r>
+      <w:r>
+        <w:br/>
+      </w:r>
+      <w:r>
+        <w:tab/>
+      </w:r>
+      <w:r>
+        <w:tab/>
+      </w:r>
+      <w:r>
+        <w:rPr>
+          <w:color w:val="FFC000"/>
+        </w:rPr>
+        <w:t xml:space="preserve">“”” Event Handler for when processing of </w:t>
+      </w:r>
+      <w:r>
+        <w:rPr>
+          <w:color w:val="FFC000"/>
+        </w:rPr>
+        <w:t>collection</w:t>
+      </w:r>
+      <w:r>
+        <w:rPr>
+          <w:color w:val="FFC000"/>
+        </w:rPr>
+        <w:t xml:space="preserve"> of </w:t>
+      </w:r>
+      <w:r>
+        <w:rPr>
+          <w:color w:val="FFC000"/>
+        </w:rPr>
+        <w:t>image</w:t>
+      </w:r>
+      <w:r>
+        <w:rPr>
+          <w:color w:val="FFC000"/>
+        </w:rPr>
+        <w:t>s</w:t>
+      </w:r>
+      <w:r>
+        <w:rPr>
+          <w:color w:val="FFC000"/>
+        </w:rPr>
+        <w:t xml:space="preserve"> </w:t>
+      </w:r>
+      <w:r>
+        <w:rPr>
+          <w:color w:val="FFC000"/>
+        </w:rPr>
+        <w:t>is completed “””</w:t>
+      </w:r>
+      <w:r>
+        <w:br/>
+      </w:r>
+      <w:r>
+        <w:tab/>
+      </w:r>
+      <w:r>
+        <w:tab/>
+        <w:t xml:space="preserve">print(“DONE”, </w:t>
+      </w:r>
+      <w:proofErr w:type="spellStart"/>
+      <w:r>
+        <w:t>i.image</w:t>
+      </w:r>
+      <w:r>
+        <w:t>s</w:t>
+      </w:r>
+      <w:proofErr w:type="spellEnd"/>
+      <w:r>
+        <w:t>)</w:t>
+      </w:r>
+    </w:p>
+    <w:p>
+      <w:pPr>
+        <w:ind w:left="720"/>
+      </w:pPr>
+      <w:r>
+        <w:rPr>
+          <w:color w:val="00B050"/>
+        </w:rPr>
+        <w:t xml:space="preserve"># Process the </w:t>
+      </w:r>
+      <w:r>
+        <w:rPr>
+          <w:color w:val="00B050"/>
+        </w:rPr>
+        <w:t xml:space="preserve">collection </w:t>
+      </w:r>
+      <w:r>
+        <w:rPr>
+          <w:color w:val="00B050"/>
+        </w:rPr>
+        <w:t xml:space="preserve">of </w:t>
+      </w:r>
+      <w:r>
+        <w:rPr>
+          <w:color w:val="00B050"/>
+        </w:rPr>
+        <w:t>image</w:t>
+      </w:r>
+      <w:r>
+        <w:rPr>
+          <w:color w:val="00B050"/>
+        </w:rPr>
+        <w:t>s</w:t>
+      </w:r>
+      <w:r>
+        <w:rPr>
+          <w:color w:val="00B050"/>
+        </w:rPr>
+        <w:t xml:space="preserve"> asynchronously</w:t>
+      </w:r>
+      <w:r>
+        <w:br/>
+        <w:t>image</w:t>
+      </w:r>
+      <w:r>
+        <w:t>s</w:t>
+      </w:r>
+      <w:r>
+        <w:t xml:space="preserve"> = </w:t>
+      </w:r>
+      <w:proofErr w:type="gramStart"/>
+      <w:r>
+        <w:t>Image</w:t>
+      </w:r>
+      <w:r>
+        <w:t>s</w:t>
+      </w:r>
+      <w:r>
+        <w:t>(</w:t>
+      </w:r>
+      <w:proofErr w:type="gramEnd"/>
+      <w:r>
+        <w:t>[</w:t>
+      </w:r>
+      <w:r>
+        <w:rPr>
+          <w:color w:val="C00000"/>
+        </w:rPr>
+        <w:t>“img1.png</w:t>
+      </w:r>
+      <w:r>
+        <w:rPr>
+          <w:color w:val="C00000"/>
+        </w:rPr>
+        <w:t>”</w:t>
+      </w:r>
+      <w:r>
+        <w:t xml:space="preserve">, </w:t>
+      </w:r>
+      <w:r>
+        <w:rPr>
+          <w:color w:val="C00000"/>
+        </w:rPr>
+        <w:t>“img2.png”</w:t>
+      </w:r>
+      <w:r>
+        <w:t>]</w:t>
+      </w:r>
+      <w:r>
+        <w:t xml:space="preserve">, </w:t>
+      </w:r>
+      <w:r>
+        <w:rPr>
+          <w:color w:val="C00000"/>
+        </w:rPr>
+        <w:t>“</w:t>
+      </w:r>
+      <w:r>
+        <w:rPr>
+          <w:color w:val="C00000"/>
+        </w:rPr>
+        <w:t>train</w:t>
+      </w:r>
+      <w:r>
+        <w:rPr>
+          <w:color w:val="C00000"/>
+        </w:rPr>
+        <w:t>”</w:t>
+      </w:r>
+      <w:r>
+        <w:t>,</w:t>
+      </w:r>
+      <w:r>
+        <w:rPr>
+          <w:color w:val="C00000"/>
+        </w:rPr>
+        <w:t xml:space="preserve"> </w:t>
+      </w:r>
+      <w:r>
+        <w:t xml:space="preserve">labels=[0,1], </w:t>
+      </w:r>
+      <w:proofErr w:type="spellStart"/>
+      <w:r>
+        <w:t>ehandler</w:t>
+      </w:r>
+      <w:proofErr w:type="spellEnd"/>
+      <w:r>
+        <w:t>=done</w:t>
+      </w:r>
+      <w:r>
+        <w:t>)</w:t>
+      </w:r>
+    </w:p>
+    <w:p>
+      <w:pPr>
+        <w:pStyle w:val="Heading2"/>
+      </w:pPr>
+      <w:r>
+        <w:br/>
+      </w:r>
       <w:bookmarkStart w:id="0" w:name="_GoBack"/>
       <w:bookmarkEnd w:id="0"/>
       <w:r>
-        <w:lastRenderedPageBreak/>
-        <w:t>4.11</w:t>
+        <w:t>4.1</w:t>
+      </w:r>
+      <w:r>
+        <w:t>2</w:t>
       </w:r>
       <w:r>
         <w:tab/>

</xml_diff>

<commit_message>
updated docs for vision http and dir of images features
</commit_message>
<xml_diff>
--- a/specs/users guide.docx
+++ b/specs/users guide.docx
@@ -95,7 +95,7 @@
           <w:sz w:val="24"/>
           <w:szCs w:val="24"/>
         </w:rPr>
-        <w:t xml:space="preserve"> and Computer Vision for Images</w:t>
+        <w:t xml:space="preserve"> and </w:t>
       </w:r>
       <w:r>
         <w:rPr>
@@ -104,7 +104,6 @@
           <w:szCs w:val="24"/>
         </w:rPr>
         <w:br/>
-        <w:t xml:space="preserve">Users Guide, </w:t>
       </w:r>
       <w:r>
         <w:rPr>
@@ -112,7 +111,32 @@
           <w:sz w:val="24"/>
           <w:szCs w:val="24"/>
         </w:rPr>
+        <w:t>Computer Vision for Images</w:t>
+      </w:r>
+      <w:r>
+        <w:rPr>
+          <w:b/>
+          <w:sz w:val="24"/>
+          <w:szCs w:val="24"/>
+        </w:rPr>
+        <w:br/>
+        <w:t xml:space="preserve">Users Guide, </w:t>
+      </w:r>
+      <w:r>
+        <w:rPr>
+          <w:b/>
+          <w:sz w:val="24"/>
+          <w:szCs w:val="24"/>
+        </w:rPr>
         <w:t>Gap v0.9</w:t>
+      </w:r>
+      <w:r>
+        <w:rPr>
+          <w:b/>
+          <w:sz w:val="24"/>
+          <w:szCs w:val="24"/>
+        </w:rPr>
+        <w:t>1</w:t>
       </w:r>
     </w:p>
     <w:p>
@@ -219,6 +243,44 @@
       <w:r>
         <w:t>).</w:t>
       </w:r>
+      <w:r>
+        <w:tab/>
+      </w:r>
+      <w:r>
+        <w:rPr>
+          <w:i/>
+        </w:rPr>
+        <w:t>[</w:t>
+      </w:r>
+      <w:proofErr w:type="gramStart"/>
+      <w:r>
+        <w:rPr>
+          <w:i/>
+        </w:rPr>
+        <w:t>will</w:t>
+      </w:r>
+      <w:proofErr w:type="gramEnd"/>
+      <w:r>
+        <w:rPr>
+          <w:i/>
+        </w:rPr>
+        <w:t xml:space="preserve"> auto-install with pip install</w:t>
+      </w:r>
+      <w:r>
+        <w:rPr>
+          <w:i/>
+        </w:rPr>
+        <w:t xml:space="preserve"> on Linux/Mac</w:t>
+      </w:r>
+      <w:r>
+        <w:rPr>
+          <w:i/>
+        </w:rPr>
+        <w:t>]</w:t>
+      </w:r>
+      <w:r>
+        <w:t>.</w:t>
+      </w:r>
     </w:p>
     <w:p>
       <w:pPr>
@@ -242,6 +304,47 @@
       <w:r>
         <w:t>open source from Google).</w:t>
       </w:r>
+      <w:r>
+        <w:tab/>
+      </w:r>
+      <w:r>
+        <w:tab/>
+      </w:r>
+      <w:r>
+        <w:rPr>
+          <w:i/>
+        </w:rPr>
+        <w:t>[</w:t>
+      </w:r>
+      <w:proofErr w:type="gramStart"/>
+      <w:r>
+        <w:rPr>
+          <w:i/>
+        </w:rPr>
+        <w:t>will</w:t>
+      </w:r>
+      <w:proofErr w:type="gramEnd"/>
+      <w:r>
+        <w:rPr>
+          <w:i/>
+        </w:rPr>
+        <w:t xml:space="preserve"> auto-install with pip install</w:t>
+      </w:r>
+      <w:r>
+        <w:rPr>
+          <w:i/>
+        </w:rPr>
+        <w:t xml:space="preserve"> on Linux/Mac</w:t>
+      </w:r>
+      <w:r>
+        <w:rPr>
+          <w:i/>
+        </w:rPr>
+        <w:t>]</w:t>
+      </w:r>
+      <w:r>
+        <w:t>.</w:t>
+      </w:r>
     </w:p>
     <w:p>
       <w:pPr>
@@ -270,6 +373,44 @@
       <w:r>
         <w:t>open source from Image Magic).</w:t>
       </w:r>
+      <w:r>
+        <w:tab/>
+      </w:r>
+      <w:r>
+        <w:rPr>
+          <w:i/>
+        </w:rPr>
+        <w:t>[</w:t>
+      </w:r>
+      <w:proofErr w:type="gramStart"/>
+      <w:r>
+        <w:rPr>
+          <w:i/>
+        </w:rPr>
+        <w:t>will</w:t>
+      </w:r>
+      <w:proofErr w:type="gramEnd"/>
+      <w:r>
+        <w:rPr>
+          <w:i/>
+        </w:rPr>
+        <w:t xml:space="preserve"> auto-install with pip install</w:t>
+      </w:r>
+      <w:r>
+        <w:rPr>
+          <w:i/>
+        </w:rPr>
+        <w:t xml:space="preserve"> on Linux/Mac</w:t>
+      </w:r>
+      <w:r>
+        <w:rPr>
+          <w:i/>
+        </w:rPr>
+        <w:t>]</w:t>
+      </w:r>
+      <w:r>
+        <w:t>.</w:t>
+      </w:r>
     </w:p>
     <w:p>
       <w:pPr>
@@ -283,6 +424,24 @@
         <w:t>NLTK Toolkit (open source)</w:t>
       </w:r>
       <w:r>
+        <w:t xml:space="preserve"> </w:t>
+      </w:r>
+      <w:r>
+        <w:tab/>
+      </w:r>
+      <w:r>
+        <w:tab/>
+      </w:r>
+      <w:r>
+        <w:tab/>
+      </w:r>
+      <w:r>
+        <w:rPr>
+          <w:i/>
+        </w:rPr>
+        <w:t>[will auto-install with pip install]</w:t>
+      </w:r>
+      <w:r>
         <w:t>.</w:t>
       </w:r>
     </w:p>
@@ -303,6 +462,36 @@
         <w:t xml:space="preserve"> (open source)</w:t>
       </w:r>
       <w:r>
+        <w:rPr>
+          <w:i/>
+        </w:rPr>
+        <w:t xml:space="preserve"> </w:t>
+      </w:r>
+      <w:r>
+        <w:rPr>
+          <w:i/>
+        </w:rPr>
+        <w:tab/>
+      </w:r>
+      <w:r>
+        <w:rPr>
+          <w:i/>
+        </w:rPr>
+        <w:tab/>
+      </w:r>
+      <w:r>
+        <w:rPr>
+          <w:i/>
+        </w:rPr>
+        <w:tab/>
+      </w:r>
+      <w:r>
+        <w:rPr>
+          <w:i/>
+        </w:rPr>
+        <w:t>[will auto-install with pip install]</w:t>
+      </w:r>
+      <w:r>
         <w:t>.</w:t>
       </w:r>
     </w:p>
@@ -317,6 +506,45 @@
       <w:r>
         <w:t>HD5 (open source)</w:t>
       </w:r>
+      <w:r>
+        <w:rPr>
+          <w:i/>
+        </w:rPr>
+        <w:t xml:space="preserve"> </w:t>
+      </w:r>
+      <w:r>
+        <w:rPr>
+          <w:i/>
+        </w:rPr>
+        <w:tab/>
+      </w:r>
+      <w:r>
+        <w:rPr>
+          <w:i/>
+        </w:rPr>
+        <w:tab/>
+      </w:r>
+      <w:r>
+        <w:rPr>
+          <w:i/>
+        </w:rPr>
+        <w:tab/>
+      </w:r>
+      <w:r>
+        <w:rPr>
+          <w:i/>
+        </w:rPr>
+        <w:tab/>
+      </w:r>
+      <w:r>
+        <w:rPr>
+          <w:i/>
+        </w:rPr>
+        <w:t>[will auto-install with pip install]</w:t>
+      </w:r>
+      <w:r>
+        <w:t>.</w:t>
+      </w:r>
     </w:p>
     <w:p>
       <w:pPr>
@@ -334,6 +562,165 @@
       <w:r>
         <w:t xml:space="preserve"> (open source)</w:t>
       </w:r>
+      <w:r>
+        <w:rPr>
+          <w:i/>
+        </w:rPr>
+        <w:t xml:space="preserve"> </w:t>
+      </w:r>
+      <w:r>
+        <w:rPr>
+          <w:i/>
+        </w:rPr>
+        <w:tab/>
+      </w:r>
+      <w:r>
+        <w:rPr>
+          <w:i/>
+        </w:rPr>
+        <w:tab/>
+      </w:r>
+      <w:r>
+        <w:rPr>
+          <w:i/>
+        </w:rPr>
+        <w:tab/>
+      </w:r>
+      <w:r>
+        <w:rPr>
+          <w:i/>
+        </w:rPr>
+        <w:tab/>
+      </w:r>
+      <w:r>
+        <w:rPr>
+          <w:i/>
+        </w:rPr>
+        <w:t>[will auto-install with pip install]</w:t>
+      </w:r>
+      <w:r>
+        <w:t>.</w:t>
+      </w:r>
+    </w:p>
+    <w:p>
+      <w:pPr>
+        <w:pStyle w:val="ListParagraph"/>
+        <w:numPr>
+          <w:ilvl w:val="0"/>
+          <w:numId w:val="1"/>
+        </w:numPr>
+      </w:pPr>
+      <w:proofErr w:type="spellStart"/>
+      <w:r>
+        <w:t>OpenCV</w:t>
+      </w:r>
+      <w:proofErr w:type="spellEnd"/>
+      <w:r>
+        <w:t xml:space="preserve"> (open source)</w:t>
+      </w:r>
+      <w:r>
+        <w:rPr>
+          <w:i/>
+        </w:rPr>
+        <w:t xml:space="preserve"> </w:t>
+      </w:r>
+      <w:r>
+        <w:rPr>
+          <w:i/>
+        </w:rPr>
+        <w:tab/>
+      </w:r>
+      <w:r>
+        <w:rPr>
+          <w:i/>
+        </w:rPr>
+        <w:tab/>
+      </w:r>
+      <w:r>
+        <w:rPr>
+          <w:i/>
+        </w:rPr>
+        <w:tab/>
+      </w:r>
+      <w:r>
+        <w:rPr>
+          <w:i/>
+        </w:rPr>
+        <w:tab/>
+      </w:r>
+      <w:r>
+        <w:rPr>
+          <w:i/>
+        </w:rPr>
+        <w:t>[will auto-install with pip install]</w:t>
+      </w:r>
+      <w:r>
+        <w:t>.</w:t>
+      </w:r>
+      <w:r>
+        <w:t xml:space="preserve"> </w:t>
+      </w:r>
+    </w:p>
+    <w:p>
+      <w:pPr>
+        <w:pStyle w:val="ListParagraph"/>
+        <w:numPr>
+          <w:ilvl w:val="0"/>
+          <w:numId w:val="1"/>
+        </w:numPr>
+      </w:pPr>
+      <w:proofErr w:type="spellStart"/>
+      <w:r>
+        <w:t>Imutils</w:t>
+      </w:r>
+      <w:proofErr w:type="spellEnd"/>
+      <w:r>
+        <w:t xml:space="preserve"> (open source)</w:t>
+      </w:r>
+      <w:r>
+        <w:rPr>
+          <w:i/>
+        </w:rPr>
+        <w:t xml:space="preserve"> </w:t>
+      </w:r>
+      <w:r>
+        <w:rPr>
+          <w:i/>
+        </w:rPr>
+        <w:tab/>
+      </w:r>
+      <w:r>
+        <w:rPr>
+          <w:i/>
+        </w:rPr>
+        <w:tab/>
+      </w:r>
+      <w:r>
+        <w:rPr>
+          <w:i/>
+        </w:rPr>
+        <w:tab/>
+      </w:r>
+      <w:r>
+        <w:rPr>
+          <w:i/>
+        </w:rPr>
+        <w:tab/>
+      </w:r>
+      <w:r>
+        <w:rPr>
+          <w:i/>
+        </w:rPr>
+        <w:t>[will auto-install with pip install]</w:t>
+      </w:r>
+      <w:r>
+        <w:t>.</w:t>
+      </w:r>
+    </w:p>
+    <w:p>
+      <w:pPr>
+        <w:pStyle w:val="ListParagraph"/>
+      </w:pPr>
     </w:p>
     <w:p>
       <w:pPr>
@@ -10494,6 +10881,88 @@
     </w:p>
     <w:p>
       <w:r>
+        <w:t>Alternately, the image path may be an URL; in which case, an HTTP request is made to obtain the image data from the remote location.</w:t>
+      </w:r>
+      <w:r>
+        <w:t xml:space="preserve"> </w:t>
+      </w:r>
+      <w:r>
+        <w:br/>
+      </w:r>
+      <w:r>
+        <w:br/>
+        <w:t xml:space="preserve"> </w:t>
+      </w:r>
+      <w:r>
+        <w:tab/>
+      </w:r>
+      <w:proofErr w:type="gramStart"/>
+      <w:r>
+        <w:t>image</w:t>
+      </w:r>
+      <w:proofErr w:type="gramEnd"/>
+      <w:r>
+        <w:t xml:space="preserve"> = Image(</w:t>
+      </w:r>
+      <w:r>
+        <w:rPr>
+          <w:color w:val="C00000"/>
+        </w:rPr>
+        <w:t>“</w:t>
+      </w:r>
+      <w:r>
+        <w:rPr>
+          <w:color w:val="C00000"/>
+        </w:rPr>
+        <w:t>http://yourimage.jpg</w:t>
+      </w:r>
+      <w:r>
+        <w:rPr>
+          <w:color w:val="C00000"/>
+        </w:rPr>
+        <w:t>”</w:t>
+      </w:r>
+      <w:r>
+        <w:t>,</w:t>
+      </w:r>
+      <w:r>
+        <w:rPr>
+          <w:color w:val="C00000"/>
+        </w:rPr>
+        <w:t xml:space="preserve"> </w:t>
+      </w:r>
+      <w:r>
+        <w:t>101</w:t>
+      </w:r>
+      <w:r>
+        <w:t xml:space="preserve">, </w:t>
+      </w:r>
+      <w:r>
+        <w:rPr>
+          <w:color w:val="C00000"/>
+        </w:rPr>
+        <w:t>“</w:t>
+      </w:r>
+      <w:proofErr w:type="spellStart"/>
+      <w:r>
+        <w:rPr>
+          <w:color w:val="C00000"/>
+        </w:rPr>
+        <w:t>storage_path</w:t>
+      </w:r>
+      <w:proofErr w:type="spellEnd"/>
+      <w:r>
+        <w:rPr>
+          <w:color w:val="C00000"/>
+        </w:rPr>
+        <w:t>”</w:t>
+      </w:r>
+      <w:r>
+        <w:t>)</w:t>
+      </w:r>
+    </w:p>
+    <w:p>
+      <w:r>
         <w:t xml:space="preserve">The Image class supports processing of JPEG, PNG, TIF and BMP images. </w:t>
       </w:r>
       <w:proofErr w:type="gramStart"/>
@@ -10922,6 +11391,7 @@
         <w:rPr>
           <w:color w:val="00B050"/>
         </w:rPr>
+        <w:lastRenderedPageBreak/>
         <w:t># Example</w:t>
       </w:r>
       <w:r>
@@ -11032,7 +11502,6 @@
         </w:rPr>
       </w:pPr>
       <w:r>
-        <w:lastRenderedPageBreak/>
         <w:t>4.4</w:t>
       </w:r>
       <w:r>
@@ -11521,6 +11990,7 @@
         <w:pStyle w:val="Heading2"/>
       </w:pPr>
       <w:r>
+        <w:lastRenderedPageBreak/>
         <w:t>4.</w:t>
       </w:r>
       <w:r>
@@ -11709,7 +12179,6 @@
         <w:pStyle w:val="Heading2"/>
       </w:pPr>
       <w:r>
-        <w:lastRenderedPageBreak/>
         <w:br/>
         <w:t>4.</w:t>
       </w:r>
@@ -11810,9 +12279,288 @@
         <w:t xml:space="preserve">, </w:t>
       </w:r>
       <w:r>
+        <w:t xml:space="preserve">labels=[101, 102], </w:t>
+      </w:r>
+      <w:r>
+        <w:t>name</w:t>
+      </w:r>
+      <w:r>
+        <w:t xml:space="preserve">=’ </w:t>
+      </w:r>
+      <w:r>
+        <w:t>c</w:t>
+      </w:r>
+      <w:r>
+        <w:t>1’)</w:t>
+      </w:r>
+    </w:p>
+    <w:p>
+      <w:r>
+        <w:t>The above will generate the following output files:</w:t>
+      </w:r>
+      <w:r>
+        <w:t xml:space="preserve"> </w:t>
+      </w:r>
+      <w:r>
+        <w:br/>
+      </w:r>
+      <w:r>
+        <w:br/>
+      </w:r>
+      <w:r>
+        <w:tab/>
+        <w:t>train/</w:t>
+      </w:r>
+      <w:r>
+        <w:t>c</w:t>
+      </w:r>
+      <w:r>
+        <w:t>1.h5</w:t>
+      </w:r>
+      <w:r>
+        <w:tab/>
+      </w:r>
+      <w:r>
+        <w:tab/>
+      </w:r>
+      <w:r>
+        <w:tab/>
+        <w:t># preprocessed image data</w:t>
+      </w:r>
+      <w:r>
+        <w:br/>
+      </w:r>
+      <w:r>
+        <w:br/>
+      </w:r>
+      <w:r>
+        <w:t>The Images object will implicitly add the ‘</w:t>
+      </w:r>
+      <w:proofErr w:type="spellStart"/>
+      <w:r>
+        <w:t>nostore</w:t>
+      </w:r>
+      <w:proofErr w:type="spellEnd"/>
+      <w:r>
+        <w:t xml:space="preserve">’ setting to the configuration parameter of each Image object created. This will direct each of the Image objects to </w:t>
+      </w:r>
+      <w:r>
+        <w:rPr>
+          <w:u w:val="single"/>
+        </w:rPr>
+        <w:t>not</w:t>
+      </w:r>
+      <w:r>
+        <w:t xml:space="preserve"> store the corresponding image data in an HD5 file. </w:t>
+      </w:r>
+      <w:r>
+        <w:br/>
+      </w:r>
+      <w:r>
+        <w:br/>
+        <w:t xml:space="preserve">Instead, upon completion of the preprocessing of the </w:t>
+      </w:r>
+      <w:r>
+        <w:t>collection</w:t>
+      </w:r>
+      <w:r>
+        <w:t xml:space="preserve"> of image data, the entire </w:t>
+      </w:r>
+      <w:r>
+        <w:t>collectio</w:t>
+      </w:r>
+      <w:r>
+        <w:t>n</w:t>
+      </w:r>
+      <w:r>
+        <w:t xml:space="preserve"> of preprocessed data is stored in a single HD5 file.</w:t>
+      </w:r>
+    </w:p>
+    <w:p>
+      <w:r>
+        <w:t xml:space="preserve">Alternately, the list of image paths parameter may be a list of directories containing images. </w:t>
+      </w:r>
+      <w:r>
+        <w:br/>
+      </w:r>
+      <w:r>
+        <w:br/>
+        <w:t xml:space="preserve"> </w:t>
+      </w:r>
+      <w:r>
+        <w:tab/>
+      </w:r>
+      <w:proofErr w:type="gramStart"/>
+      <w:r>
+        <w:t>images</w:t>
+      </w:r>
+      <w:proofErr w:type="gramEnd"/>
+      <w:r>
+        <w:t xml:space="preserve"> = Images(</w:t>
+      </w:r>
+      <w:r>
         <w:rPr>
           <w:color w:val="C00000"/>
         </w:rPr>
+        <w:t>[“subfolder1”, “subfolder2</w:t>
+      </w:r>
+      <w:r>
+        <w:rPr>
+          <w:color w:val="C00000"/>
+        </w:rPr>
+        <w:t>”]</w:t>
+      </w:r>
+      <w:r>
+        <w:t>, labels=[101, 102], name=’ c1’)</w:t>
+      </w:r>
+      <w:r>
+        <w:br/>
+      </w:r>
+      <w:r>
+        <w:br/>
+        <w:t>Alternately, the list of labels parameter may be a single value; in which case the label value applies to all the images.</w:t>
+      </w:r>
+      <w:r>
+        <w:t xml:space="preserve"> </w:t>
+      </w:r>
+      <w:r>
+        <w:br/>
+      </w:r>
+      <w:r>
+        <w:br/>
+        <w:t xml:space="preserve"> </w:t>
+      </w:r>
+      <w:r>
+        <w:tab/>
+      </w:r>
+      <w:proofErr w:type="gramStart"/>
+      <w:r>
+        <w:t>images</w:t>
+      </w:r>
+      <w:proofErr w:type="gramEnd"/>
+      <w:r>
+        <w:t xml:space="preserve"> = Images(</w:t>
+      </w:r>
+      <w:r>
+        <w:rPr>
+          <w:color w:val="C00000"/>
+        </w:rPr>
+        <w:t>[“image1.jpg”, “image2.jpg”]</w:t>
+      </w:r>
+      <w:r>
+        <w:t xml:space="preserve">, </w:t>
+      </w:r>
+      <w:r>
+        <w:t>labels=101</w:t>
+      </w:r>
+      <w:bookmarkStart w:id="0" w:name="_GoBack"/>
+      <w:bookmarkEnd w:id="0"/>
+      <w:r>
+        <w:t>, name=’ c1’)</w:t>
+      </w:r>
+      <w:r>
+        <w:br w:type="page"/>
+      </w:r>
+    </w:p>
+    <w:p>
+      <w:pPr>
+        <w:pStyle w:val="Heading2"/>
+      </w:pPr>
+      <w:r>
+        <w:lastRenderedPageBreak/>
+        <w:t>4.8</w:t>
+      </w:r>
+      <w:r>
+        <w:tab/>
+      </w:r>
+      <w:r>
+        <w:t xml:space="preserve">Image </w:t>
+      </w:r>
+      <w:r>
+        <w:t xml:space="preserve">Collection </w:t>
+      </w:r>
+      <w:r>
+        <w:t>Processing Settings (</w:t>
+      </w:r>
+      <w:proofErr w:type="spellStart"/>
+      <w:r>
+        <w:t>Config</w:t>
+      </w:r>
+      <w:proofErr w:type="spellEnd"/>
+      <w:r>
+        <w:t>)</w:t>
+      </w:r>
+      <w:r>
+        <w:br/>
+      </w:r>
+    </w:p>
+    <w:p>
+      <w:r>
+        <w:t xml:space="preserve">Configuration settings supported by the Image class may be specified as an optional parameter to the Images object, which </w:t>
+      </w:r>
+      <w:proofErr w:type="gramStart"/>
+      <w:r>
+        <w:t>are</w:t>
+      </w:r>
+      <w:proofErr w:type="gramEnd"/>
+      <w:r>
+        <w:t xml:space="preserve"> then passed down to each Image object genera</w:t>
+      </w:r>
+      <w:r>
+        <w:t>ted for the collection</w:t>
+      </w:r>
+      <w:r>
+        <w:t xml:space="preserve">. </w:t>
+      </w:r>
+      <w:r>
+        <w:br/>
+      </w:r>
+      <w:r>
+        <w:br/>
+      </w:r>
+      <w:r>
+        <w:t xml:space="preserve"> </w:t>
+      </w:r>
+      <w:r>
+        <w:tab/>
+      </w:r>
+      <w:r>
+        <w:rPr>
+          <w:color w:val="00B050"/>
+        </w:rPr>
+        <w:t># Preprocess each image by normalizing the pixel data and then flatten into a 1D vector</w:t>
+      </w:r>
+      <w:r>
+        <w:rPr>
+          <w:color w:val="00B050"/>
+        </w:rPr>
+        <w:br/>
+      </w:r>
+      <w:r>
+        <w:t xml:space="preserve"> </w:t>
+      </w:r>
+      <w:r>
+        <w:tab/>
+        <w:t xml:space="preserve">images = </w:t>
+      </w:r>
+      <w:proofErr w:type="gramStart"/>
+      <w:r>
+        <w:t>Images(</w:t>
+      </w:r>
+      <w:proofErr w:type="gramEnd"/>
+      <w:r>
+        <w:rPr>
+          <w:color w:val="C00000"/>
+        </w:rPr>
+        <w:t>[“image1.jpg”, “image2.jpg”]</w:t>
+      </w:r>
+      <w:r>
+        <w:t xml:space="preserve">, </w:t>
+      </w:r>
+      <w:r>
+        <w:rPr>
+          <w:color w:val="C00000"/>
+        </w:rPr>
         <w:t>“</w:t>
       </w:r>
       <w:r>
@@ -11836,236 +12584,1176 @@
       <w:r>
         <w:t xml:space="preserve">labels=[101, 102], </w:t>
       </w:r>
+      <w:proofErr w:type="spellStart"/>
+      <w:r>
+        <w:t>config</w:t>
+      </w:r>
+      <w:proofErr w:type="spellEnd"/>
+      <w:r>
+        <w:t>=[‘normal’, ‘flatten’])</w:t>
+      </w:r>
+      <w:r>
+        <w:br/>
+      </w:r>
+    </w:p>
+    <w:p>
+      <w:pPr>
+        <w:pStyle w:val="Heading2"/>
+      </w:pPr>
+      <w:r>
+        <w:t>4.9</w:t>
+      </w:r>
+      <w:r>
+        <w:tab/>
+        <w:t>Get Properties of a Collection</w:t>
+      </w:r>
+    </w:p>
+    <w:p>
+      <w:r>
+        <w:br/>
+        <w:t xml:space="preserve">After a </w:t>
+      </w:r>
+      <w:r>
+        <w:t>collection</w:t>
+      </w:r>
+      <w:r>
+        <w:t xml:space="preserve"> of images has been preprocessed, several properties of the preprocessed image data can be obtained from the Images class properties:</w:t>
+      </w:r>
+    </w:p>
+    <w:p>
+      <w:r>
+        <w:tab/>
+      </w:r>
+      <w:proofErr w:type="gramStart"/>
       <w:r>
         <w:t>name</w:t>
       </w:r>
-      <w:r>
-        <w:t xml:space="preserve">=’ </w:t>
-      </w:r>
-      <w:r>
-        <w:t>c</w:t>
-      </w:r>
-      <w:r>
-        <w:t>1’)</w:t>
-      </w:r>
-    </w:p>
-    <w:p>
-      <w:r>
-        <w:t>The above will generate the following output files:</w:t>
-      </w:r>
-      <w:r>
+      <w:proofErr w:type="gramEnd"/>
+      <w:r>
+        <w:t xml:space="preserve"> – The name of the collection</w:t>
+      </w:r>
+      <w:r>
+        <w:t xml:space="preserve"> file.</w:t>
+      </w:r>
+      <w:r>
+        <w:br/>
+      </w:r>
+      <w:r>
+        <w:tab/>
+      </w:r>
+      <w:proofErr w:type="gramStart"/>
+      <w:r>
+        <w:t>time</w:t>
+      </w:r>
+      <w:proofErr w:type="gramEnd"/>
+      <w:r>
+        <w:t xml:space="preserve"> – The time to preprocess the image.</w:t>
+      </w:r>
+      <w:r>
+        <w:br/>
         <w:t xml:space="preserve"> </w:t>
       </w:r>
       <w:r>
-        <w:br/>
-      </w:r>
-      <w:r>
-        <w:br/>
-      </w:r>
-      <w:r>
-        <w:tab/>
-        <w:t>train/</w:t>
-      </w:r>
-      <w:r>
-        <w:t>c</w:t>
-      </w:r>
-      <w:r>
-        <w:t>1.h5</w:t>
-      </w:r>
-      <w:r>
-        <w:tab/>
-      </w:r>
-      <w:r>
-        <w:tab/>
-      </w:r>
-      <w:r>
-        <w:tab/>
-        <w:t># preprocessed image data</w:t>
-      </w:r>
-      <w:r>
-        <w:br/>
-      </w:r>
-      <w:r>
-        <w:br/>
-      </w:r>
-      <w:r>
-        <w:t>The Images object will implicitly add the ‘</w:t>
-      </w:r>
-      <w:proofErr w:type="spellStart"/>
-      <w:r>
-        <w:t>nostore</w:t>
-      </w:r>
-      <w:proofErr w:type="spellEnd"/>
-      <w:r>
-        <w:t xml:space="preserve">’ setting to the configuration parameter of each Image object created. This will direct each of the Image objects to </w:t>
-      </w:r>
-      <w:r>
-        <w:rPr>
-          <w:u w:val="single"/>
-        </w:rPr>
-        <w:t>not</w:t>
-      </w:r>
-      <w:r>
-        <w:t xml:space="preserve"> store the corresponding image data in an HD5 file. </w:t>
-      </w:r>
-      <w:r>
-        <w:br/>
-      </w:r>
-      <w:r>
-        <w:br/>
-        <w:t xml:space="preserve">Instead, upon completion of the preprocessing of the </w:t>
+        <w:tab/>
+      </w:r>
+      <w:proofErr w:type="gramStart"/>
+      <w:r>
+        <w:t>data</w:t>
+      </w:r>
+      <w:proofErr w:type="gramEnd"/>
+      <w:r>
+        <w:t xml:space="preserve"> </w:t>
+      </w:r>
+      <w:r>
+        <w:t>– List of Image objects in the collection</w:t>
+      </w:r>
+      <w:r>
+        <w:t>.</w:t>
+      </w:r>
+      <w:r>
+        <w:br/>
+      </w:r>
+      <w:r>
+        <w:tab/>
+      </w:r>
+      <w:proofErr w:type="spellStart"/>
+      <w:proofErr w:type="gramStart"/>
+      <w:r>
+        <w:t>len</w:t>
+      </w:r>
+      <w:proofErr w:type="spellEnd"/>
+      <w:r>
+        <w:t>(</w:t>
+      </w:r>
+      <w:proofErr w:type="gramEnd"/>
+      <w:r>
+        <w:t xml:space="preserve">) – The </w:t>
+      </w:r>
+      <w:proofErr w:type="spellStart"/>
+      <w:r>
+        <w:t>len</w:t>
+      </w:r>
+      <w:proofErr w:type="spellEnd"/>
+      <w:r>
+        <w:t xml:space="preserve">() operator will return the number of images in the </w:t>
       </w:r>
       <w:r>
         <w:t>collection</w:t>
       </w:r>
       <w:r>
-        <w:t xml:space="preserve"> of image data, the entire </w:t>
-      </w:r>
-      <w:proofErr w:type="spellStart"/>
-      <w:r>
-        <w:t>collectio</w:t>
-      </w:r>
-      <w:proofErr w:type="spellEnd"/>
-      <w:r>
-        <w:t xml:space="preserve"> of preprocessed data is stored in a single HD5 file.</w:t>
+        <w:t>.</w:t>
+      </w:r>
+      <w:r>
+        <w:br/>
+      </w:r>
+      <w:r>
+        <w:tab/>
+        <w:t>[] – The index operator will access the image objects in sequential order.</w:t>
+      </w:r>
+    </w:p>
+    <w:p>
+      <w:pPr>
+        <w:ind w:left="720"/>
+      </w:pPr>
+      <w:r>
+        <w:rPr>
+          <w:color w:val="00B050"/>
+        </w:rPr>
+        <w:t># Acces</w:t>
+      </w:r>
+      <w:r>
+        <w:rPr>
+          <w:color w:val="00B050"/>
+        </w:rPr>
+        <w:t>s each Image object in the collection</w:t>
+      </w:r>
+      <w:r>
+        <w:br/>
+      </w:r>
+      <w:r>
+        <w:rPr>
+          <w:b/>
+          <w:color w:val="31849B" w:themeColor="accent5" w:themeShade="BF"/>
+        </w:rPr>
+        <w:t>for</w:t>
+      </w:r>
+      <w:r>
+        <w:t xml:space="preserve"> ix </w:t>
+      </w:r>
+      <w:r>
+        <w:rPr>
+          <w:b/>
+          <w:color w:val="31849B" w:themeColor="accent5" w:themeShade="BF"/>
+        </w:rPr>
+        <w:t>in</w:t>
+      </w:r>
+      <w:r>
+        <w:t xml:space="preserve"> </w:t>
+      </w:r>
+      <w:proofErr w:type="gramStart"/>
+      <w:r>
+        <w:t>range(</w:t>
+      </w:r>
+      <w:proofErr w:type="spellStart"/>
+      <w:proofErr w:type="gramEnd"/>
+      <w:r>
+        <w:t>len</w:t>
+      </w:r>
+      <w:proofErr w:type="spellEnd"/>
+      <w:r>
+        <w:t>(images)):</w:t>
+      </w:r>
+      <w:r>
+        <w:br/>
+      </w:r>
+      <w:r>
+        <w:tab/>
+      </w:r>
+      <w:r>
+        <w:tab/>
+        <w:t>image = images[ix]</w:t>
+      </w:r>
+      <w:r>
+        <w:br/>
       </w:r>
     </w:p>
     <w:p>
       <w:pPr>
         <w:pStyle w:val="Heading2"/>
       </w:pPr>
+      <w:r>
+        <w:t>4.10</w:t>
+      </w:r>
+      <w:r>
+        <w:tab/>
+        <w:t>Splitting a Collection into Training and Test Data</w:t>
+      </w:r>
+    </w:p>
+    <w:p>
+      <w:r>
+        <w:br/>
+        <w:t xml:space="preserve">Batch, mini-batch and stochastic feed modes are supported. The percentage of data that is training (vs. test) is set by the split property, where the default is 0.8. Optionally, a mini-batch size is set by the </w:t>
+      </w:r>
+      <w:proofErr w:type="spellStart"/>
+      <w:r>
+        <w:t>minibatch</w:t>
+      </w:r>
+      <w:proofErr w:type="spellEnd"/>
+      <w:r>
+        <w:t xml:space="preserve"> property. Prior to the split, the data is randomized.</w:t>
+      </w:r>
+    </w:p>
+    <w:p>
+      <w:r>
+        <w:t xml:space="preserve">The </w:t>
+      </w:r>
+      <w:proofErr w:type="gramStart"/>
+      <w:r>
+        <w:t>split(</w:t>
+      </w:r>
+      <w:proofErr w:type="gramEnd"/>
+      <w:r>
+        <w:t>) property when called as a getter will return the training data, training labels, test data, and test labels.</w:t>
+      </w:r>
+    </w:p>
+    <w:p>
+      <w:pPr>
+        <w:ind w:left="720"/>
+        <w:rPr>
+          <w:color w:val="00B050"/>
+        </w:rPr>
+      </w:pPr>
+      <w:r>
+        <w:rPr>
+          <w:color w:val="00B050"/>
+        </w:rPr>
+        <w:t xml:space="preserve"># </w:t>
+      </w:r>
+      <w:r>
+        <w:rPr>
+          <w:color w:val="00B050"/>
+        </w:rPr>
+        <w:t>Set 70% of the images in the collection to be training data</w:t>
+      </w:r>
+      <w:r>
+        <w:rPr>
+          <w:color w:val="00B050"/>
+        </w:rPr>
+        <w:br/>
+      </w:r>
+      <w:proofErr w:type="spellStart"/>
+      <w:r>
+        <w:t>images.split</w:t>
+      </w:r>
+      <w:proofErr w:type="spellEnd"/>
+      <w:r>
+        <w:t xml:space="preserve"> = 0.7</w:t>
+      </w:r>
+      <w:r>
+        <w:br/>
+      </w:r>
+      <w:r>
+        <w:rPr>
+          <w:color w:val="00B050"/>
+        </w:rPr>
+        <w:t xml:space="preserve"># </w:t>
+      </w:r>
+      <w:r>
+        <w:rPr>
+          <w:color w:val="00B050"/>
+        </w:rPr>
+        <w:t>Get the entire training and test data and corresponding labels as lists.</w:t>
+      </w:r>
+      <w:r>
+        <w:rPr>
+          <w:color w:val="00B050"/>
+        </w:rPr>
+        <w:br/>
+      </w:r>
+      <w:proofErr w:type="spellStart"/>
+      <w:r>
+        <w:rPr>
+          <w:color w:val="000000" w:themeColor="text1"/>
+        </w:rPr>
+        <w:t>X_train</w:t>
+      </w:r>
+      <w:proofErr w:type="spellEnd"/>
+      <w:r>
+        <w:rPr>
+          <w:color w:val="000000" w:themeColor="text1"/>
+        </w:rPr>
+        <w:t xml:space="preserve">, </w:t>
+      </w:r>
+      <w:proofErr w:type="spellStart"/>
+      <w:r>
+        <w:rPr>
+          <w:color w:val="000000" w:themeColor="text1"/>
+        </w:rPr>
+        <w:t>X_test</w:t>
+      </w:r>
+      <w:proofErr w:type="spellEnd"/>
+      <w:r>
+        <w:rPr>
+          <w:color w:val="000000" w:themeColor="text1"/>
+        </w:rPr>
+        <w:t xml:space="preserve">, </w:t>
+      </w:r>
+      <w:proofErr w:type="spellStart"/>
+      <w:r>
+        <w:rPr>
+          <w:color w:val="000000" w:themeColor="text1"/>
+        </w:rPr>
+        <w:t>Y_train</w:t>
+      </w:r>
+      <w:proofErr w:type="spellEnd"/>
+      <w:r>
+        <w:rPr>
+          <w:color w:val="000000" w:themeColor="text1"/>
+        </w:rPr>
+        <w:t xml:space="preserve">, </w:t>
+      </w:r>
+      <w:proofErr w:type="spellStart"/>
+      <w:r>
+        <w:rPr>
+          <w:color w:val="000000" w:themeColor="text1"/>
+        </w:rPr>
+        <w:t>Y_test</w:t>
+      </w:r>
+      <w:proofErr w:type="spellEnd"/>
+      <w:r>
+        <w:rPr>
+          <w:color w:val="000000" w:themeColor="text1"/>
+        </w:rPr>
+        <w:t xml:space="preserve"> = </w:t>
+      </w:r>
+      <w:proofErr w:type="spellStart"/>
+      <w:r>
+        <w:rPr>
+          <w:color w:val="000000" w:themeColor="text1"/>
+        </w:rPr>
+        <w:t>images.split</w:t>
+      </w:r>
+      <w:proofErr w:type="spellEnd"/>
+    </w:p>
+    <w:p>
+      <w:r>
+        <w:t xml:space="preserve">Alternately, </w:t>
+      </w:r>
+      <w:r>
+        <w:rPr>
+          <w:color w:val="000000" w:themeColor="text1"/>
+        </w:rPr>
+        <w:t>t</w:t>
+      </w:r>
+      <w:r>
+        <w:rPr>
+          <w:color w:val="000000" w:themeColor="text1"/>
+        </w:rPr>
+        <w:t xml:space="preserve">he </w:t>
+      </w:r>
+      <w:proofErr w:type="gramStart"/>
+      <w:r>
+        <w:rPr>
+          <w:color w:val="000000" w:themeColor="text1"/>
+        </w:rPr>
+        <w:t>next(</w:t>
+      </w:r>
+      <w:proofErr w:type="gramEnd"/>
+      <w:r>
+        <w:rPr>
+          <w:color w:val="000000" w:themeColor="text1"/>
+        </w:rPr>
+        <w:t>) operator will</w:t>
+      </w:r>
+      <w:r>
+        <w:rPr>
+          <w:color w:val="000000" w:themeColor="text1"/>
+        </w:rPr>
+        <w:t xml:space="preserve"> iterate through the image data</w:t>
+      </w:r>
+      <w:r>
+        <w:rPr>
+          <w:color w:val="000000" w:themeColor="text1"/>
+        </w:rPr>
+        <w:t>, and corresponding label,</w:t>
+      </w:r>
+      <w:r>
+        <w:rPr>
+          <w:color w:val="000000" w:themeColor="text1"/>
+        </w:rPr>
+        <w:t xml:space="preserve"> in the training set.</w:t>
+      </w:r>
+      <w:r>
+        <w:t xml:space="preserve"> </w:t>
+      </w:r>
+    </w:p>
+    <w:p>
+      <w:pPr>
+        <w:ind w:left="720"/>
+        <w:rPr>
+          <w:b/>
+          <w:color w:val="31849B" w:themeColor="accent5" w:themeShade="BF"/>
+        </w:rPr>
+      </w:pPr>
+      <w:r>
+        <w:rPr>
+          <w:color w:val="00B050"/>
+        </w:rPr>
+        <w:lastRenderedPageBreak/>
+        <w:t xml:space="preserve"># </w:t>
+      </w:r>
+      <w:r>
+        <w:rPr>
+          <w:color w:val="00B050"/>
+        </w:rPr>
+        <w:t>Set 70% of the images in the collection to be training data</w:t>
+      </w:r>
+      <w:r>
+        <w:rPr>
+          <w:color w:val="00B050"/>
+        </w:rPr>
+        <w:br/>
+      </w:r>
+      <w:proofErr w:type="spellStart"/>
+      <w:r>
+        <w:rPr>
+          <w:color w:val="000000" w:themeColor="text1"/>
+        </w:rPr>
+        <w:t>images.split</w:t>
+      </w:r>
+      <w:proofErr w:type="spellEnd"/>
+      <w:r>
+        <w:rPr>
+          <w:color w:val="000000" w:themeColor="text1"/>
+        </w:rPr>
+        <w:t xml:space="preserve"> = 0.7</w:t>
+      </w:r>
+      <w:r>
+        <w:rPr>
+          <w:color w:val="000000" w:themeColor="text1"/>
+        </w:rPr>
+        <w:br/>
+      </w:r>
+      <w:r>
+        <w:rPr>
+          <w:color w:val="00B050"/>
+        </w:rPr>
+        <w:t># Iterate through the training data</w:t>
+      </w:r>
+      <w:r>
+        <w:rPr>
+          <w:b/>
+          <w:color w:val="31849B" w:themeColor="accent5" w:themeShade="BF"/>
+        </w:rPr>
+        <w:br/>
+        <w:t xml:space="preserve">while </w:t>
+      </w:r>
+      <w:proofErr w:type="gramStart"/>
+      <w:r>
+        <w:rPr>
+          <w:color w:val="000000" w:themeColor="text1"/>
+        </w:rPr>
+        <w:t>( data</w:t>
+      </w:r>
+      <w:proofErr w:type="gramEnd"/>
+      <w:r>
+        <w:rPr>
+          <w:color w:val="000000" w:themeColor="text1"/>
+        </w:rPr>
+        <w:t>, label</w:t>
+      </w:r>
+      <w:r>
+        <w:rPr>
+          <w:color w:val="000000" w:themeColor="text1"/>
+        </w:rPr>
+        <w:t xml:space="preserve"> = next(images) )</w:t>
+      </w:r>
+      <w:r>
+        <w:rPr>
+          <w:b/>
+          <w:color w:val="000000" w:themeColor="text1"/>
+        </w:rPr>
+        <w:t xml:space="preserve"> </w:t>
+      </w:r>
+      <w:r>
+        <w:rPr>
+          <w:b/>
+          <w:color w:val="31849B" w:themeColor="accent5" w:themeShade="BF"/>
+        </w:rPr>
+        <w:t>is not None</w:t>
+      </w:r>
+      <w:r>
+        <w:t>:</w:t>
+      </w:r>
+      <w:r>
+        <w:br/>
+      </w:r>
+      <w:r>
+        <w:tab/>
+      </w:r>
+      <w:r>
+        <w:rPr>
+          <w:b/>
+          <w:color w:val="31849B" w:themeColor="accent5" w:themeShade="BF"/>
+        </w:rPr>
+        <w:t>pass</w:t>
+      </w:r>
+    </w:p>
+    <w:p>
+      <w:pPr>
+        <w:rPr>
+          <w:color w:val="000000" w:themeColor="text1"/>
+        </w:rPr>
+      </w:pPr>
+      <w:r>
+        <w:rPr>
+          <w:color w:val="000000" w:themeColor="text1"/>
+        </w:rPr>
+        <w:t xml:space="preserve">Training data can also be fetched in </w:t>
+      </w:r>
+      <w:proofErr w:type="spellStart"/>
+      <w:r>
+        <w:rPr>
+          <w:color w:val="000000" w:themeColor="text1"/>
+        </w:rPr>
+        <w:t>minibatches</w:t>
+      </w:r>
+      <w:proofErr w:type="spellEnd"/>
+      <w:r>
+        <w:rPr>
+          <w:color w:val="000000" w:themeColor="text1"/>
+        </w:rPr>
+        <w:t xml:space="preserve">. The mini batch size is set using the </w:t>
+      </w:r>
+      <w:proofErr w:type="spellStart"/>
+      <w:r>
+        <w:rPr>
+          <w:color w:val="000000" w:themeColor="text1"/>
+        </w:rPr>
+        <w:t>minibatch</w:t>
+      </w:r>
+      <w:proofErr w:type="spellEnd"/>
+      <w:r>
+        <w:rPr>
+          <w:color w:val="000000" w:themeColor="text1"/>
+        </w:rPr>
+        <w:t xml:space="preserve"> property.</w:t>
+      </w:r>
+      <w:r>
+        <w:rPr>
+          <w:color w:val="000000" w:themeColor="text1"/>
+        </w:rPr>
+        <w:t xml:space="preserve"> The </w:t>
+      </w:r>
+      <w:proofErr w:type="spellStart"/>
+      <w:r>
+        <w:rPr>
+          <w:color w:val="000000" w:themeColor="text1"/>
+        </w:rPr>
+        <w:t>minibatch</w:t>
+      </w:r>
+      <w:proofErr w:type="spellEnd"/>
+      <w:r>
+        <w:rPr>
+          <w:color w:val="000000" w:themeColor="text1"/>
+        </w:rPr>
+        <w:t xml:space="preserve"> property when called as a getter will return a generator. The generator will iterate through each image, and corresponding label, of the generated mini-batch.  Successive calls to the </w:t>
+      </w:r>
+      <w:proofErr w:type="spellStart"/>
+      <w:r>
+        <w:rPr>
+          <w:color w:val="000000" w:themeColor="text1"/>
+        </w:rPr>
+        <w:t>minibatch</w:t>
+      </w:r>
+      <w:proofErr w:type="spellEnd"/>
+      <w:r>
+        <w:rPr>
+          <w:color w:val="000000" w:themeColor="text1"/>
+        </w:rPr>
+        <w:t xml:space="preserve"> property will iterate through the training data.</w:t>
+      </w:r>
+    </w:p>
+    <w:p>
+      <w:pPr>
+        <w:ind w:left="720"/>
+        <w:rPr>
+          <w:color w:val="000000" w:themeColor="text1"/>
+        </w:rPr>
+      </w:pPr>
+      <w:r>
+        <w:rPr>
+          <w:color w:val="00B050"/>
+        </w:rPr>
+        <w:t xml:space="preserve"># </w:t>
+      </w:r>
+      <w:r>
+        <w:rPr>
+          <w:color w:val="00B050"/>
+        </w:rPr>
+        <w:t>Set 70% of the images in the collection to be training data</w:t>
+      </w:r>
+      <w:r>
+        <w:rPr>
+          <w:color w:val="00B050"/>
+        </w:rPr>
+        <w:br/>
+      </w:r>
+      <w:proofErr w:type="spellStart"/>
+      <w:r>
+        <w:rPr>
+          <w:color w:val="000000" w:themeColor="text1"/>
+        </w:rPr>
+        <w:t>images.split</w:t>
+      </w:r>
+      <w:proofErr w:type="spellEnd"/>
+      <w:r>
+        <w:rPr>
+          <w:color w:val="000000" w:themeColor="text1"/>
+        </w:rPr>
+        <w:t xml:space="preserve"> = 0.7</w:t>
+      </w:r>
+      <w:r>
+        <w:rPr>
+          <w:color w:val="000000" w:themeColor="text1"/>
+        </w:rPr>
+        <w:br/>
+      </w:r>
+      <w:r>
+        <w:rPr>
+          <w:color w:val="00B050"/>
+        </w:rPr>
+        <w:t># Train the model in mini-batches of 30 images</w:t>
+      </w:r>
+      <w:r>
+        <w:rPr>
+          <w:color w:val="000000" w:themeColor="text1"/>
+        </w:rPr>
+        <w:br/>
+      </w:r>
+      <w:proofErr w:type="spellStart"/>
+      <w:r>
+        <w:rPr>
+          <w:color w:val="000000" w:themeColor="text1"/>
+        </w:rPr>
+        <w:t>images.minibatch</w:t>
+      </w:r>
+      <w:proofErr w:type="spellEnd"/>
+      <w:r>
+        <w:rPr>
+          <w:color w:val="000000" w:themeColor="text1"/>
+        </w:rPr>
+        <w:t xml:space="preserve"> = 30</w:t>
+      </w:r>
+      <w:r>
+        <w:rPr>
+          <w:color w:val="000000" w:themeColor="text1"/>
+        </w:rPr>
+        <w:br/>
+      </w:r>
+      <w:r>
+        <w:rPr>
+          <w:color w:val="00B050"/>
+        </w:rPr>
+        <w:t># loop for each mini-batch in training data</w:t>
+      </w:r>
+      <w:r>
+        <w:rPr>
+          <w:color w:val="00B050"/>
+        </w:rPr>
+        <w:br/>
+      </w:r>
+      <w:r>
+        <w:rPr>
+          <w:b/>
+          <w:color w:val="31849B" w:themeColor="accent5" w:themeShade="BF"/>
+        </w:rPr>
+        <w:t>for</w:t>
+      </w:r>
+      <w:r>
+        <w:rPr>
+          <w:color w:val="000000" w:themeColor="text1"/>
+        </w:rPr>
+        <w:t xml:space="preserve"> _ </w:t>
+      </w:r>
+      <w:r>
+        <w:rPr>
+          <w:b/>
+          <w:color w:val="31849B" w:themeColor="accent5" w:themeShade="BF"/>
+        </w:rPr>
+        <w:t>in</w:t>
+      </w:r>
+      <w:r>
+        <w:rPr>
+          <w:color w:val="000000" w:themeColor="text1"/>
+        </w:rPr>
+        <w:t xml:space="preserve"> </w:t>
+      </w:r>
+      <w:proofErr w:type="gramStart"/>
+      <w:r>
+        <w:rPr>
+          <w:color w:val="000000" w:themeColor="text1"/>
+        </w:rPr>
+        <w:t>range(</w:t>
+      </w:r>
+      <w:proofErr w:type="spellStart"/>
+      <w:proofErr w:type="gramEnd"/>
+      <w:r>
+        <w:rPr>
+          <w:color w:val="000000" w:themeColor="text1"/>
+        </w:rPr>
+        <w:t>nbatches</w:t>
+      </w:r>
+      <w:proofErr w:type="spellEnd"/>
+      <w:r>
+        <w:rPr>
+          <w:color w:val="000000" w:themeColor="text1"/>
+        </w:rPr>
+        <w:t>)</w:t>
+      </w:r>
+      <w:r>
+        <w:rPr>
+          <w:color w:val="000000" w:themeColor="text1"/>
+        </w:rPr>
+        <w:br/>
+        <w:t xml:space="preserve"> </w:t>
+      </w:r>
+      <w:r>
+        <w:rPr>
+          <w:color w:val="000000" w:themeColor="text1"/>
+        </w:rPr>
+        <w:tab/>
+      </w:r>
+      <w:r>
+        <w:rPr>
+          <w:color w:val="00B050"/>
+        </w:rPr>
+        <w:t># create the generator</w:t>
+      </w:r>
+      <w:r>
+        <w:rPr>
+          <w:color w:val="000000" w:themeColor="text1"/>
+        </w:rPr>
+        <w:br/>
+        <w:t xml:space="preserve"> </w:t>
+      </w:r>
+      <w:r>
+        <w:rPr>
+          <w:color w:val="000000" w:themeColor="text1"/>
+        </w:rPr>
+        <w:tab/>
+        <w:t xml:space="preserve">g = </w:t>
+      </w:r>
+      <w:proofErr w:type="spellStart"/>
+      <w:r>
+        <w:rPr>
+          <w:color w:val="000000" w:themeColor="text1"/>
+        </w:rPr>
+        <w:t>images.minibatch</w:t>
+      </w:r>
+      <w:proofErr w:type="spellEnd"/>
+      <w:r>
+        <w:rPr>
+          <w:color w:val="000000" w:themeColor="text1"/>
+        </w:rPr>
+        <w:br/>
+        <w:t xml:space="preserve"> </w:t>
+      </w:r>
+      <w:r>
+        <w:rPr>
+          <w:color w:val="000000" w:themeColor="text1"/>
+        </w:rPr>
+        <w:tab/>
+      </w:r>
+      <w:r>
+        <w:rPr>
+          <w:color w:val="00B050"/>
+        </w:rPr>
+        <w:t># iterate through the mini-batch</w:t>
+      </w:r>
+      <w:r>
+        <w:rPr>
+          <w:color w:val="000000" w:themeColor="text1"/>
+        </w:rPr>
+        <w:br/>
+        <w:t xml:space="preserve"> </w:t>
+      </w:r>
+      <w:r>
+        <w:rPr>
+          <w:color w:val="000000" w:themeColor="text1"/>
+        </w:rPr>
+        <w:tab/>
+      </w:r>
+      <w:r>
+        <w:rPr>
+          <w:b/>
+          <w:color w:val="31849B" w:themeColor="accent5" w:themeShade="BF"/>
+        </w:rPr>
+        <w:t>for</w:t>
+      </w:r>
+      <w:r>
+        <w:rPr>
+          <w:color w:val="000000" w:themeColor="text1"/>
+        </w:rPr>
+        <w:t xml:space="preserve"> data, label in </w:t>
+      </w:r>
+      <w:r>
+        <w:rPr>
+          <w:b/>
+          <w:color w:val="31849B" w:themeColor="accent5" w:themeShade="BF"/>
+        </w:rPr>
+        <w:t>g</w:t>
+      </w:r>
+      <w:r>
+        <w:rPr>
+          <w:color w:val="000000" w:themeColor="text1"/>
+        </w:rPr>
+        <w:t>:</w:t>
+      </w:r>
+      <w:r>
+        <w:rPr>
+          <w:color w:val="000000" w:themeColor="text1"/>
+        </w:rPr>
+        <w:br/>
+        <w:t xml:space="preserve"> </w:t>
+      </w:r>
+      <w:r>
+        <w:rPr>
+          <w:color w:val="000000" w:themeColor="text1"/>
+        </w:rPr>
+        <w:tab/>
+      </w:r>
+      <w:r>
+        <w:rPr>
+          <w:color w:val="000000" w:themeColor="text1"/>
+        </w:rPr>
+        <w:tab/>
+      </w:r>
+      <w:r>
+        <w:rPr>
+          <w:b/>
+          <w:color w:val="31849B" w:themeColor="accent5" w:themeShade="BF"/>
+        </w:rPr>
+        <w:t>pass</w:t>
+      </w:r>
+      <w:r>
+        <w:rPr>
+          <w:color w:val="000000" w:themeColor="text1"/>
+        </w:rPr>
+        <w:br/>
+      </w:r>
     </w:p>
     <w:p>
       <w:pPr>
         <w:pStyle w:val="Heading2"/>
       </w:pPr>
       <w:r>
-        <w:t>4.8</w:t>
-      </w:r>
-      <w:r>
-        <w:tab/>
-      </w:r>
-      <w:r>
-        <w:t xml:space="preserve">Image </w:t>
-      </w:r>
-      <w:r>
-        <w:t xml:space="preserve">Collection </w:t>
-      </w:r>
-      <w:r>
-        <w:t>Processing Settings (</w:t>
-      </w:r>
-      <w:proofErr w:type="spellStart"/>
-      <w:r>
-        <w:t>Config</w:t>
+        <w:t>4.1</w:t>
+      </w:r>
+      <w:r>
+        <w:t>1</w:t>
+      </w:r>
+      <w:r>
+        <w:t xml:space="preserve"> </w:t>
+      </w:r>
+      <w:r>
+        <w:tab/>
+        <w:t xml:space="preserve">Asynchronous </w:t>
+      </w:r>
+      <w:r>
+        <w:t>Collection</w:t>
+      </w:r>
+      <w:r>
+        <w:t xml:space="preserve"> Processing</w:t>
+      </w:r>
+    </w:p>
+    <w:p>
+      <w:r>
+        <w:br/>
+        <w:t>To enhance concurrent execution between a main thread and worker activities, the Images class supports asyn</w:t>
+      </w:r>
+      <w:r>
+        <w:t>chronous processing of the collection</w:t>
+      </w:r>
+      <w:r>
+        <w:t xml:space="preserve"> of images. Asynchronous processing will occur if the optional parameter </w:t>
+      </w:r>
+      <w:proofErr w:type="spellStart"/>
+      <w:r>
+        <w:t>ehandler</w:t>
+      </w:r>
+      <w:proofErr w:type="spellEnd"/>
+      <w:r>
+        <w:t xml:space="preserve"> is set when instantiating the Image</w:t>
+      </w:r>
+      <w:r>
+        <w:t>s</w:t>
+      </w:r>
+      <w:r>
+        <w:t xml:space="preserve"> object. Upon completion of the processing, the </w:t>
+      </w:r>
+      <w:proofErr w:type="spellStart"/>
+      <w:r>
+        <w:t>ehandler</w:t>
+      </w:r>
+      <w:proofErr w:type="spellEnd"/>
+      <w:r>
+        <w:t xml:space="preserve"> is called, where the Image</w:t>
+      </w:r>
+      <w:r>
+        <w:t>s</w:t>
+      </w:r>
+      <w:r>
+        <w:t xml:space="preserve"> object is passed as a parameter.</w:t>
+      </w:r>
+    </w:p>
+    <w:p>
+      <w:r>
+        <w:tab/>
+      </w:r>
+      <w:proofErr w:type="spellStart"/>
+      <w:proofErr w:type="gramStart"/>
+      <w:r>
+        <w:rPr>
+          <w:b/>
+          <w:color w:val="0070C0"/>
+        </w:rPr>
+        <w:t>def</w:t>
+      </w:r>
+      <w:proofErr w:type="spellEnd"/>
+      <w:proofErr w:type="gramEnd"/>
+      <w:r>
+        <w:rPr>
+          <w:b/>
+          <w:color w:val="0070C0"/>
+        </w:rPr>
+        <w:t xml:space="preserve"> </w:t>
+      </w:r>
+      <w:r>
+        <w:t>done(</w:t>
+      </w:r>
+      <w:proofErr w:type="spellStart"/>
+      <w:r>
+        <w:t>i</w:t>
+      </w:r>
+      <w:proofErr w:type="spellEnd"/>
+      <w:r>
+        <w:t>):</w:t>
+      </w:r>
+      <w:r>
+        <w:br/>
+      </w:r>
+      <w:r>
+        <w:tab/>
+      </w:r>
+      <w:r>
+        <w:tab/>
+      </w:r>
+      <w:r>
+        <w:rPr>
+          <w:color w:val="FFC000"/>
+        </w:rPr>
+        <w:t xml:space="preserve">“”” Event Handler for when processing of </w:t>
+      </w:r>
+      <w:r>
+        <w:rPr>
+          <w:color w:val="FFC000"/>
+        </w:rPr>
+        <w:t>collection</w:t>
+      </w:r>
+      <w:r>
+        <w:rPr>
+          <w:color w:val="FFC000"/>
+        </w:rPr>
+        <w:t xml:space="preserve"> of </w:t>
+      </w:r>
+      <w:r>
+        <w:rPr>
+          <w:color w:val="FFC000"/>
+        </w:rPr>
+        <w:t>image</w:t>
+      </w:r>
+      <w:r>
+        <w:rPr>
+          <w:color w:val="FFC000"/>
+        </w:rPr>
+        <w:t>s</w:t>
+      </w:r>
+      <w:r>
+        <w:rPr>
+          <w:color w:val="FFC000"/>
+        </w:rPr>
+        <w:t xml:space="preserve"> </w:t>
+      </w:r>
+      <w:r>
+        <w:rPr>
+          <w:color w:val="FFC000"/>
+        </w:rPr>
+        <w:t>is completed “””</w:t>
+      </w:r>
+      <w:r>
+        <w:br/>
+      </w:r>
+      <w:r>
+        <w:tab/>
+      </w:r>
+      <w:r>
+        <w:tab/>
+        <w:t xml:space="preserve">print(“DONE”, </w:t>
+      </w:r>
+      <w:proofErr w:type="spellStart"/>
+      <w:r>
+        <w:t>i.image</w:t>
+      </w:r>
+      <w:r>
+        <w:t>s</w:t>
       </w:r>
       <w:proofErr w:type="spellEnd"/>
       <w:r>
         <w:t>)</w:t>
       </w:r>
-      <w:r>
-        <w:br/>
-      </w:r>
-    </w:p>
-    <w:p>
-      <w:r>
-        <w:t xml:space="preserve">Configuration settings supported by the Image class may be specified as an optional parameter to the Images object, which </w:t>
+    </w:p>
+    <w:p>
+      <w:pPr>
+        <w:ind w:left="720"/>
+      </w:pPr>
+      <w:r>
+        <w:rPr>
+          <w:color w:val="00B050"/>
+        </w:rPr>
+        <w:t xml:space="preserve"># Process the </w:t>
+      </w:r>
+      <w:r>
+        <w:rPr>
+          <w:color w:val="00B050"/>
+        </w:rPr>
+        <w:t xml:space="preserve">collection </w:t>
+      </w:r>
+      <w:r>
+        <w:rPr>
+          <w:color w:val="00B050"/>
+        </w:rPr>
+        <w:t xml:space="preserve">of </w:t>
+      </w:r>
+      <w:r>
+        <w:rPr>
+          <w:color w:val="00B050"/>
+        </w:rPr>
+        <w:t>image</w:t>
+      </w:r>
+      <w:r>
+        <w:rPr>
+          <w:color w:val="00B050"/>
+        </w:rPr>
+        <w:t>s</w:t>
+      </w:r>
+      <w:r>
+        <w:rPr>
+          <w:color w:val="00B050"/>
+        </w:rPr>
+        <w:t xml:space="preserve"> asynchronously</w:t>
+      </w:r>
+      <w:r>
+        <w:br/>
+        <w:t>image</w:t>
+      </w:r>
+      <w:r>
+        <w:t>s</w:t>
+      </w:r>
+      <w:r>
+        <w:t xml:space="preserve"> = </w:t>
       </w:r>
       <w:proofErr w:type="gramStart"/>
       <w:r>
-        <w:t>are</w:t>
+        <w:t>Image</w:t>
+      </w:r>
+      <w:r>
+        <w:t>s</w:t>
+      </w:r>
+      <w:r>
+        <w:t>(</w:t>
       </w:r>
       <w:proofErr w:type="gramEnd"/>
       <w:r>
-        <w:t xml:space="preserve"> then passed down to each Image object genera</w:t>
-      </w:r>
-      <w:r>
-        <w:t>ted for the collection</w:t>
-      </w:r>
-      <w:r>
-        <w:t xml:space="preserve">. </w:t>
-      </w:r>
-      <w:r>
-        <w:br/>
-      </w:r>
-      <w:r>
-        <w:br/>
-      </w:r>
-      <w:r>
+        <w:t>[</w:t>
+      </w:r>
+      <w:r>
+        <w:rPr>
+          <w:color w:val="C00000"/>
+        </w:rPr>
+        <w:t>“img1.png</w:t>
+      </w:r>
+      <w:r>
+        <w:rPr>
+          <w:color w:val="C00000"/>
+        </w:rPr>
+        <w:t>”</w:t>
+      </w:r>
+      <w:r>
+        <w:t xml:space="preserve">, </w:t>
+      </w:r>
+      <w:r>
+        <w:rPr>
+          <w:color w:val="C00000"/>
+        </w:rPr>
+        <w:t>“img2.png”</w:t>
+      </w:r>
+      <w:r>
+        <w:t>]</w:t>
+      </w:r>
+      <w:r>
+        <w:t xml:space="preserve">, </w:t>
+      </w:r>
+      <w:r>
+        <w:rPr>
+          <w:color w:val="C00000"/>
+        </w:rPr>
+        <w:t>“</w:t>
+      </w:r>
+      <w:r>
+        <w:rPr>
+          <w:color w:val="C00000"/>
+        </w:rPr>
+        <w:t>train</w:t>
+      </w:r>
+      <w:r>
+        <w:rPr>
+          <w:color w:val="C00000"/>
+        </w:rPr>
+        <w:t>”</w:t>
+      </w:r>
+      <w:r>
+        <w:t>,</w:t>
+      </w:r>
+      <w:r>
+        <w:rPr>
+          <w:color w:val="C00000"/>
+        </w:rPr>
         <w:t xml:space="preserve"> </w:t>
       </w:r>
       <w:r>
-        <w:tab/>
-      </w:r>
-      <w:r>
-        <w:rPr>
-          <w:color w:val="00B050"/>
-        </w:rPr>
-        <w:t># Preprocess each image by normalizing the pixel data and then flatten into a 1D vector</w:t>
-      </w:r>
-      <w:r>
-        <w:rPr>
-          <w:color w:val="00B050"/>
-        </w:rPr>
-        <w:br/>
-      </w:r>
-      <w:r>
-        <w:t xml:space="preserve"> </w:t>
-      </w:r>
-      <w:r>
-        <w:tab/>
-        <w:t xml:space="preserve">images = </w:t>
-      </w:r>
-      <w:proofErr w:type="gramStart"/>
-      <w:r>
-        <w:t>Images(</w:t>
-      </w:r>
-      <w:proofErr w:type="gramEnd"/>
-      <w:r>
-        <w:rPr>
-          <w:color w:val="C00000"/>
-        </w:rPr>
-        <w:t>[“image1.jpg”, “image2.jpg”]</w:t>
-      </w:r>
-      <w:r>
-        <w:t xml:space="preserve">, </w:t>
-      </w:r>
-      <w:r>
-        <w:rPr>
-          <w:color w:val="C00000"/>
-        </w:rPr>
-        <w:t>“</w:t>
-      </w:r>
-      <w:r>
-        <w:rPr>
-          <w:color w:val="C00000"/>
-        </w:rPr>
-        <w:t>train</w:t>
-      </w:r>
-      <w:r>
-        <w:rPr>
-          <w:color w:val="C00000"/>
-        </w:rPr>
-        <w:t>”</w:t>
-      </w:r>
-      <w:r>
-        <w:rPr>
-          <w:color w:val="C00000"/>
-        </w:rPr>
-        <w:t xml:space="preserve">, </w:t>
-      </w:r>
-      <w:r>
-        <w:t xml:space="preserve">labels=[101, 102], </w:t>
-      </w:r>
-      <w:proofErr w:type="spellStart"/>
-      <w:r>
-        <w:t>config</w:t>
-      </w:r>
-      <w:proofErr w:type="spellEnd"/>
-      <w:r>
-        <w:t>=[‘normal’, ‘flatten’])</w:t>
-      </w:r>
-    </w:p>
-    <w:p/>
+        <w:t xml:space="preserve">labels=[0,1], </w:t>
+      </w:r>
+      <w:proofErr w:type="spellStart"/>
+      <w:r>
+        <w:t>ehandler</w:t>
+      </w:r>
+      <w:proofErr w:type="spellEnd"/>
+      <w:r>
+        <w:t>=done</w:t>
+      </w:r>
+      <w:r>
+        <w:t>)</w:t>
+      </w:r>
+    </w:p>
+    <w:p>
+      <w:pPr>
+        <w:pStyle w:val="Heading2"/>
+      </w:pPr>
+      <w:r>
+        <w:br/>
+      </w:r>
+    </w:p>
     <w:p>
       <w:pPr>
         <w:rPr>
@@ -12087,1166 +13775,6 @@
       </w:pPr>
       <w:r>
         <w:lastRenderedPageBreak/>
-        <w:t>4.9</w:t>
-      </w:r>
-      <w:r>
-        <w:tab/>
-        <w:t>Get Properties of a Collection</w:t>
-      </w:r>
-    </w:p>
-    <w:p>
-      <w:r>
-        <w:br/>
-        <w:t xml:space="preserve">After a </w:t>
-      </w:r>
-      <w:r>
-        <w:t>collection</w:t>
-      </w:r>
-      <w:r>
-        <w:t xml:space="preserve"> of images has been preprocessed, several properties of the preprocessed image data can be obtained from the Images class properties:</w:t>
-      </w:r>
-    </w:p>
-    <w:p>
-      <w:r>
-        <w:tab/>
-      </w:r>
-      <w:proofErr w:type="gramStart"/>
-      <w:r>
-        <w:t>name</w:t>
-      </w:r>
-      <w:proofErr w:type="gramEnd"/>
-      <w:r>
-        <w:t xml:space="preserve"> – The name of the collection</w:t>
-      </w:r>
-      <w:r>
-        <w:t xml:space="preserve"> file.</w:t>
-      </w:r>
-      <w:r>
-        <w:br/>
-      </w:r>
-      <w:r>
-        <w:tab/>
-      </w:r>
-      <w:proofErr w:type="gramStart"/>
-      <w:r>
-        <w:t>time</w:t>
-      </w:r>
-      <w:proofErr w:type="gramEnd"/>
-      <w:r>
-        <w:t xml:space="preserve"> – The time to preprocess the image.</w:t>
-      </w:r>
-      <w:r>
-        <w:br/>
-        <w:t xml:space="preserve"> </w:t>
-      </w:r>
-      <w:r>
-        <w:tab/>
-      </w:r>
-      <w:proofErr w:type="gramStart"/>
-      <w:r>
-        <w:t>data</w:t>
-      </w:r>
-      <w:proofErr w:type="gramEnd"/>
-      <w:r>
-        <w:t xml:space="preserve"> </w:t>
-      </w:r>
-      <w:r>
-        <w:t>– List of Image objects in the collection</w:t>
-      </w:r>
-      <w:r>
-        <w:t>.</w:t>
-      </w:r>
-      <w:r>
-        <w:br/>
-      </w:r>
-      <w:r>
-        <w:tab/>
-      </w:r>
-      <w:proofErr w:type="spellStart"/>
-      <w:proofErr w:type="gramStart"/>
-      <w:r>
-        <w:t>len</w:t>
-      </w:r>
-      <w:proofErr w:type="spellEnd"/>
-      <w:r>
-        <w:t>(</w:t>
-      </w:r>
-      <w:proofErr w:type="gramEnd"/>
-      <w:r>
-        <w:t xml:space="preserve">) – The </w:t>
-      </w:r>
-      <w:proofErr w:type="spellStart"/>
-      <w:r>
-        <w:t>len</w:t>
-      </w:r>
-      <w:proofErr w:type="spellEnd"/>
-      <w:r>
-        <w:t xml:space="preserve">() operator will return the number of images in the </w:t>
-      </w:r>
-      <w:r>
-        <w:t>collection</w:t>
-      </w:r>
-      <w:r>
-        <w:t>.</w:t>
-      </w:r>
-      <w:r>
-        <w:br/>
-      </w:r>
-      <w:r>
-        <w:tab/>
-        <w:t>[] – The index operator will access the image objects in sequential order.</w:t>
-      </w:r>
-    </w:p>
-    <w:p>
-      <w:pPr>
-        <w:ind w:left="720"/>
-      </w:pPr>
-      <w:r>
-        <w:rPr>
-          <w:color w:val="00B050"/>
-        </w:rPr>
-        <w:t># Acces</w:t>
-      </w:r>
-      <w:r>
-        <w:rPr>
-          <w:color w:val="00B050"/>
-        </w:rPr>
-        <w:t>s each Image object in the collection</w:t>
-      </w:r>
-      <w:r>
-        <w:br/>
-      </w:r>
-      <w:r>
-        <w:rPr>
-          <w:b/>
-          <w:color w:val="31849B" w:themeColor="accent5" w:themeShade="BF"/>
-        </w:rPr>
-        <w:t>for</w:t>
-      </w:r>
-      <w:r>
-        <w:t xml:space="preserve"> ix </w:t>
-      </w:r>
-      <w:r>
-        <w:rPr>
-          <w:b/>
-          <w:color w:val="31849B" w:themeColor="accent5" w:themeShade="BF"/>
-        </w:rPr>
-        <w:t>in</w:t>
-      </w:r>
-      <w:r>
-        <w:t xml:space="preserve"> </w:t>
-      </w:r>
-      <w:proofErr w:type="gramStart"/>
-      <w:r>
-        <w:t>range(</w:t>
-      </w:r>
-      <w:proofErr w:type="spellStart"/>
-      <w:proofErr w:type="gramEnd"/>
-      <w:r>
-        <w:t>len</w:t>
-      </w:r>
-      <w:proofErr w:type="spellEnd"/>
-      <w:r>
-        <w:t>(images)):</w:t>
-      </w:r>
-      <w:r>
-        <w:br/>
-      </w:r>
-      <w:r>
-        <w:tab/>
-      </w:r>
-      <w:r>
-        <w:tab/>
-        <w:t>image = images[ix]</w:t>
-      </w:r>
-      <w:r>
-        <w:br/>
-      </w:r>
-    </w:p>
-    <w:p>
-      <w:pPr>
-        <w:pStyle w:val="Heading2"/>
-      </w:pPr>
-      <w:r>
-        <w:t>4.</w:t>
-      </w:r>
-      <w:r>
-        <w:t>10</w:t>
-      </w:r>
-      <w:r>
-        <w:tab/>
-      </w:r>
-      <w:r>
-        <w:t>Splitting a Collection into Training and Test Data</w:t>
-      </w:r>
-    </w:p>
-    <w:p>
-      <w:r>
-        <w:br/>
-        <w:t xml:space="preserve">Batch, mini-batch and stochastic feed modes are supported. The percentage of data that is training (vs. test) is set by the split property, where the default is 0.8. Optionally, a mini-batch size is set by the </w:t>
-      </w:r>
-      <w:proofErr w:type="spellStart"/>
-      <w:r>
-        <w:t>minibatch</w:t>
-      </w:r>
-      <w:proofErr w:type="spellEnd"/>
-      <w:r>
-        <w:t xml:space="preserve"> property. Prior to the split, the data is randomized.</w:t>
-      </w:r>
-    </w:p>
-    <w:p>
-      <w:r>
-        <w:t xml:space="preserve">The </w:t>
-      </w:r>
-      <w:proofErr w:type="gramStart"/>
-      <w:r>
-        <w:t>split(</w:t>
-      </w:r>
-      <w:proofErr w:type="gramEnd"/>
-      <w:r>
-        <w:t>) property when called as a getter will return the training data, training labels, test data, and test labels.</w:t>
-      </w:r>
-    </w:p>
-    <w:p>
-      <w:pPr>
-        <w:ind w:left="720"/>
-        <w:rPr>
-          <w:color w:val="00B050"/>
-        </w:rPr>
-      </w:pPr>
-      <w:r>
-        <w:rPr>
-          <w:color w:val="00B050"/>
-        </w:rPr>
-        <w:t xml:space="preserve"># </w:t>
-      </w:r>
-      <w:r>
-        <w:rPr>
-          <w:color w:val="00B050"/>
-        </w:rPr>
-        <w:t>Set 70% of the images in the collection to be training data</w:t>
-      </w:r>
-      <w:r>
-        <w:rPr>
-          <w:color w:val="00B050"/>
-        </w:rPr>
-        <w:br/>
-      </w:r>
-      <w:proofErr w:type="spellStart"/>
-      <w:r>
-        <w:t>images.split</w:t>
-      </w:r>
-      <w:proofErr w:type="spellEnd"/>
-      <w:r>
-        <w:t xml:space="preserve"> = 0.7</w:t>
-      </w:r>
-      <w:r>
-        <w:br/>
-      </w:r>
-      <w:r>
-        <w:rPr>
-          <w:color w:val="00B050"/>
-        </w:rPr>
-        <w:t xml:space="preserve"># </w:t>
-      </w:r>
-      <w:r>
-        <w:rPr>
-          <w:color w:val="00B050"/>
-        </w:rPr>
-        <w:t>Get the entire training and test data and corresponding labels as lists.</w:t>
-      </w:r>
-      <w:r>
-        <w:rPr>
-          <w:color w:val="00B050"/>
-        </w:rPr>
-        <w:br/>
-      </w:r>
-      <w:proofErr w:type="spellStart"/>
-      <w:r>
-        <w:rPr>
-          <w:color w:val="000000" w:themeColor="text1"/>
-        </w:rPr>
-        <w:t>X_train</w:t>
-      </w:r>
-      <w:proofErr w:type="spellEnd"/>
-      <w:r>
-        <w:rPr>
-          <w:color w:val="000000" w:themeColor="text1"/>
-        </w:rPr>
-        <w:t xml:space="preserve">, </w:t>
-      </w:r>
-      <w:proofErr w:type="spellStart"/>
-      <w:r>
-        <w:rPr>
-          <w:color w:val="000000" w:themeColor="text1"/>
-        </w:rPr>
-        <w:t>X_test</w:t>
-      </w:r>
-      <w:proofErr w:type="spellEnd"/>
-      <w:r>
-        <w:rPr>
-          <w:color w:val="000000" w:themeColor="text1"/>
-        </w:rPr>
-        <w:t xml:space="preserve">, </w:t>
-      </w:r>
-      <w:proofErr w:type="spellStart"/>
-      <w:r>
-        <w:rPr>
-          <w:color w:val="000000" w:themeColor="text1"/>
-        </w:rPr>
-        <w:t>Y_train</w:t>
-      </w:r>
-      <w:proofErr w:type="spellEnd"/>
-      <w:r>
-        <w:rPr>
-          <w:color w:val="000000" w:themeColor="text1"/>
-        </w:rPr>
-        <w:t xml:space="preserve">, </w:t>
-      </w:r>
-      <w:proofErr w:type="spellStart"/>
-      <w:r>
-        <w:rPr>
-          <w:color w:val="000000" w:themeColor="text1"/>
-        </w:rPr>
-        <w:t>Y_test</w:t>
-      </w:r>
-      <w:proofErr w:type="spellEnd"/>
-      <w:r>
-        <w:rPr>
-          <w:color w:val="000000" w:themeColor="text1"/>
-        </w:rPr>
-        <w:t xml:space="preserve"> = </w:t>
-      </w:r>
-      <w:proofErr w:type="spellStart"/>
-      <w:r>
-        <w:rPr>
-          <w:color w:val="000000" w:themeColor="text1"/>
-        </w:rPr>
-        <w:t>images.split</w:t>
-      </w:r>
-      <w:proofErr w:type="spellEnd"/>
-    </w:p>
-    <w:p>
-      <w:r>
-        <w:t xml:space="preserve">Alternately, </w:t>
-      </w:r>
-      <w:r>
-        <w:rPr>
-          <w:color w:val="000000" w:themeColor="text1"/>
-        </w:rPr>
-        <w:t>t</w:t>
-      </w:r>
-      <w:r>
-        <w:rPr>
-          <w:color w:val="000000" w:themeColor="text1"/>
-        </w:rPr>
-        <w:t xml:space="preserve">he </w:t>
-      </w:r>
-      <w:proofErr w:type="gramStart"/>
-      <w:r>
-        <w:rPr>
-          <w:color w:val="000000" w:themeColor="text1"/>
-        </w:rPr>
-        <w:t>next(</w:t>
-      </w:r>
-      <w:proofErr w:type="gramEnd"/>
-      <w:r>
-        <w:rPr>
-          <w:color w:val="000000" w:themeColor="text1"/>
-        </w:rPr>
-        <w:t>) operator will</w:t>
-      </w:r>
-      <w:r>
-        <w:rPr>
-          <w:color w:val="000000" w:themeColor="text1"/>
-        </w:rPr>
-        <w:t xml:space="preserve"> iterate through the image data</w:t>
-      </w:r>
-      <w:r>
-        <w:rPr>
-          <w:color w:val="000000" w:themeColor="text1"/>
-        </w:rPr>
-        <w:t>, and corresponding label,</w:t>
-      </w:r>
-      <w:r>
-        <w:rPr>
-          <w:color w:val="000000" w:themeColor="text1"/>
-        </w:rPr>
-        <w:t xml:space="preserve"> in the training set.</w:t>
-      </w:r>
-      <w:r>
-        <w:t xml:space="preserve"> </w:t>
-      </w:r>
-    </w:p>
-    <w:p>
-      <w:pPr>
-        <w:ind w:left="720"/>
-        <w:rPr>
-          <w:b/>
-          <w:color w:val="31849B" w:themeColor="accent5" w:themeShade="BF"/>
-        </w:rPr>
-      </w:pPr>
-      <w:r>
-        <w:rPr>
-          <w:color w:val="00B050"/>
-        </w:rPr>
-        <w:t xml:space="preserve"># </w:t>
-      </w:r>
-      <w:r>
-        <w:rPr>
-          <w:color w:val="00B050"/>
-        </w:rPr>
-        <w:t>Set 70% of the images in the collection to be training data</w:t>
-      </w:r>
-      <w:r>
-        <w:rPr>
-          <w:color w:val="00B050"/>
-        </w:rPr>
-        <w:br/>
-      </w:r>
-      <w:proofErr w:type="spellStart"/>
-      <w:r>
-        <w:rPr>
-          <w:color w:val="000000" w:themeColor="text1"/>
-        </w:rPr>
-        <w:t>images.split</w:t>
-      </w:r>
-      <w:proofErr w:type="spellEnd"/>
-      <w:r>
-        <w:rPr>
-          <w:color w:val="000000" w:themeColor="text1"/>
-        </w:rPr>
-        <w:t xml:space="preserve"> = 0.7</w:t>
-      </w:r>
-      <w:r>
-        <w:rPr>
-          <w:color w:val="000000" w:themeColor="text1"/>
-        </w:rPr>
-        <w:br/>
-      </w:r>
-      <w:r>
-        <w:rPr>
-          <w:color w:val="00B050"/>
-        </w:rPr>
-        <w:t># Iterate through the training data</w:t>
-      </w:r>
-      <w:r>
-        <w:rPr>
-          <w:b/>
-          <w:color w:val="31849B" w:themeColor="accent5" w:themeShade="BF"/>
-        </w:rPr>
-        <w:br/>
-        <w:t xml:space="preserve">while </w:t>
-      </w:r>
-      <w:proofErr w:type="gramStart"/>
-      <w:r>
-        <w:rPr>
-          <w:color w:val="000000" w:themeColor="text1"/>
-        </w:rPr>
-        <w:t>( data</w:t>
-      </w:r>
-      <w:proofErr w:type="gramEnd"/>
-      <w:r>
-        <w:rPr>
-          <w:color w:val="000000" w:themeColor="text1"/>
-        </w:rPr>
-        <w:t>, label</w:t>
-      </w:r>
-      <w:r>
-        <w:rPr>
-          <w:color w:val="000000" w:themeColor="text1"/>
-        </w:rPr>
-        <w:t xml:space="preserve"> = next(images) )</w:t>
-      </w:r>
-      <w:r>
-        <w:rPr>
-          <w:b/>
-          <w:color w:val="000000" w:themeColor="text1"/>
-        </w:rPr>
-        <w:t xml:space="preserve"> </w:t>
-      </w:r>
-      <w:r>
-        <w:rPr>
-          <w:b/>
-          <w:color w:val="31849B" w:themeColor="accent5" w:themeShade="BF"/>
-        </w:rPr>
-        <w:t>is not None</w:t>
-      </w:r>
-      <w:r>
-        <w:t>:</w:t>
-      </w:r>
-      <w:r>
-        <w:br/>
-      </w:r>
-      <w:r>
-        <w:tab/>
-      </w:r>
-      <w:r>
-        <w:rPr>
-          <w:b/>
-          <w:color w:val="31849B" w:themeColor="accent5" w:themeShade="BF"/>
-        </w:rPr>
-        <w:t>pass</w:t>
-      </w:r>
-    </w:p>
-    <w:p>
-      <w:pPr>
-        <w:rPr>
-          <w:color w:val="000000" w:themeColor="text1"/>
-        </w:rPr>
-      </w:pPr>
-      <w:r>
-        <w:rPr>
-          <w:color w:val="000000" w:themeColor="text1"/>
-        </w:rPr>
-        <w:t xml:space="preserve">Training data can also be fetched in </w:t>
-      </w:r>
-      <w:proofErr w:type="spellStart"/>
-      <w:r>
-        <w:rPr>
-          <w:color w:val="000000" w:themeColor="text1"/>
-        </w:rPr>
-        <w:t>minibatches</w:t>
-      </w:r>
-      <w:proofErr w:type="spellEnd"/>
-      <w:r>
-        <w:rPr>
-          <w:color w:val="000000" w:themeColor="text1"/>
-        </w:rPr>
-        <w:t xml:space="preserve">. The mini batch size is set using the </w:t>
-      </w:r>
-      <w:proofErr w:type="spellStart"/>
-      <w:r>
-        <w:rPr>
-          <w:color w:val="000000" w:themeColor="text1"/>
-        </w:rPr>
-        <w:t>minibatch</w:t>
-      </w:r>
-      <w:proofErr w:type="spellEnd"/>
-      <w:r>
-        <w:rPr>
-          <w:color w:val="000000" w:themeColor="text1"/>
-        </w:rPr>
-        <w:t xml:space="preserve"> property.</w:t>
-      </w:r>
-      <w:r>
-        <w:rPr>
-          <w:color w:val="000000" w:themeColor="text1"/>
-        </w:rPr>
-        <w:t xml:space="preserve"> The </w:t>
-      </w:r>
-      <w:proofErr w:type="spellStart"/>
-      <w:r>
-        <w:rPr>
-          <w:color w:val="000000" w:themeColor="text1"/>
-        </w:rPr>
-        <w:t>minibatch</w:t>
-      </w:r>
-      <w:proofErr w:type="spellEnd"/>
-      <w:r>
-        <w:rPr>
-          <w:color w:val="000000" w:themeColor="text1"/>
-        </w:rPr>
-        <w:t xml:space="preserve"> property when called as a getter will return a generator. The generator will iterate through each image, and corresponding label, of the generated mini-batch.  Successive calls to the </w:t>
-      </w:r>
-      <w:proofErr w:type="spellStart"/>
-      <w:r>
-        <w:rPr>
-          <w:color w:val="000000" w:themeColor="text1"/>
-        </w:rPr>
-        <w:t>minibatch</w:t>
-      </w:r>
-      <w:proofErr w:type="spellEnd"/>
-      <w:r>
-        <w:rPr>
-          <w:color w:val="000000" w:themeColor="text1"/>
-        </w:rPr>
-        <w:t xml:space="preserve"> property will iterate through the training data.</w:t>
-      </w:r>
-    </w:p>
-    <w:p>
-      <w:pPr>
-        <w:ind w:left="720"/>
-        <w:rPr>
-          <w:color w:val="000000" w:themeColor="text1"/>
-        </w:rPr>
-      </w:pPr>
-      <w:r>
-        <w:rPr>
-          <w:color w:val="00B050"/>
-        </w:rPr>
-        <w:lastRenderedPageBreak/>
-        <w:t xml:space="preserve"># </w:t>
-      </w:r>
-      <w:r>
-        <w:rPr>
-          <w:color w:val="00B050"/>
-        </w:rPr>
-        <w:t>Set 70% of the images in the collection to be training data</w:t>
-      </w:r>
-      <w:r>
-        <w:rPr>
-          <w:color w:val="00B050"/>
-        </w:rPr>
-        <w:br/>
-      </w:r>
-      <w:proofErr w:type="spellStart"/>
-      <w:r>
-        <w:rPr>
-          <w:color w:val="000000" w:themeColor="text1"/>
-        </w:rPr>
-        <w:t>images.split</w:t>
-      </w:r>
-      <w:proofErr w:type="spellEnd"/>
-      <w:r>
-        <w:rPr>
-          <w:color w:val="000000" w:themeColor="text1"/>
-        </w:rPr>
-        <w:t xml:space="preserve"> = 0.7</w:t>
-      </w:r>
-      <w:r>
-        <w:rPr>
-          <w:color w:val="000000" w:themeColor="text1"/>
-        </w:rPr>
-        <w:br/>
-      </w:r>
-      <w:r>
-        <w:rPr>
-          <w:color w:val="00B050"/>
-        </w:rPr>
-        <w:t># Train the model in mini-batches of 30 images</w:t>
-      </w:r>
-      <w:r>
-        <w:rPr>
-          <w:color w:val="000000" w:themeColor="text1"/>
-        </w:rPr>
-        <w:br/>
-      </w:r>
-      <w:proofErr w:type="spellStart"/>
-      <w:r>
-        <w:rPr>
-          <w:color w:val="000000" w:themeColor="text1"/>
-        </w:rPr>
-        <w:t>images.minibatch</w:t>
-      </w:r>
-      <w:proofErr w:type="spellEnd"/>
-      <w:r>
-        <w:rPr>
-          <w:color w:val="000000" w:themeColor="text1"/>
-        </w:rPr>
-        <w:t xml:space="preserve"> = 30</w:t>
-      </w:r>
-      <w:r>
-        <w:rPr>
-          <w:color w:val="000000" w:themeColor="text1"/>
-        </w:rPr>
-        <w:br/>
-      </w:r>
-      <w:r>
-        <w:rPr>
-          <w:color w:val="00B050"/>
-        </w:rPr>
-        <w:t># loop for each mini-batch in training data</w:t>
-      </w:r>
-      <w:r>
-        <w:rPr>
-          <w:color w:val="00B050"/>
-        </w:rPr>
-        <w:br/>
-      </w:r>
-      <w:r>
-        <w:rPr>
-          <w:b/>
-          <w:color w:val="31849B" w:themeColor="accent5" w:themeShade="BF"/>
-        </w:rPr>
-        <w:t>for</w:t>
-      </w:r>
-      <w:r>
-        <w:rPr>
-          <w:color w:val="000000" w:themeColor="text1"/>
-        </w:rPr>
-        <w:t xml:space="preserve"> _ </w:t>
-      </w:r>
-      <w:r>
-        <w:rPr>
-          <w:b/>
-          <w:color w:val="31849B" w:themeColor="accent5" w:themeShade="BF"/>
-        </w:rPr>
-        <w:t>in</w:t>
-      </w:r>
-      <w:r>
-        <w:rPr>
-          <w:color w:val="000000" w:themeColor="text1"/>
-        </w:rPr>
-        <w:t xml:space="preserve"> </w:t>
-      </w:r>
-      <w:proofErr w:type="gramStart"/>
-      <w:r>
-        <w:rPr>
-          <w:color w:val="000000" w:themeColor="text1"/>
-        </w:rPr>
-        <w:t>range(</w:t>
-      </w:r>
-      <w:proofErr w:type="spellStart"/>
-      <w:proofErr w:type="gramEnd"/>
-      <w:r>
-        <w:rPr>
-          <w:color w:val="000000" w:themeColor="text1"/>
-        </w:rPr>
-        <w:t>nbatches</w:t>
-      </w:r>
-      <w:proofErr w:type="spellEnd"/>
-      <w:r>
-        <w:rPr>
-          <w:color w:val="000000" w:themeColor="text1"/>
-        </w:rPr>
-        <w:t>)</w:t>
-      </w:r>
-      <w:r>
-        <w:rPr>
-          <w:color w:val="000000" w:themeColor="text1"/>
-        </w:rPr>
-        <w:br/>
-        <w:t xml:space="preserve"> </w:t>
-      </w:r>
-      <w:r>
-        <w:rPr>
-          <w:color w:val="000000" w:themeColor="text1"/>
-        </w:rPr>
-        <w:tab/>
-      </w:r>
-      <w:r>
-        <w:rPr>
-          <w:color w:val="00B050"/>
-        </w:rPr>
-        <w:t># create the generator</w:t>
-      </w:r>
-      <w:r>
-        <w:rPr>
-          <w:color w:val="000000" w:themeColor="text1"/>
-        </w:rPr>
-        <w:br/>
-        <w:t xml:space="preserve"> </w:t>
-      </w:r>
-      <w:r>
-        <w:rPr>
-          <w:color w:val="000000" w:themeColor="text1"/>
-        </w:rPr>
-        <w:tab/>
-        <w:t xml:space="preserve">g = </w:t>
-      </w:r>
-      <w:proofErr w:type="spellStart"/>
-      <w:r>
-        <w:rPr>
-          <w:color w:val="000000" w:themeColor="text1"/>
-        </w:rPr>
-        <w:t>images.minibatch</w:t>
-      </w:r>
-      <w:proofErr w:type="spellEnd"/>
-      <w:r>
-        <w:rPr>
-          <w:color w:val="000000" w:themeColor="text1"/>
-        </w:rPr>
-        <w:br/>
-        <w:t xml:space="preserve"> </w:t>
-      </w:r>
-      <w:r>
-        <w:rPr>
-          <w:color w:val="000000" w:themeColor="text1"/>
-        </w:rPr>
-        <w:tab/>
-      </w:r>
-      <w:r>
-        <w:rPr>
-          <w:color w:val="00B050"/>
-        </w:rPr>
-        <w:t># iterate through the mini-batch</w:t>
-      </w:r>
-      <w:r>
-        <w:rPr>
-          <w:color w:val="000000" w:themeColor="text1"/>
-        </w:rPr>
-        <w:br/>
-        <w:t xml:space="preserve"> </w:t>
-      </w:r>
-      <w:r>
-        <w:rPr>
-          <w:color w:val="000000" w:themeColor="text1"/>
-        </w:rPr>
-        <w:tab/>
-      </w:r>
-      <w:r>
-        <w:rPr>
-          <w:b/>
-          <w:color w:val="31849B" w:themeColor="accent5" w:themeShade="BF"/>
-        </w:rPr>
-        <w:t>for</w:t>
-      </w:r>
-      <w:r>
-        <w:rPr>
-          <w:color w:val="000000" w:themeColor="text1"/>
-        </w:rPr>
-        <w:t xml:space="preserve"> data, label in </w:t>
-      </w:r>
-      <w:r>
-        <w:rPr>
-          <w:b/>
-          <w:color w:val="31849B" w:themeColor="accent5" w:themeShade="BF"/>
-        </w:rPr>
-        <w:t>g</w:t>
-      </w:r>
-      <w:r>
-        <w:rPr>
-          <w:color w:val="000000" w:themeColor="text1"/>
-        </w:rPr>
-        <w:t>:</w:t>
-      </w:r>
-      <w:r>
-        <w:rPr>
-          <w:color w:val="000000" w:themeColor="text1"/>
-        </w:rPr>
-        <w:br/>
-        <w:t xml:space="preserve"> </w:t>
-      </w:r>
-      <w:r>
-        <w:rPr>
-          <w:color w:val="000000" w:themeColor="text1"/>
-        </w:rPr>
-        <w:tab/>
-      </w:r>
-      <w:r>
-        <w:rPr>
-          <w:color w:val="000000" w:themeColor="text1"/>
-        </w:rPr>
-        <w:tab/>
-      </w:r>
-      <w:r>
-        <w:rPr>
-          <w:b/>
-          <w:color w:val="31849B" w:themeColor="accent5" w:themeShade="BF"/>
-        </w:rPr>
-        <w:t>pass</w:t>
-      </w:r>
-      <w:r>
-        <w:rPr>
-          <w:color w:val="000000" w:themeColor="text1"/>
-        </w:rPr>
-        <w:br/>
-      </w:r>
-    </w:p>
-    <w:p>
-      <w:pPr>
-        <w:pStyle w:val="Heading2"/>
-      </w:pPr>
-      <w:r>
-        <w:t>4.1</w:t>
-      </w:r>
-      <w:r>
-        <w:t>1</w:t>
-      </w:r>
-      <w:r>
-        <w:t xml:space="preserve"> </w:t>
-      </w:r>
-      <w:r>
-        <w:tab/>
-        <w:t xml:space="preserve">Asynchronous </w:t>
-      </w:r>
-      <w:r>
-        <w:t>Collection</w:t>
-      </w:r>
-      <w:r>
-        <w:t xml:space="preserve"> Processing</w:t>
-      </w:r>
-    </w:p>
-    <w:p>
-      <w:r>
-        <w:br/>
-        <w:t>To enhance concurrent execution between a main thread and worker activities, the Images class supports asyn</w:t>
-      </w:r>
-      <w:r>
-        <w:t>chronous processing of the collection</w:t>
-      </w:r>
-      <w:r>
-        <w:t xml:space="preserve"> of images. Asynchronous processing will occur if the optional parameter </w:t>
-      </w:r>
-      <w:proofErr w:type="spellStart"/>
-      <w:r>
-        <w:t>ehandler</w:t>
-      </w:r>
-      <w:proofErr w:type="spellEnd"/>
-      <w:r>
-        <w:t xml:space="preserve"> is set when instantiating the Image</w:t>
-      </w:r>
-      <w:r>
-        <w:t>s</w:t>
-      </w:r>
-      <w:r>
-        <w:t xml:space="preserve"> object. Upon completion of the processing, the </w:t>
-      </w:r>
-      <w:proofErr w:type="spellStart"/>
-      <w:r>
-        <w:t>ehandler</w:t>
-      </w:r>
-      <w:proofErr w:type="spellEnd"/>
-      <w:r>
-        <w:t xml:space="preserve"> is called, where the Image</w:t>
-      </w:r>
-      <w:r>
-        <w:t>s</w:t>
-      </w:r>
-      <w:r>
-        <w:t xml:space="preserve"> object is passed as a parameter.</w:t>
-      </w:r>
-    </w:p>
-    <w:p>
-      <w:r>
-        <w:tab/>
-      </w:r>
-      <w:proofErr w:type="spellStart"/>
-      <w:proofErr w:type="gramStart"/>
-      <w:r>
-        <w:rPr>
-          <w:b/>
-          <w:color w:val="0070C0"/>
-        </w:rPr>
-        <w:t>def</w:t>
-      </w:r>
-      <w:proofErr w:type="spellEnd"/>
-      <w:proofErr w:type="gramEnd"/>
-      <w:r>
-        <w:rPr>
-          <w:b/>
-          <w:color w:val="0070C0"/>
-        </w:rPr>
-        <w:t xml:space="preserve"> </w:t>
-      </w:r>
-      <w:r>
-        <w:t>done(</w:t>
-      </w:r>
-      <w:proofErr w:type="spellStart"/>
-      <w:r>
-        <w:t>i</w:t>
-      </w:r>
-      <w:proofErr w:type="spellEnd"/>
-      <w:r>
-        <w:t>):</w:t>
-      </w:r>
-      <w:r>
-        <w:br/>
-      </w:r>
-      <w:r>
-        <w:tab/>
-      </w:r>
-      <w:r>
-        <w:tab/>
-      </w:r>
-      <w:r>
-        <w:rPr>
-          <w:color w:val="FFC000"/>
-        </w:rPr>
-        <w:t xml:space="preserve">“”” Event Handler for when processing of </w:t>
-      </w:r>
-      <w:r>
-        <w:rPr>
-          <w:color w:val="FFC000"/>
-        </w:rPr>
-        <w:t>collection</w:t>
-      </w:r>
-      <w:r>
-        <w:rPr>
-          <w:color w:val="FFC000"/>
-        </w:rPr>
-        <w:t xml:space="preserve"> of </w:t>
-      </w:r>
-      <w:r>
-        <w:rPr>
-          <w:color w:val="FFC000"/>
-        </w:rPr>
-        <w:t>image</w:t>
-      </w:r>
-      <w:r>
-        <w:rPr>
-          <w:color w:val="FFC000"/>
-        </w:rPr>
-        <w:t>s</w:t>
-      </w:r>
-      <w:r>
-        <w:rPr>
-          <w:color w:val="FFC000"/>
-        </w:rPr>
-        <w:t xml:space="preserve"> </w:t>
-      </w:r>
-      <w:r>
-        <w:rPr>
-          <w:color w:val="FFC000"/>
-        </w:rPr>
-        <w:t>is completed “””</w:t>
-      </w:r>
-      <w:r>
-        <w:br/>
-      </w:r>
-      <w:r>
-        <w:tab/>
-      </w:r>
-      <w:r>
-        <w:tab/>
-        <w:t xml:space="preserve">print(“DONE”, </w:t>
-      </w:r>
-      <w:proofErr w:type="spellStart"/>
-      <w:r>
-        <w:t>i.image</w:t>
-      </w:r>
-      <w:r>
-        <w:t>s</w:t>
-      </w:r>
-      <w:proofErr w:type="spellEnd"/>
-      <w:r>
-        <w:t>)</w:t>
-      </w:r>
-    </w:p>
-    <w:p>
-      <w:pPr>
-        <w:ind w:left="720"/>
-      </w:pPr>
-      <w:r>
-        <w:rPr>
-          <w:color w:val="00B050"/>
-        </w:rPr>
-        <w:t xml:space="preserve"># Process the </w:t>
-      </w:r>
-      <w:r>
-        <w:rPr>
-          <w:color w:val="00B050"/>
-        </w:rPr>
-        <w:t xml:space="preserve">collection </w:t>
-      </w:r>
-      <w:r>
-        <w:rPr>
-          <w:color w:val="00B050"/>
-        </w:rPr>
-        <w:t xml:space="preserve">of </w:t>
-      </w:r>
-      <w:r>
-        <w:rPr>
-          <w:color w:val="00B050"/>
-        </w:rPr>
-        <w:t>image</w:t>
-      </w:r>
-      <w:r>
-        <w:rPr>
-          <w:color w:val="00B050"/>
-        </w:rPr>
-        <w:t>s</w:t>
-      </w:r>
-      <w:r>
-        <w:rPr>
-          <w:color w:val="00B050"/>
-        </w:rPr>
-        <w:t xml:space="preserve"> asynchronously</w:t>
-      </w:r>
-      <w:r>
-        <w:br/>
-        <w:t>image</w:t>
-      </w:r>
-      <w:r>
-        <w:t>s</w:t>
-      </w:r>
-      <w:r>
-        <w:t xml:space="preserve"> = </w:t>
-      </w:r>
-      <w:proofErr w:type="gramStart"/>
-      <w:r>
-        <w:t>Image</w:t>
-      </w:r>
-      <w:r>
-        <w:t>s</w:t>
-      </w:r>
-      <w:r>
-        <w:t>(</w:t>
-      </w:r>
-      <w:proofErr w:type="gramEnd"/>
-      <w:r>
-        <w:t>[</w:t>
-      </w:r>
-      <w:r>
-        <w:rPr>
-          <w:color w:val="C00000"/>
-        </w:rPr>
-        <w:t>“img1.png</w:t>
-      </w:r>
-      <w:r>
-        <w:rPr>
-          <w:color w:val="C00000"/>
-        </w:rPr>
-        <w:t>”</w:t>
-      </w:r>
-      <w:r>
-        <w:t xml:space="preserve">, </w:t>
-      </w:r>
-      <w:r>
-        <w:rPr>
-          <w:color w:val="C00000"/>
-        </w:rPr>
-        <w:t>“img2.png”</w:t>
-      </w:r>
-      <w:r>
-        <w:t>]</w:t>
-      </w:r>
-      <w:r>
-        <w:t xml:space="preserve">, </w:t>
-      </w:r>
-      <w:r>
-        <w:rPr>
-          <w:color w:val="C00000"/>
-        </w:rPr>
-        <w:t>“</w:t>
-      </w:r>
-      <w:r>
-        <w:rPr>
-          <w:color w:val="C00000"/>
-        </w:rPr>
-        <w:t>train</w:t>
-      </w:r>
-      <w:r>
-        <w:rPr>
-          <w:color w:val="C00000"/>
-        </w:rPr>
-        <w:t>”</w:t>
-      </w:r>
-      <w:r>
-        <w:t>,</w:t>
-      </w:r>
-      <w:r>
-        <w:rPr>
-          <w:color w:val="C00000"/>
-        </w:rPr>
-        <w:t xml:space="preserve"> </w:t>
-      </w:r>
-      <w:r>
-        <w:t xml:space="preserve">labels=[0,1], </w:t>
-      </w:r>
-      <w:proofErr w:type="spellStart"/>
-      <w:r>
-        <w:t>ehandler</w:t>
-      </w:r>
-      <w:proofErr w:type="spellEnd"/>
-      <w:r>
-        <w:t>=done</w:t>
-      </w:r>
-      <w:r>
-        <w:t>)</w:t>
-      </w:r>
-    </w:p>
-    <w:p>
-      <w:pPr>
-        <w:pStyle w:val="Heading2"/>
-      </w:pPr>
-      <w:r>
-        <w:br/>
-      </w:r>
-      <w:bookmarkStart w:id="0" w:name="_GoBack"/>
-      <w:bookmarkEnd w:id="0"/>
-      <w:r>
         <w:t>4.1</w:t>
       </w:r>
       <w:r>
@@ -13497,7 +14025,10 @@
       </w:pPr>
       <w:r>
         <w:lastRenderedPageBreak/>
-        <w:t xml:space="preserve">4. </w:t>
+        <w:t>5</w:t>
+      </w:r>
+      <w:r>
+        <w:t xml:space="preserve">. </w:t>
       </w:r>
       <w:r>
         <w:tab/>
@@ -13536,7 +14067,7 @@
         <w:pStyle w:val="Heading2"/>
       </w:pPr>
       <w:r>
-        <w:t>4.2</w:t>
+        <w:t>5.1</w:t>
       </w:r>
       <w:r>
         <w:tab/>

</xml_diff>